<commit_message>
WS-246 Make installer associated .wscfg file with WeSay Config App WS-245 Change opening of projects in WeSay Setup to be one of selecting the .wscfg file WS-244 Rename tasks.xml to <language>.wesayconfig WS-243 Rename WeSay Setup to something like WeSay Configuration WS-242 Rename WeSay Client Shortcut WS-241 Add version # to Window Caption WS-240 Make Sample Data Cache not be rebuild after install WS-239 Strip "Biatah Classic" ws out of sample data Use config icon more widely. Make "preview 1" label explicit. Rename Lift2WeSay to SampleDataProccessor, fix it up.
git-svn-id: http://www.wesay.org/code/WeSay/trunk@706 b25276a9-ce15-0410-9281-991c76e3d784

committer: hatton <hatton@b25276a9-ce15-0410-9281-991c76e3d784>
</commit_message>
<xml_diff>
--- a/doc/roadmap.docx
+++ b/doc/roadmap.docx
@@ -47,30 +47,33 @@
         <w:pStyle w:val="Heading1"/>
       </w:pPr>
       <w:r>
-        <w:t>Install</w:t>
+        <w:t>Installer</w:t>
+      </w:r>
+    </w:p>
+    <w:p>
+      <w:pPr>
+        <w:pStyle w:val="Heading3"/>
+      </w:pPr>
+      <w:r>
+        <w:rPr>
+          <w:rFonts w:ascii="MS Mincho" w:eastAsia="MS Mincho" w:hAnsi="MS Mincho" w:cs="MS Mincho" w:hint="eastAsia"/>
+        </w:rPr>
+        <w:sym w:font="Webdings" w:char="F061"/>
+      </w:r>
+      <w:r>
+        <w:t>Install sample data so evaluators can try it out fast.</w:t>
       </w:r>
       <w:r>
         <w:rPr>
           <w:rStyle w:val="FootnoteReference"/>
         </w:rPr>
+        <w:t xml:space="preserve"> </w:t>
+      </w:r>
+      <w:r>
+        <w:rPr>
+          <w:rStyle w:val="FootnoteReference"/>
+        </w:rPr>
         <w:footnoteReference w:id="2"/>
-      </w:r>
-      <w:r>
-        <w:t>er</w:t>
-      </w:r>
-    </w:p>
-    <w:p>
-      <w:pPr>
-        <w:pStyle w:val="Heading3"/>
-      </w:pPr>
-      <w:r>
-        <w:rPr>
-          <w:rFonts w:ascii="MS Mincho" w:eastAsia="MS Mincho" w:hAnsi="MS Mincho" w:cs="MS Mincho" w:hint="eastAsia"/>
-        </w:rPr>
-        <w:t>✔</w:t>
-      </w:r>
-      <w:r>
-        <w:t>Install sample data so evaluators can try it out fast.</w:t>
       </w:r>
     </w:p>
     <w:p>
@@ -827,18 +830,12 @@
       </w:pPr>
       <w:r>
         <w:rPr>
-          <w:rFonts w:ascii="MS Mincho" w:eastAsia="MS Mincho" w:hAnsi="MS Mincho" w:cs="MS Mincho" w:hint="eastAsia"/>
-        </w:rPr>
-        <w:t>✔</w:t>
-      </w:r>
-      <w:r>
-        <w:t>An option Reference (LIFT’s trait) is a value restricted by an Option List (aka Range Set</w:t>
-      </w:r>
-      <w:r>
-        <w:t>)</w:t>
-      </w:r>
-      <w:r>
-        <w:t>.</w:t>
+          <w:rFonts w:hint="eastAsia"/>
+        </w:rPr>
+        <w:t>✔</w:t>
+      </w:r>
+      <w:r>
+        <w:t>An option Reference (LIFT’s trait) is a value restricted by an Option List (aka Range Set).</w:t>
       </w:r>
     </w:p>
     <w:p>
@@ -847,24 +844,12 @@
       </w:pPr>
       <w:r>
         <w:rPr>
-          <w:rFonts w:ascii="MS Mincho" w:eastAsia="MS Mincho" w:hAnsi="MS Mincho" w:cs="MS Mincho" w:hint="eastAsia"/>
-        </w:rPr>
-        <w:t>✔</w:t>
-      </w:r>
-      <w:r>
-        <w:t xml:space="preserve">An Option Reference Collection (a sequence </w:t>
-      </w:r>
-      <w:r>
-        <w:t>of</w:t>
-      </w:r>
-      <w:r>
-        <w:t xml:space="preserve"> LIFT’s traits) is an unordered collection of  values restricted by an Option List (aka Range Set</w:t>
-      </w:r>
-      <w:r>
-        <w:t>)</w:t>
-      </w:r>
-      <w:r>
-        <w:t>.</w:t>
+          <w:rFonts w:hint="eastAsia"/>
+        </w:rPr>
+        <w:t>✔</w:t>
+      </w:r>
+      <w:r>
+        <w:t>An Option Reference Collection (a sequence of LIFT’s traits) is an unordered collection of  values restricted by an Option List (aka Range Set).</w:t>
       </w:r>
     </w:p>
     <w:p>
@@ -2491,16 +2476,20 @@
   <w:style w:type="paragraph" w:default="1" w:styleId="Normal">
     <w:name w:val="Normal"/>
     <w:qFormat/>
-    <w:rsid w:val="00800A1C"/>
+    <w:rsid w:val="00082621"/>
+    <w:rPr>
+      <w:rFonts w:ascii="Arial" w:hAnsi="Arial"/>
+    </w:rPr>
   </w:style>
   <w:style w:type="paragraph" w:styleId="Heading1">
     <w:name w:val="heading 1"/>
     <w:basedOn w:val="Normal"/>
     <w:next w:val="Normal"/>
     <w:link w:val="Heading1Char"/>
+    <w:autoRedefine/>
     <w:uiPriority w:val="9"/>
     <w:qFormat/>
-    <w:rsid w:val="00800A1C"/>
+    <w:rsid w:val="00286D03"/>
     <w:pPr>
       <w:keepNext/>
       <w:pBdr>
@@ -2512,7 +2501,7 @@
       <w:outlineLvl w:val="0"/>
     </w:pPr>
     <w:rPr>
-      <w:rFonts w:asciiTheme="majorHAnsi" w:eastAsiaTheme="majorEastAsia" w:hAnsiTheme="majorHAnsi" w:cstheme="majorBidi"/>
+      <w:rFonts w:eastAsiaTheme="majorEastAsia" w:cstheme="majorBidi"/>
       <w:b/>
       <w:bCs/>
       <w:color w:val="FFFFFF" w:themeColor="background1"/>
@@ -2525,10 +2514,11 @@
     <w:basedOn w:val="Normal"/>
     <w:next w:val="Normal"/>
     <w:link w:val="Heading2Char"/>
+    <w:autoRedefine/>
     <w:uiPriority w:val="9"/>
     <w:unhideWhenUsed/>
     <w:qFormat/>
-    <w:rsid w:val="00800A1C"/>
+    <w:rsid w:val="00286D03"/>
     <w:pPr>
       <w:keepNext/>
       <w:pBdr>
@@ -2539,7 +2529,7 @@
       <w:outlineLvl w:val="1"/>
     </w:pPr>
     <w:rPr>
-      <w:rFonts w:asciiTheme="majorHAnsi" w:eastAsiaTheme="majorEastAsia" w:hAnsiTheme="majorHAnsi" w:cstheme="majorBidi"/>
+      <w:rFonts w:eastAsiaTheme="majorEastAsia" w:cstheme="majorBidi"/>
       <w:b/>
       <w:bCs/>
       <w:color w:val="365F91" w:themeColor="accent1" w:themeShade="BF"/>
@@ -2552,17 +2542,18 @@
     <w:basedOn w:val="Normal"/>
     <w:next w:val="Normal"/>
     <w:link w:val="Heading3Char"/>
+    <w:autoRedefine/>
     <w:uiPriority w:val="9"/>
     <w:unhideWhenUsed/>
     <w:qFormat/>
-    <w:rsid w:val="00346B48"/>
+    <w:rsid w:val="00082621"/>
     <w:pPr>
       <w:spacing w:before="120" w:after="80"/>
       <w:ind w:left="288" w:firstLine="0"/>
       <w:outlineLvl w:val="2"/>
     </w:pPr>
     <w:rPr>
-      <w:rFonts w:asciiTheme="majorHAnsi" w:eastAsiaTheme="majorEastAsia" w:hAnsiTheme="majorHAnsi" w:cstheme="majorBidi"/>
+      <w:rFonts w:eastAsiaTheme="majorEastAsia" w:cstheme="majorBidi"/>
       <w:color w:val="4F81BD" w:themeColor="accent1"/>
       <w:sz w:val="24"/>
       <w:szCs w:val="24"/>
@@ -2573,17 +2564,18 @@
     <w:basedOn w:val="Normal"/>
     <w:next w:val="Normal"/>
     <w:link w:val="Heading4Char"/>
+    <w:autoRedefine/>
     <w:uiPriority w:val="9"/>
     <w:unhideWhenUsed/>
     <w:qFormat/>
-    <w:rsid w:val="00346B48"/>
+    <w:rsid w:val="00286D03"/>
     <w:pPr>
       <w:spacing w:before="240" w:after="80"/>
       <w:ind w:left="720" w:firstLine="0"/>
       <w:outlineLvl w:val="3"/>
     </w:pPr>
     <w:rPr>
-      <w:rFonts w:asciiTheme="majorHAnsi" w:eastAsiaTheme="majorEastAsia" w:hAnsiTheme="majorHAnsi" w:cstheme="majorBidi"/>
+      <w:rFonts w:ascii="MS Mincho" w:eastAsia="MS Mincho" w:hAnsi="MS Mincho" w:cs="MS Mincho"/>
       <w:color w:val="4F81BD" w:themeColor="accent1"/>
       <w:sz w:val="24"/>
       <w:szCs w:val="24"/>
@@ -2594,18 +2586,19 @@
     <w:basedOn w:val="Normal"/>
     <w:next w:val="Normal"/>
     <w:link w:val="Heading5Char"/>
+    <w:autoRedefine/>
     <w:uiPriority w:val="9"/>
     <w:semiHidden/>
     <w:unhideWhenUsed/>
     <w:qFormat/>
-    <w:rsid w:val="00800A1C"/>
+    <w:rsid w:val="00C7125C"/>
     <w:pPr>
       <w:spacing w:before="200" w:after="80"/>
       <w:ind w:firstLine="0"/>
       <w:outlineLvl w:val="4"/>
     </w:pPr>
     <w:rPr>
-      <w:rFonts w:asciiTheme="majorHAnsi" w:eastAsiaTheme="majorEastAsia" w:hAnsiTheme="majorHAnsi" w:cstheme="majorBidi"/>
+      <w:rFonts w:eastAsiaTheme="majorEastAsia" w:cstheme="majorBidi"/>
       <w:color w:val="4F81BD" w:themeColor="accent1"/>
     </w:rPr>
   </w:style>
@@ -2708,6 +2701,7 @@
   <w:style w:type="character" w:default="1" w:styleId="DefaultParagraphFont">
     <w:name w:val="Default Paragraph Font"/>
     <w:uiPriority w:val="1"/>
+    <w:semiHidden/>
     <w:unhideWhenUsed/>
   </w:style>
   <w:style w:type="table" w:default="1" w:styleId="TableNormal">
@@ -2737,9 +2731,9 @@
     <w:basedOn w:val="DefaultParagraphFont"/>
     <w:link w:val="Heading1"/>
     <w:uiPriority w:val="9"/>
-    <w:rsid w:val="00800A1C"/>
-    <w:rPr>
-      <w:rFonts w:asciiTheme="majorHAnsi" w:eastAsiaTheme="majorEastAsia" w:hAnsiTheme="majorHAnsi" w:cstheme="majorBidi"/>
+    <w:rsid w:val="00286D03"/>
+    <w:rPr>
+      <w:rFonts w:ascii="Arial" w:eastAsiaTheme="majorEastAsia" w:hAnsi="Arial" w:cstheme="majorBidi"/>
       <w:b/>
       <w:bCs/>
       <w:color w:val="FFFFFF" w:themeColor="background1"/>
@@ -2753,9 +2747,9 @@
     <w:basedOn w:val="DefaultParagraphFont"/>
     <w:link w:val="Heading2"/>
     <w:uiPriority w:val="9"/>
-    <w:rsid w:val="00800A1C"/>
-    <w:rPr>
-      <w:rFonts w:asciiTheme="majorHAnsi" w:eastAsiaTheme="majorEastAsia" w:hAnsiTheme="majorHAnsi" w:cstheme="majorBidi"/>
+    <w:rsid w:val="00286D03"/>
+    <w:rPr>
+      <w:rFonts w:ascii="Arial" w:eastAsiaTheme="majorEastAsia" w:hAnsi="Arial" w:cstheme="majorBidi"/>
       <w:b/>
       <w:bCs/>
       <w:color w:val="365F91" w:themeColor="accent1" w:themeShade="BF"/>
@@ -2768,9 +2762,9 @@
     <w:basedOn w:val="DefaultParagraphFont"/>
     <w:link w:val="Heading3"/>
     <w:uiPriority w:val="9"/>
-    <w:rsid w:val="00346B48"/>
-    <w:rPr>
-      <w:rFonts w:asciiTheme="majorHAnsi" w:eastAsiaTheme="majorEastAsia" w:hAnsiTheme="majorHAnsi" w:cstheme="majorBidi"/>
+    <w:rsid w:val="00082621"/>
+    <w:rPr>
+      <w:rFonts w:ascii="Arial" w:eastAsiaTheme="majorEastAsia" w:hAnsi="Arial" w:cstheme="majorBidi"/>
       <w:color w:val="4F81BD" w:themeColor="accent1"/>
       <w:sz w:val="24"/>
       <w:szCs w:val="24"/>
@@ -2792,9 +2786,9 @@
     <w:basedOn w:val="DefaultParagraphFont"/>
     <w:link w:val="Heading4"/>
     <w:uiPriority w:val="9"/>
-    <w:rsid w:val="00346B48"/>
-    <w:rPr>
-      <w:rFonts w:asciiTheme="majorHAnsi" w:eastAsiaTheme="majorEastAsia" w:hAnsiTheme="majorHAnsi" w:cstheme="majorBidi"/>
+    <w:rsid w:val="00286D03"/>
+    <w:rPr>
+      <w:rFonts w:ascii="MS Mincho" w:eastAsia="MS Mincho" w:hAnsi="MS Mincho" w:cs="MS Mincho"/>
       <w:color w:val="4F81BD" w:themeColor="accent1"/>
       <w:sz w:val="24"/>
       <w:szCs w:val="24"/>
@@ -2806,9 +2800,9 @@
     <w:link w:val="Heading5"/>
     <w:uiPriority w:val="9"/>
     <w:semiHidden/>
-    <w:rsid w:val="00800A1C"/>
-    <w:rPr>
-      <w:rFonts w:asciiTheme="majorHAnsi" w:eastAsiaTheme="majorEastAsia" w:hAnsiTheme="majorHAnsi" w:cstheme="majorBidi"/>
+    <w:rsid w:val="00C7125C"/>
+    <w:rPr>
+      <w:rFonts w:ascii="Arial" w:eastAsiaTheme="majorEastAsia" w:hAnsi="Arial" w:cstheme="majorBidi"/>
       <w:color w:val="4F81BD" w:themeColor="accent1"/>
     </w:rPr>
   </w:style>
@@ -3301,12 +3295,12 @@
     <w:pitch w:val="variable"/>
     <w:sig w:usb0="01000003" w:usb1="00000000" w:usb2="00000000" w:usb3="00000000" w:csb0="00010001" w:csb1="00000000"/>
   </w:font>
-  <w:font w:name="Cambria">
-    <w:panose1 w:val="02040503050406030204"/>
+  <w:font w:name="Arial">
+    <w:panose1 w:val="020B0604020202020204"/>
     <w:charset w:val="00"/>
-    <w:family w:val="roman"/>
+    <w:family w:val="swiss"/>
     <w:pitch w:val="variable"/>
-    <w:sig w:usb0="A00002EF" w:usb1="4000004B" w:usb2="00000000" w:usb3="00000000" w:csb0="0000009F" w:csb1="00000000"/>
+    <w:sig w:usb0="20002A87" w:usb1="80000000" w:usb2="00000008" w:usb3="00000000" w:csb0="000001FF" w:csb1="00000000"/>
   </w:font>
   <w:font w:name="Angsana New">
     <w:panose1 w:val="02020603050405020304"/>
@@ -3315,6 +3309,21 @@
     <w:pitch w:val="variable"/>
     <w:sig w:usb0="01000003" w:usb1="00000000" w:usb2="00000000" w:usb3="00000000" w:csb0="00010001" w:csb1="00000000"/>
   </w:font>
+  <w:font w:name="MS Mincho">
+    <w:altName w:val="ＭＳ 明朝"/>
+    <w:panose1 w:val="02020609040205080304"/>
+    <w:charset w:val="80"/>
+    <w:family w:val="modern"/>
+    <w:pitch w:val="fixed"/>
+    <w:sig w:usb0="A00002BF" w:usb1="68C7FCFB" w:usb2="00000010" w:usb3="00000000" w:csb0="0002009F" w:csb1="00000000"/>
+  </w:font>
+  <w:font w:name="Cambria">
+    <w:panose1 w:val="02040503050406030204"/>
+    <w:charset w:val="00"/>
+    <w:family w:val="roman"/>
+    <w:pitch w:val="variable"/>
+    <w:sig w:usb0="A00002EF" w:usb1="4000004B" w:usb2="00000000" w:usb3="00000000" w:csb0="0000009F" w:csb1="00000000"/>
+  </w:font>
   <w:font w:name="Tahoma">
     <w:panose1 w:val="020B0604030504040204"/>
     <w:charset w:val="00"/>
@@ -3322,13 +3331,12 @@
     <w:pitch w:val="variable"/>
     <w:sig w:usb0="61002A87" w:usb1="80000000" w:usb2="00000008" w:usb3="00000000" w:csb0="000101FF" w:csb1="00000000"/>
   </w:font>
-  <w:font w:name="MS Mincho">
-    <w:altName w:val="ＭＳ 明朝"/>
-    <w:panose1 w:val="02020609040205080304"/>
-    <w:charset w:val="80"/>
-    <w:family w:val="modern"/>
-    <w:pitch w:val="fixed"/>
-    <w:sig w:usb0="A00002BF" w:usb1="68C7FCFB" w:usb2="00000010" w:usb3="00000000" w:csb0="0002009F" w:csb1="00000000"/>
+  <w:font w:name="Webdings">
+    <w:panose1 w:val="05030102010509060703"/>
+    <w:charset w:val="02"/>
+    <w:family w:val="roman"/>
+    <w:pitch w:val="variable"/>
+    <w:sig w:usb0="00000000" w:usb1="10000000" w:usb2="00000000" w:usb3="00000000" w:csb0="80000000" w:csb1="00000000"/>
   </w:font>
   <w:font w:name="Arial Unicode MS">
     <w:panose1 w:val="020B0604020202020204"/>
@@ -3352,7 +3360,11 @@
   <w:rsids>
     <w:rsidRoot w:val="00CA7DB2"/>
     <w:rsid w:val="007F4D2E"/>
+    <w:rsid w:val="00B962BD"/>
+    <w:rsid w:val="00C41392"/>
     <w:rsid w:val="00CA7DB2"/>
+    <w:rsid w:val="00FA0A82"/>
+    <w:rsid w:val="00FB062C"/>
   </w:rsids>
   <m:mathPr>
     <m:mathFont m:val="Cambria Math"/>
@@ -3533,6 +3545,7 @@
   <w:style w:type="paragraph" w:default="1" w:styleId="Normal">
     <w:name w:val="Normal"/>
     <w:qFormat/>
+    <w:rsid w:val="00FA0A82"/>
   </w:style>
   <w:style w:type="character" w:default="1" w:styleId="DefaultParagraphFont">
     <w:name w:val="Default Paragraph Font"/>

</xml_diff>

<commit_message>
More work on addins.
git-svn-id: http://www.wesay.org/code/WeSay/trunk@783 b25276a9-ce15-0410-9281-991c76e3d784

committer: hatton <hatton@b25276a9-ce15-0410-9281-991c76e3d784>
</commit_message>
<xml_diff>
--- a/doc/roadmap.docx
+++ b/doc/roadmap.docx
@@ -207,9 +207,8 @@
       <w:r>
         <w:rPr>
           <w:rFonts w:ascii="MS Mincho" w:eastAsia="MS Mincho" w:hAnsi="MS Mincho" w:cs="MS Mincho" w:hint="eastAsia"/>
-          <w:sz w:val="18"/>
-        </w:rPr>
-        <w:t>➀</w:t>
+        </w:rPr>
+        <w:t>✔</w:t>
       </w:r>
       <w:r>
         <w:t xml:space="preserve"> </w:t>
@@ -253,9 +252,8 @@
       <w:r>
         <w:rPr>
           <w:rFonts w:ascii="MS Mincho" w:eastAsia="MS Mincho" w:hAnsi="MS Mincho" w:cs="MS Mincho" w:hint="eastAsia"/>
-          <w:sz w:val="18"/>
-        </w:rPr>
-        <w:t>➀</w:t>
+        </w:rPr>
+        <w:t>✔</w:t>
       </w:r>
       <w:r>
         <w:t xml:space="preserve"> </w:t>
@@ -620,21 +618,23 @@
       <w:r>
         <w:rPr>
           <w:rFonts w:ascii="MS Mincho" w:eastAsia="MS Mincho" w:hAnsi="MS Mincho" w:cs="MS Mincho" w:hint="eastAsia"/>
-          <w:sz w:val="18"/>
-        </w:rPr>
-        <w:t>➀</w:t>
+        </w:rPr>
+        <w:t>✔</w:t>
+      </w:r>
+      <w:r>
+        <w:t>Edit option lists</w:t>
+      </w:r>
+      <w:r>
+        <w:t xml:space="preserve"> in </w:t>
+      </w:r>
+      <w:r>
+        <w:t>Configuration Tool</w:t>
       </w:r>
       <w:r>
         <w:t xml:space="preserve"> </w:t>
       </w:r>
       <w:r>
-        <w:t>Edit option lists</w:t>
-      </w:r>
-      <w:r>
-        <w:t xml:space="preserve"> in separate program</w:t>
-      </w:r>
-      <w:r>
-        <w:t xml:space="preserve"> (e.g. parts of speech)</w:t>
+        <w:t>(e.g. parts of speech)</w:t>
       </w:r>
       <w:r>
         <w:t>. Currently xml-only.</w:t>
@@ -673,6 +673,9 @@
       <w:r>
         <w:t xml:space="preserve"> or equivalent. (We have made some strings localizable, most aren’t yet.)</w:t>
       </w:r>
+      <w:r>
+        <w:t xml:space="preserve"> (I8N)</w:t>
+      </w:r>
     </w:p>
     <w:p>
       <w:pPr>
@@ -700,6 +703,18 @@
       <w:pPr>
         <w:pStyle w:val="Heading3"/>
       </w:pPr>
+      <w:r>
+        <w:rPr>
+          <w:rFonts w:ascii="Arial Unicode MS" w:eastAsia="Arial Unicode MS" w:hAnsi="Arial Unicode MS" w:cs="Arial Unicode MS" w:hint="eastAsia"/>
+        </w:rPr>
+        <w:t>➁</w:t>
+      </w:r>
+      <w:r>
+        <w:rPr>
+          <w:rFonts w:ascii="Arial Unicode MS" w:eastAsia="Arial Unicode MS" w:hAnsi="Arial Unicode MS" w:cs="Arial Unicode MS"/>
+        </w:rPr>
+        <w:t xml:space="preserve"> </w:t>
+      </w:r>
       <w:r>
         <w:t>Show histogram indicating progress over time</w:t>
       </w:r>
@@ -1209,9 +1224,8 @@
       <w:r>
         <w:rPr>
           <w:rFonts w:ascii="MS Mincho" w:eastAsia="MS Mincho" w:hAnsi="MS Mincho" w:cs="MS Mincho" w:hint="eastAsia"/>
-          <w:sz w:val="18"/>
-        </w:rPr>
-        <w:t>➀</w:t>
+        </w:rPr>
+        <w:t>✔</w:t>
       </w:r>
       <w:r>
         <w:t xml:space="preserve"> </w:t>
@@ -1409,6 +1423,287 @@
       </w:pPr>
       <w:r>
         <w:rPr>
+          <w:rFonts w:ascii="Arial Unicode MS" w:eastAsia="Arial Unicode MS" w:hAnsi="Arial Unicode MS" w:cs="Arial Unicode MS" w:hint="eastAsia"/>
+        </w:rPr>
+        <w:t>➁</w:t>
+      </w:r>
+      <w:r>
+        <w:t xml:space="preserve"> </w:t>
+      </w:r>
+      <w:r>
+        <w:t>Support editing of collection traits (e.g. Semantic Domains)</w:t>
+      </w:r>
+      <w:r>
+        <w:t xml:space="preserve"> (Until then, can edit these via specialized tasks)</w:t>
+      </w:r>
+      <w:r>
+        <w:t>.</w:t>
+      </w:r>
+    </w:p>
+    <w:p>
+      <w:pPr>
+        <w:pStyle w:val="Heading3"/>
+      </w:pPr>
+      <w:r>
+        <w:t>Support setting and maintaining homograph numbers.</w:t>
+      </w:r>
+    </w:p>
+    <w:p>
+      <w:pPr>
+        <w:pStyle w:val="Heading3"/>
+      </w:pPr>
+      <w:r>
+        <w:t>Support reordering senses.</w:t>
+      </w:r>
+    </w:p>
+    <w:p>
+      <w:pPr>
+        <w:pStyle w:val="Heading2"/>
+      </w:pPr>
+      <w:r>
+        <w:t>Collect Word List</w:t>
+      </w:r>
+    </w:p>
+    <w:p>
+      <w:pPr>
+        <w:pStyle w:val="Heading3"/>
+      </w:pPr>
+      <w:r>
+        <w:rPr>
+          <w:rFonts w:ascii="MS Mincho" w:eastAsia="MS Mincho" w:hAnsi="MS Mincho" w:cs="MS Mincho" w:hint="eastAsia"/>
+        </w:rPr>
+        <w:t>✔</w:t>
+      </w:r>
+      <w:r>
+        <w:t>Collect words in the target language by displaying one word at a time in a foreign language, and asking the user to translate it into one or more words in his language.</w:t>
+      </w:r>
+    </w:p>
+    <w:p>
+      <w:pPr>
+        <w:pStyle w:val="Heading3"/>
+      </w:pPr>
+      <w:r>
+        <w:rPr>
+          <w:rFonts w:ascii="MS Mincho" w:eastAsia="MS Mincho" w:hAnsi="MS Mincho" w:cs="MS Mincho" w:hint="eastAsia"/>
+        </w:rPr>
+        <w:t>✔</w:t>
+      </w:r>
+      <w:r>
+        <w:t>Words are entered into the dictionary, with the foreign word listed as a gloss.</w:t>
+      </w:r>
+    </w:p>
+    <w:p>
+      <w:pPr>
+        <w:pStyle w:val="Heading3"/>
+      </w:pPr>
+      <w:r>
+        <w:rPr>
+          <w:rFonts w:ascii="MS Mincho" w:eastAsia="MS Mincho" w:hAnsi="MS Mincho" w:cs="MS Mincho" w:hint="eastAsia"/>
+        </w:rPr>
+        <w:lastRenderedPageBreak/>
+        <w:t>✔</w:t>
+      </w:r>
+      <w:r>
+        <w:t>If the word is already in the dictionary, a new sense is created, with the foreign word as its gloss.</w:t>
+      </w:r>
+    </w:p>
+    <w:p>
+      <w:pPr>
+        <w:pStyle w:val="Heading3"/>
+      </w:pPr>
+      <w:r>
+        <w:rPr>
+          <w:rFonts w:ascii="Arial Unicode MS" w:eastAsia="Arial Unicode MS" w:hAnsi="Arial Unicode MS" w:cs="Arial Unicode MS" w:hint="eastAsia"/>
+        </w:rPr>
+        <w:t>➁</w:t>
+      </w:r>
+      <w:r>
+        <w:t xml:space="preserve"> </w:t>
+      </w:r>
+      <w:r>
+        <w:t>Addition of Words animated to reinforce what’s going on.</w:t>
+      </w:r>
+    </w:p>
+    <w:p>
+      <w:pPr>
+        <w:pStyle w:val="Heading2"/>
+      </w:pPr>
+      <w:r>
+        <w:t>Semantic Domain Task</w:t>
+      </w:r>
+    </w:p>
+    <w:p>
+      <w:pPr>
+        <w:pStyle w:val="Heading3"/>
+      </w:pPr>
+      <w:r>
+        <w:rPr>
+          <w:rFonts w:ascii="MS Mincho" w:eastAsia="MS Mincho" w:hAnsi="MS Mincho" w:cs="MS Mincho" w:hint="eastAsia"/>
+        </w:rPr>
+        <w:t>✔</w:t>
+      </w:r>
+      <w:r>
+        <w:t xml:space="preserve"> Addition of Words animated to reinforce what’s going on.</w:t>
+      </w:r>
+    </w:p>
+    <w:p>
+      <w:pPr>
+        <w:pStyle w:val="Heading2"/>
+      </w:pPr>
+      <w:r>
+        <w:t>Other imagined Tasks</w:t>
+      </w:r>
+    </w:p>
+    <w:p>
+      <w:pPr>
+        <w:pStyle w:val="Heading3"/>
+      </w:pPr>
+      <w:r>
+        <w:t>Review.  View starred items and items that fail checks.</w:t>
+      </w:r>
+    </w:p>
+    <w:p>
+      <w:pPr>
+        <w:pStyle w:val="Heading3"/>
+      </w:pPr>
+      <w:r>
+        <w:t>Split/Merge words/ homographs</w:t>
+      </w:r>
+    </w:p>
+    <w:p>
+      <w:pPr>
+        <w:pStyle w:val="Heading3"/>
+      </w:pPr>
+      <w:r>
+        <w:t>Sense disambiguation</w:t>
+      </w:r>
+    </w:p>
+    <w:p>
+      <w:pPr>
+        <w:pStyle w:val="Heading3"/>
+      </w:pPr>
+      <w:r>
+        <w:t>Add/draw Illustrations</w:t>
+      </w:r>
+    </w:p>
+    <w:p>
+      <w:pPr>
+        <w:pStyle w:val="Heading3"/>
+      </w:pPr>
+      <w:r>
+        <w:t>Record pronunciations</w:t>
+      </w:r>
+    </w:p>
+    <w:p>
+      <w:pPr>
+        <w:pStyle w:val="Heading3"/>
+      </w:pPr>
+      <w:r>
+        <w:t>Record Stories</w:t>
+      </w:r>
+    </w:p>
+    <w:p>
+      <w:pPr>
+        <w:pStyle w:val="Heading3"/>
+      </w:pPr>
+      <w:r>
+        <w:t>Transcribe Stories</w:t>
+      </w:r>
+    </w:p>
+    <w:p>
+      <w:pPr>
+        <w:pStyle w:val="Heading3"/>
+      </w:pPr>
+      <w:r>
+        <w:t>Collect words based on a foreign dictionary. Would import selected fields into each vernacular word that is elicited. For example, if the source dictionary entry has semantic domains, copy those into the newly created entry.</w:t>
+      </w:r>
+    </w:p>
+    <w:p>
+      <w:pPr>
+        <w:pStyle w:val="Heading2"/>
+      </w:pPr>
+      <w:r>
+        <w:t>Actions</w:t>
+      </w:r>
+    </w:p>
+    <w:p>
+      <w:pPr>
+        <w:pStyle w:val="Heading3"/>
+      </w:pPr>
+      <w:r>
+        <w:rPr>
+          <w:rFonts w:ascii="MS Mincho" w:eastAsia="MS Mincho" w:hAnsi="MS Mincho" w:cs="MS Mincho" w:hint="eastAsia"/>
+        </w:rPr>
+        <w:t>✔</w:t>
+      </w:r>
+      <w:r>
+        <w:t xml:space="preserve"> </w:t>
+      </w:r>
+      <w:r>
+        <w:t>Provide a</w:t>
+      </w:r>
+      <w:r>
+        <w:t>n easy way for other programmer to</w:t>
+      </w:r>
+      <w:r>
+        <w:t xml:space="preserve"> add </w:t>
+      </w:r>
+      <w:r>
+        <w:t>plug-ins</w:t>
+      </w:r>
+      <w:r>
+        <w:t xml:space="preserve"> which do some action.</w:t>
+      </w:r>
+      <w:r>
+        <w:t xml:space="preserve"> </w:t>
+      </w:r>
+    </w:p>
+    <w:p>
+      <w:pPr>
+        <w:pStyle w:val="Heading3"/>
+      </w:pPr>
+      <w:r>
+        <w:rPr>
+          <w:rFonts w:ascii="MS Mincho" w:eastAsia="MS Mincho" w:hAnsi="MS Mincho" w:cs="MS Mincho" w:hint="eastAsia"/>
+        </w:rPr>
+        <w:t>✔</w:t>
+      </w:r>
+      <w:r>
+        <w:rPr>
+          <w:rFonts w:ascii="MS Mincho" w:eastAsia="MS Mincho" w:hAnsi="MS Mincho" w:cs="MS Mincho"/>
+        </w:rPr>
+        <w:t xml:space="preserve"> </w:t>
+      </w:r>
+      <w:r>
+        <w:t>Export to Standard Format.</w:t>
+      </w:r>
+    </w:p>
+    <w:p>
+      <w:pPr>
+        <w:pStyle w:val="Heading3"/>
+      </w:pPr>
+      <w:r>
+        <w:rPr>
+          <w:rFonts w:ascii="MS Mincho" w:eastAsia="MS Mincho" w:hAnsi="MS Mincho" w:cs="MS Mincho" w:hint="eastAsia"/>
+        </w:rPr>
+        <w:t>✔</w:t>
+      </w:r>
+      <w:r>
+        <w:rPr>
+          <w:rFonts w:ascii="MS Mincho" w:eastAsia="MS Mincho" w:hAnsi="MS Mincho" w:cs="MS Mincho"/>
+        </w:rPr>
+        <w:t xml:space="preserve"> </w:t>
+      </w:r>
+      <w:r>
+        <w:t>One-click zip and backup to USB Key</w:t>
+      </w:r>
+    </w:p>
+    <w:p>
+      <w:pPr>
+        <w:pStyle w:val="Heading3"/>
+      </w:pPr>
+      <w:r>
+        <w:rPr>
           <w:rFonts w:ascii="MS Mincho" w:eastAsia="MS Mincho" w:hAnsi="MS Mincho" w:cs="MS Mincho" w:hint="eastAsia"/>
           <w:sz w:val="18"/>
         </w:rPr>
@@ -1418,23 +1713,163 @@
         <w:t xml:space="preserve"> </w:t>
       </w:r>
       <w:r>
-        <w:t>Support editing of collection traits (e.g. Semantic Domains).</w:t>
-      </w:r>
-    </w:p>
-    <w:p>
-      <w:pPr>
-        <w:pStyle w:val="Heading3"/>
-      </w:pPr>
-      <w:r>
-        <w:t>Support setting and maintaining homograph numbers.</w:t>
-      </w:r>
-    </w:p>
-    <w:p>
-      <w:pPr>
-        <w:pStyle w:val="Heading3"/>
-      </w:pPr>
-      <w:r>
-        <w:t>Support reordering senses.</w:t>
+        <w:t>Email advisor.</w:t>
+      </w:r>
+    </w:p>
+    <w:p>
+      <w:pPr>
+        <w:pStyle w:val="Heading3"/>
+      </w:pPr>
+      <w:r>
+        <w:rPr>
+          <w:rFonts w:ascii="Arial Unicode MS" w:eastAsia="Arial Unicode MS" w:hAnsi="Arial Unicode MS" w:cs="Arial Unicode MS" w:hint="eastAsia"/>
+        </w:rPr>
+        <w:t>➁</w:t>
+      </w:r>
+      <w:r>
+        <w:t xml:space="preserve"> </w:t>
+      </w:r>
+      <w:r>
+        <w:t>Submit to Subversion repository.</w:t>
+      </w:r>
+    </w:p>
+    <w:p>
+      <w:pPr>
+        <w:pStyle w:val="Heading3"/>
+      </w:pPr>
+      <w:r>
+        <w:rPr>
+          <w:rFonts w:ascii="MS Mincho" w:eastAsia="MS Mincho" w:hAnsi="MS Mincho" w:cs="MS Mincho" w:hint="eastAsia"/>
+          <w:sz w:val="18"/>
+        </w:rPr>
+        <w:t>➀</w:t>
+      </w:r>
+      <w:r>
+        <w:t xml:space="preserve"> </w:t>
+      </w:r>
+      <w:r>
+        <w:t>Print draft dictionary.</w:t>
+      </w:r>
+    </w:p>
+    <w:p>
+      <w:pPr>
+        <w:pStyle w:val="Heading3"/>
+      </w:pPr>
+      <w:r>
+        <w:rPr>
+          <w:rFonts w:ascii="MS Mincho" w:eastAsia="MS Mincho" w:hAnsi="MS Mincho" w:cs="MS Mincho" w:hint="eastAsia"/>
+          <w:sz w:val="18"/>
+        </w:rPr>
+        <w:t>➀</w:t>
+      </w:r>
+      <w:r>
+        <w:t xml:space="preserve"> </w:t>
+      </w:r>
+      <w:r>
+        <w:t>Print progress report.</w:t>
+      </w:r>
+    </w:p>
+    <w:p>
+      <w:pPr>
+        <w:pStyle w:val="Heading3"/>
+      </w:pPr>
+      <w:r>
+        <w:rPr>
+          <w:rFonts w:ascii="Arial Unicode MS" w:eastAsia="Arial Unicode MS" w:hAnsi="Arial Unicode MS" w:cs="Arial Unicode MS" w:hint="eastAsia"/>
+        </w:rPr>
+        <w:t>➁</w:t>
+      </w:r>
+      <w:r>
+        <w:t xml:space="preserve"> </w:t>
+      </w:r>
+      <w:r>
+        <w:t>Open dictionary in Lexique Pro.</w:t>
+      </w:r>
+    </w:p>
+    <w:p>
+      <w:pPr>
+        <w:pStyle w:val="Heading1"/>
+      </w:pPr>
+      <w:r>
+        <w:t>Notes</w:t>
+      </w:r>
+    </w:p>
+    <w:p>
+      <w:pPr>
+        <w:ind w:firstLine="0"/>
+      </w:pPr>
+      <w:r>
+        <w:t xml:space="preserve">Since WeSay seeks to shield the user from the file system, there is no “Open…” command.  </w:t>
+      </w:r>
+      <w:r>
+        <w:t>WeSay can be started</w:t>
+      </w:r>
+      <w:r>
+        <w:t xml:space="preserve"> with a particular project in</w:t>
+      </w:r>
+      <w:r>
+        <w:t xml:space="preserve"> </w:t>
+      </w:r>
+      <w:r>
+        <w:t>these</w:t>
+      </w:r>
+      <w:r>
+        <w:t xml:space="preserve"> ways:</w:t>
+      </w:r>
+    </w:p>
+    <w:p>
+      <w:pPr>
+        <w:pStyle w:val="Heading3"/>
+      </w:pPr>
+      <w:r>
+        <w:t>By double clicking on the LIFT file</w:t>
+      </w:r>
+    </w:p>
+    <w:p>
+      <w:pPr>
+        <w:pStyle w:val="Heading3"/>
+      </w:pPr>
+      <w:r>
+        <w:t>Via Project:”Open this project in Wesay” in the WeSay Setup program</w:t>
+      </w:r>
+    </w:p>
+    <w:p>
+      <w:pPr>
+        <w:pStyle w:val="Heading3"/>
+      </w:pPr>
+      <w:r>
+        <w:lastRenderedPageBreak/>
+        <w:t>Via a</w:t>
+      </w:r>
+      <w:r>
+        <w:t xml:space="preserve"> shortcut or command-line parameter which gives</w:t>
+      </w:r>
+      <w:r>
+        <w:t xml:space="preserve"> the path to the LIFT file</w:t>
+      </w:r>
+    </w:p>
+    <w:p>
+      <w:pPr>
+        <w:pStyle w:val="Heading3"/>
+      </w:pPr>
+      <w:r>
+        <w:t>By running WeSay, in which case it opens the last project it was run with.</w:t>
+      </w:r>
+    </w:p>
+    <w:p>
+      <w:pPr>
+        <w:ind w:firstLine="0"/>
+      </w:pPr>
+      <w:r>
+        <w:t>The setup program places new project in the “My Documents” folder, but you can move them anywhere.</w:t>
+      </w:r>
+    </w:p>
+    <w:p>
+      <w:pPr>
+        <w:pStyle w:val="Heading1"/>
+      </w:pPr>
+      <w:r>
+        <w:t>Keyboard Shortcuts</w:t>
       </w:r>
     </w:p>
     <w:p>
@@ -1442,35 +1877,257 @@
         <w:pStyle w:val="Heading2"/>
       </w:pPr>
       <w:r>
-        <w:t>Collect Word List</w:t>
-      </w:r>
-    </w:p>
-    <w:p>
-      <w:pPr>
-        <w:pStyle w:val="Heading3"/>
-      </w:pPr>
-      <w:r>
-        <w:rPr>
-          <w:rFonts w:ascii="MS Mincho" w:eastAsia="MS Mincho" w:hAnsi="MS Mincho" w:cs="MS Mincho" w:hint="eastAsia"/>
-        </w:rPr>
-        <w:t>✔</w:t>
-      </w:r>
-      <w:r>
-        <w:t>Collect words in the target language by displaying one word at a time in a foreign language, and asking the user to translate it into one or more words in his language.</w:t>
-      </w:r>
-    </w:p>
-    <w:p>
-      <w:pPr>
-        <w:pStyle w:val="Heading3"/>
-      </w:pPr>
-      <w:r>
-        <w:rPr>
-          <w:rFonts w:ascii="MS Mincho" w:eastAsia="MS Mincho" w:hAnsi="MS Mincho" w:cs="MS Mincho" w:hint="eastAsia"/>
-        </w:rPr>
-        <w:t>✔</w:t>
-      </w:r>
-      <w:r>
-        <w:t>Words are entered into the dictionary, with the foreign word listed as a gloss.</w:t>
+        <w:t>Standard Windows ones</w:t>
+      </w:r>
+    </w:p>
+    <w:p>
+      <w:pPr>
+        <w:pStyle w:val="Heading3"/>
+      </w:pPr>
+      <w:r>
+        <w:rPr>
+          <w:rFonts w:ascii="MS Mincho" w:eastAsia="MS Mincho" w:hAnsi="MS Mincho" w:cs="MS Mincho" w:hint="eastAsia"/>
+        </w:rPr>
+        <w:t>✔</w:t>
+      </w:r>
+      <w:r>
+        <w:t xml:space="preserve"> </w:t>
+      </w:r>
+      <w:r>
+        <w:t>Tab: move to next field</w:t>
+      </w:r>
+    </w:p>
+    <w:p>
+      <w:pPr>
+        <w:pStyle w:val="Heading3"/>
+      </w:pPr>
+      <w:r>
+        <w:rPr>
+          <w:rFonts w:ascii="MS Mincho" w:eastAsia="MS Mincho" w:hAnsi="MS Mincho" w:cs="MS Mincho" w:hint="eastAsia"/>
+        </w:rPr>
+        <w:t>✔</w:t>
+      </w:r>
+      <w:r>
+        <w:t>Shift-Tab: move to previous field</w:t>
+      </w:r>
+    </w:p>
+    <w:p>
+      <w:pPr>
+        <w:pStyle w:val="Heading3"/>
+      </w:pPr>
+      <w:r>
+        <w:rPr>
+          <w:rFonts w:ascii="MS Mincho" w:eastAsia="MS Mincho" w:hAnsi="MS Mincho" w:cs="MS Mincho" w:hint="eastAsia"/>
+        </w:rPr>
+        <w:t>✔</w:t>
+      </w:r>
+      <w:r>
+        <w:t>Ctrl+PageDown Move to Next Tab Page</w:t>
+      </w:r>
+    </w:p>
+    <w:p>
+      <w:pPr>
+        <w:pStyle w:val="Heading3"/>
+      </w:pPr>
+      <w:r>
+        <w:rPr>
+          <w:rFonts w:ascii="MS Mincho" w:eastAsia="MS Mincho" w:hAnsi="MS Mincho" w:cs="MS Mincho" w:hint="eastAsia"/>
+        </w:rPr>
+        <w:t>✔</w:t>
+      </w:r>
+      <w:r>
+        <w:t>Ctrl+PageUp Move to Previous Tab Page</w:t>
+      </w:r>
+    </w:p>
+    <w:p>
+      <w:pPr>
+        <w:pStyle w:val="Heading3"/>
+      </w:pPr>
+      <w:r>
+        <w:rPr>
+          <w:rFonts w:ascii="MS Mincho" w:eastAsia="MS Mincho" w:hAnsi="MS Mincho" w:cs="MS Mincho" w:hint="eastAsia"/>
+        </w:rPr>
+        <w:t>✔</w:t>
+      </w:r>
+      <w:r>
+        <w:t>Alt+Down Open up a combo-box (e.g. Part of Speech)</w:t>
+      </w:r>
+    </w:p>
+    <w:p>
+      <w:pPr>
+        <w:pStyle w:val="Heading2"/>
+      </w:pPr>
+      <w:r>
+        <w:t xml:space="preserve">Dictionary Task </w:t>
+      </w:r>
+    </w:p>
+    <w:p>
+      <w:pPr>
+        <w:pStyle w:val="Heading3"/>
+      </w:pPr>
+      <w:r>
+        <w:rPr>
+          <w:rFonts w:ascii="MS Mincho" w:eastAsia="MS Mincho" w:hAnsi="MS Mincho" w:cs="MS Mincho" w:hint="eastAsia"/>
+        </w:rPr>
+        <w:t>✔</w:t>
+      </w:r>
+      <w:r>
+        <w:t>Alt+N: New Word</w:t>
+      </w:r>
+    </w:p>
+    <w:p>
+      <w:pPr>
+        <w:pStyle w:val="Heading3"/>
+      </w:pPr>
+      <w:r>
+        <w:rPr>
+          <w:rFonts w:ascii="MS Mincho" w:eastAsia="MS Mincho" w:hAnsi="MS Mincho" w:cs="MS Mincho" w:hint="eastAsia"/>
+        </w:rPr>
+        <w:t>✔</w:t>
+      </w:r>
+      <w:r>
+        <w:t>Alt+D: Delete Word</w:t>
+      </w:r>
+    </w:p>
+    <w:p>
+      <w:pPr>
+        <w:pStyle w:val="Heading3"/>
+      </w:pPr>
+      <w:r>
+        <w:rPr>
+          <w:rFonts w:ascii="MS Mincho" w:eastAsia="MS Mincho" w:hAnsi="MS Mincho" w:cs="MS Mincho" w:hint="eastAsia"/>
+        </w:rPr>
+        <w:t>➀</w:t>
+      </w:r>
+      <w:r>
+        <w:t xml:space="preserve"> </w:t>
+      </w:r>
+      <w:r>
+        <w:t>Ctrl+F: Move to find fox</w:t>
+      </w:r>
+    </w:p>
+    <w:p>
+      <w:pPr>
+        <w:pStyle w:val="Heading2"/>
+      </w:pPr>
+      <w:r>
+        <w:t>Collect By Semantic Domain</w:t>
+      </w:r>
+    </w:p>
+    <w:p>
+      <w:pPr>
+        <w:pStyle w:val="Heading3"/>
+      </w:pPr>
+      <w:r>
+        <w:rPr>
+          <w:rFonts w:ascii="MS Mincho" w:eastAsia="MS Mincho" w:hAnsi="MS Mincho" w:cs="MS Mincho" w:hint="eastAsia"/>
+        </w:rPr>
+        <w:t>✔</w:t>
+      </w:r>
+      <w:r>
+        <w:t>Enter: Add word to list of words with the displayed semantic domain</w:t>
+      </w:r>
+    </w:p>
+    <w:p>
+      <w:pPr>
+        <w:pStyle w:val="Heading3"/>
+      </w:pPr>
+      <w:r>
+        <w:rPr>
+          <w:rFonts w:ascii="MS Mincho" w:eastAsia="MS Mincho" w:hAnsi="MS Mincho" w:cs="MS Mincho" w:hint="eastAsia"/>
+        </w:rPr>
+        <w:t>✔</w:t>
+      </w:r>
+      <w:r>
+        <w:t>Page Down: Move to the next question or, if out of questions, to the next topic.</w:t>
+      </w:r>
+    </w:p>
+    <w:p>
+      <w:pPr>
+        <w:pStyle w:val="Heading2"/>
+      </w:pPr>
+      <w:r>
+        <w:t>Collect By Semantic Domain</w:t>
+      </w:r>
+    </w:p>
+    <w:p>
+      <w:pPr>
+        <w:pStyle w:val="Heading3"/>
+      </w:pPr>
+      <w:r>
+        <w:rPr>
+          <w:rFonts w:ascii="MS Mincho" w:eastAsia="MS Mincho" w:hAnsi="MS Mincho" w:cs="MS Mincho" w:hint="eastAsia"/>
+        </w:rPr>
+        <w:t>✔</w:t>
+      </w:r>
+      <w:r>
+        <w:t>Enter: Add word to list of words which are equivalent to the displayed foreign word.</w:t>
+      </w:r>
+    </w:p>
+    <w:p>
+      <w:pPr>
+        <w:pStyle w:val="Heading3"/>
+      </w:pPr>
+      <w:r>
+        <w:rPr>
+          <w:rFonts w:ascii="MS Mincho" w:eastAsia="MS Mincho" w:hAnsi="MS Mincho" w:cs="MS Mincho" w:hint="eastAsia"/>
+        </w:rPr>
+        <w:t>✔</w:t>
+      </w:r>
+      <w:r>
+        <w:t>Page Down: Move to the next word to translate.</w:t>
+      </w:r>
+    </w:p>
+    <w:p>
+      <w:pPr>
+        <w:pStyle w:val="Heading2"/>
+      </w:pPr>
+      <w:r>
+        <w:t>Missing field tasks (e.g. Add Meanings)</w:t>
+      </w:r>
+    </w:p>
+    <w:p>
+      <w:pPr>
+        <w:pStyle w:val="Heading3"/>
+      </w:pPr>
+      <w:r>
+        <w:rPr>
+          <w:rFonts w:ascii="MS Mincho" w:eastAsia="MS Mincho" w:hAnsi="MS Mincho" w:cs="MS Mincho" w:hint="eastAsia"/>
+        </w:rPr>
+        <w:t>✔</w:t>
+      </w:r>
+      <w:r>
+        <w:t>Page Down: Move to the next word which is missing this field</w:t>
+      </w:r>
+    </w:p>
+    <w:p>
+      <w:pPr>
+        <w:pStyle w:val="Heading1"/>
+      </w:pPr>
+      <w:r>
+        <w:t>LIFT XML File format support</w:t>
+      </w:r>
+    </w:p>
+    <w:p>
+      <w:r>
+        <w:t>LIFT, by its nature, is not a format that every application is expected to fully support.  Since WeSay is aimed at basic dictionary making and not full-on lexicography, we don’t aim to support editing of every kind of data LIFT supports.</w:t>
+      </w:r>
+    </w:p>
+    <w:p>
+      <w:pPr>
+        <w:pStyle w:val="Heading3"/>
+        <w:rPr>
+          <w:rFonts w:ascii="MS Mincho" w:eastAsia="MS Mincho" w:hAnsi="MS Mincho" w:cs="MS Mincho"/>
+        </w:rPr>
+      </w:pPr>
+      <w:r>
+        <w:rPr>
+          <w:rFonts w:ascii="MS Mincho" w:eastAsia="MS Mincho" w:hAnsi="MS Mincho" w:cs="MS Mincho"/>
+        </w:rPr>
+        <w:t>✔</w:t>
+      </w:r>
+      <w:r>
+        <w:t>When opening a new LIFT file, preprocess it to add guids (Globally Unique Identifiers) to every entry.</w:t>
       </w:r>
     </w:p>
     <w:p>
@@ -1485,635 +2142,51 @@
         <w:t>✔</w:t>
       </w:r>
       <w:r>
-        <w:t>If the word is already in the dictionary, a new sense is created, with the foreign word as its gloss.</w:t>
-      </w:r>
-    </w:p>
-    <w:p>
-      <w:pPr>
-        <w:pStyle w:val="Heading3"/>
-      </w:pPr>
-      <w:r>
-        <w:rPr>
-          <w:rFonts w:ascii="MS Mincho" w:eastAsia="MS Mincho" w:hAnsi="MS Mincho" w:cs="MS Mincho" w:hint="eastAsia"/>
-          <w:sz w:val="18"/>
-        </w:rPr>
-        <w:t>➀</w:t>
-      </w:r>
-      <w:r>
+        <w:t>Drop unsupported data in the LIFT file.</w:t>
+      </w:r>
+    </w:p>
+    <w:p>
+      <w:pPr>
+        <w:pStyle w:val="Heading3"/>
+      </w:pPr>
+      <w:r>
+        <w:rPr>
+          <w:rFonts w:ascii="Arial Unicode MS" w:eastAsia="Arial Unicode MS" w:hAnsi="Arial Unicode MS" w:cs="Arial Unicode MS" w:hint="eastAsia"/>
+        </w:rPr>
+        <w:t>➁</w:t>
+      </w:r>
+      <w:r>
+        <w:rPr>
+          <w:rFonts w:ascii="Arial Unicode MS" w:eastAsia="Arial Unicode MS" w:hAnsi="Arial Unicode MS" w:cs="Arial Unicode MS"/>
+        </w:rPr>
         <w:t xml:space="preserve"> </w:t>
       </w:r>
       <w:r>
-        <w:t>Addition of Words animated to reinforce what’s going on.</w:t>
-      </w:r>
-    </w:p>
-    <w:p>
-      <w:pPr>
-        <w:pStyle w:val="Heading2"/>
-      </w:pPr>
-      <w:r>
-        <w:t>Semantic Domain Task</w:t>
-      </w:r>
-    </w:p>
-    <w:p>
-      <w:pPr>
-        <w:pStyle w:val="Heading3"/>
-      </w:pPr>
-      <w:r>
-        <w:rPr>
-          <w:rFonts w:ascii="MS Mincho" w:eastAsia="MS Mincho" w:hAnsi="MS Mincho" w:cs="MS Mincho" w:hint="eastAsia"/>
-        </w:rPr>
-        <w:t>✔</w:t>
-      </w:r>
-      <w:r>
-        <w:t xml:space="preserve"> Addition of Words animated to reinforce what’s going on.</w:t>
-      </w:r>
-    </w:p>
-    <w:p>
-      <w:pPr>
-        <w:pStyle w:val="Heading2"/>
-      </w:pPr>
-      <w:r>
-        <w:t>Other imagined Tasks</w:t>
-      </w:r>
-    </w:p>
-    <w:p>
-      <w:pPr>
-        <w:pStyle w:val="Heading3"/>
-      </w:pPr>
-      <w:r>
-        <w:t>Review.  View starred items and items that fail checks.</w:t>
-      </w:r>
-    </w:p>
-    <w:p>
-      <w:pPr>
-        <w:pStyle w:val="Heading3"/>
-      </w:pPr>
-      <w:r>
-        <w:t>Split/Merge words/ homographs</w:t>
-      </w:r>
-    </w:p>
-    <w:p>
-      <w:pPr>
-        <w:pStyle w:val="Heading3"/>
-      </w:pPr>
-      <w:r>
-        <w:t>Add/draw Illustrations</w:t>
-      </w:r>
-    </w:p>
-    <w:p>
-      <w:pPr>
-        <w:pStyle w:val="Heading3"/>
-      </w:pPr>
-      <w:r>
-        <w:t>Record pronunciations</w:t>
-      </w:r>
-    </w:p>
-    <w:p>
-      <w:pPr>
-        <w:pStyle w:val="Heading3"/>
-      </w:pPr>
-      <w:r>
-        <w:t>Record Stories</w:t>
-      </w:r>
-    </w:p>
-    <w:p>
-      <w:pPr>
-        <w:pStyle w:val="Heading3"/>
-      </w:pPr>
-      <w:r>
-        <w:t>Transcribe Stories</w:t>
-      </w:r>
-    </w:p>
-    <w:p>
-      <w:pPr>
-        <w:pStyle w:val="Heading3"/>
-      </w:pPr>
-      <w:r>
-        <w:t>Collect words based on a foreign dictionary. Would import selected fields into each vernacular word that is elicited. For example, if the source dictionary entry has semantic domains, copy those into the newly created entry.</w:t>
-      </w:r>
-    </w:p>
-    <w:p>
-      <w:pPr>
-        <w:pStyle w:val="Heading2"/>
-      </w:pPr>
-      <w:r>
-        <w:t>Actions</w:t>
-      </w:r>
-    </w:p>
-    <w:p>
-      <w:pPr>
-        <w:pStyle w:val="Heading3"/>
-      </w:pPr>
-      <w:r>
-        <w:rPr>
-          <w:rFonts w:ascii="MS Mincho" w:eastAsia="MS Mincho" w:hAnsi="MS Mincho" w:cs="MS Mincho" w:hint="eastAsia"/>
-          <w:bCs/>
-          <w:sz w:val="18"/>
-          <w:szCs w:val="18"/>
-        </w:rPr>
-        <w:t>➀</w:t>
-      </w:r>
-      <w:r>
+        <w:t>Allow opening of LIFT files that are not inside a WeSay Project directory.  Create a default task/field configuration for them.</w:t>
+      </w:r>
+    </w:p>
+    <w:p>
+      <w:pPr>
+        <w:pStyle w:val="Heading3"/>
+      </w:pPr>
+      <w:r>
+        <w:rPr>
+          <w:rFonts w:ascii="Arial Unicode MS" w:eastAsia="Arial Unicode MS" w:hAnsi="Arial Unicode MS" w:cs="Arial Unicode MS" w:hint="eastAsia"/>
+        </w:rPr>
+        <w:t>➁</w:t>
+      </w:r>
+      <w:r>
+        <w:rPr>
+          <w:rFonts w:ascii="Arial Unicode MS" w:eastAsia="Arial Unicode MS" w:hAnsi="Arial Unicode MS" w:cs="Arial Unicode MS"/>
+        </w:rPr>
         <w:t xml:space="preserve"> </w:t>
       </w:r>
       <w:r>
-        <w:t xml:space="preserve">Provide a way to add </w:t>
-      </w:r>
-      <w:r>
-        <w:t>plug-ins</w:t>
-      </w:r>
-      <w:r>
-        <w:t xml:space="preserve"> which do some action.</w:t>
-      </w:r>
-    </w:p>
-    <w:p>
-      <w:pPr>
-        <w:pStyle w:val="Heading3"/>
-      </w:pPr>
-      <w:r>
-        <w:rPr>
-          <w:rFonts w:ascii="Arial Unicode MS" w:eastAsia="Arial Unicode MS" w:hAnsi="Arial Unicode MS" w:cs="Arial Unicode MS" w:hint="eastAsia"/>
-        </w:rPr>
-        <w:t>➁</w:t>
-      </w:r>
-      <w:r>
-        <w:t xml:space="preserve"> </w:t>
-      </w:r>
-      <w:r>
-        <w:t>Email advisor.</w:t>
-      </w:r>
-    </w:p>
-    <w:p>
-      <w:pPr>
-        <w:pStyle w:val="Heading3"/>
-      </w:pPr>
-      <w:r>
-        <w:rPr>
-          <w:rFonts w:ascii="Arial Unicode MS" w:eastAsia="Arial Unicode MS" w:hAnsi="Arial Unicode MS" w:cs="Arial Unicode MS" w:hint="eastAsia"/>
-        </w:rPr>
-        <w:t>➁</w:t>
-      </w:r>
-      <w:r>
-        <w:t xml:space="preserve"> </w:t>
-      </w:r>
-      <w:r>
-        <w:t>Submit to Subversion repository.</w:t>
-      </w:r>
-    </w:p>
-    <w:p>
-      <w:pPr>
-        <w:pStyle w:val="Heading3"/>
-      </w:pPr>
-      <w:r>
-        <w:rPr>
-          <w:rFonts w:ascii="MS Mincho" w:eastAsia="MS Mincho" w:hAnsi="MS Mincho" w:cs="MS Mincho" w:hint="eastAsia"/>
-          <w:sz w:val="18"/>
-        </w:rPr>
-        <w:t>➀</w:t>
-      </w:r>
-      <w:r>
-        <w:t xml:space="preserve"> </w:t>
-      </w:r>
-      <w:r>
-        <w:t>Print draft dictionary.</w:t>
-      </w:r>
-    </w:p>
-    <w:p>
-      <w:pPr>
-        <w:pStyle w:val="Heading3"/>
-      </w:pPr>
-      <w:r>
-        <w:rPr>
-          <w:rFonts w:ascii="MS Mincho" w:eastAsia="MS Mincho" w:hAnsi="MS Mincho" w:cs="MS Mincho" w:hint="eastAsia"/>
-          <w:sz w:val="18"/>
-        </w:rPr>
-        <w:t>➀</w:t>
-      </w:r>
-      <w:r>
-        <w:t xml:space="preserve"> </w:t>
-      </w:r>
-      <w:r>
-        <w:t>Print progress report.</w:t>
-      </w:r>
-    </w:p>
-    <w:p>
-      <w:pPr>
-        <w:pStyle w:val="Heading3"/>
-      </w:pPr>
-      <w:r>
-        <w:rPr>
-          <w:rFonts w:ascii="Arial Unicode MS" w:eastAsia="Arial Unicode MS" w:hAnsi="Arial Unicode MS" w:cs="Arial Unicode MS" w:hint="eastAsia"/>
-        </w:rPr>
-        <w:t>➁</w:t>
-      </w:r>
-      <w:r>
-        <w:t xml:space="preserve"> </w:t>
-      </w:r>
-      <w:r>
-        <w:t>Open dictionary in Lexique Pro.</w:t>
-      </w:r>
-    </w:p>
-    <w:p>
-      <w:pPr>
-        <w:pStyle w:val="Heading1"/>
-      </w:pPr>
-      <w:r>
-        <w:t>Notes</w:t>
-      </w:r>
-    </w:p>
-    <w:p>
-      <w:pPr>
-        <w:ind w:firstLine="0"/>
-      </w:pPr>
-      <w:r>
-        <w:t xml:space="preserve">Since WeSay seeks to shield the user from the file system, there is no “Open…” command.  </w:t>
-      </w:r>
-      <w:r>
-        <w:t>WeSay can be started</w:t>
-      </w:r>
-      <w:r>
-        <w:t xml:space="preserve"> with a particular project in</w:t>
-      </w:r>
-      <w:r>
-        <w:t xml:space="preserve"> </w:t>
-      </w:r>
-      <w:r>
-        <w:t>these</w:t>
-      </w:r>
-      <w:r>
-        <w:t xml:space="preserve"> ways:</w:t>
-      </w:r>
-    </w:p>
-    <w:p>
-      <w:pPr>
-        <w:pStyle w:val="Heading3"/>
-      </w:pPr>
-      <w:r>
-        <w:t>By double clicking on the LIFT file</w:t>
-      </w:r>
-    </w:p>
-    <w:p>
-      <w:pPr>
-        <w:pStyle w:val="Heading3"/>
-      </w:pPr>
-      <w:r>
-        <w:t>Via Project:”Open this project in Wesay” in the WeSay Setup program</w:t>
-      </w:r>
-    </w:p>
-    <w:p>
-      <w:pPr>
-        <w:pStyle w:val="Heading3"/>
-      </w:pPr>
-      <w:r>
-        <w:t>Via a</w:t>
-      </w:r>
-      <w:r>
-        <w:t xml:space="preserve"> shortcut or command-line parameter which gives</w:t>
-      </w:r>
-      <w:r>
-        <w:t xml:space="preserve"> the path to the LIFT file</w:t>
-      </w:r>
-    </w:p>
-    <w:p>
-      <w:pPr>
-        <w:pStyle w:val="Heading3"/>
-      </w:pPr>
-      <w:r>
-        <w:t>By running WeSay, in which case it opens the last project it was run with.</w:t>
-      </w:r>
-    </w:p>
-    <w:p>
-      <w:pPr>
-        <w:ind w:firstLine="0"/>
-      </w:pPr>
-      <w:r>
-        <w:t>The setup program places new project in the “My Documents” folder, but you can move them anywhere.</w:t>
-      </w:r>
-    </w:p>
-    <w:p>
-      <w:pPr>
-        <w:pStyle w:val="Heading1"/>
-      </w:pPr>
-      <w:r>
-        <w:lastRenderedPageBreak/>
-        <w:t>Keyboard Shortcuts</w:t>
-      </w:r>
-    </w:p>
-    <w:p>
-      <w:pPr>
-        <w:pStyle w:val="Heading2"/>
-      </w:pPr>
-      <w:r>
-        <w:t>Standard Windows ones</w:t>
-      </w:r>
-    </w:p>
-    <w:p>
-      <w:pPr>
-        <w:pStyle w:val="Heading3"/>
-      </w:pPr>
-      <w:r>
-        <w:rPr>
-          <w:rFonts w:ascii="MS Mincho" w:eastAsia="MS Mincho" w:hAnsi="MS Mincho" w:cs="MS Mincho" w:hint="eastAsia"/>
-        </w:rPr>
-        <w:t>✔</w:t>
-      </w:r>
-      <w:r>
-        <w:t xml:space="preserve"> </w:t>
-      </w:r>
-      <w:r>
-        <w:t>Tab: move to next field</w:t>
-      </w:r>
-    </w:p>
-    <w:p>
-      <w:pPr>
-        <w:pStyle w:val="Heading3"/>
-      </w:pPr>
-      <w:r>
-        <w:rPr>
-          <w:rFonts w:ascii="MS Mincho" w:eastAsia="MS Mincho" w:hAnsi="MS Mincho" w:cs="MS Mincho" w:hint="eastAsia"/>
-        </w:rPr>
-        <w:t>✔</w:t>
-      </w:r>
-      <w:r>
-        <w:t>Shift-Tab: move to previous field</w:t>
-      </w:r>
-    </w:p>
-    <w:p>
-      <w:pPr>
-        <w:pStyle w:val="Heading3"/>
-      </w:pPr>
-      <w:r>
-        <w:rPr>
-          <w:rFonts w:ascii="MS Mincho" w:eastAsia="MS Mincho" w:hAnsi="MS Mincho" w:cs="MS Mincho" w:hint="eastAsia"/>
-        </w:rPr>
-        <w:t>✔</w:t>
-      </w:r>
-      <w:r>
-        <w:t>Ctrl+PageDown Move to Next Tab Page</w:t>
-      </w:r>
-    </w:p>
-    <w:p>
-      <w:pPr>
-        <w:pStyle w:val="Heading3"/>
-      </w:pPr>
-      <w:r>
-        <w:rPr>
-          <w:rFonts w:ascii="MS Mincho" w:eastAsia="MS Mincho" w:hAnsi="MS Mincho" w:cs="MS Mincho" w:hint="eastAsia"/>
-        </w:rPr>
-        <w:t>✔</w:t>
-      </w:r>
-      <w:r>
-        <w:t>Ctrl+PageUp Move to Previous Tab Page</w:t>
-      </w:r>
-    </w:p>
-    <w:p>
-      <w:pPr>
-        <w:pStyle w:val="Heading3"/>
-      </w:pPr>
-      <w:r>
-        <w:rPr>
-          <w:rFonts w:ascii="MS Mincho" w:eastAsia="MS Mincho" w:hAnsi="MS Mincho" w:cs="MS Mincho" w:hint="eastAsia"/>
-        </w:rPr>
-        <w:t>✔</w:t>
-      </w:r>
-      <w:r>
-        <w:t>Alt+Down Open up a combo-box (e.g. Part of Speech)</w:t>
-      </w:r>
-    </w:p>
-    <w:p>
-      <w:pPr>
-        <w:pStyle w:val="Heading2"/>
-      </w:pPr>
-      <w:r>
-        <w:t xml:space="preserve">Dictionary Task </w:t>
-      </w:r>
-    </w:p>
-    <w:p>
-      <w:pPr>
-        <w:pStyle w:val="Heading3"/>
-      </w:pPr>
-      <w:r>
-        <w:rPr>
-          <w:rFonts w:ascii="MS Mincho" w:eastAsia="MS Mincho" w:hAnsi="MS Mincho" w:cs="MS Mincho" w:hint="eastAsia"/>
-        </w:rPr>
-        <w:t>✔</w:t>
-      </w:r>
-      <w:r>
-        <w:t>Alt+N: New Word</w:t>
-      </w:r>
-    </w:p>
-    <w:p>
-      <w:pPr>
-        <w:pStyle w:val="Heading3"/>
-      </w:pPr>
-      <w:r>
-        <w:rPr>
-          <w:rFonts w:ascii="MS Mincho" w:eastAsia="MS Mincho" w:hAnsi="MS Mincho" w:cs="MS Mincho" w:hint="eastAsia"/>
-        </w:rPr>
-        <w:t>✔</w:t>
-      </w:r>
-      <w:r>
-        <w:t>Alt+D: Delete Word</w:t>
-      </w:r>
-    </w:p>
-    <w:p>
-      <w:pPr>
-        <w:pStyle w:val="Heading3"/>
-      </w:pPr>
-      <w:r>
-        <w:rPr>
-          <w:rFonts w:ascii="MS Mincho" w:eastAsia="MS Mincho" w:hAnsi="MS Mincho" w:cs="MS Mincho" w:hint="eastAsia"/>
-        </w:rPr>
-        <w:t>➀</w:t>
-      </w:r>
-      <w:r>
-        <w:t xml:space="preserve"> </w:t>
-      </w:r>
-      <w:r>
-        <w:t>Ctrl+F: Move to find fox</w:t>
-      </w:r>
-    </w:p>
-    <w:p>
-      <w:pPr>
-        <w:pStyle w:val="Heading2"/>
-      </w:pPr>
-      <w:r>
-        <w:t>Collect By Semantic Domain</w:t>
-      </w:r>
-    </w:p>
-    <w:p>
-      <w:pPr>
-        <w:pStyle w:val="Heading3"/>
-      </w:pPr>
-      <w:r>
-        <w:rPr>
-          <w:rFonts w:ascii="MS Mincho" w:eastAsia="MS Mincho" w:hAnsi="MS Mincho" w:cs="MS Mincho" w:hint="eastAsia"/>
-        </w:rPr>
-        <w:t>✔</w:t>
-      </w:r>
-      <w:r>
-        <w:t>Enter: Add word to list of words with the displayed semantic domain</w:t>
-      </w:r>
-    </w:p>
-    <w:p>
-      <w:pPr>
-        <w:pStyle w:val="Heading3"/>
-      </w:pPr>
-      <w:r>
-        <w:rPr>
-          <w:rFonts w:ascii="MS Mincho" w:eastAsia="MS Mincho" w:hAnsi="MS Mincho" w:cs="MS Mincho" w:hint="eastAsia"/>
-        </w:rPr>
-        <w:t>✔</w:t>
-      </w:r>
-      <w:r>
-        <w:t>Page Down: Move to the next question or, if out of questions, to the next topic.</w:t>
-      </w:r>
-    </w:p>
-    <w:p>
-      <w:pPr>
-        <w:pStyle w:val="Heading2"/>
-      </w:pPr>
-      <w:r>
-        <w:t>Collect By Semantic Domain</w:t>
-      </w:r>
-    </w:p>
-    <w:p>
-      <w:pPr>
-        <w:pStyle w:val="Heading3"/>
-      </w:pPr>
-      <w:r>
-        <w:rPr>
-          <w:rFonts w:ascii="MS Mincho" w:eastAsia="MS Mincho" w:hAnsi="MS Mincho" w:cs="MS Mincho" w:hint="eastAsia"/>
-        </w:rPr>
-        <w:t>✔</w:t>
-      </w:r>
-      <w:r>
-        <w:t>Enter: Add word to list of words which are equivalent to the displayed foreign word.</w:t>
-      </w:r>
-    </w:p>
-    <w:p>
-      <w:pPr>
-        <w:pStyle w:val="Heading3"/>
-      </w:pPr>
-      <w:r>
-        <w:rPr>
-          <w:rFonts w:ascii="MS Mincho" w:eastAsia="MS Mincho" w:hAnsi="MS Mincho" w:cs="MS Mincho" w:hint="eastAsia"/>
-        </w:rPr>
-        <w:t>✔</w:t>
-      </w:r>
-      <w:r>
-        <w:t>Page Down: Move to the next word to translate.</w:t>
-      </w:r>
-    </w:p>
-    <w:p>
-      <w:pPr>
-        <w:pStyle w:val="Heading2"/>
-      </w:pPr>
-      <w:r>
-        <w:t>Missing field tasks (e.g. Add Meanings)</w:t>
-      </w:r>
-    </w:p>
-    <w:p>
-      <w:pPr>
-        <w:pStyle w:val="Heading3"/>
-      </w:pPr>
-      <w:r>
-        <w:rPr>
-          <w:rFonts w:ascii="MS Mincho" w:eastAsia="MS Mincho" w:hAnsi="MS Mincho" w:cs="MS Mincho" w:hint="eastAsia"/>
-        </w:rPr>
-        <w:t>✔</w:t>
-      </w:r>
-      <w:r>
-        <w:t>Page Down: Move to the next word which is missing this field</w:t>
-      </w:r>
-    </w:p>
-    <w:p>
-      <w:pPr>
-        <w:pStyle w:val="Heading1"/>
-      </w:pPr>
-      <w:r>
-        <w:t>LIFT XML File format support</w:t>
-      </w:r>
-    </w:p>
-    <w:p>
-      <w:r>
-        <w:t>LIFT, by its nature, is not a format that every application is expected to fully support.  Since WeSay is aimed at basic dictionary making and not full-on lexicography, we don’t aim to support editing of every kind of data LIFT supports.</w:t>
-      </w:r>
-    </w:p>
-    <w:p>
-      <w:pPr>
-        <w:pStyle w:val="Heading3"/>
-        <w:rPr>
-          <w:rFonts w:ascii="MS Mincho" w:eastAsia="MS Mincho" w:hAnsi="MS Mincho" w:cs="MS Mincho"/>
-        </w:rPr>
-      </w:pPr>
-      <w:r>
-        <w:rPr>
-          <w:rFonts w:ascii="MS Mincho" w:eastAsia="MS Mincho" w:hAnsi="MS Mincho" w:cs="MS Mincho"/>
-        </w:rPr>
-        <w:t>✔</w:t>
-      </w:r>
-      <w:r>
-        <w:t>When opening a new LIFT file, preprocess it to add guids (Globally Unique Identifiers) to every entry.</w:t>
-      </w:r>
-    </w:p>
-    <w:p>
-      <w:pPr>
-        <w:pStyle w:val="Heading3"/>
-      </w:pPr>
-      <w:r>
-        <w:rPr>
-          <w:rFonts w:ascii="MS Mincho" w:eastAsia="MS Mincho" w:hAnsi="MS Mincho" w:cs="MS Mincho" w:hint="eastAsia"/>
-        </w:rPr>
-        <w:t>✔</w:t>
-      </w:r>
-      <w:r>
-        <w:t>Drop unsupported data in the LIFT file.</w:t>
-      </w:r>
-    </w:p>
-    <w:p>
-      <w:pPr>
-        <w:pStyle w:val="Heading3"/>
-      </w:pPr>
-      <w:r>
-        <w:rPr>
-          <w:rFonts w:ascii="Arial Unicode MS" w:eastAsia="Arial Unicode MS" w:hAnsi="Arial Unicode MS" w:cs="Arial Unicode MS" w:hint="eastAsia"/>
-        </w:rPr>
-        <w:t>➁</w:t>
-      </w:r>
-      <w:r>
-        <w:rPr>
-          <w:rFonts w:ascii="Arial Unicode MS" w:eastAsia="Arial Unicode MS" w:hAnsi="Arial Unicode MS" w:cs="Arial Unicode MS"/>
-        </w:rPr>
-        <w:t xml:space="preserve"> </w:t>
-      </w:r>
-      <w:r>
-        <w:t>Allow opening of LIFT files that are not inside a WeSay Project directory.  Create a default task/field configuration for them.</w:t>
-      </w:r>
-    </w:p>
-    <w:p>
-      <w:pPr>
-        <w:pStyle w:val="Heading3"/>
-      </w:pPr>
-      <w:r>
-        <w:rPr>
-          <w:rFonts w:ascii="Arial Unicode MS" w:eastAsia="Arial Unicode MS" w:hAnsi="Arial Unicode MS" w:cs="Arial Unicode MS" w:hint="eastAsia"/>
-        </w:rPr>
-        <w:t>➁</w:t>
-      </w:r>
-      <w:r>
-        <w:rPr>
-          <w:rFonts w:ascii="Arial Unicode MS" w:eastAsia="Arial Unicode MS" w:hAnsi="Arial Unicode MS" w:cs="Arial Unicode MS"/>
-        </w:rPr>
-        <w:t xml:space="preserve"> </w:t>
-      </w:r>
-      <w:r>
         <w:t>Allow unsupported LIFT data to be retained in the LIFT file.</w:t>
       </w:r>
     </w:p>
     <w:p>
       <w:r>
-        <w:lastRenderedPageBreak/>
         <w:t xml:space="preserve">See </w:t>
       </w:r>
       <w:hyperlink r:id="rId14" w:history="1">
@@ -3354,8 +3427,9 @@
     <w:panose1 w:val="020B0604030504040204"/>
     <w:charset w:val="00"/>
     <w:family w:val="swiss"/>
+    <w:notTrueType/>
     <w:pitch w:val="variable"/>
-    <w:sig w:usb0="61002A87" w:usb1="80000000" w:usb2="00000008" w:usb3="00000000" w:csb0="000101FF" w:csb1="00000000"/>
+    <w:sig w:usb0="00000003" w:usb1="00000000" w:usb2="00000000" w:usb3="00000000" w:csb0="00000001" w:csb1="00000000"/>
   </w:font>
   <w:font w:name="Webdings">
     <w:panose1 w:val="05030102010509060703"/>
@@ -3385,6 +3459,7 @@
   </w:compat>
   <w:rsids>
     <w:rsidRoot w:val="00CA7DB2"/>
+    <w:rsid w:val="00451385"/>
     <w:rsid w:val="007F4D2E"/>
     <w:rsid w:val="00835055"/>
     <w:rsid w:val="00B962BD"/>

</xml_diff>

<commit_message>
WS-360 user xml-level customizations to tasks were lost when you run the Configuration Program
git-svn-id: http://www.wesay.org/code/WeSay/trunk@887 b25276a9-ce15-0410-9281-991c76e3d784

committer: hatton <hatton@b25276a9-ce15-0410-9281-991c76e3d784>
</commit_message>
<xml_diff>
--- a/doc/roadmap.docx
+++ b/doc/roadmap.docx
@@ -23,7 +23,7 @@
           <w:docPart w:val="9A489FA15FEE48D6B0923D9F54622F19"/>
         </w:placeholder>
         <w:dataBinding w:prefixMappings="xmlns:ns0='http://schemas.microsoft.com/office/2006/coverPageProps' " w:xpath="/ns0:CoverPageProperties[1]/ns0:PublishDate[1]" w:storeItemID="{55AF091B-3C7A-41E3-B477-F2FDAA23CFDA}"/>
-        <w:date w:fullDate="2007-06-01T00:00:00Z">
+        <w:date w:fullDate="2007-08-20T00:00:00Z">
           <w:dateFormat w:val="M/d/yyyy"/>
           <w:lid w:val="en-US"/>
           <w:storeMappedDataAs w:val="dateTime"/>
@@ -36,7 +36,10 @@
             <w:pStyle w:val="NoSpacing"/>
           </w:pPr>
           <w:r>
-            <w:t>6/1/2007</w:t>
+            <w:t>8/20</w:t>
+          </w:r>
+          <w:r>
+            <w:t>/2007</w:t>
           </w:r>
         </w:p>
       </w:sdtContent>
@@ -200,9 +203,6 @@
     <w:p>
       <w:pPr>
         <w:pStyle w:val="Heading3"/>
-        <w:rPr>
-          <w:rFonts w:ascii="MS Mincho" w:eastAsia="MS Mincho" w:hAnsi="MS Mincho" w:cs="MS Mincho"/>
-        </w:rPr>
       </w:pPr>
       <w:r>
         <w:rPr>
@@ -214,13 +214,22 @@
         <w:t xml:space="preserve"> </w:t>
       </w:r>
       <w:r>
-        <w:t xml:space="preserve">Control which fields are shown for each task. Until then </w:t>
-      </w:r>
-      <w:r>
-        <w:t xml:space="preserve">they </w:t>
-      </w:r>
-      <w:r>
-        <w:t>can be tweaked by hand in the tasks.xml file.</w:t>
+        <w:t xml:space="preserve">Control which fields are shown for each task. </w:t>
+      </w:r>
+    </w:p>
+    <w:p>
+      <w:pPr>
+        <w:pStyle w:val="Heading3"/>
+      </w:pPr>
+      <w:r>
+        <w:rPr>
+          <w:rFonts w:ascii="MS Mincho" w:eastAsia="MS Mincho" w:hAnsi="MS Mincho" w:cs="MS Mincho" w:hint="eastAsia"/>
+          <w:sz w:val="18"/>
+        </w:rPr>
+        <w:t>➀</w:t>
+      </w:r>
+      <w:r>
+        <w:t xml:space="preserve"> Support configuring tasks without having to edit xml. E.g., choosing the wordlist and wordlist writing system in the Collect Wordlist Task.</w:t>
       </w:r>
     </w:p>
     <w:p>
@@ -301,6 +310,7 @@
         <w:rPr>
           <w:rFonts w:ascii="MS Mincho" w:eastAsia="MS Mincho" w:hAnsi="MS Mincho" w:cs="MS Mincho" w:hint="eastAsia"/>
         </w:rPr>
+        <w:lastRenderedPageBreak/>
         <w:t>✔</w:t>
       </w:r>
       <w:r>
@@ -321,14 +331,19 @@
         <w:rPr>
           <w:rFonts w:ascii="MS Mincho" w:eastAsia="MS Mincho" w:hAnsi="MS Mincho" w:cs="MS Mincho" w:hint="eastAsia"/>
         </w:rPr>
-        <w:lastRenderedPageBreak/>
         <w:t>✔</w:t>
       </w:r>
       <w:r>
         <w:rPr>
           <w:rFonts w:eastAsia="Arial Unicode MS"/>
         </w:rPr>
-        <w:t xml:space="preserve">Enter the name of a keyboard to use when in fields of this writing system. The keyboard can be either a system one or </w:t>
+        <w:t>Choose</w:t>
+      </w:r>
+      <w:r>
+        <w:rPr>
+          <w:rFonts w:eastAsia="Arial Unicode MS"/>
+        </w:rPr>
+        <w:t xml:space="preserve"> a keyboard to use when in fields of this writing system. The keyboard can be either a system one or </w:t>
       </w:r>
       <w:hyperlink r:id="rId9" w:history="1">
         <w:r>
@@ -497,6 +512,16 @@
         <w:pStyle w:val="Heading3"/>
       </w:pPr>
       <w:r>
+        <w:rPr>
+          <w:rFonts w:ascii="MS Mincho" w:eastAsia="MS Mincho" w:hAnsi="MS Mincho" w:cs="MS Mincho" w:hint="eastAsia"/>
+          <w:sz w:val="18"/>
+        </w:rPr>
+        <w:t>➀</w:t>
+      </w:r>
+      <w:r>
+        <w:t xml:space="preserve"> </w:t>
+      </w:r>
+      <w:r>
         <w:t>Specify sort order other than standard Unicode order.</w:t>
       </w:r>
     </w:p>
@@ -593,6 +618,26 @@
     </w:p>
     <w:p>
       <w:pPr>
+        <w:pStyle w:val="Heading3"/>
+      </w:pPr>
+      <w:r>
+        <w:rPr>
+          <w:rFonts w:ascii="Arial Unicode MS" w:eastAsia="Arial Unicode MS" w:hAnsi="Arial Unicode MS" w:cs="Arial Unicode MS" w:hint="eastAsia"/>
+        </w:rPr>
+        <w:t>➁</w:t>
+      </w:r>
+      <w:r>
+        <w:rPr>
+          <w:rFonts w:ascii="Arial Unicode MS" w:eastAsia="Arial Unicode MS" w:hAnsi="Arial Unicode MS" w:cs="Arial Unicode MS"/>
+        </w:rPr>
+        <w:t xml:space="preserve"> </w:t>
+      </w:r>
+      <w:r>
+        <w:t>Specify transducers (e.g. TecKit or SIL Encoding Converters) to automatically convert to other writing systems. User will be able to override the automatic conversion by editing the field.</w:t>
+      </w:r>
+    </w:p>
+    <w:p>
+      <w:pPr>
         <w:pStyle w:val="Heading2"/>
       </w:pPr>
       <w:r>
@@ -620,8 +665,9 @@
       <w:r>
         <w:rPr>
           <w:rFonts w:ascii="MS Mincho" w:eastAsia="MS Mincho" w:hAnsi="MS Mincho" w:cs="MS Mincho" w:hint="eastAsia"/>
-        </w:rPr>
-        <w:t>✔</w:t>
+          <w:sz w:val="18"/>
+        </w:rPr>
+        <w:t>➀</w:t>
       </w:r>
       <w:r>
         <w:t>Edit option lists</w:t>
@@ -657,9 +703,8 @@
       <w:r>
         <w:rPr>
           <w:rFonts w:ascii="MS Mincho" w:eastAsia="MS Mincho" w:hAnsi="MS Mincho" w:cs="MS Mincho" w:hint="eastAsia"/>
-          <w:sz w:val="18"/>
-        </w:rPr>
-        <w:t>➀</w:t>
+        </w:rPr>
+        <w:t>✔</w:t>
       </w:r>
       <w:r>
         <w:t xml:space="preserve"> Localization via </w:t>
@@ -673,10 +718,10 @@
         </w:r>
       </w:hyperlink>
       <w:r>
-        <w:t xml:space="preserve"> or equivalent. (We have made some strings localizable, most aren’t yet.)</w:t>
-      </w:r>
-      <w:r>
-        <w:t xml:space="preserve"> (I8N)</w:t>
+        <w:t xml:space="preserve"> or equivalent. </w:t>
+      </w:r>
+      <w:r>
+        <w:t>Doesn’t require submitting anything back to the developers (though you should so we can send it out with WeSay).</w:t>
       </w:r>
     </w:p>
     <w:p>
@@ -684,6 +729,7 @@
         <w:pStyle w:val="Heading2"/>
       </w:pPr>
       <w:r>
+        <w:lastRenderedPageBreak/>
         <w:t>Home Tab</w:t>
       </w:r>
     </w:p>
@@ -743,7 +789,6 @@
         <w:rPr>
           <w:rFonts w:ascii="MS Mincho" w:eastAsia="MS Mincho" w:hAnsi="MS Mincho" w:cs="MS Mincho" w:hint="eastAsia"/>
         </w:rPr>
-        <w:lastRenderedPageBreak/>
         <w:t>✔</w:t>
       </w:r>
       <w:r>
@@ -900,6 +945,20 @@
         <w:pStyle w:val="Heading3"/>
       </w:pPr>
       <w:r>
+        <w:rPr>
+          <w:rFonts w:ascii="Arial Unicode MS" w:eastAsia="Arial Unicode MS" w:hAnsi="Arial Unicode MS" w:cs="Arial Unicode MS" w:hint="eastAsia"/>
+          <w:sz w:val="18"/>
+        </w:rPr>
+        <w:t>➀</w:t>
+      </w:r>
+      <w:r>
+        <w:rPr>
+          <w:rFonts w:ascii="Arial Unicode MS" w:eastAsia="Arial Unicode MS" w:hAnsi="Arial Unicode MS" w:cs="Arial Unicode MS"/>
+          <w:sz w:val="18"/>
+        </w:rPr>
+        <w:t xml:space="preserve"> </w:t>
+      </w:r>
+      <w:r>
         <w:t xml:space="preserve">Support LIFT’s </w:t>
       </w:r>
       <w:r>
@@ -912,7 +971,11 @@
       <w:r>
         <w:t xml:space="preserve"> object</w:t>
       </w:r>
-    </w:p>
+      <w:r>
+        <w:t>.  Currently, you can add any number of relations, but only of the type that points to a single entry (e.g. BaseForm).</w:t>
+      </w:r>
+    </w:p>
+    <w:p/>
     <w:p>
       <w:pPr>
         <w:pStyle w:val="Heading3"/>
@@ -1035,51 +1098,55 @@
       </w:pPr>
       <w:r>
         <w:rPr>
+          <w:rFonts w:ascii="MS Mincho" w:eastAsia="MS Mincho" w:hAnsi="MS Mincho" w:cs="MS Mincho" w:hint="eastAsia"/>
+        </w:rPr>
+        <w:t>✔</w:t>
+      </w:r>
+      <w:r>
+        <w:rPr>
+          <w:rFonts w:ascii="Arial Unicode MS" w:eastAsia="Arial Unicode MS" w:hAnsi="Arial Unicode MS" w:cs="Arial Unicode MS"/>
+        </w:rPr>
+        <w:t xml:space="preserve"> </w:t>
+      </w:r>
+      <w:r>
+        <w:t>Possible to Produce</w:t>
+      </w:r>
+      <w:r>
+        <w:rPr>
+          <w:rFonts w:ascii="Arial Unicode MS" w:eastAsia="Arial Unicode MS" w:hAnsi="Arial Unicode MS" w:cs="Arial Unicode MS"/>
+        </w:rPr>
+        <w:t xml:space="preserve"> </w:t>
+      </w:r>
+      <w:r>
+        <w:t>Subentries.</w:t>
+      </w:r>
+      <w:r>
+        <w:t xml:space="preserve">  Use the BaseForm relation field in each subentry.</w:t>
+      </w:r>
+    </w:p>
+    <w:p>
+      <w:pPr>
+        <w:pStyle w:val="Heading3"/>
+      </w:pPr>
+      <w:r>
+        <w:rPr>
+          <w:rFonts w:ascii="MS Mincho" w:eastAsia="MS Mincho" w:hAnsi="MS Mincho" w:cs="MS Mincho" w:hint="eastAsia"/>
+        </w:rPr>
+        <w:t>✔</w:t>
+      </w:r>
+      <w:r>
+        <w:t>Senses can have one or more examples</w:t>
+      </w:r>
+    </w:p>
+    <w:p>
+      <w:pPr>
+        <w:pStyle w:val="Heading3"/>
+      </w:pPr>
+      <w:r>
+        <w:rPr>
           <w:rFonts w:ascii="Arial Unicode MS" w:eastAsia="Arial Unicode MS" w:hAnsi="Arial Unicode MS" w:cs="Arial Unicode MS" w:hint="eastAsia"/>
         </w:rPr>
-        <w:t>➁</w:t>
-      </w:r>
-      <w:r>
-        <w:rPr>
-          <w:rFonts w:ascii="Arial Unicode MS" w:eastAsia="Arial Unicode MS" w:hAnsi="Arial Unicode MS" w:cs="Arial Unicode MS"/>
-        </w:rPr>
-        <w:t xml:space="preserve"> </w:t>
-      </w:r>
-      <w:r>
-        <w:t>Possible to Produce</w:t>
-      </w:r>
-      <w:r>
-        <w:rPr>
-          <w:rFonts w:ascii="Arial Unicode MS" w:eastAsia="Arial Unicode MS" w:hAnsi="Arial Unicode MS" w:cs="Arial Unicode MS"/>
-        </w:rPr>
-        <w:t xml:space="preserve"> </w:t>
-      </w:r>
-      <w:r>
-        <w:t>Subentries.</w:t>
-      </w:r>
-    </w:p>
-    <w:p>
-      <w:pPr>
-        <w:pStyle w:val="Heading3"/>
-      </w:pPr>
-      <w:r>
-        <w:rPr>
-          <w:rFonts w:ascii="MS Mincho" w:eastAsia="MS Mincho" w:hAnsi="MS Mincho" w:cs="MS Mincho" w:hint="eastAsia"/>
-        </w:rPr>
-        <w:t>✔</w:t>
-      </w:r>
-      <w:r>
-        <w:t>Senses can have one or more examples</w:t>
-      </w:r>
-    </w:p>
-    <w:p>
-      <w:pPr>
-        <w:pStyle w:val="Heading3"/>
-      </w:pPr>
-      <w:r>
-        <w:rPr>
-          <w:rFonts w:ascii="Arial Unicode MS" w:eastAsia="Arial Unicode MS" w:hAnsi="Arial Unicode MS" w:cs="Arial Unicode MS" w:hint="eastAsia"/>
-        </w:rPr>
+        <w:lastRenderedPageBreak/>
         <w:t>➁</w:t>
       </w:r>
       <w:r>
@@ -1166,7 +1233,6 @@
         <w:rPr>
           <w:rFonts w:ascii="MS Mincho" w:eastAsia="MS Mincho" w:hAnsi="MS Mincho" w:cs="MS Mincho" w:hint="eastAsia"/>
         </w:rPr>
-        <w:lastRenderedPageBreak/>
         <w:t>✔</w:t>
       </w:r>
       <w:r>
@@ -1447,6 +1513,7 @@
         <w:pStyle w:val="Heading3"/>
       </w:pPr>
       <w:r>
+        <w:lastRenderedPageBreak/>
         <w:t>Support setting and maintaining homograph numbers.</w:t>
       </w:r>
     </w:p>
@@ -1502,28 +1569,377 @@
         <w:rPr>
           <w:rFonts w:ascii="MS Mincho" w:eastAsia="MS Mincho" w:hAnsi="MS Mincho" w:cs="MS Mincho" w:hint="eastAsia"/>
         </w:rPr>
+        <w:t>✔</w:t>
+      </w:r>
+      <w:r>
+        <w:t>If the word is already in the dictionary, a new sense is created, with the foreign word as its gloss.</w:t>
+      </w:r>
+    </w:p>
+    <w:p>
+      <w:pPr>
+        <w:pStyle w:val="Heading3"/>
+      </w:pPr>
+      <w:r>
+        <w:rPr>
+          <w:rFonts w:ascii="Arial Unicode MS" w:eastAsia="Arial Unicode MS" w:hAnsi="Arial Unicode MS" w:cs="Arial Unicode MS" w:hint="eastAsia"/>
+        </w:rPr>
+        <w:t>➁</w:t>
+      </w:r>
+      <w:r>
+        <w:t xml:space="preserve"> </w:t>
+      </w:r>
+      <w:r>
+        <w:t>Addition of Words animated to reinforce what’s going on.</w:t>
+      </w:r>
+    </w:p>
+    <w:p>
+      <w:pPr>
+        <w:pStyle w:val="Heading2"/>
+      </w:pPr>
+      <w:r>
+        <w:t>Semantic Domain Task</w:t>
+      </w:r>
+    </w:p>
+    <w:p>
+      <w:pPr>
+        <w:pStyle w:val="Heading3"/>
+      </w:pPr>
+      <w:r>
+        <w:rPr>
+          <w:rFonts w:ascii="MS Mincho" w:eastAsia="MS Mincho" w:hAnsi="MS Mincho" w:cs="MS Mincho" w:hint="eastAsia"/>
+        </w:rPr>
+        <w:t>✔</w:t>
+      </w:r>
+      <w:r>
+        <w:t xml:space="preserve"> Addition of Words animated to reinforce what’s going on.</w:t>
+      </w:r>
+    </w:p>
+    <w:p>
+      <w:pPr>
+        <w:pStyle w:val="Heading2"/>
+      </w:pPr>
+      <w:r>
+        <w:t>Other imagined Tasks</w:t>
+      </w:r>
+    </w:p>
+    <w:p>
+      <w:pPr>
+        <w:pStyle w:val="Heading3"/>
+      </w:pPr>
+      <w:r>
+        <w:t>Review.  View starred items and items that fail checks.</w:t>
+      </w:r>
+    </w:p>
+    <w:p>
+      <w:pPr>
+        <w:pStyle w:val="Heading3"/>
+      </w:pPr>
+      <w:r>
+        <w:t>Split/Merge words/ homographs</w:t>
+      </w:r>
+    </w:p>
+    <w:p>
+      <w:pPr>
+        <w:pStyle w:val="Heading3"/>
+      </w:pPr>
+      <w:r>
+        <w:t>Sense disambiguation</w:t>
+      </w:r>
+    </w:p>
+    <w:p>
+      <w:pPr>
+        <w:pStyle w:val="Heading3"/>
+      </w:pPr>
+      <w:r>
+        <w:t>Add/draw Illustrations</w:t>
+      </w:r>
+    </w:p>
+    <w:p>
+      <w:pPr>
+        <w:pStyle w:val="Heading3"/>
+      </w:pPr>
+      <w:r>
+        <w:t>Record pronunciations</w:t>
+      </w:r>
+    </w:p>
+    <w:p>
+      <w:pPr>
+        <w:pStyle w:val="Heading3"/>
+      </w:pPr>
+      <w:r>
+        <w:t>Record Stories</w:t>
+      </w:r>
+    </w:p>
+    <w:p>
+      <w:pPr>
+        <w:pStyle w:val="Heading3"/>
+      </w:pPr>
+      <w:r>
+        <w:t>Transcribe Stories</w:t>
+      </w:r>
+    </w:p>
+    <w:p>
+      <w:pPr>
+        <w:pStyle w:val="Heading3"/>
+      </w:pPr>
+      <w:r>
+        <w:t>Collect words based on a foreign dictionary. Would import selected fields into each vernacular word that is elicited. For example, if the source dictionary entry has semantic domains, copy those into the newly created entry.</w:t>
+      </w:r>
+    </w:p>
+    <w:p>
+      <w:pPr>
+        <w:pStyle w:val="Heading2"/>
+      </w:pPr>
+      <w:r>
+        <w:t>Actions</w:t>
+      </w:r>
+    </w:p>
+    <w:p>
+      <w:pPr>
+        <w:pStyle w:val="Heading3"/>
+      </w:pPr>
+      <w:r>
+        <w:rPr>
+          <w:rFonts w:ascii="MS Mincho" w:eastAsia="MS Mincho" w:hAnsi="MS Mincho" w:cs="MS Mincho" w:hint="eastAsia"/>
+        </w:rPr>
+        <w:t>✔</w:t>
+      </w:r>
+      <w:r>
+        <w:t xml:space="preserve"> </w:t>
+      </w:r>
+      <w:r>
+        <w:t>Provide a</w:t>
+      </w:r>
+      <w:r>
+        <w:t>n easy way for other programmer to</w:t>
+      </w:r>
+      <w:r>
+        <w:t xml:space="preserve"> add </w:t>
+      </w:r>
+      <w:r>
+        <w:t>plug-ins</w:t>
+      </w:r>
+      <w:r>
+        <w:t xml:space="preserve"> which do some action.</w:t>
+      </w:r>
+      <w:r>
+        <w:t xml:space="preserve"> </w:t>
+      </w:r>
+    </w:p>
+    <w:p>
+      <w:pPr>
+        <w:pStyle w:val="Heading3"/>
+      </w:pPr>
+      <w:r>
+        <w:rPr>
+          <w:rFonts w:ascii="MS Mincho" w:eastAsia="MS Mincho" w:hAnsi="MS Mincho" w:cs="MS Mincho" w:hint="eastAsia"/>
+        </w:rPr>
+        <w:t>✔</w:t>
+      </w:r>
+      <w:r>
+        <w:rPr>
+          <w:rFonts w:ascii="MS Mincho" w:eastAsia="MS Mincho" w:hAnsi="MS Mincho" w:cs="MS Mincho"/>
+        </w:rPr>
+        <w:t xml:space="preserve"> </w:t>
+      </w:r>
+      <w:r>
+        <w:t>Export to Standard Format.</w:t>
+      </w:r>
+    </w:p>
+    <w:p>
+      <w:pPr>
+        <w:pStyle w:val="Heading3"/>
+      </w:pPr>
+      <w:r>
+        <w:rPr>
+          <w:rFonts w:ascii="MS Mincho" w:eastAsia="MS Mincho" w:hAnsi="MS Mincho" w:cs="MS Mincho" w:hint="eastAsia"/>
+        </w:rPr>
+        <w:t>✔</w:t>
+      </w:r>
+      <w:r>
+        <w:rPr>
+          <w:rFonts w:ascii="MS Mincho" w:eastAsia="MS Mincho" w:hAnsi="MS Mincho" w:cs="MS Mincho"/>
+        </w:rPr>
+        <w:t xml:space="preserve"> </w:t>
+      </w:r>
+      <w:r>
+        <w:t>One-click zip and backup to USB Key</w:t>
+      </w:r>
+    </w:p>
+    <w:p>
+      <w:pPr>
+        <w:pStyle w:val="Heading3"/>
+      </w:pPr>
+      <w:r>
+        <w:rPr>
+          <w:rFonts w:ascii="Arial Unicode MS" w:eastAsia="Arial Unicode MS" w:hAnsi="Arial Unicode MS" w:cs="Arial Unicode MS" w:hint="eastAsia"/>
+        </w:rPr>
+        <w:t>✔</w:t>
+      </w:r>
+      <w:r>
+        <w:t xml:space="preserve"> </w:t>
+      </w:r>
+      <w:r>
+        <w:t>Email advisor.</w:t>
+      </w:r>
+    </w:p>
+    <w:p>
+      <w:pPr>
+        <w:pStyle w:val="Heading3"/>
+      </w:pPr>
+      <w:r>
+        <w:rPr>
+          <w:rFonts w:ascii="MS Mincho" w:eastAsia="MS Mincho" w:hAnsi="MS Mincho" w:cs="MS Mincho" w:hint="eastAsia"/>
+          <w:sz w:val="18"/>
+        </w:rPr>
+        <w:t>➀</w:t>
+      </w:r>
+      <w:r>
+        <w:t xml:space="preserve"> </w:t>
+      </w:r>
+      <w:r>
+        <w:t>Print draft dictionary.</w:t>
+      </w:r>
+    </w:p>
+    <w:p>
+      <w:pPr>
+        <w:pStyle w:val="Heading3"/>
+      </w:pPr>
+      <w:r>
+        <w:rPr>
+          <w:rFonts w:ascii="MS Mincho" w:eastAsia="MS Mincho" w:hAnsi="MS Mincho" w:cs="MS Mincho" w:hint="eastAsia"/>
+          <w:sz w:val="18"/>
+        </w:rPr>
+        <w:t>➀</w:t>
+      </w:r>
+      <w:r>
+        <w:t xml:space="preserve"> </w:t>
+      </w:r>
+      <w:r>
+        <w:t>Print progress report.</w:t>
+      </w:r>
+    </w:p>
+    <w:p>
+      <w:pPr>
+        <w:pStyle w:val="Heading3"/>
+      </w:pPr>
+      <w:r>
+        <w:rPr>
+          <w:rFonts w:ascii="Arial Unicode MS" w:eastAsia="Arial Unicode MS" w:hAnsi="Arial Unicode MS" w:cs="Arial Unicode MS" w:hint="eastAsia"/>
+        </w:rPr>
+        <w:t>➁</w:t>
+      </w:r>
+      <w:r>
+        <w:t xml:space="preserve"> Submit to Subversion repository.</w:t>
+      </w:r>
+    </w:p>
+    <w:p>
+      <w:pPr>
+        <w:pStyle w:val="Heading3"/>
+      </w:pPr>
+      <w:r>
+        <w:rPr>
+          <w:rFonts w:ascii="Arial Unicode MS" w:eastAsia="Arial Unicode MS" w:hAnsi="Arial Unicode MS" w:cs="Arial Unicode MS" w:hint="eastAsia"/>
+        </w:rPr>
         <w:lastRenderedPageBreak/>
-        <w:t>✔</w:t>
-      </w:r>
-      <w:r>
-        <w:t>If the word is already in the dictionary, a new sense is created, with the foreign word as its gloss.</w:t>
-      </w:r>
-    </w:p>
-    <w:p>
-      <w:pPr>
-        <w:pStyle w:val="Heading3"/>
-      </w:pPr>
-      <w:r>
-        <w:rPr>
-          <w:rFonts w:ascii="Arial Unicode MS" w:eastAsia="Arial Unicode MS" w:hAnsi="Arial Unicode MS" w:cs="Arial Unicode MS" w:hint="eastAsia"/>
-        </w:rPr>
         <w:t>➁</w:t>
       </w:r>
       <w:r>
         <w:t xml:space="preserve"> </w:t>
       </w:r>
       <w:r>
-        <w:t>Addition of Words animated to reinforce what’s going on.</w:t>
+        <w:t>Open dictionary in Lexique Pro</w:t>
+      </w:r>
+      <w:r>
+        <w:t xml:space="preserve"> (can be done in version 1 by opening the exported Standard Format document)</w:t>
+      </w:r>
+      <w:r>
+        <w:t>.</w:t>
+      </w:r>
+    </w:p>
+    <w:p>
+      <w:pPr>
+        <w:pStyle w:val="Heading1"/>
+      </w:pPr>
+      <w:r>
+        <w:t>Notes</w:t>
+      </w:r>
+    </w:p>
+    <w:p>
+      <w:pPr>
+        <w:ind w:firstLine="0"/>
+      </w:pPr>
+      <w:r>
+        <w:t xml:space="preserve">Since WeSay seeks to shield the user from the file system, there is no “Open…” command.  </w:t>
+      </w:r>
+      <w:r>
+        <w:t>WeSay can be started</w:t>
+      </w:r>
+      <w:r>
+        <w:t xml:space="preserve"> with a particular project in</w:t>
+      </w:r>
+      <w:r>
+        <w:t xml:space="preserve"> </w:t>
+      </w:r>
+      <w:r>
+        <w:t>these</w:t>
+      </w:r>
+      <w:r>
+        <w:t xml:space="preserve"> ways:</w:t>
+      </w:r>
+    </w:p>
+    <w:p>
+      <w:pPr>
+        <w:pStyle w:val="Heading3"/>
+      </w:pPr>
+      <w:r>
+        <w:t>By double clicking on the LIFT file</w:t>
+      </w:r>
+    </w:p>
+    <w:p>
+      <w:pPr>
+        <w:pStyle w:val="Heading3"/>
+      </w:pPr>
+      <w:r>
+        <w:t>Via Project:”Open this project in Wesay” in the WeSay Setup program</w:t>
+      </w:r>
+    </w:p>
+    <w:p>
+      <w:pPr>
+        <w:pStyle w:val="Heading3"/>
+      </w:pPr>
+      <w:r>
+        <w:t>Via a</w:t>
+      </w:r>
+      <w:r>
+        <w:t xml:space="preserve"> shortcut or command-line parameter which gives</w:t>
+      </w:r>
+      <w:r>
+        <w:t xml:space="preserve"> the path to the LIFT file</w:t>
+      </w:r>
+    </w:p>
+    <w:p>
+      <w:pPr>
+        <w:pStyle w:val="Heading3"/>
+      </w:pPr>
+      <w:r>
+        <w:t>By running WeSay, in which case it opens the last project it was run with.</w:t>
+      </w:r>
+    </w:p>
+    <w:p>
+      <w:pPr>
+        <w:ind w:firstLine="0"/>
+      </w:pPr>
+      <w:r>
+        <w:t>The setup program places new project in the “My Documents” folder, but you can move them anywhere.</w:t>
+      </w:r>
+    </w:p>
+    <w:p>
+      <w:pPr>
+        <w:pStyle w:val="Heading1"/>
+      </w:pPr>
+      <w:r>
+        <w:t>Keyboard Shortcuts</w:t>
       </w:r>
     </w:p>
     <w:p>
@@ -1531,21 +1947,80 @@
         <w:pStyle w:val="Heading2"/>
       </w:pPr>
       <w:r>
-        <w:t>Semantic Domain Task</w:t>
-      </w:r>
-    </w:p>
-    <w:p>
-      <w:pPr>
-        <w:pStyle w:val="Heading3"/>
-      </w:pPr>
-      <w:r>
-        <w:rPr>
-          <w:rFonts w:ascii="MS Mincho" w:eastAsia="MS Mincho" w:hAnsi="MS Mincho" w:cs="MS Mincho" w:hint="eastAsia"/>
-        </w:rPr>
-        <w:t>✔</w:t>
-      </w:r>
-      <w:r>
-        <w:t xml:space="preserve"> Addition of Words animated to reinforce what’s going on.</w:t>
+        <w:t>Standard Windows ones</w:t>
+      </w:r>
+    </w:p>
+    <w:p>
+      <w:pPr>
+        <w:pStyle w:val="Heading3"/>
+      </w:pPr>
+      <w:r>
+        <w:rPr>
+          <w:rFonts w:ascii="MS Mincho" w:eastAsia="MS Mincho" w:hAnsi="MS Mincho" w:cs="MS Mincho" w:hint="eastAsia"/>
+        </w:rPr>
+        <w:t>✔</w:t>
+      </w:r>
+      <w:r>
+        <w:t xml:space="preserve"> </w:t>
+      </w:r>
+      <w:r>
+        <w:t>Tab: move to next field</w:t>
+      </w:r>
+    </w:p>
+    <w:p>
+      <w:pPr>
+        <w:pStyle w:val="Heading3"/>
+      </w:pPr>
+      <w:r>
+        <w:rPr>
+          <w:rFonts w:ascii="MS Mincho" w:eastAsia="MS Mincho" w:hAnsi="MS Mincho" w:cs="MS Mincho" w:hint="eastAsia"/>
+        </w:rPr>
+        <w:t>✔</w:t>
+      </w:r>
+      <w:r>
+        <w:t>Shift-Tab: move to previous field</w:t>
+      </w:r>
+    </w:p>
+    <w:p>
+      <w:pPr>
+        <w:pStyle w:val="Heading3"/>
+      </w:pPr>
+      <w:r>
+        <w:rPr>
+          <w:rFonts w:ascii="MS Mincho" w:eastAsia="MS Mincho" w:hAnsi="MS Mincho" w:cs="MS Mincho" w:hint="eastAsia"/>
+        </w:rPr>
+        <w:t>✔</w:t>
+      </w:r>
+      <w:r>
+        <w:t>Ctrl+PageDown Move to Next Tab Page</w:t>
+      </w:r>
+    </w:p>
+    <w:p>
+      <w:pPr>
+        <w:pStyle w:val="Heading3"/>
+      </w:pPr>
+      <w:r>
+        <w:rPr>
+          <w:rFonts w:ascii="MS Mincho" w:eastAsia="MS Mincho" w:hAnsi="MS Mincho" w:cs="MS Mincho" w:hint="eastAsia"/>
+        </w:rPr>
+        <w:t>✔</w:t>
+      </w:r>
+      <w:r>
+        <w:t>Ctrl+PageUp Move to Previous Tab Page</w:t>
+      </w:r>
+    </w:p>
+    <w:p>
+      <w:pPr>
+        <w:pStyle w:val="Heading3"/>
+      </w:pPr>
+      <w:r>
+        <w:rPr>
+          <w:rFonts w:ascii="MS Mincho" w:eastAsia="MS Mincho" w:hAnsi="MS Mincho" w:cs="MS Mincho" w:hint="eastAsia"/>
+        </w:rPr>
+        <w:t>✔</w:t>
+      </w:r>
+      <w:r>
+        <w:t>Alt+Down Open up a combo-box (e.g. Part of Speech)</w:t>
       </w:r>
     </w:p>
     <w:p>
@@ -1553,71 +2028,52 @@
         <w:pStyle w:val="Heading2"/>
       </w:pPr>
       <w:r>
-        <w:t>Other imagined Tasks</w:t>
-      </w:r>
-    </w:p>
-    <w:p>
-      <w:pPr>
-        <w:pStyle w:val="Heading3"/>
-      </w:pPr>
-      <w:r>
-        <w:t>Review.  View starred items and items that fail checks.</w:t>
-      </w:r>
-    </w:p>
-    <w:p>
-      <w:pPr>
-        <w:pStyle w:val="Heading3"/>
-      </w:pPr>
-      <w:r>
-        <w:t>Split/Merge words/ homographs</w:t>
-      </w:r>
-    </w:p>
-    <w:p>
-      <w:pPr>
-        <w:pStyle w:val="Heading3"/>
-      </w:pPr>
-      <w:r>
-        <w:t>Sense disambiguation</w:t>
-      </w:r>
-    </w:p>
-    <w:p>
-      <w:pPr>
-        <w:pStyle w:val="Heading3"/>
-      </w:pPr>
-      <w:r>
-        <w:t>Add/draw Illustrations</w:t>
-      </w:r>
-    </w:p>
-    <w:p>
-      <w:pPr>
-        <w:pStyle w:val="Heading3"/>
-      </w:pPr>
-      <w:r>
-        <w:t>Record pronunciations</w:t>
-      </w:r>
-    </w:p>
-    <w:p>
-      <w:pPr>
-        <w:pStyle w:val="Heading3"/>
-      </w:pPr>
-      <w:r>
-        <w:t>Record Stories</w:t>
-      </w:r>
-    </w:p>
-    <w:p>
-      <w:pPr>
-        <w:pStyle w:val="Heading3"/>
-      </w:pPr>
-      <w:r>
-        <w:t>Transcribe Stories</w:t>
-      </w:r>
-    </w:p>
-    <w:p>
-      <w:pPr>
-        <w:pStyle w:val="Heading3"/>
-      </w:pPr>
-      <w:r>
-        <w:t>Collect words based on a foreign dictionary. Would import selected fields into each vernacular word that is elicited. For example, if the source dictionary entry has semantic domains, copy those into the newly created entry.</w:t>
+        <w:t xml:space="preserve">Dictionary Task </w:t>
+      </w:r>
+    </w:p>
+    <w:p>
+      <w:pPr>
+        <w:pStyle w:val="Heading3"/>
+      </w:pPr>
+      <w:r>
+        <w:rPr>
+          <w:rFonts w:ascii="MS Mincho" w:eastAsia="MS Mincho" w:hAnsi="MS Mincho" w:cs="MS Mincho" w:hint="eastAsia"/>
+        </w:rPr>
+        <w:t>✔</w:t>
+      </w:r>
+      <w:r>
+        <w:t>Alt+N: New Word</w:t>
+      </w:r>
+    </w:p>
+    <w:p>
+      <w:pPr>
+        <w:pStyle w:val="Heading3"/>
+      </w:pPr>
+      <w:r>
+        <w:rPr>
+          <w:rFonts w:ascii="MS Mincho" w:eastAsia="MS Mincho" w:hAnsi="MS Mincho" w:cs="MS Mincho" w:hint="eastAsia"/>
+        </w:rPr>
+        <w:t>✔</w:t>
+      </w:r>
+      <w:r>
+        <w:t>Alt+D: Delete Word</w:t>
+      </w:r>
+    </w:p>
+    <w:p>
+      <w:pPr>
+        <w:pStyle w:val="Heading3"/>
+      </w:pPr>
+      <w:r>
+        <w:rPr>
+          <w:rFonts w:ascii="MS Mincho" w:eastAsia="MS Mincho" w:hAnsi="MS Mincho" w:cs="MS Mincho" w:hint="eastAsia"/>
+        </w:rPr>
+        <w:t>➀</w:t>
+      </w:r>
+      <w:r>
+        <w:t xml:space="preserve"> </w:t>
+      </w:r>
+      <w:r>
+        <w:t>Ctrl+F: Move to find fox</w:t>
       </w:r>
     </w:p>
     <w:p>
@@ -1625,510 +2081,120 @@
         <w:pStyle w:val="Heading2"/>
       </w:pPr>
       <w:r>
-        <w:t>Actions</w:t>
-      </w:r>
-    </w:p>
-    <w:p>
-      <w:pPr>
-        <w:pStyle w:val="Heading3"/>
-      </w:pPr>
-      <w:r>
-        <w:rPr>
-          <w:rFonts w:ascii="MS Mincho" w:eastAsia="MS Mincho" w:hAnsi="MS Mincho" w:cs="MS Mincho" w:hint="eastAsia"/>
-        </w:rPr>
-        <w:t>✔</w:t>
-      </w:r>
-      <w:r>
-        <w:t xml:space="preserve"> </w:t>
-      </w:r>
-      <w:r>
-        <w:t>Provide a</w:t>
-      </w:r>
-      <w:r>
-        <w:t>n easy way for other programmer to</w:t>
-      </w:r>
-      <w:r>
-        <w:t xml:space="preserve"> add </w:t>
-      </w:r>
-      <w:r>
-        <w:t>plug-ins</w:t>
-      </w:r>
-      <w:r>
-        <w:t xml:space="preserve"> which do some action.</w:t>
-      </w:r>
-      <w:r>
-        <w:t xml:space="preserve"> </w:t>
-      </w:r>
-    </w:p>
-    <w:p>
-      <w:pPr>
-        <w:pStyle w:val="Heading3"/>
-      </w:pPr>
-      <w:r>
-        <w:rPr>
-          <w:rFonts w:ascii="MS Mincho" w:eastAsia="MS Mincho" w:hAnsi="MS Mincho" w:cs="MS Mincho" w:hint="eastAsia"/>
-        </w:rPr>
-        <w:t>✔</w:t>
-      </w:r>
-      <w:r>
+        <w:t>Collect By Semantic Domain</w:t>
+      </w:r>
+    </w:p>
+    <w:p>
+      <w:pPr>
+        <w:pStyle w:val="Heading3"/>
+      </w:pPr>
+      <w:r>
+        <w:rPr>
+          <w:rFonts w:ascii="MS Mincho" w:eastAsia="MS Mincho" w:hAnsi="MS Mincho" w:cs="MS Mincho" w:hint="eastAsia"/>
+        </w:rPr>
+        <w:t>✔</w:t>
+      </w:r>
+      <w:r>
+        <w:t>Enter: Add word to list of words with the displayed semantic domain</w:t>
+      </w:r>
+    </w:p>
+    <w:p>
+      <w:pPr>
+        <w:pStyle w:val="Heading3"/>
+      </w:pPr>
+      <w:r>
+        <w:rPr>
+          <w:rFonts w:ascii="MS Mincho" w:eastAsia="MS Mincho" w:hAnsi="MS Mincho" w:cs="MS Mincho" w:hint="eastAsia"/>
+        </w:rPr>
+        <w:t>✔</w:t>
+      </w:r>
+      <w:r>
+        <w:t>Page Down: Move to the next question or, if out of questions, to the next topic.</w:t>
+      </w:r>
+    </w:p>
+    <w:p>
+      <w:pPr>
+        <w:pStyle w:val="Heading2"/>
+      </w:pPr>
+      <w:r>
+        <w:t>Collect By Semantic Domain</w:t>
+      </w:r>
+    </w:p>
+    <w:p>
+      <w:pPr>
+        <w:pStyle w:val="Heading3"/>
+      </w:pPr>
+      <w:r>
+        <w:rPr>
+          <w:rFonts w:ascii="MS Mincho" w:eastAsia="MS Mincho" w:hAnsi="MS Mincho" w:cs="MS Mincho" w:hint="eastAsia"/>
+        </w:rPr>
+        <w:t>✔</w:t>
+      </w:r>
+      <w:r>
+        <w:t>Enter: Add word to list of words which are equivalent to the displayed foreign word.</w:t>
+      </w:r>
+    </w:p>
+    <w:p>
+      <w:pPr>
+        <w:pStyle w:val="Heading3"/>
+      </w:pPr>
+      <w:r>
+        <w:rPr>
+          <w:rFonts w:ascii="MS Mincho" w:eastAsia="MS Mincho" w:hAnsi="MS Mincho" w:cs="MS Mincho" w:hint="eastAsia"/>
+        </w:rPr>
+        <w:t>✔</w:t>
+      </w:r>
+      <w:r>
+        <w:t>Page Down: Move to the next word to translate.</w:t>
+      </w:r>
+    </w:p>
+    <w:p>
+      <w:pPr>
+        <w:pStyle w:val="Heading2"/>
+      </w:pPr>
+      <w:r>
+        <w:lastRenderedPageBreak/>
+        <w:t>Missing field tasks (e.g. Add Meanings)</w:t>
+      </w:r>
+    </w:p>
+    <w:p>
+      <w:pPr>
+        <w:pStyle w:val="Heading3"/>
+      </w:pPr>
+      <w:r>
+        <w:rPr>
+          <w:rFonts w:ascii="MS Mincho" w:eastAsia="MS Mincho" w:hAnsi="MS Mincho" w:cs="MS Mincho" w:hint="eastAsia"/>
+        </w:rPr>
+        <w:t>✔</w:t>
+      </w:r>
+      <w:r>
+        <w:t>Page Down: Move to the next word which is missing this field</w:t>
+      </w:r>
+    </w:p>
+    <w:p>
+      <w:pPr>
+        <w:pStyle w:val="Heading1"/>
+      </w:pPr>
+      <w:r>
+        <w:t>LIFT XML File format support</w:t>
+      </w:r>
+    </w:p>
+    <w:p>
+      <w:r>
+        <w:t>LIFT, by its nature, is not a format that every application is expected to fully support.  Since WeSay is aimed at basic dictionary making and not full-on lexicography, we don’t aim to support editing of every kind of data LIFT supports.</w:t>
+      </w:r>
+    </w:p>
+    <w:p>
+      <w:pPr>
+        <w:pStyle w:val="Heading3"/>
         <w:rPr>
           <w:rFonts w:ascii="MS Mincho" w:eastAsia="MS Mincho" w:hAnsi="MS Mincho" w:cs="MS Mincho"/>
         </w:rPr>
-        <w:t xml:space="preserve"> </w:t>
-      </w:r>
-      <w:r>
-        <w:t>Export to Standard Format.</w:t>
-      </w:r>
-    </w:p>
-    <w:p>
-      <w:pPr>
-        <w:pStyle w:val="Heading3"/>
-      </w:pPr>
-      <w:r>
-        <w:rPr>
-          <w:rFonts w:ascii="MS Mincho" w:eastAsia="MS Mincho" w:hAnsi="MS Mincho" w:cs="MS Mincho" w:hint="eastAsia"/>
-        </w:rPr>
-        <w:t>✔</w:t>
-      </w:r>
+      </w:pPr>
       <w:r>
         <w:rPr>
           <w:rFonts w:ascii="MS Mincho" w:eastAsia="MS Mincho" w:hAnsi="MS Mincho" w:cs="MS Mincho"/>
         </w:rPr>
-        <w:t xml:space="preserve"> </w:t>
-      </w:r>
-      <w:r>
-        <w:t>One-click zip and backup to USB Key</w:t>
-      </w:r>
-    </w:p>
-    <w:p>
-      <w:pPr>
-        <w:pStyle w:val="Heading3"/>
-      </w:pPr>
-      <w:r>
-        <w:rPr>
-          <w:rFonts w:ascii="Arial Unicode MS" w:eastAsia="Arial Unicode MS" w:hAnsi="Arial Unicode MS" w:cs="Arial Unicode MS" w:hint="eastAsia"/>
-        </w:rPr>
-        <w:t>✔</w:t>
-      </w:r>
-      <w:r>
-        <w:t xml:space="preserve"> </w:t>
-      </w:r>
-      <w:r>
-        <w:t>Email advisor.</w:t>
-      </w:r>
-    </w:p>
-    <w:p>
-      <w:pPr>
-        <w:pStyle w:val="Heading3"/>
-      </w:pPr>
-      <w:r>
-        <w:rPr>
-          <w:rFonts w:ascii="MS Mincho" w:eastAsia="MS Mincho" w:hAnsi="MS Mincho" w:cs="MS Mincho" w:hint="eastAsia"/>
-          <w:sz w:val="18"/>
-        </w:rPr>
-        <w:t>➀</w:t>
-      </w:r>
-      <w:r>
-        <w:t xml:space="preserve"> </w:t>
-      </w:r>
-      <w:r>
-        <w:t>Print draft dictionary.</w:t>
-      </w:r>
-    </w:p>
-    <w:p>
-      <w:pPr>
-        <w:pStyle w:val="Heading3"/>
-      </w:pPr>
-      <w:r>
-        <w:rPr>
-          <w:rFonts w:ascii="MS Mincho" w:eastAsia="MS Mincho" w:hAnsi="MS Mincho" w:cs="MS Mincho" w:hint="eastAsia"/>
-          <w:sz w:val="18"/>
-        </w:rPr>
-        <w:t>➀</w:t>
-      </w:r>
-      <w:r>
-        <w:t xml:space="preserve"> </w:t>
-      </w:r>
-      <w:r>
-        <w:t>Print progress report.</w:t>
-      </w:r>
-    </w:p>
-    <w:p>
-      <w:pPr>
-        <w:pStyle w:val="Heading3"/>
-      </w:pPr>
-      <w:r>
-        <w:rPr>
-          <w:rFonts w:ascii="Arial Unicode MS" w:eastAsia="Arial Unicode MS" w:hAnsi="Arial Unicode MS" w:cs="Arial Unicode MS" w:hint="eastAsia"/>
-        </w:rPr>
-        <w:t>➁</w:t>
-      </w:r>
-      <w:r>
-        <w:t xml:space="preserve"> Submit to Subversion repository.</w:t>
-      </w:r>
-    </w:p>
-    <w:p>
-      <w:pPr>
-        <w:pStyle w:val="Heading3"/>
-      </w:pPr>
-      <w:r>
-        <w:rPr>
-          <w:rFonts w:ascii="Arial Unicode MS" w:eastAsia="Arial Unicode MS" w:hAnsi="Arial Unicode MS" w:cs="Arial Unicode MS" w:hint="eastAsia"/>
-        </w:rPr>
-        <w:t>➁</w:t>
-      </w:r>
-      <w:r>
-        <w:t xml:space="preserve"> </w:t>
-      </w:r>
-      <w:r>
-        <w:t>Open dictionary in Lexique Pro</w:t>
-      </w:r>
-      <w:r>
-        <w:t xml:space="preserve"> (can be done in version 1 by opening the exported Standard Format document)</w:t>
-      </w:r>
-      <w:r>
-        <w:t>.</w:t>
-      </w:r>
-    </w:p>
-    <w:p>
-      <w:pPr>
-        <w:pStyle w:val="Heading1"/>
-      </w:pPr>
-      <w:r>
-        <w:t>Notes</w:t>
-      </w:r>
-    </w:p>
-    <w:p>
-      <w:pPr>
-        <w:ind w:firstLine="0"/>
-      </w:pPr>
-      <w:r>
-        <w:t xml:space="preserve">Since WeSay seeks to shield the user from the file system, there is no “Open…” command.  </w:t>
-      </w:r>
-      <w:r>
-        <w:t>WeSay can be started</w:t>
-      </w:r>
-      <w:r>
-        <w:t xml:space="preserve"> with a particular project in</w:t>
-      </w:r>
-      <w:r>
-        <w:t xml:space="preserve"> </w:t>
-      </w:r>
-      <w:r>
-        <w:t>these</w:t>
-      </w:r>
-      <w:r>
-        <w:t xml:space="preserve"> ways:</w:t>
-      </w:r>
-    </w:p>
-    <w:p>
-      <w:pPr>
-        <w:pStyle w:val="Heading3"/>
-      </w:pPr>
-      <w:r>
-        <w:t>By double clicking on the LIFT file</w:t>
-      </w:r>
-    </w:p>
-    <w:p>
-      <w:pPr>
-        <w:pStyle w:val="Heading3"/>
-      </w:pPr>
-      <w:r>
-        <w:lastRenderedPageBreak/>
-        <w:t>Via Project:”Open this project in Wesay” in the WeSay Setup program</w:t>
-      </w:r>
-    </w:p>
-    <w:p>
-      <w:pPr>
-        <w:pStyle w:val="Heading3"/>
-      </w:pPr>
-      <w:r>
-        <w:t>Via a</w:t>
-      </w:r>
-      <w:r>
-        <w:t xml:space="preserve"> shortcut or command-line parameter which gives</w:t>
-      </w:r>
-      <w:r>
-        <w:t xml:space="preserve"> the path to the LIFT file</w:t>
-      </w:r>
-    </w:p>
-    <w:p>
-      <w:pPr>
-        <w:pStyle w:val="Heading3"/>
-      </w:pPr>
-      <w:r>
-        <w:t>By running WeSay, in which case it opens the last project it was run with.</w:t>
-      </w:r>
-    </w:p>
-    <w:p>
-      <w:pPr>
-        <w:ind w:firstLine="0"/>
-      </w:pPr>
-      <w:r>
-        <w:t>The setup program places new project in the “My Documents” folder, but you can move them anywhere.</w:t>
-      </w:r>
-    </w:p>
-    <w:p>
-      <w:pPr>
-        <w:pStyle w:val="Heading1"/>
-      </w:pPr>
-      <w:r>
-        <w:t>Keyboard Shortcuts</w:t>
-      </w:r>
-    </w:p>
-    <w:p>
-      <w:pPr>
-        <w:pStyle w:val="Heading2"/>
-      </w:pPr>
-      <w:r>
-        <w:t>Standard Windows ones</w:t>
-      </w:r>
-    </w:p>
-    <w:p>
-      <w:pPr>
-        <w:pStyle w:val="Heading3"/>
-      </w:pPr>
-      <w:r>
-        <w:rPr>
-          <w:rFonts w:ascii="MS Mincho" w:eastAsia="MS Mincho" w:hAnsi="MS Mincho" w:cs="MS Mincho" w:hint="eastAsia"/>
-        </w:rPr>
-        <w:t>✔</w:t>
-      </w:r>
-      <w:r>
-        <w:t xml:space="preserve"> </w:t>
-      </w:r>
-      <w:r>
-        <w:t>Tab: move to next field</w:t>
-      </w:r>
-    </w:p>
-    <w:p>
-      <w:pPr>
-        <w:pStyle w:val="Heading3"/>
-      </w:pPr>
-      <w:r>
-        <w:rPr>
-          <w:rFonts w:ascii="MS Mincho" w:eastAsia="MS Mincho" w:hAnsi="MS Mincho" w:cs="MS Mincho" w:hint="eastAsia"/>
-        </w:rPr>
-        <w:t>✔</w:t>
-      </w:r>
-      <w:r>
-        <w:t>Shift-Tab: move to previous field</w:t>
-      </w:r>
-    </w:p>
-    <w:p>
-      <w:pPr>
-        <w:pStyle w:val="Heading3"/>
-      </w:pPr>
-      <w:r>
-        <w:rPr>
-          <w:rFonts w:ascii="MS Mincho" w:eastAsia="MS Mincho" w:hAnsi="MS Mincho" w:cs="MS Mincho" w:hint="eastAsia"/>
-        </w:rPr>
-        <w:t>✔</w:t>
-      </w:r>
-      <w:r>
-        <w:t>Ctrl+PageDown Move to Next Tab Page</w:t>
-      </w:r>
-    </w:p>
-    <w:p>
-      <w:pPr>
-        <w:pStyle w:val="Heading3"/>
-      </w:pPr>
-      <w:r>
-        <w:rPr>
-          <w:rFonts w:ascii="MS Mincho" w:eastAsia="MS Mincho" w:hAnsi="MS Mincho" w:cs="MS Mincho" w:hint="eastAsia"/>
-        </w:rPr>
-        <w:t>✔</w:t>
-      </w:r>
-      <w:r>
-        <w:t>Ctrl+PageUp Move to Previous Tab Page</w:t>
-      </w:r>
-    </w:p>
-    <w:p>
-      <w:pPr>
-        <w:pStyle w:val="Heading3"/>
-      </w:pPr>
-      <w:r>
-        <w:rPr>
-          <w:rFonts w:ascii="MS Mincho" w:eastAsia="MS Mincho" w:hAnsi="MS Mincho" w:cs="MS Mincho" w:hint="eastAsia"/>
-        </w:rPr>
-        <w:t>✔</w:t>
-      </w:r>
-      <w:r>
-        <w:t>Alt+Down Open up a combo-box (e.g. Part of Speech)</w:t>
-      </w:r>
-    </w:p>
-    <w:p>
-      <w:pPr>
-        <w:pStyle w:val="Heading2"/>
-      </w:pPr>
-      <w:r>
-        <w:t xml:space="preserve">Dictionary Task </w:t>
-      </w:r>
-    </w:p>
-    <w:p>
-      <w:pPr>
-        <w:pStyle w:val="Heading3"/>
-      </w:pPr>
-      <w:r>
-        <w:rPr>
-          <w:rFonts w:ascii="MS Mincho" w:eastAsia="MS Mincho" w:hAnsi="MS Mincho" w:cs="MS Mincho" w:hint="eastAsia"/>
-        </w:rPr>
-        <w:t>✔</w:t>
-      </w:r>
-      <w:r>
-        <w:t>Alt+N: New Word</w:t>
-      </w:r>
-    </w:p>
-    <w:p>
-      <w:pPr>
-        <w:pStyle w:val="Heading3"/>
-      </w:pPr>
-      <w:r>
-        <w:rPr>
-          <w:rFonts w:ascii="MS Mincho" w:eastAsia="MS Mincho" w:hAnsi="MS Mincho" w:cs="MS Mincho" w:hint="eastAsia"/>
-        </w:rPr>
-        <w:t>✔</w:t>
-      </w:r>
-      <w:r>
-        <w:t>Alt+D: Delete Word</w:t>
-      </w:r>
-    </w:p>
-    <w:p>
-      <w:pPr>
-        <w:pStyle w:val="Heading3"/>
-      </w:pPr>
-      <w:r>
-        <w:rPr>
-          <w:rFonts w:ascii="MS Mincho" w:eastAsia="MS Mincho" w:hAnsi="MS Mincho" w:cs="MS Mincho" w:hint="eastAsia"/>
-        </w:rPr>
-        <w:t>➀</w:t>
-      </w:r>
-      <w:r>
-        <w:t xml:space="preserve"> </w:t>
-      </w:r>
-      <w:r>
-        <w:t>Ctrl+F: Move to find fox</w:t>
-      </w:r>
-    </w:p>
-    <w:p>
-      <w:pPr>
-        <w:pStyle w:val="Heading2"/>
-      </w:pPr>
-      <w:r>
-        <w:t>Collect By Semantic Domain</w:t>
-      </w:r>
-    </w:p>
-    <w:p>
-      <w:pPr>
-        <w:pStyle w:val="Heading3"/>
-      </w:pPr>
-      <w:r>
-        <w:rPr>
-          <w:rFonts w:ascii="MS Mincho" w:eastAsia="MS Mincho" w:hAnsi="MS Mincho" w:cs="MS Mincho" w:hint="eastAsia"/>
-        </w:rPr>
-        <w:t>✔</w:t>
-      </w:r>
-      <w:r>
-        <w:t>Enter: Add word to list of words with the displayed semantic domain</w:t>
-      </w:r>
-    </w:p>
-    <w:p>
-      <w:pPr>
-        <w:pStyle w:val="Heading3"/>
-      </w:pPr>
-      <w:r>
-        <w:rPr>
-          <w:rFonts w:ascii="MS Mincho" w:eastAsia="MS Mincho" w:hAnsi="MS Mincho" w:cs="MS Mincho" w:hint="eastAsia"/>
-        </w:rPr>
-        <w:t>✔</w:t>
-      </w:r>
-      <w:r>
-        <w:t>Page Down: Move to the next question or, if out of questions, to the next topic.</w:t>
-      </w:r>
-    </w:p>
-    <w:p>
-      <w:pPr>
-        <w:pStyle w:val="Heading2"/>
-      </w:pPr>
-      <w:r>
-        <w:t>Collect By Semantic Domain</w:t>
-      </w:r>
-    </w:p>
-    <w:p>
-      <w:pPr>
-        <w:pStyle w:val="Heading3"/>
-      </w:pPr>
-      <w:r>
-        <w:rPr>
-          <w:rFonts w:ascii="MS Mincho" w:eastAsia="MS Mincho" w:hAnsi="MS Mincho" w:cs="MS Mincho" w:hint="eastAsia"/>
-        </w:rPr>
-        <w:t>✔</w:t>
-      </w:r>
-      <w:r>
-        <w:t>Enter: Add word to list of words which are equivalent to the displayed foreign word.</w:t>
-      </w:r>
-    </w:p>
-    <w:p>
-      <w:pPr>
-        <w:pStyle w:val="Heading3"/>
-      </w:pPr>
-      <w:r>
-        <w:rPr>
-          <w:rFonts w:ascii="MS Mincho" w:eastAsia="MS Mincho" w:hAnsi="MS Mincho" w:cs="MS Mincho" w:hint="eastAsia"/>
-        </w:rPr>
-        <w:t>✔</w:t>
-      </w:r>
-      <w:r>
-        <w:t>Page Down: Move to the next word to translate.</w:t>
-      </w:r>
-    </w:p>
-    <w:p>
-      <w:pPr>
-        <w:pStyle w:val="Heading2"/>
-      </w:pPr>
-      <w:r>
-        <w:t>Missing field tasks (e.g. Add Meanings)</w:t>
-      </w:r>
-    </w:p>
-    <w:p>
-      <w:pPr>
-        <w:pStyle w:val="Heading3"/>
-      </w:pPr>
-      <w:r>
-        <w:rPr>
-          <w:rFonts w:ascii="MS Mincho" w:eastAsia="MS Mincho" w:hAnsi="MS Mincho" w:cs="MS Mincho" w:hint="eastAsia"/>
-        </w:rPr>
-        <w:t>✔</w:t>
-      </w:r>
-      <w:r>
-        <w:t>Page Down: Move to the next word which is missing this field</w:t>
-      </w:r>
-    </w:p>
-    <w:p>
-      <w:pPr>
-        <w:pStyle w:val="Heading1"/>
-      </w:pPr>
-      <w:r>
-        <w:t>LIFT XML File format support</w:t>
-      </w:r>
-    </w:p>
-    <w:p>
-      <w:r>
-        <w:t>LIFT, by its nature, is not a format that every application is expected to fully support.  Since WeSay is aimed at basic dictionary making and not full-on lexicography, we don’t aim to support editing of every kind of data LIFT supports.</w:t>
-      </w:r>
-    </w:p>
-    <w:p>
-      <w:pPr>
-        <w:pStyle w:val="Heading3"/>
-        <w:rPr>
-          <w:rFonts w:ascii="MS Mincho" w:eastAsia="MS Mincho" w:hAnsi="MS Mincho" w:cs="MS Mincho"/>
-        </w:rPr>
-      </w:pPr>
-      <w:r>
-        <w:rPr>
-          <w:rFonts w:ascii="MS Mincho" w:eastAsia="MS Mincho" w:hAnsi="MS Mincho" w:cs="MS Mincho"/>
-        </w:rPr>
-        <w:lastRenderedPageBreak/>
         <w:t>✔</w:t>
       </w:r>
       <w:r>
@@ -3391,6 +3457,14 @@
     <w:pitch w:val="variable"/>
     <w:sig w:usb0="A00002EF" w:usb1="4000207B" w:usb2="00000000" w:usb3="00000000" w:csb0="0000009F" w:csb1="00000000"/>
   </w:font>
+  <w:font w:name="SimSun">
+    <w:altName w:val="宋体"/>
+    <w:panose1 w:val="02010600030101010101"/>
+    <w:charset w:val="86"/>
+    <w:family w:val="auto"/>
+    <w:pitch w:val="variable"/>
+    <w:sig w:usb0="00000003" w:usb1="080E0000" w:usb2="00000010" w:usb3="00000000" w:csb0="00040001" w:csb1="00000000"/>
+  </w:font>
   <w:font w:name="Cordia New">
     <w:panose1 w:val="020B0304020202020204"/>
     <w:charset w:val="00"/>
@@ -3470,6 +3544,7 @@
     <w:rsid w:val="00B962BD"/>
     <w:rsid w:val="00C41392"/>
     <w:rsid w:val="00CA7DB2"/>
+    <w:rsid w:val="00EB41F0"/>
     <w:rsid w:val="00FA0A82"/>
     <w:rsid w:val="00FB062C"/>
   </w:rsids>
@@ -3486,7 +3561,7 @@
     <m:intLim m:val="subSup"/>
     <m:naryLim m:val="undOvr"/>
   </m:mathPr>
-  <w:themeFontLang w:val="en-US" w:bidi="th-TH"/>
+  <w:themeFontLang w:val="en-US" w:eastAsia="zh-CN" w:bidi="ar-SA"/>
   <w:clrSchemeMapping w:bg1="light1" w:t1="dark1" w:bg2="light2" w:t2="dark2" w:accent1="accent1" w:accent2="accent2" w:accent3="accent3" w:accent4="accent4" w:accent5="accent5" w:accent6="accent6" w:hyperlink="hyperlink" w:followedHyperlink="followedHyperlink"/>
   <w:decimalSymbol w:val="."/>
   <w:listSeparator w:val=","/>
@@ -3983,7 +4058,7 @@
 
 <file path=customXml/item1.xml><?xml version="1.0" encoding="utf-8"?>
 <CoverPageProperties xmlns="http://schemas.microsoft.com/office/2006/coverPageProps">
-  <PublishDate>2007-06-01T00:00:00</PublishDate>
+  <PublishDate>2007-08-20T00:00:00</PublishDate>
   <Abstract/>
   <CompanyAddress/>
   <CompanyPhone/>

</xml_diff>

<commit_message>
WS-363 Enable setting font size for UI (Localization) WS-360 wesay configuration tool always sets writing system for wordlist collection to en
git-svn-id: http://www.wesay.org/code/WeSay/trunk@890 b25276a9-ce15-0410-9281-991c76e3d784

committer: hatton <hatton@b25276a9-ce15-0410-9281-991c76e3d784>
</commit_message>
<xml_diff>
--- a/doc/roadmap.docx
+++ b/doc/roadmap.docx
@@ -276,6 +276,7 @@
         <w:pStyle w:val="Heading2"/>
       </w:pPr>
       <w:r>
+        <w:lastRenderedPageBreak/>
         <w:t>Writing Systems</w:t>
       </w:r>
     </w:p>
@@ -310,7 +311,6 @@
         <w:rPr>
           <w:rFonts w:ascii="MS Mincho" w:eastAsia="MS Mincho" w:hAnsi="MS Mincho" w:cs="MS Mincho" w:hint="eastAsia"/>
         </w:rPr>
-        <w:lastRenderedPageBreak/>
         <w:t>✔</w:t>
       </w:r>
       <w:r>
@@ -522,7 +522,7 @@
         <w:t xml:space="preserve"> </w:t>
       </w:r>
       <w:r>
-        <w:t>Specify sort order other than standard Unicode order.</w:t>
+        <w:t>Specify a language which Windows knows about in order to sort like that language.</w:t>
       </w:r>
     </w:p>
     <w:p>
@@ -540,7 +540,37 @@
         <w:t xml:space="preserve"> </w:t>
       </w:r>
       <w:r>
-        <w:t>Specify a language which Windows knows about in order to sort like that language.</w:t>
+        <w:rPr>
+          <w:rFonts w:ascii="Arial Unicode MS" w:eastAsia="Arial Unicode MS" w:hAnsi="Arial Unicode MS" w:cs="Arial Unicode MS"/>
+        </w:rPr>
+        <w:t xml:space="preserve"> </w:t>
+      </w:r>
+      <w:r>
+        <w:t xml:space="preserve">Specify transducers (e.g. SIL Converters) to automatically create sort keys or convert to other writing systems. </w:t>
+      </w:r>
+    </w:p>
+    <w:p>
+      <w:pPr>
+        <w:pStyle w:val="Heading3"/>
+      </w:pPr>
+      <w:r>
+        <w:rPr>
+          <w:rFonts w:ascii="MS Mincho" w:eastAsia="MS Mincho" w:hAnsi="MS Mincho" w:cs="MS Mincho" w:hint="eastAsia"/>
+          <w:sz w:val="18"/>
+        </w:rPr>
+        <w:t>➀</w:t>
+      </w:r>
+      <w:r>
+        <w:t xml:space="preserve"> </w:t>
+      </w:r>
+      <w:r>
+        <w:rPr>
+          <w:rFonts w:ascii="Arial Unicode MS" w:eastAsia="Arial Unicode MS" w:hAnsi="Arial Unicode MS" w:cs="Arial Unicode MS"/>
+        </w:rPr>
+        <w:t xml:space="preserve"> </w:t>
+      </w:r>
+      <w:r>
+        <w:t xml:space="preserve">Allow sorting on a different writing system than the display one. This will allow sorting on transducer-created sort keys. </w:t>
       </w:r>
     </w:p>
     <w:p>
@@ -557,54 +587,9 @@
         <w:t xml:space="preserve"> </w:t>
       </w:r>
       <w:r>
-        <w:t xml:space="preserve">Use a library like </w:t>
+        <w:t xml:space="preserve">Store the information for a writing system in its own xml file, conforming to </w:t>
       </w:r>
       <w:hyperlink r:id="rId11" w:history="1">
-        <w:r>
-          <w:rPr>
-            <w:rStyle w:val="Hyperlink"/>
-          </w:rPr>
-          <w:t>ICU</w:t>
-        </w:r>
-      </w:hyperlink>
-      <w:r>
-        <w:t xml:space="preserve"> to expand the number of build-in sorting systems.</w:t>
-      </w:r>
-    </w:p>
-    <w:p>
-      <w:pPr>
-        <w:pStyle w:val="Heading3"/>
-      </w:pPr>
-      <w:r>
-        <w:rPr>
-          <w:rFonts w:ascii="Arial Unicode MS" w:eastAsia="Arial Unicode MS" w:hAnsi="Arial Unicode MS" w:cs="Arial Unicode MS" w:hint="eastAsia"/>
-        </w:rPr>
-        <w:t>➁</w:t>
-      </w:r>
-      <w:r>
-        <w:t xml:space="preserve"> </w:t>
-      </w:r>
-      <w:r>
-        <w:t>Provide a way to define custom sorting systems.</w:t>
-      </w:r>
-    </w:p>
-    <w:p>
-      <w:pPr>
-        <w:pStyle w:val="Heading3"/>
-      </w:pPr>
-      <w:r>
-        <w:rPr>
-          <w:rFonts w:ascii="Arial Unicode MS" w:eastAsia="Arial Unicode MS" w:hAnsi="Arial Unicode MS" w:cs="Arial Unicode MS" w:hint="eastAsia"/>
-        </w:rPr>
-        <w:t>➁</w:t>
-      </w:r>
-      <w:r>
-        <w:t xml:space="preserve"> </w:t>
-      </w:r>
-      <w:r>
-        <w:t xml:space="preserve">Store the information for a writing system in its own xml file, conforming to </w:t>
-      </w:r>
-      <w:hyperlink r:id="rId12" w:history="1">
         <w:r>
           <w:rPr>
             <w:rStyle w:val="Hyperlink"/>
@@ -618,98 +603,86 @@
     </w:p>
     <w:p>
       <w:pPr>
+        <w:pStyle w:val="Heading2"/>
+      </w:pPr>
+      <w:r>
+        <w:t>Option Lists</w:t>
+      </w:r>
+    </w:p>
+    <w:p>
+      <w:pPr>
         <w:pStyle w:val="Heading3"/>
       </w:pPr>
       <w:r>
         <w:rPr>
           <w:rFonts w:ascii="Arial Unicode MS" w:eastAsia="Arial Unicode MS" w:hAnsi="Arial Unicode MS" w:cs="Arial Unicode MS" w:hint="eastAsia"/>
         </w:rPr>
-        <w:t>➁</w:t>
-      </w:r>
-      <w:r>
-        <w:rPr>
-          <w:rFonts w:ascii="Arial Unicode MS" w:eastAsia="Arial Unicode MS" w:hAnsi="Arial Unicode MS" w:cs="Arial Unicode MS"/>
-        </w:rPr>
+        <w:t>✔</w:t>
+      </w:r>
+      <w:r>
+        <w:t>Allow custom fields to be limited to a list of options.</w:t>
+      </w:r>
+    </w:p>
+    <w:p>
+      <w:pPr>
+        <w:pStyle w:val="Heading3"/>
+      </w:pPr>
+      <w:r>
+        <w:rPr>
+          <w:rFonts w:ascii="MS Mincho" w:eastAsia="MS Mincho" w:hAnsi="MS Mincho" w:cs="MS Mincho" w:hint="eastAsia"/>
+          <w:sz w:val="18"/>
+        </w:rPr>
+        <w:t>➀</w:t>
+      </w:r>
+      <w:r>
+        <w:t>Edit option lists</w:t>
+      </w:r>
+      <w:r>
+        <w:t xml:space="preserve"> in </w:t>
+      </w:r>
+      <w:r>
+        <w:t>Configuration Tool</w:t>
+      </w:r>
+      <w:r>
         <w:t xml:space="preserve"> </w:t>
       </w:r>
       <w:r>
-        <w:t>Specify transducers (e.g. TecKit or SIL Encoding Converters) to automatically convert to other writing systems. User will be able to override the automatic conversion by editing the field.</w:t>
-      </w:r>
-    </w:p>
-    <w:p>
-      <w:pPr>
-        <w:pStyle w:val="Heading2"/>
-      </w:pPr>
-      <w:r>
-        <w:t>Option Lists</w:t>
-      </w:r>
-    </w:p>
-    <w:p>
-      <w:pPr>
-        <w:pStyle w:val="Heading3"/>
-      </w:pPr>
-      <w:r>
-        <w:rPr>
-          <w:rFonts w:ascii="Arial Unicode MS" w:eastAsia="Arial Unicode MS" w:hAnsi="Arial Unicode MS" w:cs="Arial Unicode MS" w:hint="eastAsia"/>
-        </w:rPr>
-        <w:t>✔</w:t>
-      </w:r>
-      <w:r>
-        <w:t>Allow custom fields to be limited to a list of options.</w:t>
-      </w:r>
-    </w:p>
-    <w:p>
-      <w:pPr>
-        <w:pStyle w:val="Heading3"/>
-      </w:pPr>
-      <w:r>
-        <w:rPr>
-          <w:rFonts w:ascii="MS Mincho" w:eastAsia="MS Mincho" w:hAnsi="MS Mincho" w:cs="MS Mincho" w:hint="eastAsia"/>
+        <w:t>(e.g. parts of speech)</w:t>
+      </w:r>
+      <w:r>
+        <w:t>. Currently xml-only.</w:t>
+      </w:r>
+    </w:p>
+    <w:p>
+      <w:pPr>
+        <w:pStyle w:val="Heading1"/>
+      </w:pPr>
+      <w:r>
+        <w:t>WeSay</w:t>
+      </w:r>
+    </w:p>
+    <w:p>
+      <w:pPr>
+        <w:pStyle w:val="Heading3"/>
+      </w:pPr>
+      <w:r>
+        <w:rPr>
+          <w:rFonts w:ascii="MS Mincho" w:eastAsia="MS Mincho" w:hAnsi="MS Mincho" w:cs="MS Mincho"/>
           <w:sz w:val="18"/>
         </w:rPr>
+        <w:t>~</w:t>
+      </w:r>
+      <w:r>
+        <w:rPr>
+          <w:rFonts w:ascii="MS Mincho" w:eastAsia="MS Mincho" w:hAnsi="MS Mincho" w:cs="MS Mincho" w:hint="eastAsia"/>
+          <w:sz w:val="18"/>
+        </w:rPr>
         <w:t>➀</w:t>
       </w:r>
       <w:r>
-        <w:t>Edit option lists</w:t>
-      </w:r>
-      <w:r>
-        <w:t xml:space="preserve"> in </w:t>
-      </w:r>
-      <w:r>
-        <w:t>Configuration Tool</w:t>
-      </w:r>
-      <w:r>
-        <w:t xml:space="preserve"> </w:t>
-      </w:r>
-      <w:r>
-        <w:t>(e.g. parts of speech)</w:t>
-      </w:r>
-      <w:r>
-        <w:t>. Currently xml-only.</w:t>
-      </w:r>
-    </w:p>
-    <w:p>
-      <w:pPr>
-        <w:pStyle w:val="Heading1"/>
-      </w:pPr>
-      <w:r>
-        <w:t>WeSay</w:t>
-      </w:r>
-    </w:p>
-    <w:p>
-      <w:pPr>
-        <w:pStyle w:val="Heading3"/>
-      </w:pPr>
-      <w:r>
-        <w:rPr>
-          <w:rFonts w:ascii="MS Mincho" w:eastAsia="MS Mincho" w:hAnsi="MS Mincho" w:cs="MS Mincho" w:hint="eastAsia"/>
-        </w:rPr>
-        <w:t>✔</w:t>
-      </w:r>
-      <w:r>
         <w:t xml:space="preserve"> Localization via </w:t>
       </w:r>
-      <w:hyperlink r:id="rId13" w:history="1">
+      <w:hyperlink r:id="rId12" w:history="1">
         <w:r>
           <w:rPr>
             <w:rStyle w:val="Hyperlink"/>
@@ -729,32 +702,32 @@
         <w:pStyle w:val="Heading2"/>
       </w:pPr>
       <w:r>
+        <w:t>Home Tab</w:t>
+      </w:r>
+    </w:p>
+    <w:p>
+      <w:pPr>
+        <w:pStyle w:val="Heading3"/>
+      </w:pPr>
+      <w:r>
+        <w:rPr>
+          <w:rFonts w:ascii="MS Mincho" w:eastAsia="MS Mincho" w:hAnsi="MS Mincho" w:cs="MS Mincho" w:hint="eastAsia"/>
+        </w:rPr>
+        <w:t>✔</w:t>
+      </w:r>
+      <w:r>
+        <w:t>Tell user how many word they have so far</w:t>
+      </w:r>
+    </w:p>
+    <w:p>
+      <w:pPr>
+        <w:pStyle w:val="Heading3"/>
+      </w:pPr>
+      <w:r>
+        <w:rPr>
+          <w:rFonts w:ascii="Arial Unicode MS" w:eastAsia="Arial Unicode MS" w:hAnsi="Arial Unicode MS" w:cs="Arial Unicode MS" w:hint="eastAsia"/>
+        </w:rPr>
         <w:lastRenderedPageBreak/>
-        <w:t>Home Tab</w:t>
-      </w:r>
-    </w:p>
-    <w:p>
-      <w:pPr>
-        <w:pStyle w:val="Heading3"/>
-      </w:pPr>
-      <w:r>
-        <w:rPr>
-          <w:rFonts w:ascii="MS Mincho" w:eastAsia="MS Mincho" w:hAnsi="MS Mincho" w:cs="MS Mincho" w:hint="eastAsia"/>
-        </w:rPr>
-        <w:t>✔</w:t>
-      </w:r>
-      <w:r>
-        <w:t>Tell user how many word they have so far</w:t>
-      </w:r>
-    </w:p>
-    <w:p>
-      <w:pPr>
-        <w:pStyle w:val="Heading3"/>
-      </w:pPr>
-      <w:r>
-        <w:rPr>
-          <w:rFonts w:ascii="Arial Unicode MS" w:eastAsia="Arial Unicode MS" w:hAnsi="Arial Unicode MS" w:cs="Arial Unicode MS" w:hint="eastAsia"/>
-        </w:rPr>
         <w:t>➁</w:t>
       </w:r>
       <w:r>
@@ -799,6 +772,13 @@
       <w:pPr>
         <w:pStyle w:val="Heading3"/>
       </w:pPr>
+      <w:r>
+        <w:rPr>
+          <w:rFonts w:ascii="Arial Unicode MS" w:eastAsia="Arial Unicode MS" w:hAnsi="Arial Unicode MS" w:cs="Arial Unicode MS"/>
+          <w:sz w:val="18"/>
+        </w:rPr>
+        <w:t>~</w:t>
+      </w:r>
       <w:r>
         <w:rPr>
           <w:rFonts w:ascii="Arial Unicode MS" w:eastAsia="Arial Unicode MS" w:hAnsi="Arial Unicode MS" w:cs="Arial Unicode MS" w:hint="eastAsia"/>
@@ -946,6 +926,13 @@
       </w:pPr>
       <w:r>
         <w:rPr>
+          <w:rFonts w:ascii="Arial Unicode MS" w:eastAsia="Arial Unicode MS" w:hAnsi="Arial Unicode MS" w:cs="Arial Unicode MS"/>
+          <w:sz w:val="18"/>
+        </w:rPr>
+        <w:t>~</w:t>
+      </w:r>
+      <w:r>
+        <w:rPr>
           <w:rFonts w:ascii="Arial Unicode MS" w:eastAsia="Arial Unicode MS" w:hAnsi="Arial Unicode MS" w:cs="Arial Unicode MS" w:hint="eastAsia"/>
           <w:sz w:val="18"/>
         </w:rPr>
@@ -1146,41 +1133,41 @@
         <w:rPr>
           <w:rFonts w:ascii="Arial Unicode MS" w:eastAsia="Arial Unicode MS" w:hAnsi="Arial Unicode MS" w:cs="Arial Unicode MS" w:hint="eastAsia"/>
         </w:rPr>
+        <w:t>➁</w:t>
+      </w:r>
+      <w:r>
+        <w:rPr>
+          <w:rFonts w:ascii="Arial Unicode MS" w:eastAsia="Arial Unicode MS" w:hAnsi="Arial Unicode MS" w:cs="Arial Unicode MS"/>
+        </w:rPr>
+        <w:t xml:space="preserve"> </w:t>
+      </w:r>
+      <w:r>
+        <w:t>Senses can have one or more pictures.</w:t>
+      </w:r>
+    </w:p>
+    <w:p>
+      <w:pPr>
+        <w:pStyle w:val="Heading3"/>
+      </w:pPr>
+      <w:r>
+        <w:rPr>
+          <w:rFonts w:ascii="MS Mincho" w:eastAsia="MS Mincho" w:hAnsi="MS Mincho" w:cs="MS Mincho" w:hint="eastAsia"/>
+        </w:rPr>
+        <w:t>✔</w:t>
+      </w:r>
+      <w:r>
+        <w:t>Examples have a single translation (though it can be in multiple writing systems).</w:t>
+      </w:r>
+    </w:p>
+    <w:p>
+      <w:pPr>
+        <w:pStyle w:val="Heading3"/>
+      </w:pPr>
+      <w:r>
+        <w:rPr>
+          <w:rFonts w:ascii="MS Mincho" w:eastAsia="MS Mincho" w:hAnsi="MS Mincho" w:cs="MS Mincho" w:hint="eastAsia"/>
+        </w:rPr>
         <w:lastRenderedPageBreak/>
-        <w:t>➁</w:t>
-      </w:r>
-      <w:r>
-        <w:rPr>
-          <w:rFonts w:ascii="Arial Unicode MS" w:eastAsia="Arial Unicode MS" w:hAnsi="Arial Unicode MS" w:cs="Arial Unicode MS"/>
-        </w:rPr>
-        <w:t xml:space="preserve"> </w:t>
-      </w:r>
-      <w:r>
-        <w:t>Senses can have one or more pictures.</w:t>
-      </w:r>
-    </w:p>
-    <w:p>
-      <w:pPr>
-        <w:pStyle w:val="Heading3"/>
-      </w:pPr>
-      <w:r>
-        <w:rPr>
-          <w:rFonts w:ascii="MS Mincho" w:eastAsia="MS Mincho" w:hAnsi="MS Mincho" w:cs="MS Mincho" w:hint="eastAsia"/>
-        </w:rPr>
-        <w:t>✔</w:t>
-      </w:r>
-      <w:r>
-        <w:t>Examples have a single translation (though it can be in multiple writing systems).</w:t>
-      </w:r>
-    </w:p>
-    <w:p>
-      <w:pPr>
-        <w:pStyle w:val="Heading3"/>
-      </w:pPr>
-      <w:r>
-        <w:rPr>
-          <w:rFonts w:ascii="MS Mincho" w:eastAsia="MS Mincho" w:hAnsi="MS Mincho" w:cs="MS Mincho" w:hint="eastAsia"/>
-        </w:rPr>
         <w:t>✔</w:t>
       </w:r>
       <w:r>
@@ -1513,16 +1500,83 @@
         <w:pStyle w:val="Heading3"/>
       </w:pPr>
       <w:r>
+        <w:t>Support setting and maintaining homograph numbers.</w:t>
+      </w:r>
+    </w:p>
+    <w:p>
+      <w:pPr>
+        <w:pStyle w:val="Heading3"/>
+      </w:pPr>
+      <w:r>
+        <w:t>Support reordering senses.</w:t>
+      </w:r>
+    </w:p>
+    <w:p>
+      <w:pPr>
+        <w:pStyle w:val="Heading2"/>
+      </w:pPr>
+      <w:r>
         <w:lastRenderedPageBreak/>
-        <w:t>Support setting and maintaining homograph numbers.</w:t>
-      </w:r>
-    </w:p>
-    <w:p>
-      <w:pPr>
-        <w:pStyle w:val="Heading3"/>
-      </w:pPr>
-      <w:r>
-        <w:t>Support reordering senses.</w:t>
+        <w:t>Collect Word List</w:t>
+      </w:r>
+    </w:p>
+    <w:p>
+      <w:pPr>
+        <w:pStyle w:val="Heading3"/>
+      </w:pPr>
+      <w:r>
+        <w:rPr>
+          <w:rFonts w:ascii="MS Mincho" w:eastAsia="MS Mincho" w:hAnsi="MS Mincho" w:cs="MS Mincho" w:hint="eastAsia"/>
+        </w:rPr>
+        <w:t>✔</w:t>
+      </w:r>
+      <w:r>
+        <w:t>Collect words in the target language by displaying one word at a time in a foreign language, and asking the user to translate it into one or more words in his language.</w:t>
+      </w:r>
+    </w:p>
+    <w:p>
+      <w:pPr>
+        <w:pStyle w:val="Heading3"/>
+      </w:pPr>
+      <w:r>
+        <w:rPr>
+          <w:rFonts w:ascii="MS Mincho" w:eastAsia="MS Mincho" w:hAnsi="MS Mincho" w:cs="MS Mincho" w:hint="eastAsia"/>
+        </w:rPr>
+        <w:t>✔</w:t>
+      </w:r>
+      <w:r>
+        <w:t>Words are entered into the dictionary, with the foreign word listed as a gloss.</w:t>
+      </w:r>
+    </w:p>
+    <w:p>
+      <w:pPr>
+        <w:pStyle w:val="Heading3"/>
+      </w:pPr>
+      <w:r>
+        <w:rPr>
+          <w:rFonts w:ascii="MS Mincho" w:eastAsia="MS Mincho" w:hAnsi="MS Mincho" w:cs="MS Mincho" w:hint="eastAsia"/>
+        </w:rPr>
+        <w:t>✔</w:t>
+      </w:r>
+      <w:r>
+        <w:t>If the word is already in the dictionary, a new sense is created, with the foreign word as its gloss.</w:t>
+      </w:r>
+    </w:p>
+    <w:p>
+      <w:pPr>
+        <w:pStyle w:val="Heading3"/>
+      </w:pPr>
+      <w:r>
+        <w:rPr>
+          <w:rFonts w:ascii="Arial Unicode MS" w:eastAsia="Arial Unicode MS" w:hAnsi="Arial Unicode MS" w:cs="Arial Unicode MS" w:hint="eastAsia"/>
+        </w:rPr>
+        <w:t>➁</w:t>
+      </w:r>
+      <w:r>
+        <w:t xml:space="preserve"> </w:t>
+      </w:r>
+      <w:r>
+        <w:t>Addition of Words animated to reinforce what’s going on.</w:t>
       </w:r>
     </w:p>
     <w:p>
@@ -1530,49 +1584,173 @@
         <w:pStyle w:val="Heading2"/>
       </w:pPr>
       <w:r>
-        <w:t>Collect Word List</w:t>
-      </w:r>
-    </w:p>
-    <w:p>
-      <w:pPr>
-        <w:pStyle w:val="Heading3"/>
-      </w:pPr>
-      <w:r>
-        <w:rPr>
-          <w:rFonts w:ascii="MS Mincho" w:eastAsia="MS Mincho" w:hAnsi="MS Mincho" w:cs="MS Mincho" w:hint="eastAsia"/>
-        </w:rPr>
-        <w:t>✔</w:t>
-      </w:r>
-      <w:r>
-        <w:t>Collect words in the target language by displaying one word at a time in a foreign language, and asking the user to translate it into one or more words in his language.</w:t>
-      </w:r>
-    </w:p>
-    <w:p>
-      <w:pPr>
-        <w:pStyle w:val="Heading3"/>
-      </w:pPr>
-      <w:r>
-        <w:rPr>
-          <w:rFonts w:ascii="MS Mincho" w:eastAsia="MS Mincho" w:hAnsi="MS Mincho" w:cs="MS Mincho" w:hint="eastAsia"/>
-        </w:rPr>
-        <w:t>✔</w:t>
-      </w:r>
-      <w:r>
-        <w:t>Words are entered into the dictionary, with the foreign word listed as a gloss.</w:t>
-      </w:r>
-    </w:p>
-    <w:p>
-      <w:pPr>
-        <w:pStyle w:val="Heading3"/>
-      </w:pPr>
-      <w:r>
-        <w:rPr>
-          <w:rFonts w:ascii="MS Mincho" w:eastAsia="MS Mincho" w:hAnsi="MS Mincho" w:cs="MS Mincho" w:hint="eastAsia"/>
-        </w:rPr>
-        <w:t>✔</w:t>
-      </w:r>
-      <w:r>
-        <w:t>If the word is already in the dictionary, a new sense is created, with the foreign word as its gloss.</w:t>
+        <w:t>Semantic Domain Task</w:t>
+      </w:r>
+    </w:p>
+    <w:p>
+      <w:pPr>
+        <w:pStyle w:val="Heading3"/>
+      </w:pPr>
+      <w:r>
+        <w:rPr>
+          <w:rFonts w:ascii="MS Mincho" w:eastAsia="MS Mincho" w:hAnsi="MS Mincho" w:cs="MS Mincho" w:hint="eastAsia"/>
+        </w:rPr>
+        <w:t>✔</w:t>
+      </w:r>
+      <w:r>
+        <w:t xml:space="preserve"> Addition of Words animated to reinforce what’s going on.</w:t>
+      </w:r>
+    </w:p>
+    <w:p>
+      <w:pPr>
+        <w:pStyle w:val="Heading2"/>
+      </w:pPr>
+      <w:r>
+        <w:t>Other imagined Tasks</w:t>
+      </w:r>
+    </w:p>
+    <w:p>
+      <w:pPr>
+        <w:pStyle w:val="Heading3"/>
+      </w:pPr>
+      <w:r>
+        <w:t>Review.  View starred items and items that fail checks.</w:t>
+      </w:r>
+    </w:p>
+    <w:p>
+      <w:pPr>
+        <w:pStyle w:val="Heading3"/>
+      </w:pPr>
+      <w:r>
+        <w:t>Split/Merge words/ homographs</w:t>
+      </w:r>
+    </w:p>
+    <w:p>
+      <w:pPr>
+        <w:pStyle w:val="Heading3"/>
+      </w:pPr>
+      <w:r>
+        <w:t>Sense disambiguation</w:t>
+      </w:r>
+    </w:p>
+    <w:p>
+      <w:pPr>
+        <w:pStyle w:val="Heading3"/>
+      </w:pPr>
+      <w:r>
+        <w:t>Add/draw Illustrations</w:t>
+      </w:r>
+    </w:p>
+    <w:p>
+      <w:pPr>
+        <w:pStyle w:val="Heading3"/>
+      </w:pPr>
+      <w:r>
+        <w:t>Record pronunciations</w:t>
+      </w:r>
+    </w:p>
+    <w:p>
+      <w:pPr>
+        <w:pStyle w:val="Heading3"/>
+      </w:pPr>
+      <w:r>
+        <w:t>Record Stories</w:t>
+      </w:r>
+    </w:p>
+    <w:p>
+      <w:pPr>
+        <w:pStyle w:val="Heading3"/>
+      </w:pPr>
+      <w:r>
+        <w:t>Transcribe Stories</w:t>
+      </w:r>
+    </w:p>
+    <w:p>
+      <w:pPr>
+        <w:pStyle w:val="Heading3"/>
+      </w:pPr>
+      <w:r>
+        <w:t>Collect words based on a foreign dictionary. Would import selected fields into each vernacular word that is elicited. For example, if the source dictionary entry has semantic domains, copy those into the newly created entry.</w:t>
+      </w:r>
+    </w:p>
+    <w:p>
+      <w:pPr>
+        <w:pStyle w:val="Heading2"/>
+      </w:pPr>
+      <w:r>
+        <w:t>Actions</w:t>
+      </w:r>
+    </w:p>
+    <w:p>
+      <w:pPr>
+        <w:pStyle w:val="Heading3"/>
+      </w:pPr>
+      <w:r>
+        <w:rPr>
+          <w:rFonts w:ascii="MS Mincho" w:eastAsia="MS Mincho" w:hAnsi="MS Mincho" w:cs="MS Mincho" w:hint="eastAsia"/>
+        </w:rPr>
+        <w:t>✔</w:t>
+      </w:r>
+      <w:r>
+        <w:t xml:space="preserve"> </w:t>
+      </w:r>
+      <w:r>
+        <w:t>Provide a</w:t>
+      </w:r>
+      <w:r>
+        <w:t>n easy way for other programmer to</w:t>
+      </w:r>
+      <w:r>
+        <w:t xml:space="preserve"> add </w:t>
+      </w:r>
+      <w:r>
+        <w:t>plug-ins</w:t>
+      </w:r>
+      <w:r>
+        <w:t xml:space="preserve"> which do some action.</w:t>
+      </w:r>
+      <w:r>
+        <w:t xml:space="preserve"> </w:t>
+      </w:r>
+    </w:p>
+    <w:p>
+      <w:pPr>
+        <w:pStyle w:val="Heading3"/>
+      </w:pPr>
+      <w:r>
+        <w:rPr>
+          <w:rFonts w:ascii="MS Mincho" w:eastAsia="MS Mincho" w:hAnsi="MS Mincho" w:cs="MS Mincho" w:hint="eastAsia"/>
+        </w:rPr>
+        <w:t>✔</w:t>
+      </w:r>
+      <w:r>
+        <w:rPr>
+          <w:rFonts w:ascii="MS Mincho" w:eastAsia="MS Mincho" w:hAnsi="MS Mincho" w:cs="MS Mincho"/>
+        </w:rPr>
+        <w:t xml:space="preserve"> </w:t>
+      </w:r>
+      <w:r>
+        <w:t>Export to Standard Format.</w:t>
+      </w:r>
+    </w:p>
+    <w:p>
+      <w:pPr>
+        <w:pStyle w:val="Heading3"/>
+      </w:pPr>
+      <w:r>
+        <w:rPr>
+          <w:rFonts w:ascii="MS Mincho" w:eastAsia="MS Mincho" w:hAnsi="MS Mincho" w:cs="MS Mincho" w:hint="eastAsia"/>
+        </w:rPr>
+        <w:t>✔</w:t>
+      </w:r>
+      <w:r>
+        <w:rPr>
+          <w:rFonts w:ascii="MS Mincho" w:eastAsia="MS Mincho" w:hAnsi="MS Mincho" w:cs="MS Mincho"/>
+        </w:rPr>
+        <w:t xml:space="preserve"> </w:t>
+      </w:r>
+      <w:r>
+        <w:t>One-click zip and backup to USB Key</w:t>
       </w:r>
     </w:p>
     <w:p>
@@ -1583,13 +1761,171 @@
         <w:rPr>
           <w:rFonts w:ascii="Arial Unicode MS" w:eastAsia="Arial Unicode MS" w:hAnsi="Arial Unicode MS" w:cs="Arial Unicode MS" w:hint="eastAsia"/>
         </w:rPr>
+        <w:t>✔</w:t>
+      </w:r>
+      <w:r>
+        <w:t xml:space="preserve"> </w:t>
+      </w:r>
+      <w:r>
+        <w:t>Email advisor.</w:t>
+      </w:r>
+    </w:p>
+    <w:p>
+      <w:pPr>
+        <w:pStyle w:val="Heading3"/>
+      </w:pPr>
+      <w:r>
+        <w:rPr>
+          <w:rFonts w:ascii="MS Mincho" w:eastAsia="MS Mincho" w:hAnsi="MS Mincho" w:cs="MS Mincho" w:hint="eastAsia"/>
+          <w:sz w:val="18"/>
+        </w:rPr>
+        <w:t>➀</w:t>
+      </w:r>
+      <w:r>
+        <w:t xml:space="preserve"> </w:t>
+      </w:r>
+      <w:r>
+        <w:t>Print draft dictionary.</w:t>
+      </w:r>
+    </w:p>
+    <w:p>
+      <w:pPr>
+        <w:pStyle w:val="Heading3"/>
+      </w:pPr>
+      <w:r>
+        <w:rPr>
+          <w:rFonts w:ascii="Arial Unicode MS" w:eastAsia="Arial Unicode MS" w:hAnsi="Arial Unicode MS" w:cs="Arial Unicode MS" w:hint="eastAsia"/>
+        </w:rPr>
         <w:t>➁</w:t>
       </w:r>
       <w:r>
         <w:t xml:space="preserve"> </w:t>
       </w:r>
       <w:r>
-        <w:t>Addition of Words animated to reinforce what’s going on.</w:t>
+        <w:t>Print progress report.</w:t>
+      </w:r>
+    </w:p>
+    <w:p>
+      <w:pPr>
+        <w:pStyle w:val="Heading3"/>
+      </w:pPr>
+      <w:r>
+        <w:rPr>
+          <w:rFonts w:ascii="Arial Unicode MS" w:eastAsia="Arial Unicode MS" w:hAnsi="Arial Unicode MS" w:cs="Arial Unicode MS" w:hint="eastAsia"/>
+        </w:rPr>
+        <w:t>➁</w:t>
+      </w:r>
+      <w:r>
+        <w:t xml:space="preserve"> Submit to Subversion repository.</w:t>
+      </w:r>
+    </w:p>
+    <w:p>
+      <w:pPr>
+        <w:pStyle w:val="Heading3"/>
+      </w:pPr>
+      <w:r>
+        <w:rPr>
+          <w:rFonts w:ascii="Arial Unicode MS" w:eastAsia="Arial Unicode MS" w:hAnsi="Arial Unicode MS" w:cs="Arial Unicode MS" w:hint="eastAsia"/>
+        </w:rPr>
+        <w:t>➁</w:t>
+      </w:r>
+      <w:r>
+        <w:t xml:space="preserve"> </w:t>
+      </w:r>
+      <w:r>
+        <w:t>Open dictionary in Lexique Pro</w:t>
+      </w:r>
+      <w:r>
+        <w:t xml:space="preserve"> (can be done in version 1 by opening the exported Standard Format document)</w:t>
+      </w:r>
+      <w:r>
+        <w:t>.</w:t>
+      </w:r>
+    </w:p>
+    <w:p>
+      <w:pPr>
+        <w:pStyle w:val="Heading1"/>
+      </w:pPr>
+      <w:r>
+        <w:lastRenderedPageBreak/>
+        <w:t>Notes</w:t>
+      </w:r>
+    </w:p>
+    <w:p>
+      <w:pPr>
+        <w:ind w:firstLine="0"/>
+      </w:pPr>
+      <w:r>
+        <w:t xml:space="preserve">Since WeSay seeks to shield the user from the file system, there is no “Open…” command.  </w:t>
+      </w:r>
+      <w:r>
+        <w:t>WeSay can be started</w:t>
+      </w:r>
+      <w:r>
+        <w:t xml:space="preserve"> with a particular project in</w:t>
+      </w:r>
+      <w:r>
+        <w:t xml:space="preserve"> </w:t>
+      </w:r>
+      <w:r>
+        <w:t>these</w:t>
+      </w:r>
+      <w:r>
+        <w:t xml:space="preserve"> ways:</w:t>
+      </w:r>
+    </w:p>
+    <w:p>
+      <w:pPr>
+        <w:pStyle w:val="Heading3"/>
+      </w:pPr>
+      <w:r>
+        <w:t>By double clicking on the LIFT file</w:t>
+      </w:r>
+    </w:p>
+    <w:p>
+      <w:pPr>
+        <w:pStyle w:val="Heading3"/>
+      </w:pPr>
+      <w:r>
+        <w:t>Via Project:”Open this project in Wesay” in the WeSay Setup program</w:t>
+      </w:r>
+    </w:p>
+    <w:p>
+      <w:pPr>
+        <w:pStyle w:val="Heading3"/>
+      </w:pPr>
+      <w:r>
+        <w:t>Via a</w:t>
+      </w:r>
+      <w:r>
+        <w:t xml:space="preserve"> shortcut or command-line parameter which gives</w:t>
+      </w:r>
+      <w:r>
+        <w:t xml:space="preserve"> the path to the LIFT file</w:t>
+      </w:r>
+    </w:p>
+    <w:p>
+      <w:pPr>
+        <w:pStyle w:val="Heading3"/>
+      </w:pPr>
+      <w:r>
+        <w:t>By running WeSay, in which case it opens the last project it was run with.</w:t>
+      </w:r>
+    </w:p>
+    <w:p>
+      <w:pPr>
+        <w:ind w:firstLine="0"/>
+      </w:pPr>
+      <w:r>
+        <w:t>The setup program places new project in the “My Documents” folder, but you can move them anywhere.</w:t>
+      </w:r>
+    </w:p>
+    <w:p>
+      <w:pPr>
+        <w:pStyle w:val="Heading1"/>
+      </w:pPr>
+      <w:r>
+        <w:t>Keyboard Shortcuts</w:t>
       </w:r>
     </w:p>
     <w:p>
@@ -1597,21 +1933,80 @@
         <w:pStyle w:val="Heading2"/>
       </w:pPr>
       <w:r>
-        <w:t>Semantic Domain Task</w:t>
-      </w:r>
-    </w:p>
-    <w:p>
-      <w:pPr>
-        <w:pStyle w:val="Heading3"/>
-      </w:pPr>
-      <w:r>
-        <w:rPr>
-          <w:rFonts w:ascii="MS Mincho" w:eastAsia="MS Mincho" w:hAnsi="MS Mincho" w:cs="MS Mincho" w:hint="eastAsia"/>
-        </w:rPr>
-        <w:t>✔</w:t>
-      </w:r>
-      <w:r>
-        <w:t xml:space="preserve"> Addition of Words animated to reinforce what’s going on.</w:t>
+        <w:t>Standard Windows ones</w:t>
+      </w:r>
+    </w:p>
+    <w:p>
+      <w:pPr>
+        <w:pStyle w:val="Heading3"/>
+      </w:pPr>
+      <w:r>
+        <w:rPr>
+          <w:rFonts w:ascii="MS Mincho" w:eastAsia="MS Mincho" w:hAnsi="MS Mincho" w:cs="MS Mincho" w:hint="eastAsia"/>
+        </w:rPr>
+        <w:t>✔</w:t>
+      </w:r>
+      <w:r>
+        <w:t xml:space="preserve"> </w:t>
+      </w:r>
+      <w:r>
+        <w:t>Tab: move to next field</w:t>
+      </w:r>
+    </w:p>
+    <w:p>
+      <w:pPr>
+        <w:pStyle w:val="Heading3"/>
+      </w:pPr>
+      <w:r>
+        <w:rPr>
+          <w:rFonts w:ascii="MS Mincho" w:eastAsia="MS Mincho" w:hAnsi="MS Mincho" w:cs="MS Mincho" w:hint="eastAsia"/>
+        </w:rPr>
+        <w:t>✔</w:t>
+      </w:r>
+      <w:r>
+        <w:t>Shift-Tab: move to previous field</w:t>
+      </w:r>
+    </w:p>
+    <w:p>
+      <w:pPr>
+        <w:pStyle w:val="Heading3"/>
+      </w:pPr>
+      <w:r>
+        <w:rPr>
+          <w:rFonts w:ascii="MS Mincho" w:eastAsia="MS Mincho" w:hAnsi="MS Mincho" w:cs="MS Mincho" w:hint="eastAsia"/>
+        </w:rPr>
+        <w:t>✔</w:t>
+      </w:r>
+      <w:r>
+        <w:t>Ctrl+PageDown Move to Next Tab Page</w:t>
+      </w:r>
+    </w:p>
+    <w:p>
+      <w:pPr>
+        <w:pStyle w:val="Heading3"/>
+      </w:pPr>
+      <w:r>
+        <w:rPr>
+          <w:rFonts w:ascii="MS Mincho" w:eastAsia="MS Mincho" w:hAnsi="MS Mincho" w:cs="MS Mincho" w:hint="eastAsia"/>
+        </w:rPr>
+        <w:t>✔</w:t>
+      </w:r>
+      <w:r>
+        <w:t>Ctrl+PageUp Move to Previous Tab Page</w:t>
+      </w:r>
+    </w:p>
+    <w:p>
+      <w:pPr>
+        <w:pStyle w:val="Heading3"/>
+      </w:pPr>
+      <w:r>
+        <w:rPr>
+          <w:rFonts w:ascii="MS Mincho" w:eastAsia="MS Mincho" w:hAnsi="MS Mincho" w:cs="MS Mincho" w:hint="eastAsia"/>
+        </w:rPr>
+        <w:t>✔</w:t>
+      </w:r>
+      <w:r>
+        <w:t>Alt+Down Open up a combo-box (e.g. Part of Speech)</w:t>
       </w:r>
     </w:p>
     <w:p>
@@ -1619,71 +2014,52 @@
         <w:pStyle w:val="Heading2"/>
       </w:pPr>
       <w:r>
-        <w:t>Other imagined Tasks</w:t>
-      </w:r>
-    </w:p>
-    <w:p>
-      <w:pPr>
-        <w:pStyle w:val="Heading3"/>
-      </w:pPr>
-      <w:r>
-        <w:t>Review.  View starred items and items that fail checks.</w:t>
-      </w:r>
-    </w:p>
-    <w:p>
-      <w:pPr>
-        <w:pStyle w:val="Heading3"/>
-      </w:pPr>
-      <w:r>
-        <w:t>Split/Merge words/ homographs</w:t>
-      </w:r>
-    </w:p>
-    <w:p>
-      <w:pPr>
-        <w:pStyle w:val="Heading3"/>
-      </w:pPr>
-      <w:r>
-        <w:t>Sense disambiguation</w:t>
-      </w:r>
-    </w:p>
-    <w:p>
-      <w:pPr>
-        <w:pStyle w:val="Heading3"/>
-      </w:pPr>
-      <w:r>
-        <w:t>Add/draw Illustrations</w:t>
-      </w:r>
-    </w:p>
-    <w:p>
-      <w:pPr>
-        <w:pStyle w:val="Heading3"/>
-      </w:pPr>
-      <w:r>
-        <w:t>Record pronunciations</w:t>
-      </w:r>
-    </w:p>
-    <w:p>
-      <w:pPr>
-        <w:pStyle w:val="Heading3"/>
-      </w:pPr>
-      <w:r>
-        <w:t>Record Stories</w:t>
-      </w:r>
-    </w:p>
-    <w:p>
-      <w:pPr>
-        <w:pStyle w:val="Heading3"/>
-      </w:pPr>
-      <w:r>
-        <w:t>Transcribe Stories</w:t>
-      </w:r>
-    </w:p>
-    <w:p>
-      <w:pPr>
-        <w:pStyle w:val="Heading3"/>
-      </w:pPr>
-      <w:r>
-        <w:t>Collect words based on a foreign dictionary. Would import selected fields into each vernacular word that is elicited. For example, if the source dictionary entry has semantic domains, copy those into the newly created entry.</w:t>
+        <w:t xml:space="preserve">Dictionary Task </w:t>
+      </w:r>
+    </w:p>
+    <w:p>
+      <w:pPr>
+        <w:pStyle w:val="Heading3"/>
+      </w:pPr>
+      <w:r>
+        <w:rPr>
+          <w:rFonts w:ascii="MS Mincho" w:eastAsia="MS Mincho" w:hAnsi="MS Mincho" w:cs="MS Mincho" w:hint="eastAsia"/>
+        </w:rPr>
+        <w:t>✔</w:t>
+      </w:r>
+      <w:r>
+        <w:t>Alt+N: New Word</w:t>
+      </w:r>
+    </w:p>
+    <w:p>
+      <w:pPr>
+        <w:pStyle w:val="Heading3"/>
+      </w:pPr>
+      <w:r>
+        <w:rPr>
+          <w:rFonts w:ascii="MS Mincho" w:eastAsia="MS Mincho" w:hAnsi="MS Mincho" w:cs="MS Mincho" w:hint="eastAsia"/>
+        </w:rPr>
+        <w:t>✔</w:t>
+      </w:r>
+      <w:r>
+        <w:t>Alt+D: Delete Word</w:t>
+      </w:r>
+    </w:p>
+    <w:p>
+      <w:pPr>
+        <w:pStyle w:val="Heading3"/>
+      </w:pPr>
+      <w:r>
+        <w:rPr>
+          <w:rFonts w:ascii="MS Mincho" w:eastAsia="MS Mincho" w:hAnsi="MS Mincho" w:cs="MS Mincho" w:hint="eastAsia"/>
+        </w:rPr>
+        <w:t>➀</w:t>
+      </w:r>
+      <w:r>
+        <w:t xml:space="preserve"> </w:t>
+      </w:r>
+      <w:r>
+        <w:t>Ctrl+F: Move to find fox</w:t>
       </w:r>
     </w:p>
     <w:p>
@@ -1691,566 +2067,176 @@
         <w:pStyle w:val="Heading2"/>
       </w:pPr>
       <w:r>
-        <w:t>Actions</w:t>
-      </w:r>
-    </w:p>
-    <w:p>
-      <w:pPr>
-        <w:pStyle w:val="Heading3"/>
-      </w:pPr>
-      <w:r>
-        <w:rPr>
-          <w:rFonts w:ascii="MS Mincho" w:eastAsia="MS Mincho" w:hAnsi="MS Mincho" w:cs="MS Mincho" w:hint="eastAsia"/>
-        </w:rPr>
-        <w:t>✔</w:t>
-      </w:r>
-      <w:r>
+        <w:t>Collect By Semantic Domain</w:t>
+      </w:r>
+    </w:p>
+    <w:p>
+      <w:pPr>
+        <w:pStyle w:val="Heading3"/>
+      </w:pPr>
+      <w:r>
+        <w:rPr>
+          <w:rFonts w:ascii="MS Mincho" w:eastAsia="MS Mincho" w:hAnsi="MS Mincho" w:cs="MS Mincho" w:hint="eastAsia"/>
+        </w:rPr>
+        <w:t>✔</w:t>
+      </w:r>
+      <w:r>
+        <w:t>Enter: Add word to list of words with the displayed semantic domain</w:t>
+      </w:r>
+    </w:p>
+    <w:p>
+      <w:pPr>
+        <w:pStyle w:val="Heading3"/>
+      </w:pPr>
+      <w:r>
+        <w:rPr>
+          <w:rFonts w:ascii="MS Mincho" w:eastAsia="MS Mincho" w:hAnsi="MS Mincho" w:cs="MS Mincho" w:hint="eastAsia"/>
+        </w:rPr>
+        <w:t>✔</w:t>
+      </w:r>
+      <w:r>
+        <w:t>Page Down: Move to the next question or, if out of questions, to the next topic.</w:t>
+      </w:r>
+    </w:p>
+    <w:p>
+      <w:pPr>
+        <w:pStyle w:val="Heading2"/>
+      </w:pPr>
+      <w:r>
+        <w:t>Collect By Semantic Domain</w:t>
+      </w:r>
+    </w:p>
+    <w:p>
+      <w:pPr>
+        <w:pStyle w:val="Heading3"/>
+      </w:pPr>
+      <w:r>
+        <w:rPr>
+          <w:rFonts w:ascii="MS Mincho" w:eastAsia="MS Mincho" w:hAnsi="MS Mincho" w:cs="MS Mincho" w:hint="eastAsia"/>
+        </w:rPr>
+        <w:t>✔</w:t>
+      </w:r>
+      <w:r>
+        <w:t>Enter: Add word to list of words which are equivalent to the displayed foreign word.</w:t>
+      </w:r>
+    </w:p>
+    <w:p>
+      <w:pPr>
+        <w:pStyle w:val="Heading3"/>
+      </w:pPr>
+      <w:r>
+        <w:rPr>
+          <w:rFonts w:ascii="MS Mincho" w:eastAsia="MS Mincho" w:hAnsi="MS Mincho" w:cs="MS Mincho" w:hint="eastAsia"/>
+        </w:rPr>
+        <w:t>✔</w:t>
+      </w:r>
+      <w:r>
+        <w:t>Page Down: Move to the next word to translate.</w:t>
+      </w:r>
+    </w:p>
+    <w:p>
+      <w:pPr>
+        <w:pStyle w:val="Heading2"/>
+      </w:pPr>
+      <w:r>
+        <w:t>Missing field tasks (e.g. Add Meanings)</w:t>
+      </w:r>
+    </w:p>
+    <w:p>
+      <w:pPr>
+        <w:pStyle w:val="Heading3"/>
+      </w:pPr>
+      <w:r>
+        <w:rPr>
+          <w:rFonts w:ascii="MS Mincho" w:eastAsia="MS Mincho" w:hAnsi="MS Mincho" w:cs="MS Mincho" w:hint="eastAsia"/>
+        </w:rPr>
+        <w:t>✔</w:t>
+      </w:r>
+      <w:r>
+        <w:t>Page Down: Move to the next word which is missing this field</w:t>
+      </w:r>
+    </w:p>
+    <w:p>
+      <w:pPr>
+        <w:pStyle w:val="Heading1"/>
+      </w:pPr>
+      <w:r>
+        <w:lastRenderedPageBreak/>
+        <w:t>LIFT XML File format support</w:t>
+      </w:r>
+    </w:p>
+    <w:p>
+      <w:r>
+        <w:t>LIFT, by its nature, is not a format that every application is expected to fully support.  Since WeSay is aimed at basic dictionary making and not full-on lexicography, we don’t aim to support editing of every kind of data LIFT supports.</w:t>
+      </w:r>
+    </w:p>
+    <w:p>
+      <w:pPr>
+        <w:pStyle w:val="Heading3"/>
+        <w:rPr>
+          <w:rFonts w:ascii="MS Mincho" w:eastAsia="MS Mincho" w:hAnsi="MS Mincho" w:cs="MS Mincho"/>
+        </w:rPr>
+      </w:pPr>
+      <w:r>
+        <w:rPr>
+          <w:rFonts w:ascii="MS Mincho" w:eastAsia="MS Mincho" w:hAnsi="MS Mincho" w:cs="MS Mincho"/>
+        </w:rPr>
+        <w:t>✔</w:t>
+      </w:r>
+      <w:r>
+        <w:t>When opening a new LIFT file, preprocess it to add guids (Globally Unique Identifiers) to every entry.</w:t>
+      </w:r>
+    </w:p>
+    <w:p>
+      <w:pPr>
+        <w:pStyle w:val="Heading3"/>
+      </w:pPr>
+      <w:r>
+        <w:rPr>
+          <w:rFonts w:ascii="MS Mincho" w:eastAsia="MS Mincho" w:hAnsi="MS Mincho" w:cs="MS Mincho" w:hint="eastAsia"/>
+        </w:rPr>
+        <w:t>✔</w:t>
+      </w:r>
+      <w:r>
+        <w:t>Drop unsupported data in the LIFT file.</w:t>
+      </w:r>
+    </w:p>
+    <w:p>
+      <w:pPr>
+        <w:pStyle w:val="Heading3"/>
+      </w:pPr>
+      <w:r>
+        <w:rPr>
+          <w:rFonts w:ascii="Arial Unicode MS" w:eastAsia="Arial Unicode MS" w:hAnsi="Arial Unicode MS" w:cs="Arial Unicode MS" w:hint="eastAsia"/>
+        </w:rPr>
+        <w:t>➁</w:t>
+      </w:r>
+      <w:r>
+        <w:rPr>
+          <w:rFonts w:ascii="Arial Unicode MS" w:eastAsia="Arial Unicode MS" w:hAnsi="Arial Unicode MS" w:cs="Arial Unicode MS"/>
+        </w:rPr>
         <w:t xml:space="preserve"> </w:t>
       </w:r>
       <w:r>
-        <w:t>Provide a</w:t>
-      </w:r>
-      <w:r>
-        <w:t>n easy way for other programmer to</w:t>
-      </w:r>
-      <w:r>
-        <w:t xml:space="preserve"> add </w:t>
-      </w:r>
-      <w:r>
-        <w:t>plug-ins</w:t>
-      </w:r>
-      <w:r>
-        <w:t xml:space="preserve"> which do some action.</w:t>
-      </w:r>
-      <w:r>
+        <w:t>Allow opening of LIFT files that are not inside a WeSay Project directory.  Create a default task/field configuration for them.</w:t>
+      </w:r>
+    </w:p>
+    <w:p>
+      <w:pPr>
+        <w:pStyle w:val="Heading3"/>
+      </w:pPr>
+      <w:r>
+        <w:rPr>
+          <w:rFonts w:ascii="Arial Unicode MS" w:eastAsia="Arial Unicode MS" w:hAnsi="Arial Unicode MS" w:cs="Arial Unicode MS" w:hint="eastAsia"/>
+        </w:rPr>
+        <w:t>➁</w:t>
+      </w:r>
+      <w:r>
+        <w:rPr>
+          <w:rFonts w:ascii="Arial Unicode MS" w:eastAsia="Arial Unicode MS" w:hAnsi="Arial Unicode MS" w:cs="Arial Unicode MS"/>
+        </w:rPr>
         <w:t xml:space="preserve"> </w:t>
       </w:r>
-    </w:p>
-    <w:p>
-      <w:pPr>
-        <w:pStyle w:val="Heading3"/>
-      </w:pPr>
-      <w:r>
-        <w:rPr>
-          <w:rFonts w:ascii="MS Mincho" w:eastAsia="MS Mincho" w:hAnsi="MS Mincho" w:cs="MS Mincho" w:hint="eastAsia"/>
-        </w:rPr>
-        <w:t>✔</w:t>
-      </w:r>
-      <w:r>
-        <w:rPr>
-          <w:rFonts w:ascii="MS Mincho" w:eastAsia="MS Mincho" w:hAnsi="MS Mincho" w:cs="MS Mincho"/>
-        </w:rPr>
-        <w:t xml:space="preserve"> </w:t>
-      </w:r>
-      <w:r>
-        <w:t>Export to Standard Format.</w:t>
-      </w:r>
-    </w:p>
-    <w:p>
-      <w:pPr>
-        <w:pStyle w:val="Heading3"/>
-      </w:pPr>
-      <w:r>
-        <w:rPr>
-          <w:rFonts w:ascii="MS Mincho" w:eastAsia="MS Mincho" w:hAnsi="MS Mincho" w:cs="MS Mincho" w:hint="eastAsia"/>
-        </w:rPr>
-        <w:t>✔</w:t>
-      </w:r>
-      <w:r>
-        <w:rPr>
-          <w:rFonts w:ascii="MS Mincho" w:eastAsia="MS Mincho" w:hAnsi="MS Mincho" w:cs="MS Mincho"/>
-        </w:rPr>
-        <w:t xml:space="preserve"> </w:t>
-      </w:r>
-      <w:r>
-        <w:t>One-click zip and backup to USB Key</w:t>
-      </w:r>
-    </w:p>
-    <w:p>
-      <w:pPr>
-        <w:pStyle w:val="Heading3"/>
-      </w:pPr>
-      <w:r>
-        <w:rPr>
-          <w:rFonts w:ascii="Arial Unicode MS" w:eastAsia="Arial Unicode MS" w:hAnsi="Arial Unicode MS" w:cs="Arial Unicode MS" w:hint="eastAsia"/>
-        </w:rPr>
-        <w:t>✔</w:t>
-      </w:r>
-      <w:r>
-        <w:t xml:space="preserve"> </w:t>
-      </w:r>
-      <w:r>
-        <w:t>Email advisor.</w:t>
-      </w:r>
-    </w:p>
-    <w:p>
-      <w:pPr>
-        <w:pStyle w:val="Heading3"/>
-      </w:pPr>
-      <w:r>
-        <w:rPr>
-          <w:rFonts w:ascii="MS Mincho" w:eastAsia="MS Mincho" w:hAnsi="MS Mincho" w:cs="MS Mincho" w:hint="eastAsia"/>
-          <w:sz w:val="18"/>
-        </w:rPr>
-        <w:t>➀</w:t>
-      </w:r>
-      <w:r>
-        <w:t xml:space="preserve"> </w:t>
-      </w:r>
-      <w:r>
-        <w:t>Print draft dictionary.</w:t>
-      </w:r>
-    </w:p>
-    <w:p>
-      <w:pPr>
-        <w:pStyle w:val="Heading3"/>
-      </w:pPr>
-      <w:r>
-        <w:rPr>
-          <w:rFonts w:ascii="MS Mincho" w:eastAsia="MS Mincho" w:hAnsi="MS Mincho" w:cs="MS Mincho" w:hint="eastAsia"/>
-          <w:sz w:val="18"/>
-        </w:rPr>
-        <w:t>➀</w:t>
-      </w:r>
-      <w:r>
-        <w:t xml:space="preserve"> </w:t>
-      </w:r>
-      <w:r>
-        <w:t>Print progress report.</w:t>
-      </w:r>
-    </w:p>
-    <w:p>
-      <w:pPr>
-        <w:pStyle w:val="Heading3"/>
-      </w:pPr>
-      <w:r>
-        <w:rPr>
-          <w:rFonts w:ascii="Arial Unicode MS" w:eastAsia="Arial Unicode MS" w:hAnsi="Arial Unicode MS" w:cs="Arial Unicode MS" w:hint="eastAsia"/>
-        </w:rPr>
-        <w:t>➁</w:t>
-      </w:r>
-      <w:r>
-        <w:t xml:space="preserve"> Submit to Subversion repository.</w:t>
-      </w:r>
-    </w:p>
-    <w:p>
-      <w:pPr>
-        <w:pStyle w:val="Heading3"/>
-      </w:pPr>
-      <w:r>
-        <w:rPr>
-          <w:rFonts w:ascii="Arial Unicode MS" w:eastAsia="Arial Unicode MS" w:hAnsi="Arial Unicode MS" w:cs="Arial Unicode MS" w:hint="eastAsia"/>
-        </w:rPr>
-        <w:lastRenderedPageBreak/>
-        <w:t>➁</w:t>
-      </w:r>
-      <w:r>
-        <w:t xml:space="preserve"> </w:t>
-      </w:r>
-      <w:r>
-        <w:t>Open dictionary in Lexique Pro</w:t>
-      </w:r>
-      <w:r>
-        <w:t xml:space="preserve"> (can be done in version 1 by opening the exported Standard Format document)</w:t>
-      </w:r>
-      <w:r>
-        <w:t>.</w:t>
-      </w:r>
-    </w:p>
-    <w:p>
-      <w:pPr>
-        <w:pStyle w:val="Heading1"/>
-      </w:pPr>
-      <w:r>
-        <w:t>Notes</w:t>
-      </w:r>
-    </w:p>
-    <w:p>
-      <w:pPr>
-        <w:ind w:firstLine="0"/>
-      </w:pPr>
-      <w:r>
-        <w:t xml:space="preserve">Since WeSay seeks to shield the user from the file system, there is no “Open…” command.  </w:t>
-      </w:r>
-      <w:r>
-        <w:t>WeSay can be started</w:t>
-      </w:r>
-      <w:r>
-        <w:t xml:space="preserve"> with a particular project in</w:t>
-      </w:r>
-      <w:r>
-        <w:t xml:space="preserve"> </w:t>
-      </w:r>
-      <w:r>
-        <w:t>these</w:t>
-      </w:r>
-      <w:r>
-        <w:t xml:space="preserve"> ways:</w:t>
-      </w:r>
-    </w:p>
-    <w:p>
-      <w:pPr>
-        <w:pStyle w:val="Heading3"/>
-      </w:pPr>
-      <w:r>
-        <w:t>By double clicking on the LIFT file</w:t>
-      </w:r>
-    </w:p>
-    <w:p>
-      <w:pPr>
-        <w:pStyle w:val="Heading3"/>
-      </w:pPr>
-      <w:r>
-        <w:t>Via Project:”Open this project in Wesay” in the WeSay Setup program</w:t>
-      </w:r>
-    </w:p>
-    <w:p>
-      <w:pPr>
-        <w:pStyle w:val="Heading3"/>
-      </w:pPr>
-      <w:r>
-        <w:t>Via a</w:t>
-      </w:r>
-      <w:r>
-        <w:t xml:space="preserve"> shortcut or command-line parameter which gives</w:t>
-      </w:r>
-      <w:r>
-        <w:t xml:space="preserve"> the path to the LIFT file</w:t>
-      </w:r>
-    </w:p>
-    <w:p>
-      <w:pPr>
-        <w:pStyle w:val="Heading3"/>
-      </w:pPr>
-      <w:r>
-        <w:t>By running WeSay, in which case it opens the last project it was run with.</w:t>
-      </w:r>
-    </w:p>
-    <w:p>
-      <w:pPr>
-        <w:ind w:firstLine="0"/>
-      </w:pPr>
-      <w:r>
-        <w:t>The setup program places new project in the “My Documents” folder, but you can move them anywhere.</w:t>
-      </w:r>
-    </w:p>
-    <w:p>
-      <w:pPr>
-        <w:pStyle w:val="Heading1"/>
-      </w:pPr>
-      <w:r>
-        <w:t>Keyboard Shortcuts</w:t>
-      </w:r>
-    </w:p>
-    <w:p>
-      <w:pPr>
-        <w:pStyle w:val="Heading2"/>
-      </w:pPr>
-      <w:r>
-        <w:t>Standard Windows ones</w:t>
-      </w:r>
-    </w:p>
-    <w:p>
-      <w:pPr>
-        <w:pStyle w:val="Heading3"/>
-      </w:pPr>
-      <w:r>
-        <w:rPr>
-          <w:rFonts w:ascii="MS Mincho" w:eastAsia="MS Mincho" w:hAnsi="MS Mincho" w:cs="MS Mincho" w:hint="eastAsia"/>
-        </w:rPr>
-        <w:t>✔</w:t>
-      </w:r>
-      <w:r>
-        <w:t xml:space="preserve"> </w:t>
-      </w:r>
-      <w:r>
-        <w:t>Tab: move to next field</w:t>
-      </w:r>
-    </w:p>
-    <w:p>
-      <w:pPr>
-        <w:pStyle w:val="Heading3"/>
-      </w:pPr>
-      <w:r>
-        <w:rPr>
-          <w:rFonts w:ascii="MS Mincho" w:eastAsia="MS Mincho" w:hAnsi="MS Mincho" w:cs="MS Mincho" w:hint="eastAsia"/>
-        </w:rPr>
-        <w:t>✔</w:t>
-      </w:r>
-      <w:r>
-        <w:t>Shift-Tab: move to previous field</w:t>
-      </w:r>
-    </w:p>
-    <w:p>
-      <w:pPr>
-        <w:pStyle w:val="Heading3"/>
-      </w:pPr>
-      <w:r>
-        <w:rPr>
-          <w:rFonts w:ascii="MS Mincho" w:eastAsia="MS Mincho" w:hAnsi="MS Mincho" w:cs="MS Mincho" w:hint="eastAsia"/>
-        </w:rPr>
-        <w:t>✔</w:t>
-      </w:r>
-      <w:r>
-        <w:t>Ctrl+PageDown Move to Next Tab Page</w:t>
-      </w:r>
-    </w:p>
-    <w:p>
-      <w:pPr>
-        <w:pStyle w:val="Heading3"/>
-      </w:pPr>
-      <w:r>
-        <w:rPr>
-          <w:rFonts w:ascii="MS Mincho" w:eastAsia="MS Mincho" w:hAnsi="MS Mincho" w:cs="MS Mincho" w:hint="eastAsia"/>
-        </w:rPr>
-        <w:t>✔</w:t>
-      </w:r>
-      <w:r>
-        <w:t>Ctrl+PageUp Move to Previous Tab Page</w:t>
-      </w:r>
-    </w:p>
-    <w:p>
-      <w:pPr>
-        <w:pStyle w:val="Heading3"/>
-      </w:pPr>
-      <w:r>
-        <w:rPr>
-          <w:rFonts w:ascii="MS Mincho" w:eastAsia="MS Mincho" w:hAnsi="MS Mincho" w:cs="MS Mincho" w:hint="eastAsia"/>
-        </w:rPr>
-        <w:t>✔</w:t>
-      </w:r>
-      <w:r>
-        <w:t>Alt+Down Open up a combo-box (e.g. Part of Speech)</w:t>
-      </w:r>
-    </w:p>
-    <w:p>
-      <w:pPr>
-        <w:pStyle w:val="Heading2"/>
-      </w:pPr>
-      <w:r>
-        <w:t xml:space="preserve">Dictionary Task </w:t>
-      </w:r>
-    </w:p>
-    <w:p>
-      <w:pPr>
-        <w:pStyle w:val="Heading3"/>
-      </w:pPr>
-      <w:r>
-        <w:rPr>
-          <w:rFonts w:ascii="MS Mincho" w:eastAsia="MS Mincho" w:hAnsi="MS Mincho" w:cs="MS Mincho" w:hint="eastAsia"/>
-        </w:rPr>
-        <w:t>✔</w:t>
-      </w:r>
-      <w:r>
-        <w:t>Alt+N: New Word</w:t>
-      </w:r>
-    </w:p>
-    <w:p>
-      <w:pPr>
-        <w:pStyle w:val="Heading3"/>
-      </w:pPr>
-      <w:r>
-        <w:rPr>
-          <w:rFonts w:ascii="MS Mincho" w:eastAsia="MS Mincho" w:hAnsi="MS Mincho" w:cs="MS Mincho" w:hint="eastAsia"/>
-        </w:rPr>
-        <w:t>✔</w:t>
-      </w:r>
-      <w:r>
-        <w:t>Alt+D: Delete Word</w:t>
-      </w:r>
-    </w:p>
-    <w:p>
-      <w:pPr>
-        <w:pStyle w:val="Heading3"/>
-      </w:pPr>
-      <w:r>
-        <w:rPr>
-          <w:rFonts w:ascii="MS Mincho" w:eastAsia="MS Mincho" w:hAnsi="MS Mincho" w:cs="MS Mincho" w:hint="eastAsia"/>
-        </w:rPr>
-        <w:t>➀</w:t>
-      </w:r>
-      <w:r>
-        <w:t xml:space="preserve"> </w:t>
-      </w:r>
-      <w:r>
-        <w:t>Ctrl+F: Move to find fox</w:t>
-      </w:r>
-    </w:p>
-    <w:p>
-      <w:pPr>
-        <w:pStyle w:val="Heading2"/>
-      </w:pPr>
-      <w:r>
-        <w:t>Collect By Semantic Domain</w:t>
-      </w:r>
-    </w:p>
-    <w:p>
-      <w:pPr>
-        <w:pStyle w:val="Heading3"/>
-      </w:pPr>
-      <w:r>
-        <w:rPr>
-          <w:rFonts w:ascii="MS Mincho" w:eastAsia="MS Mincho" w:hAnsi="MS Mincho" w:cs="MS Mincho" w:hint="eastAsia"/>
-        </w:rPr>
-        <w:t>✔</w:t>
-      </w:r>
-      <w:r>
-        <w:t>Enter: Add word to list of words with the displayed semantic domain</w:t>
-      </w:r>
-    </w:p>
-    <w:p>
-      <w:pPr>
-        <w:pStyle w:val="Heading3"/>
-      </w:pPr>
-      <w:r>
-        <w:rPr>
-          <w:rFonts w:ascii="MS Mincho" w:eastAsia="MS Mincho" w:hAnsi="MS Mincho" w:cs="MS Mincho" w:hint="eastAsia"/>
-        </w:rPr>
-        <w:t>✔</w:t>
-      </w:r>
-      <w:r>
-        <w:t>Page Down: Move to the next question or, if out of questions, to the next topic.</w:t>
-      </w:r>
-    </w:p>
-    <w:p>
-      <w:pPr>
-        <w:pStyle w:val="Heading2"/>
-      </w:pPr>
-      <w:r>
-        <w:t>Collect By Semantic Domain</w:t>
-      </w:r>
-    </w:p>
-    <w:p>
-      <w:pPr>
-        <w:pStyle w:val="Heading3"/>
-      </w:pPr>
-      <w:r>
-        <w:rPr>
-          <w:rFonts w:ascii="MS Mincho" w:eastAsia="MS Mincho" w:hAnsi="MS Mincho" w:cs="MS Mincho" w:hint="eastAsia"/>
-        </w:rPr>
-        <w:t>✔</w:t>
-      </w:r>
-      <w:r>
-        <w:t>Enter: Add word to list of words which are equivalent to the displayed foreign word.</w:t>
-      </w:r>
-    </w:p>
-    <w:p>
-      <w:pPr>
-        <w:pStyle w:val="Heading3"/>
-      </w:pPr>
-      <w:r>
-        <w:rPr>
-          <w:rFonts w:ascii="MS Mincho" w:eastAsia="MS Mincho" w:hAnsi="MS Mincho" w:cs="MS Mincho" w:hint="eastAsia"/>
-        </w:rPr>
-        <w:t>✔</w:t>
-      </w:r>
-      <w:r>
-        <w:t>Page Down: Move to the next word to translate.</w:t>
-      </w:r>
-    </w:p>
-    <w:p>
-      <w:pPr>
-        <w:pStyle w:val="Heading2"/>
-      </w:pPr>
-      <w:r>
-        <w:lastRenderedPageBreak/>
-        <w:t>Missing field tasks (e.g. Add Meanings)</w:t>
-      </w:r>
-    </w:p>
-    <w:p>
-      <w:pPr>
-        <w:pStyle w:val="Heading3"/>
-      </w:pPr>
-      <w:r>
-        <w:rPr>
-          <w:rFonts w:ascii="MS Mincho" w:eastAsia="MS Mincho" w:hAnsi="MS Mincho" w:cs="MS Mincho" w:hint="eastAsia"/>
-        </w:rPr>
-        <w:t>✔</w:t>
-      </w:r>
-      <w:r>
-        <w:t>Page Down: Move to the next word which is missing this field</w:t>
-      </w:r>
-    </w:p>
-    <w:p>
-      <w:pPr>
-        <w:pStyle w:val="Heading1"/>
-      </w:pPr>
-      <w:r>
-        <w:t>LIFT XML File format support</w:t>
-      </w:r>
-    </w:p>
-    <w:p>
-      <w:r>
-        <w:t>LIFT, by its nature, is not a format that every application is expected to fully support.  Since WeSay is aimed at basic dictionary making and not full-on lexicography, we don’t aim to support editing of every kind of data LIFT supports.</w:t>
-      </w:r>
-    </w:p>
-    <w:p>
-      <w:pPr>
-        <w:pStyle w:val="Heading3"/>
-        <w:rPr>
-          <w:rFonts w:ascii="MS Mincho" w:eastAsia="MS Mincho" w:hAnsi="MS Mincho" w:cs="MS Mincho"/>
-        </w:rPr>
-      </w:pPr>
-      <w:r>
-        <w:rPr>
-          <w:rFonts w:ascii="MS Mincho" w:eastAsia="MS Mincho" w:hAnsi="MS Mincho" w:cs="MS Mincho"/>
-        </w:rPr>
-        <w:t>✔</w:t>
-      </w:r>
-      <w:r>
-        <w:t>When opening a new LIFT file, preprocess it to add guids (Globally Unique Identifiers) to every entry.</w:t>
-      </w:r>
-    </w:p>
-    <w:p>
-      <w:pPr>
-        <w:pStyle w:val="Heading3"/>
-      </w:pPr>
-      <w:r>
-        <w:rPr>
-          <w:rFonts w:ascii="MS Mincho" w:eastAsia="MS Mincho" w:hAnsi="MS Mincho" w:cs="MS Mincho" w:hint="eastAsia"/>
-        </w:rPr>
-        <w:t>✔</w:t>
-      </w:r>
-      <w:r>
-        <w:t>Drop unsupported data in the LIFT file.</w:t>
-      </w:r>
-    </w:p>
-    <w:p>
-      <w:pPr>
-        <w:pStyle w:val="Heading3"/>
-      </w:pPr>
-      <w:r>
-        <w:rPr>
-          <w:rFonts w:ascii="Arial Unicode MS" w:eastAsia="Arial Unicode MS" w:hAnsi="Arial Unicode MS" w:cs="Arial Unicode MS" w:hint="eastAsia"/>
-        </w:rPr>
-        <w:t>➁</w:t>
-      </w:r>
-      <w:r>
-        <w:rPr>
-          <w:rFonts w:ascii="Arial Unicode MS" w:eastAsia="Arial Unicode MS" w:hAnsi="Arial Unicode MS" w:cs="Arial Unicode MS"/>
-        </w:rPr>
-        <w:t xml:space="preserve"> </w:t>
-      </w:r>
-      <w:r>
-        <w:t>Allow opening of LIFT files that are not inside a WeSay Project directory.  Create a default task/field configuration for them.</w:t>
-      </w:r>
-    </w:p>
-    <w:p>
-      <w:pPr>
-        <w:pStyle w:val="Heading3"/>
-      </w:pPr>
-      <w:r>
-        <w:rPr>
-          <w:rFonts w:ascii="Arial Unicode MS" w:eastAsia="Arial Unicode MS" w:hAnsi="Arial Unicode MS" w:cs="Arial Unicode MS" w:hint="eastAsia"/>
-        </w:rPr>
-        <w:t>➁</w:t>
-      </w:r>
-      <w:r>
-        <w:rPr>
-          <w:rFonts w:ascii="Arial Unicode MS" w:eastAsia="Arial Unicode MS" w:hAnsi="Arial Unicode MS" w:cs="Arial Unicode MS"/>
-        </w:rPr>
-        <w:t xml:space="preserve"> </w:t>
-      </w:r>
       <w:r>
         <w:t>Allow unsupported LIFT data to be retained in the LIFT file.</w:t>
       </w:r>
@@ -2259,7 +2245,7 @@
       <w:r>
         <w:t xml:space="preserve">See </w:t>
       </w:r>
-      <w:hyperlink r:id="rId14" w:history="1">
+      <w:hyperlink r:id="rId13" w:history="1">
         <w:r>
           <w:rPr>
             <w:rStyle w:val="Hyperlink"/>
@@ -2363,6 +2349,25 @@
       </w:r>
       <w:r>
         <w:t xml:space="preserve"> Planned for first version</w:t>
+      </w:r>
+    </w:p>
+    <w:p>
+      <w:r>
+        <w:rPr>
+          <w:rFonts w:ascii="Arial Unicode MS" w:eastAsia="Arial Unicode MS" w:hAnsi="Arial Unicode MS" w:cs="Arial Unicode MS"/>
+          <w:sz w:val="18"/>
+        </w:rPr>
+        <w:t>~</w:t>
+      </w:r>
+      <w:r>
+        <w:rPr>
+          <w:rFonts w:ascii="Arial Unicode MS" w:eastAsia="Arial Unicode MS" w:hAnsi="Arial Unicode MS" w:cs="Arial Unicode MS" w:hint="eastAsia"/>
+          <w:sz w:val="18"/>
+        </w:rPr>
+        <w:t>➀</w:t>
+      </w:r>
+      <w:r>
+        <w:t xml:space="preserve"> Planned for first version, partially implemented</w:t>
       </w:r>
     </w:p>
     <w:p>
@@ -3465,26 +3470,12 @@
     <w:pitch w:val="variable"/>
     <w:sig w:usb0="00000003" w:usb1="080E0000" w:usb2="00000010" w:usb3="00000000" w:csb0="00040001" w:csb1="00000000"/>
   </w:font>
-  <w:font w:name="Cordia New">
-    <w:panose1 w:val="020B0304020202020204"/>
-    <w:charset w:val="00"/>
-    <w:family w:val="swiss"/>
-    <w:pitch w:val="variable"/>
-    <w:sig w:usb0="01000003" w:usb1="00000000" w:usb2="00000000" w:usb3="00000000" w:csb0="00010001" w:csb1="00000000"/>
-  </w:font>
   <w:font w:name="Arial">
     <w:panose1 w:val="020B0604020202020204"/>
     <w:charset w:val="00"/>
     <w:family w:val="swiss"/>
     <w:pitch w:val="variable"/>
     <w:sig w:usb0="20002A87" w:usb1="80000000" w:usb2="00000008" w:usb3="00000000" w:csb0="000001FF" w:csb1="00000000"/>
-  </w:font>
-  <w:font w:name="Angsana New">
-    <w:panose1 w:val="02020603050405020304"/>
-    <w:charset w:val="00"/>
-    <w:family w:val="roman"/>
-    <w:pitch w:val="variable"/>
-    <w:sig w:usb0="01000003" w:usb1="00000000" w:usb2="00000000" w:usb3="00000000" w:csb0="00010001" w:csb1="00000000"/>
   </w:font>
   <w:font w:name="MS Mincho">
     <w:altName w:val="ＭＳ 明朝"/>
@@ -3539,11 +3530,13 @@
     <w:rsidRoot w:val="00CA7DB2"/>
     <w:rsid w:val="00451385"/>
     <w:rsid w:val="004F357B"/>
+    <w:rsid w:val="00615AA8"/>
     <w:rsid w:val="007F4D2E"/>
     <w:rsid w:val="00835055"/>
     <w:rsid w:val="00B962BD"/>
     <w:rsid w:val="00C41392"/>
     <w:rsid w:val="00CA7DB2"/>
+    <w:rsid w:val="00D9601C"/>
     <w:rsid w:val="00EB41F0"/>
     <w:rsid w:val="00FA0A82"/>
     <w:rsid w:val="00FB062C"/>

</xml_diff>

<commit_message>
Working on adding option list editting to Configuration Tool
git-svn-id: http://www.wesay.org/code/WeSay/trunk@913 b25276a9-ce15-0410-9281-991c76e3d784

committer: hatton <hatton@b25276a9-ce15-0410-9281-991c76e3d784>
</commit_message>
<xml_diff>
--- a/doc/roadmap.docx
+++ b/doc/roadmap.docx
@@ -667,17 +667,9 @@
       </w:pPr>
       <w:r>
         <w:rPr>
-          <w:rFonts w:ascii="MS Mincho" w:eastAsia="MS Mincho" w:hAnsi="MS Mincho" w:cs="MS Mincho"/>
-          <w:sz w:val="18"/>
-        </w:rPr>
-        <w:t>~</w:t>
-      </w:r>
-      <w:r>
-        <w:rPr>
-          <w:rFonts w:ascii="MS Mincho" w:eastAsia="MS Mincho" w:hAnsi="MS Mincho" w:cs="MS Mincho" w:hint="eastAsia"/>
-          <w:sz w:val="18"/>
-        </w:rPr>
-        <w:t>➀</w:t>
+          <w:rFonts w:ascii="MS Mincho" w:eastAsia="MS Mincho" w:hAnsi="MS Mincho" w:cs="MS Mincho" w:hint="eastAsia"/>
+        </w:rPr>
+        <w:t>✔</w:t>
       </w:r>
       <w:r>
         <w:t xml:space="preserve"> Localization via </w:t>
@@ -696,12 +688,27 @@
       <w:r>
         <w:t>Doesn’t require submitting anything back to the developers (though you should so we can send it out with WeSay).</w:t>
       </w:r>
+      <w:r>
+        <w:t xml:space="preserve">  Localization via </w:t>
+      </w:r>
+      <w:hyperlink r:id="rId13" w:history="1">
+        <w:r>
+          <w:rPr>
+            <w:rStyle w:val="Hyperlink"/>
+          </w:rPr>
+          <w:t>www.launchpad.net</w:t>
+        </w:r>
+      </w:hyperlink>
+      <w:r>
+        <w:t xml:space="preserve"> .</w:t>
+      </w:r>
     </w:p>
     <w:p>
       <w:pPr>
         <w:pStyle w:val="Heading2"/>
       </w:pPr>
       <w:r>
+        <w:lastRenderedPageBreak/>
         <w:t>Home Tab</w:t>
       </w:r>
     </w:p>
@@ -717,6 +724,1111 @@
       </w:r>
       <w:r>
         <w:t>Tell user how many word they have so far</w:t>
+      </w:r>
+    </w:p>
+    <w:p>
+      <w:pPr>
+        <w:pStyle w:val="Heading3"/>
+      </w:pPr>
+      <w:r>
+        <w:rPr>
+          <w:rFonts w:ascii="Arial Unicode MS" w:eastAsia="Arial Unicode MS" w:hAnsi="Arial Unicode MS" w:cs="Arial Unicode MS" w:hint="eastAsia"/>
+        </w:rPr>
+        <w:t>➁</w:t>
+      </w:r>
+      <w:r>
+        <w:rPr>
+          <w:rFonts w:ascii="Arial Unicode MS" w:eastAsia="Arial Unicode MS" w:hAnsi="Arial Unicode MS" w:cs="Arial Unicode MS"/>
+        </w:rPr>
+        <w:t xml:space="preserve"> </w:t>
+      </w:r>
+      <w:r>
+        <w:t>Show histogram indicating progress over time</w:t>
+      </w:r>
+    </w:p>
+    <w:p>
+      <w:pPr>
+        <w:pStyle w:val="Heading3"/>
+      </w:pPr>
+      <w:r>
+        <w:rPr>
+          <w:rFonts w:ascii="MS Mincho" w:eastAsia="MS Mincho" w:hAnsi="MS Mincho" w:cs="MS Mincho" w:hint="eastAsia"/>
+        </w:rPr>
+        <w:t>✔</w:t>
+      </w:r>
+      <w:r>
+        <w:t>List all the tasks the advisor has enabled using the Setup application.</w:t>
+      </w:r>
+    </w:p>
+    <w:p>
+      <w:pPr>
+        <w:pStyle w:val="Heading3"/>
+      </w:pPr>
+      <w:r>
+        <w:rPr>
+          <w:rFonts w:ascii="MS Mincho" w:eastAsia="MS Mincho" w:hAnsi="MS Mincho" w:cs="MS Mincho" w:hint="eastAsia"/>
+        </w:rPr>
+        <w:t>✔</w:t>
+      </w:r>
+      <w:r>
+        <w:t>At the top, show and highlight the task the user was in previously, to remind him where he was.</w:t>
+      </w:r>
+    </w:p>
+    <w:p>
+      <w:pPr>
+        <w:pStyle w:val="Heading3"/>
+      </w:pPr>
+      <w:r>
+        <w:rPr>
+          <w:rFonts w:ascii="Arial Unicode MS" w:eastAsia="Arial Unicode MS" w:hAnsi="Arial Unicode MS" w:cs="Arial Unicode MS"/>
+          <w:sz w:val="18"/>
+        </w:rPr>
+        <w:t>~</w:t>
+      </w:r>
+      <w:r>
+        <w:rPr>
+          <w:rFonts w:ascii="Arial Unicode MS" w:eastAsia="Arial Unicode MS" w:hAnsi="Arial Unicode MS" w:cs="Arial Unicode MS" w:hint="eastAsia"/>
+          <w:sz w:val="18"/>
+        </w:rPr>
+        <w:t>➀</w:t>
+      </w:r>
+      <w:r>
+        <w:t>Next to each task show how many words/senses still need that task. (Currently, this number is sometimes inaccurate).</w:t>
+      </w:r>
+    </w:p>
+    <w:p>
+      <w:pPr>
+        <w:pStyle w:val="Heading3"/>
+      </w:pPr>
+      <w:r>
+        <w:rPr>
+          <w:rFonts w:ascii="MS Mincho" w:eastAsia="MS Mincho" w:hAnsi="MS Mincho" w:cs="MS Mincho" w:hint="eastAsia"/>
+        </w:rPr>
+        <w:t>✔</w:t>
+      </w:r>
+      <w:r>
+        <w:t>Right-clicking enables quickly opening the project in the Setup application.</w:t>
+      </w:r>
+    </w:p>
+    <w:p>
+      <w:pPr>
+        <w:pStyle w:val="Heading2"/>
+      </w:pPr>
+      <w:r>
+        <w:t>Lexical Model (what’s in the database)</w:t>
+      </w:r>
+    </w:p>
+    <w:p>
+      <w:pPr>
+        <w:pStyle w:val="Heading3"/>
+      </w:pPr>
+      <w:r>
+        <w:rPr>
+          <w:rFonts w:ascii="MS Mincho" w:eastAsia="MS Mincho" w:hAnsi="MS Mincho" w:cs="MS Mincho" w:hint="eastAsia"/>
+        </w:rPr>
+        <w:t>✔</w:t>
+      </w:r>
+      <w:r>
+        <w:t xml:space="preserve">Supported </w:t>
+      </w:r>
+      <w:r>
+        <w:rPr>
+          <w:i/>
+          <w:iCs/>
+        </w:rPr>
+        <w:t>objects</w:t>
+      </w:r>
+      <w:r>
+        <w:t xml:space="preserve"> are Word, Sense, and Example</w:t>
+      </w:r>
+    </w:p>
+    <w:p>
+      <w:pPr>
+        <w:pStyle w:val="Heading3"/>
+      </w:pPr>
+      <w:r>
+        <w:rPr>
+          <w:rFonts w:ascii="MS Mincho" w:eastAsia="MS Mincho" w:hAnsi="MS Mincho" w:cs="MS Mincho" w:hint="eastAsia"/>
+        </w:rPr>
+        <w:t>✔</w:t>
+      </w:r>
+      <w:r>
+        <w:t xml:space="preserve">Each object can have unlimited </w:t>
+      </w:r>
+      <w:r>
+        <w:rPr>
+          <w:i/>
+          <w:iCs/>
+        </w:rPr>
+        <w:t>custom fields</w:t>
+      </w:r>
+      <w:r>
+        <w:t>.  Each is one of the following types:</w:t>
+      </w:r>
+    </w:p>
+    <w:p>
+      <w:pPr>
+        <w:pStyle w:val="Heading3"/>
+      </w:pPr>
+      <w:r>
+        <w:rPr>
+          <w:rFonts w:ascii="MS Mincho" w:eastAsia="MS Mincho" w:hAnsi="MS Mincho" w:cs="MS Mincho" w:hint="eastAsia"/>
+        </w:rPr>
+        <w:t>✔</w:t>
+      </w:r>
+      <w:r>
+        <w:t>A field can contain one or more strings, one per writing system.</w:t>
+      </w:r>
+    </w:p>
+    <w:p>
+      <w:pPr>
+        <w:ind w:left="720"/>
+      </w:pPr>
+      <w:r>
+        <w:t xml:space="preserve">Here, a  </w:t>
+      </w:r>
+      <w:r>
+        <w:rPr>
+          <w:i/>
+          <w:iCs/>
+        </w:rPr>
+        <w:t>string</w:t>
+      </w:r>
+      <w:r>
+        <w:t xml:space="preserve"> is a list of  Unicode characters in a single writing system.</w:t>
+      </w:r>
+    </w:p>
+    <w:p>
+      <w:pPr>
+        <w:pStyle w:val="Heading4"/>
+      </w:pPr>
+      <w:r>
+        <w:rPr>
+          <w:rFonts w:hint="eastAsia"/>
+        </w:rPr>
+        <w:t>✔</w:t>
+      </w:r>
+      <w:r>
+        <w:t>An option Reference (LIFT’s trait) is a value restricted by an Option List (aka Range Set).</w:t>
+      </w:r>
+    </w:p>
+    <w:p>
+      <w:pPr>
+        <w:pStyle w:val="Heading4"/>
+      </w:pPr>
+      <w:r>
+        <w:rPr>
+          <w:rFonts w:hint="eastAsia"/>
+        </w:rPr>
+        <w:t>✔</w:t>
+      </w:r>
+      <w:r>
+        <w:t>An Option Reference Collection (a sequence of LIFT’s traits) is an unordered collection of  values restricted by an Option List (aka Range Set).</w:t>
+      </w:r>
+    </w:p>
+    <w:p>
+      <w:pPr>
+        <w:pStyle w:val="Heading3"/>
+      </w:pPr>
+      <w:r>
+        <w:rPr>
+          <w:rFonts w:ascii="Arial Unicode MS" w:eastAsia="Arial Unicode MS" w:hAnsi="Arial Unicode MS" w:cs="Arial Unicode MS"/>
+          <w:sz w:val="18"/>
+        </w:rPr>
+        <w:t>~</w:t>
+      </w:r>
+      <w:r>
+        <w:rPr>
+          <w:rFonts w:ascii="Arial Unicode MS" w:eastAsia="Arial Unicode MS" w:hAnsi="Arial Unicode MS" w:cs="Arial Unicode MS" w:hint="eastAsia"/>
+          <w:sz w:val="18"/>
+        </w:rPr>
+        <w:t>➀</w:t>
+      </w:r>
+      <w:r>
+        <w:rPr>
+          <w:rFonts w:ascii="Arial Unicode MS" w:eastAsia="Arial Unicode MS" w:hAnsi="Arial Unicode MS" w:cs="Arial Unicode MS"/>
+          <w:sz w:val="18"/>
+        </w:rPr>
+        <w:t xml:space="preserve"> </w:t>
+      </w:r>
+      <w:r>
+        <w:t xml:space="preserve">Support LIFT’s </w:t>
+      </w:r>
+      <w:r>
+        <w:rPr>
+          <w:i/>
+          <w:iCs/>
+        </w:rPr>
+        <w:t>relation</w:t>
+      </w:r>
+      <w:r>
+        <w:t xml:space="preserve"> object</w:t>
+      </w:r>
+      <w:r>
+        <w:t>.  Currently, you can add any number of relations, but only of the type that points to a single entry (e.g. BaseForm).</w:t>
+      </w:r>
+    </w:p>
+    <w:p/>
+    <w:p>
+      <w:pPr>
+        <w:pStyle w:val="Heading3"/>
+      </w:pPr>
+      <w:r>
+        <w:t xml:space="preserve">Support LIFT’s </w:t>
+      </w:r>
+      <w:r>
+        <w:rPr>
+          <w:i/>
+          <w:iCs/>
+        </w:rPr>
+        <w:t xml:space="preserve">variant </w:t>
+      </w:r>
+      <w:r>
+        <w:t xml:space="preserve"> object.</w:t>
+      </w:r>
+    </w:p>
+    <w:p>
+      <w:pPr>
+        <w:pStyle w:val="Heading3"/>
+      </w:pPr>
+      <w:r>
+        <w:t xml:space="preserve">Support LIFT’s </w:t>
+      </w:r>
+      <w:r>
+        <w:rPr>
+          <w:i/>
+          <w:iCs/>
+        </w:rPr>
+        <w:t>rever</w:t>
+      </w:r>
+      <w:r>
+        <w:rPr>
+          <w:i/>
+          <w:iCs/>
+        </w:rPr>
+        <w:t>s</w:t>
+      </w:r>
+      <w:r>
+        <w:rPr>
+          <w:i/>
+          <w:iCs/>
+        </w:rPr>
+        <w:t xml:space="preserve">al </w:t>
+      </w:r>
+      <w:r>
+        <w:t xml:space="preserve"> object.</w:t>
+      </w:r>
+    </w:p>
+    <w:p>
+      <w:pPr>
+        <w:pStyle w:val="Heading3"/>
+      </w:pPr>
+      <w:r>
+        <w:t xml:space="preserve">Support for strings which contain styled information (LIFT’s </w:t>
+      </w:r>
+      <w:r>
+        <w:rPr>
+          <w:i/>
+          <w:iCs/>
+        </w:rPr>
+        <w:t>span</w:t>
+      </w:r>
+      <w:r>
+        <w:t>).</w:t>
+      </w:r>
+    </w:p>
+    <w:p>
+      <w:pPr>
+        <w:pStyle w:val="Heading3"/>
+      </w:pPr>
+      <w:r>
+        <w:rPr>
+          <w:rFonts w:ascii="MS Mincho" w:eastAsia="MS Mincho" w:hAnsi="MS Mincho" w:cs="MS Mincho" w:hint="eastAsia"/>
+        </w:rPr>
+        <w:t>✔</w:t>
+      </w:r>
+      <w:r>
+        <w:t>Words or phrases, in one or more writing systems.</w:t>
+      </w:r>
+    </w:p>
+    <w:p>
+      <w:pPr>
+        <w:pStyle w:val="Heading3"/>
+      </w:pPr>
+      <w:r>
+        <w:rPr>
+          <w:rFonts w:ascii="MS Mincho" w:eastAsia="MS Mincho" w:hAnsi="MS Mincho" w:cs="MS Mincho" w:hint="eastAsia"/>
+        </w:rPr>
+        <w:t>✔</w:t>
+      </w:r>
+      <w:r>
+        <w:t>Words can have one or more Senses</w:t>
+      </w:r>
+    </w:p>
+    <w:p>
+      <w:pPr>
+        <w:pStyle w:val="Heading3"/>
+      </w:pPr>
+      <w:r>
+        <w:rPr>
+          <w:rFonts w:ascii="Arial Unicode MS" w:eastAsia="Arial Unicode MS" w:hAnsi="Arial Unicode MS" w:cs="Arial Unicode MS" w:hint="eastAsia"/>
+        </w:rPr>
+        <w:t>➁</w:t>
+      </w:r>
+      <w:r>
+        <w:rPr>
+          <w:rFonts w:ascii="Arial Unicode MS" w:eastAsia="Arial Unicode MS" w:hAnsi="Arial Unicode MS" w:cs="Arial Unicode MS"/>
+        </w:rPr>
+        <w:t xml:space="preserve"> </w:t>
+      </w:r>
+      <w:r>
+        <w:t>Words can have one or more sound recordings.</w:t>
+      </w:r>
+    </w:p>
+    <w:p>
+      <w:pPr>
+        <w:pStyle w:val="Heading3"/>
+      </w:pPr>
+      <w:r>
+        <w:rPr>
+          <w:rFonts w:ascii="MS Mincho" w:eastAsia="MS Mincho" w:hAnsi="MS Mincho" w:cs="MS Mincho" w:hint="eastAsia"/>
+        </w:rPr>
+        <w:t>✔</w:t>
+      </w:r>
+      <w:r>
+        <w:rPr>
+          <w:rFonts w:ascii="Arial Unicode MS" w:eastAsia="Arial Unicode MS" w:hAnsi="Arial Unicode MS" w:cs="Arial Unicode MS"/>
+        </w:rPr>
+        <w:t xml:space="preserve"> </w:t>
+      </w:r>
+      <w:r>
+        <w:t>Possible to Produce</w:t>
+      </w:r>
+      <w:r>
+        <w:rPr>
+          <w:rFonts w:ascii="Arial Unicode MS" w:eastAsia="Arial Unicode MS" w:hAnsi="Arial Unicode MS" w:cs="Arial Unicode MS"/>
+        </w:rPr>
+        <w:t xml:space="preserve"> </w:t>
+      </w:r>
+      <w:r>
+        <w:t>Subentries.</w:t>
+      </w:r>
+      <w:r>
+        <w:t xml:space="preserve">  Use the BaseForm relation field in each subentry.</w:t>
+      </w:r>
+    </w:p>
+    <w:p>
+      <w:pPr>
+        <w:pStyle w:val="Heading3"/>
+      </w:pPr>
+      <w:r>
+        <w:rPr>
+          <w:rFonts w:ascii="MS Mincho" w:eastAsia="MS Mincho" w:hAnsi="MS Mincho" w:cs="MS Mincho" w:hint="eastAsia"/>
+        </w:rPr>
+        <w:t>✔</w:t>
+      </w:r>
+      <w:r>
+        <w:t>Senses can have one or more examples</w:t>
+      </w:r>
+    </w:p>
+    <w:p>
+      <w:pPr>
+        <w:pStyle w:val="Heading3"/>
+      </w:pPr>
+      <w:r>
+        <w:rPr>
+          <w:rFonts w:ascii="MS Mincho" w:eastAsia="MS Mincho" w:hAnsi="MS Mincho" w:cs="MS Mincho" w:hint="eastAsia"/>
+        </w:rPr>
+        <w:t>✔</w:t>
+      </w:r>
+      <w:r>
+        <w:rPr>
+          <w:rFonts w:ascii="Arial Unicode MS" w:eastAsia="Arial Unicode MS" w:hAnsi="Arial Unicode MS" w:cs="Arial Unicode MS"/>
+        </w:rPr>
+        <w:t xml:space="preserve"> </w:t>
+      </w:r>
+      <w:r>
+        <w:t xml:space="preserve">Senses can have </w:t>
+      </w:r>
+      <w:r>
+        <w:t>a single picture</w:t>
+      </w:r>
+      <w:r>
+        <w:t>.</w:t>
+      </w:r>
+    </w:p>
+    <w:p>
+      <w:pPr>
+        <w:pStyle w:val="Heading3"/>
+      </w:pPr>
+      <w:r>
+        <w:rPr>
+          <w:rFonts w:ascii="MS Mincho" w:eastAsia="MS Mincho" w:hAnsi="MS Mincho" w:cs="MS Mincho" w:hint="eastAsia"/>
+        </w:rPr>
+        <w:lastRenderedPageBreak/>
+        <w:t>✔</w:t>
+      </w:r>
+      <w:r>
+        <w:t>Examples have a single translation (though it can be in multiple writing systems).</w:t>
+      </w:r>
+    </w:p>
+    <w:p>
+      <w:pPr>
+        <w:pStyle w:val="Heading3"/>
+      </w:pPr>
+      <w:r>
+        <w:rPr>
+          <w:rFonts w:ascii="MS Mincho" w:eastAsia="MS Mincho" w:hAnsi="MS Mincho" w:cs="MS Mincho" w:hint="eastAsia"/>
+        </w:rPr>
+        <w:t>✔</w:t>
+      </w:r>
+      <w:r>
+        <w:t>Option Lists (aka Range Sets)</w:t>
+      </w:r>
+    </w:p>
+    <w:p>
+      <w:pPr>
+        <w:pStyle w:val="Heading3"/>
+      </w:pPr>
+      <w:r>
+        <w:rPr>
+          <w:rFonts w:ascii="MS Mincho" w:eastAsia="MS Mincho" w:hAnsi="MS Mincho" w:cs="MS Mincho" w:hint="eastAsia"/>
+        </w:rPr>
+        <w:t>✔</w:t>
+      </w:r>
+      <w:r>
+        <w:t>Option Lists can limit single-item traits, like Part Of Speech, and multiple item trait collections, like Semantic Domains.</w:t>
+      </w:r>
+    </w:p>
+    <w:p>
+      <w:pPr>
+        <w:pStyle w:val="Heading3"/>
+      </w:pPr>
+      <w:r>
+        <w:rPr>
+          <w:rFonts w:ascii="MS Mincho" w:eastAsia="MS Mincho" w:hAnsi="MS Mincho" w:cs="MS Mincho" w:hint="eastAsia"/>
+        </w:rPr>
+        <w:t>✔</w:t>
+      </w:r>
+      <w:r>
+        <w:t xml:space="preserve">Options have an underlying </w:t>
+      </w:r>
+      <w:r>
+        <w:rPr>
+          <w:i/>
+          <w:iCs/>
+        </w:rPr>
+        <w:t>key</w:t>
+      </w:r>
+      <w:r>
+        <w:t>, and but can be displayed in a chosen language.</w:t>
+      </w:r>
+    </w:p>
+    <w:p>
+      <w:pPr>
+        <w:pStyle w:val="Heading3"/>
+      </w:pPr>
+      <w:r>
+        <w:rPr>
+          <w:rFonts w:ascii="MS Mincho" w:eastAsia="MS Mincho" w:hAnsi="MS Mincho" w:cs="MS Mincho" w:hint="eastAsia"/>
+        </w:rPr>
+        <w:t>✔</w:t>
+      </w:r>
+      <w:r>
+        <w:t xml:space="preserve">Options with a </w:t>
+      </w:r>
+      <w:r>
+        <w:rPr>
+          <w:i/>
+          <w:iCs/>
+        </w:rPr>
+        <w:t>key</w:t>
+      </w:r>
+      <w:r>
+        <w:t xml:space="preserve"> that cannot be found in the Option List display the raw key with a red background.</w:t>
+      </w:r>
+    </w:p>
+    <w:p>
+      <w:pPr>
+        <w:pStyle w:val="Heading2"/>
+      </w:pPr>
+      <w:r>
+        <w:t>Missing Fields Tasks</w:t>
+      </w:r>
+    </w:p>
+    <w:p>
+      <w:pPr>
+        <w:pStyle w:val="Heading3"/>
+      </w:pPr>
+      <w:r>
+        <w:rPr>
+          <w:rFonts w:ascii="MS Mincho" w:eastAsia="MS Mincho" w:hAnsi="MS Mincho" w:cs="MS Mincho" w:hint="eastAsia"/>
+        </w:rPr>
+        <w:t>✔</w:t>
+      </w:r>
+      <w:r>
+        <w:t>Show list of words that are missing the  field</w:t>
+      </w:r>
+    </w:p>
+    <w:p>
+      <w:pPr>
+        <w:pStyle w:val="Heading3"/>
+      </w:pPr>
+      <w:r>
+        <w:rPr>
+          <w:rFonts w:ascii="MS Mincho" w:eastAsia="MS Mincho" w:hAnsi="MS Mincho" w:cs="MS Mincho" w:hint="eastAsia"/>
+        </w:rPr>
+        <w:t>✔</w:t>
+      </w:r>
+      <w:r>
+        <w:t>Move words to the “completed” list when the field is filled in</w:t>
+      </w:r>
+    </w:p>
+    <w:p>
+      <w:pPr>
+        <w:pStyle w:val="Heading3"/>
+      </w:pPr>
+      <w:r>
+        <w:rPr>
+          <w:rFonts w:ascii="MS Mincho" w:eastAsia="MS Mincho" w:hAnsi="MS Mincho" w:cs="MS Mincho" w:hint="eastAsia"/>
+        </w:rPr>
+        <w:t>✔</w:t>
+      </w:r>
+      <w:r>
+        <w:t xml:space="preserve"> </w:t>
+      </w:r>
+      <w:r>
+        <w:t>Show other fields for context, but read-only</w:t>
+      </w:r>
+    </w:p>
+    <w:p>
+      <w:pPr>
+        <w:pStyle w:val="Heading2"/>
+      </w:pPr>
+      <w:r>
+        <w:t>Dictionary Task</w:t>
+      </w:r>
+    </w:p>
+    <w:p>
+      <w:pPr>
+        <w:pStyle w:val="Heading3"/>
+      </w:pPr>
+      <w:r>
+        <w:rPr>
+          <w:rFonts w:ascii="MS Mincho" w:eastAsia="MS Mincho" w:hAnsi="MS Mincho" w:cs="MS Mincho" w:hint="eastAsia"/>
+        </w:rPr>
+        <w:t>✔</w:t>
+      </w:r>
+      <w:r>
+        <w:t>Add New Word</w:t>
+      </w:r>
+    </w:p>
+    <w:p>
+      <w:pPr>
+        <w:pStyle w:val="Heading3"/>
+      </w:pPr>
+      <w:r>
+        <w:rPr>
+          <w:rFonts w:ascii="MS Mincho" w:eastAsia="MS Mincho" w:hAnsi="MS Mincho" w:cs="MS Mincho" w:hint="eastAsia"/>
+        </w:rPr>
+        <w:t>✔</w:t>
+      </w:r>
+      <w:r>
+        <w:t>Delete This Word</w:t>
+      </w:r>
+    </w:p>
+    <w:p>
+      <w:pPr>
+        <w:pStyle w:val="Heading3"/>
+      </w:pPr>
+      <w:r>
+        <w:rPr>
+          <w:rFonts w:ascii="MS Mincho" w:eastAsia="MS Mincho" w:hAnsi="MS Mincho" w:cs="MS Mincho" w:hint="eastAsia"/>
+        </w:rPr>
+        <w:t>✔</w:t>
+      </w:r>
+      <w:r>
+        <w:t>Show list of all words down the side.</w:t>
+      </w:r>
+    </w:p>
+    <w:p>
+      <w:pPr>
+        <w:pStyle w:val="Heading3"/>
+      </w:pPr>
+      <w:r>
+        <w:rPr>
+          <w:rFonts w:ascii="MS Mincho" w:eastAsia="MS Mincho" w:hAnsi="MS Mincho" w:cs="MS Mincho" w:hint="eastAsia"/>
+        </w:rPr>
+        <w:t>✔</w:t>
+      </w:r>
+      <w:r>
+        <w:t>Change the writing system of the list via a drop-down above it, so that you can view, for example, all the English glosses, or all the words in a particular writing system.</w:t>
+      </w:r>
+    </w:p>
+    <w:p>
+      <w:pPr>
+        <w:pStyle w:val="Heading3"/>
+      </w:pPr>
+      <w:r>
+        <w:rPr>
+          <w:rFonts w:ascii="MS Mincho" w:eastAsia="MS Mincho" w:hAnsi="MS Mincho" w:cs="MS Mincho" w:hint="eastAsia"/>
+        </w:rPr>
+        <w:t>✔</w:t>
+      </w:r>
+      <w:r>
+        <w:t>Type-ahead search box.</w:t>
+      </w:r>
+    </w:p>
+    <w:p>
+      <w:pPr>
+        <w:pStyle w:val="Heading3"/>
+      </w:pPr>
+      <w:r>
+        <w:rPr>
+          <w:rFonts w:ascii="MS Mincho" w:eastAsia="MS Mincho" w:hAnsi="MS Mincho" w:cs="MS Mincho" w:hint="eastAsia"/>
+        </w:rPr>
+        <w:t>✔</w:t>
+      </w:r>
+      <w:r>
+        <w:t>Search box uses approximate matching to find word even without knowing the exact spelling.</w:t>
+      </w:r>
+    </w:p>
+    <w:p>
+      <w:pPr>
+        <w:pStyle w:val="Heading3"/>
+      </w:pPr>
+      <w:r>
+        <w:rPr>
+          <w:rFonts w:ascii="MS Mincho" w:eastAsia="MS Mincho" w:hAnsi="MS Mincho" w:cs="MS Mincho" w:hint="eastAsia"/>
+        </w:rPr>
+        <w:t>✔</w:t>
+      </w:r>
+      <w:r>
+        <w:t>Show dictionary output preview of this word, at the top.</w:t>
+      </w:r>
+    </w:p>
+    <w:p>
+      <w:pPr>
+        <w:pStyle w:val="Heading3"/>
+      </w:pPr>
+      <w:r>
+        <w:rPr>
+          <w:rFonts w:ascii="MS Mincho" w:eastAsia="MS Mincho" w:hAnsi="MS Mincho" w:cs="MS Mincho" w:hint="eastAsia"/>
+        </w:rPr>
+        <w:t>✔</w:t>
+      </w:r>
+      <w:r>
+        <w:t>Underline the part of the dictionary output corresponding to the field which has the cursor.</w:t>
+      </w:r>
+    </w:p>
+    <w:p>
+      <w:pPr>
+        <w:pStyle w:val="Heading3"/>
+        <w:rPr>
+          <w:i/>
+          <w:iCs/>
+        </w:rPr>
+      </w:pPr>
+      <w:r>
+        <w:rPr>
+          <w:rFonts w:ascii="MS Mincho" w:eastAsia="MS Mincho" w:hAnsi="MS Mincho" w:cs="MS Mincho" w:hint="eastAsia"/>
+        </w:rPr>
+        <w:t>✔</w:t>
+      </w:r>
+      <w:r>
+        <w:t xml:space="preserve">Always provide </w:t>
+      </w:r>
+      <w:r>
+        <w:t xml:space="preserve">a blank line to add more information, such as another meaning (sense), or another example sentence. </w:t>
+      </w:r>
+      <w:r>
+        <w:rPr>
+          <w:i/>
+          <w:iCs/>
+        </w:rPr>
+        <w:t>(T</w:t>
+      </w:r>
+      <w:r>
+        <w:rPr>
+          <w:i/>
+          <w:iCs/>
+        </w:rPr>
+        <w:t>his is under review… does it make the program seem like it is never satisfied?)</w:t>
+      </w:r>
+    </w:p>
+    <w:p>
+      <w:pPr>
+        <w:pStyle w:val="Heading3"/>
+      </w:pPr>
+      <w:r>
+        <w:rPr>
+          <w:rFonts w:ascii="MS Mincho" w:eastAsia="MS Mincho" w:hAnsi="MS Mincho" w:cs="MS Mincho" w:hint="eastAsia"/>
+        </w:rPr>
+        <w:t>✔</w:t>
+      </w:r>
+      <w:r>
+        <w:t>Delete a sense or example by simply erasing its contents.</w:t>
+      </w:r>
+    </w:p>
+    <w:p>
+      <w:pPr>
+        <w:pStyle w:val="Heading3"/>
+      </w:pPr>
+      <w:r>
+        <w:rPr>
+          <w:rFonts w:ascii="MS Mincho" w:eastAsia="MS Mincho" w:hAnsi="MS Mincho" w:cs="MS Mincho" w:hint="eastAsia"/>
+        </w:rPr>
+        <w:t>✔</w:t>
+      </w:r>
+      <w:r>
+        <w:t>Provide a star button for indicating something special about a field, such as the need to review it later.</w:t>
+      </w:r>
+    </w:p>
+    <w:p>
+      <w:pPr>
+        <w:pStyle w:val="Heading3"/>
+      </w:pPr>
+      <w:r>
+        <w:rPr>
+          <w:rFonts w:ascii="Arial Unicode MS" w:eastAsia="Arial Unicode MS" w:hAnsi="Arial Unicode MS" w:cs="Arial Unicode MS" w:hint="eastAsia"/>
+        </w:rPr>
+        <w:t>➁</w:t>
+      </w:r>
+      <w:r>
+        <w:t xml:space="preserve"> </w:t>
+      </w:r>
+      <w:r>
+        <w:t>Support editing of collection traits (e.g. Semantic Domains)</w:t>
+      </w:r>
+      <w:r>
+        <w:t xml:space="preserve"> (Until then, can edit these via specialized tasks)</w:t>
+      </w:r>
+      <w:r>
+        <w:t>.</w:t>
+      </w:r>
+    </w:p>
+    <w:p>
+      <w:pPr>
+        <w:pStyle w:val="Heading3"/>
+      </w:pPr>
+      <w:r>
+        <w:t>Support setting and maintaining homograph numbers.</w:t>
+      </w:r>
+    </w:p>
+    <w:p>
+      <w:pPr>
+        <w:pStyle w:val="Heading3"/>
+      </w:pPr>
+      <w:r>
+        <w:lastRenderedPageBreak/>
+        <w:t>Support reordering senses.</w:t>
+      </w:r>
+    </w:p>
+    <w:p>
+      <w:pPr>
+        <w:pStyle w:val="Heading2"/>
+      </w:pPr>
+      <w:r>
+        <w:t>Collect Word List</w:t>
+      </w:r>
+    </w:p>
+    <w:p>
+      <w:pPr>
+        <w:pStyle w:val="Heading3"/>
+      </w:pPr>
+      <w:r>
+        <w:rPr>
+          <w:rFonts w:ascii="MS Mincho" w:eastAsia="MS Mincho" w:hAnsi="MS Mincho" w:cs="MS Mincho" w:hint="eastAsia"/>
+        </w:rPr>
+        <w:t>✔</w:t>
+      </w:r>
+      <w:r>
+        <w:t>Collect words in the target language by displaying one word at a time in a foreign language, and asking the user to translate it into one or more words in his language.</w:t>
+      </w:r>
+    </w:p>
+    <w:p>
+      <w:pPr>
+        <w:pStyle w:val="Heading3"/>
+      </w:pPr>
+      <w:r>
+        <w:rPr>
+          <w:rFonts w:ascii="MS Mincho" w:eastAsia="MS Mincho" w:hAnsi="MS Mincho" w:cs="MS Mincho" w:hint="eastAsia"/>
+        </w:rPr>
+        <w:t>✔</w:t>
+      </w:r>
+      <w:r>
+        <w:t>Words are entered into the dictionary, with the foreign word listed as a gloss.</w:t>
+      </w:r>
+    </w:p>
+    <w:p>
+      <w:pPr>
+        <w:pStyle w:val="Heading3"/>
+      </w:pPr>
+      <w:r>
+        <w:rPr>
+          <w:rFonts w:ascii="MS Mincho" w:eastAsia="MS Mincho" w:hAnsi="MS Mincho" w:cs="MS Mincho" w:hint="eastAsia"/>
+        </w:rPr>
+        <w:t>✔</w:t>
+      </w:r>
+      <w:r>
+        <w:t>If the word is already in the dictionary, a new sense is created, with the foreign word as its gloss.</w:t>
+      </w:r>
+    </w:p>
+    <w:p>
+      <w:pPr>
+        <w:pStyle w:val="Heading3"/>
+      </w:pPr>
+      <w:r>
+        <w:rPr>
+          <w:rFonts w:ascii="Arial Unicode MS" w:eastAsia="Arial Unicode MS" w:hAnsi="Arial Unicode MS" w:cs="Arial Unicode MS" w:hint="eastAsia"/>
+        </w:rPr>
+        <w:t>➁</w:t>
+      </w:r>
+      <w:r>
+        <w:t xml:space="preserve"> </w:t>
+      </w:r>
+      <w:r>
+        <w:t>Addition of Words animated to reinforce what’s going on.</w:t>
+      </w:r>
+    </w:p>
+    <w:p>
+      <w:pPr>
+        <w:pStyle w:val="Heading2"/>
+      </w:pPr>
+      <w:r>
+        <w:t>Semantic Domain Task</w:t>
+      </w:r>
+    </w:p>
+    <w:p>
+      <w:pPr>
+        <w:pStyle w:val="Heading3"/>
+      </w:pPr>
+      <w:r>
+        <w:rPr>
+          <w:rFonts w:ascii="MS Mincho" w:eastAsia="MS Mincho" w:hAnsi="MS Mincho" w:cs="MS Mincho" w:hint="eastAsia"/>
+        </w:rPr>
+        <w:t>✔</w:t>
+      </w:r>
+      <w:r>
+        <w:t xml:space="preserve"> Addition of Words animated to reinforce what’s going on.</w:t>
+      </w:r>
+    </w:p>
+    <w:p>
+      <w:pPr>
+        <w:pStyle w:val="Heading2"/>
+      </w:pPr>
+      <w:r>
+        <w:t>Other imagined Tasks</w:t>
+      </w:r>
+    </w:p>
+    <w:p>
+      <w:pPr>
+        <w:pStyle w:val="Heading3"/>
+      </w:pPr>
+      <w:r>
+        <w:t>Review.  View starred items and items that fail checks.</w:t>
+      </w:r>
+    </w:p>
+    <w:p>
+      <w:pPr>
+        <w:pStyle w:val="Heading3"/>
+      </w:pPr>
+      <w:r>
+        <w:t>Split/Merge words/ homographs</w:t>
+      </w:r>
+    </w:p>
+    <w:p>
+      <w:pPr>
+        <w:pStyle w:val="Heading3"/>
+      </w:pPr>
+      <w:r>
+        <w:t>Sense disambiguation</w:t>
+      </w:r>
+    </w:p>
+    <w:p>
+      <w:pPr>
+        <w:pStyle w:val="Heading3"/>
+      </w:pPr>
+      <w:r>
+        <w:t>Add/draw Illustrations</w:t>
+      </w:r>
+    </w:p>
+    <w:p>
+      <w:pPr>
+        <w:pStyle w:val="Heading3"/>
+      </w:pPr>
+      <w:r>
+        <w:t>Record pronunciations</w:t>
+      </w:r>
+    </w:p>
+    <w:p>
+      <w:pPr>
+        <w:pStyle w:val="Heading3"/>
+      </w:pPr>
+      <w:r>
+        <w:t>Record Stories</w:t>
+      </w:r>
+    </w:p>
+    <w:p>
+      <w:pPr>
+        <w:pStyle w:val="Heading3"/>
+      </w:pPr>
+      <w:r>
+        <w:t>Transcribe Stories</w:t>
+      </w:r>
+    </w:p>
+    <w:p>
+      <w:pPr>
+        <w:pStyle w:val="Heading3"/>
+      </w:pPr>
+      <w:r>
+        <w:t>Collect words based on a foreign dictionary. Would import selected fields into each vernacular word that is elicited. For example, if the source dictionary entry has semantic domains, copy those into the newly created entry.</w:t>
+      </w:r>
+    </w:p>
+    <w:p>
+      <w:pPr>
+        <w:pStyle w:val="Heading2"/>
+      </w:pPr>
+      <w:r>
+        <w:t>Actions</w:t>
+      </w:r>
+    </w:p>
+    <w:p>
+      <w:pPr>
+        <w:pStyle w:val="Heading3"/>
+      </w:pPr>
+      <w:r>
+        <w:rPr>
+          <w:rFonts w:ascii="MS Mincho" w:eastAsia="MS Mincho" w:hAnsi="MS Mincho" w:cs="MS Mincho" w:hint="eastAsia"/>
+        </w:rPr>
+        <w:t>✔</w:t>
+      </w:r>
+      <w:r>
+        <w:t xml:space="preserve"> </w:t>
+      </w:r>
+      <w:r>
+        <w:t>Provide a</w:t>
+      </w:r>
+      <w:r>
+        <w:t>n easy way for other programmer to</w:t>
+      </w:r>
+      <w:r>
+        <w:t xml:space="preserve"> add </w:t>
+      </w:r>
+      <w:r>
+        <w:t>plug-ins</w:t>
+      </w:r>
+      <w:r>
+        <w:t xml:space="preserve"> which do some action.</w:t>
+      </w:r>
+      <w:r>
+        <w:t xml:space="preserve"> </w:t>
+      </w:r>
+    </w:p>
+    <w:p>
+      <w:pPr>
+        <w:pStyle w:val="Heading3"/>
+      </w:pPr>
+      <w:r>
+        <w:rPr>
+          <w:rFonts w:ascii="MS Mincho" w:eastAsia="MS Mincho" w:hAnsi="MS Mincho" w:cs="MS Mincho" w:hint="eastAsia"/>
+        </w:rPr>
+        <w:t>✔</w:t>
+      </w:r>
+      <w:r>
+        <w:rPr>
+          <w:rFonts w:ascii="MS Mincho" w:eastAsia="MS Mincho" w:hAnsi="MS Mincho" w:cs="MS Mincho"/>
+        </w:rPr>
+        <w:t xml:space="preserve"> </w:t>
+      </w:r>
+      <w:r>
+        <w:t>Export to Standard Format.</w:t>
+      </w:r>
+    </w:p>
+    <w:p>
+      <w:pPr>
+        <w:pStyle w:val="Heading3"/>
+      </w:pPr>
+      <w:r>
+        <w:rPr>
+          <w:rFonts w:ascii="MS Mincho" w:eastAsia="MS Mincho" w:hAnsi="MS Mincho" w:cs="MS Mincho" w:hint="eastAsia"/>
+        </w:rPr>
+        <w:t>✔</w:t>
+      </w:r>
+      <w:r>
+        <w:rPr>
+          <w:rFonts w:ascii="MS Mincho" w:eastAsia="MS Mincho" w:hAnsi="MS Mincho" w:cs="MS Mincho"/>
+        </w:rPr>
+        <w:t xml:space="preserve"> </w:t>
+      </w:r>
+      <w:r>
+        <w:t>One-click zip and backup to USB Key</w:t>
+      </w:r>
+    </w:p>
+    <w:p>
+      <w:pPr>
+        <w:pStyle w:val="Heading3"/>
+      </w:pPr>
+      <w:r>
+        <w:rPr>
+          <w:rFonts w:ascii="Arial Unicode MS" w:eastAsia="Arial Unicode MS" w:hAnsi="Arial Unicode MS" w:cs="Arial Unicode MS" w:hint="eastAsia"/>
+        </w:rPr>
+        <w:t>✔</w:t>
+      </w:r>
+      <w:r>
+        <w:t xml:space="preserve"> </w:t>
+      </w:r>
+      <w:r>
+        <w:t>Email advisor.</w:t>
+      </w:r>
+    </w:p>
+    <w:p>
+      <w:pPr>
+        <w:pStyle w:val="Heading3"/>
+      </w:pPr>
+      <w:r>
+        <w:rPr>
+          <w:rFonts w:ascii="MS Mincho" w:eastAsia="MS Mincho" w:hAnsi="MS Mincho" w:cs="MS Mincho" w:hint="eastAsia"/>
+          <w:sz w:val="18"/>
+        </w:rPr>
+        <w:t>➀</w:t>
+      </w:r>
+      <w:r>
+        <w:t xml:space="preserve"> </w:t>
+      </w:r>
+      <w:r>
+        <w:t>Print draft dictionary.</w:t>
+      </w:r>
+    </w:p>
+    <w:p>
+      <w:pPr>
+        <w:pStyle w:val="Heading3"/>
+      </w:pPr>
+      <w:r>
+        <w:rPr>
+          <w:rFonts w:ascii="Arial Unicode MS" w:eastAsia="Arial Unicode MS" w:hAnsi="Arial Unicode MS" w:cs="Arial Unicode MS" w:hint="eastAsia"/>
+        </w:rPr>
+        <w:t>➁</w:t>
+      </w:r>
+      <w:r>
+        <w:t xml:space="preserve"> </w:t>
+      </w:r>
+      <w:r>
+        <w:t>Print progress report.</w:t>
+      </w:r>
+    </w:p>
+    <w:p>
+      <w:pPr>
+        <w:pStyle w:val="Heading3"/>
+      </w:pPr>
+      <w:r>
+        <w:rPr>
+          <w:rFonts w:ascii="Arial Unicode MS" w:eastAsia="Arial Unicode MS" w:hAnsi="Arial Unicode MS" w:cs="Arial Unicode MS" w:hint="eastAsia"/>
+        </w:rPr>
+        <w:t>➁</w:t>
+      </w:r>
+      <w:r>
+        <w:t xml:space="preserve"> Submit to Subversion repository.</w:t>
       </w:r>
     </w:p>
     <w:p>
@@ -731,1513 +1843,413 @@
         <w:t>➁</w:t>
       </w:r>
       <w:r>
+        <w:t xml:space="preserve"> </w:t>
+      </w:r>
+      <w:r>
+        <w:t>Open dictionary in Lexique Pro</w:t>
+      </w:r>
+      <w:r>
+        <w:t xml:space="preserve"> (can be done in version 1 by opening the exported Standard Format document)</w:t>
+      </w:r>
+      <w:r>
+        <w:t>.</w:t>
+      </w:r>
+    </w:p>
+    <w:p>
+      <w:pPr>
+        <w:pStyle w:val="Heading1"/>
+      </w:pPr>
+      <w:r>
+        <w:t>Notes</w:t>
+      </w:r>
+    </w:p>
+    <w:p>
+      <w:pPr>
+        <w:ind w:firstLine="0"/>
+      </w:pPr>
+      <w:r>
+        <w:t xml:space="preserve">Since WeSay seeks to shield the user from the file system, there is no “Open…” command.  </w:t>
+      </w:r>
+      <w:r>
+        <w:t>WeSay can be started</w:t>
+      </w:r>
+      <w:r>
+        <w:t xml:space="preserve"> with a particular project in</w:t>
+      </w:r>
+      <w:r>
+        <w:t xml:space="preserve"> </w:t>
+      </w:r>
+      <w:r>
+        <w:t>these</w:t>
+      </w:r>
+      <w:r>
+        <w:t xml:space="preserve"> ways:</w:t>
+      </w:r>
+    </w:p>
+    <w:p>
+      <w:pPr>
+        <w:pStyle w:val="Heading3"/>
+      </w:pPr>
+      <w:r>
+        <w:t>By double clicking on the LIFT file</w:t>
+      </w:r>
+    </w:p>
+    <w:p>
+      <w:pPr>
+        <w:pStyle w:val="Heading3"/>
+      </w:pPr>
+      <w:r>
+        <w:t>Via Project:”Open this project in Wesay” in the WeSay Setup program</w:t>
+      </w:r>
+    </w:p>
+    <w:p>
+      <w:pPr>
+        <w:pStyle w:val="Heading3"/>
+      </w:pPr>
+      <w:r>
+        <w:t>Via a</w:t>
+      </w:r>
+      <w:r>
+        <w:t xml:space="preserve"> shortcut or command-line parameter which gives</w:t>
+      </w:r>
+      <w:r>
+        <w:t xml:space="preserve"> the path to the LIFT file</w:t>
+      </w:r>
+    </w:p>
+    <w:p>
+      <w:pPr>
+        <w:pStyle w:val="Heading3"/>
+      </w:pPr>
+      <w:r>
+        <w:t>By running WeSay, in which case it opens the last project it was run with.</w:t>
+      </w:r>
+    </w:p>
+    <w:p>
+      <w:pPr>
+        <w:ind w:firstLine="0"/>
+      </w:pPr>
+      <w:r>
+        <w:t>The setup program places new project in the “My Documents” folder, but you can move them anywhere.</w:t>
+      </w:r>
+    </w:p>
+    <w:p>
+      <w:pPr>
+        <w:pStyle w:val="Heading1"/>
+      </w:pPr>
+      <w:r>
+        <w:t>Keyboard Shortcuts</w:t>
+      </w:r>
+    </w:p>
+    <w:p>
+      <w:pPr>
+        <w:pStyle w:val="Heading2"/>
+      </w:pPr>
+      <w:r>
+        <w:t>Standard Windows ones</w:t>
+      </w:r>
+    </w:p>
+    <w:p>
+      <w:pPr>
+        <w:pStyle w:val="Heading3"/>
+      </w:pPr>
+      <w:r>
+        <w:rPr>
+          <w:rFonts w:ascii="MS Mincho" w:eastAsia="MS Mincho" w:hAnsi="MS Mincho" w:cs="MS Mincho" w:hint="eastAsia"/>
+        </w:rPr>
+        <w:t>✔</w:t>
+      </w:r>
+      <w:r>
+        <w:t xml:space="preserve"> </w:t>
+      </w:r>
+      <w:r>
+        <w:t>Tab: move to next field</w:t>
+      </w:r>
+    </w:p>
+    <w:p>
+      <w:pPr>
+        <w:pStyle w:val="Heading3"/>
+      </w:pPr>
+      <w:r>
+        <w:rPr>
+          <w:rFonts w:ascii="MS Mincho" w:eastAsia="MS Mincho" w:hAnsi="MS Mincho" w:cs="MS Mincho" w:hint="eastAsia"/>
+        </w:rPr>
+        <w:t>✔</w:t>
+      </w:r>
+      <w:r>
+        <w:t>Shift-Tab: move to previous field</w:t>
+      </w:r>
+    </w:p>
+    <w:p>
+      <w:pPr>
+        <w:pStyle w:val="Heading3"/>
+      </w:pPr>
+      <w:r>
+        <w:rPr>
+          <w:rFonts w:ascii="MS Mincho" w:eastAsia="MS Mincho" w:hAnsi="MS Mincho" w:cs="MS Mincho" w:hint="eastAsia"/>
+        </w:rPr>
+        <w:t>✔</w:t>
+      </w:r>
+      <w:r>
+        <w:t>Ctrl+PageDown Move to Next Tab Page</w:t>
+      </w:r>
+    </w:p>
+    <w:p>
+      <w:pPr>
+        <w:pStyle w:val="Heading3"/>
+      </w:pPr>
+      <w:r>
+        <w:rPr>
+          <w:rFonts w:ascii="MS Mincho" w:eastAsia="MS Mincho" w:hAnsi="MS Mincho" w:cs="MS Mincho" w:hint="eastAsia"/>
+        </w:rPr>
+        <w:t>✔</w:t>
+      </w:r>
+      <w:r>
+        <w:t>Ctrl+PageUp Move to Previous Tab Page</w:t>
+      </w:r>
+    </w:p>
+    <w:p>
+      <w:pPr>
+        <w:pStyle w:val="Heading3"/>
+      </w:pPr>
+      <w:r>
+        <w:rPr>
+          <w:rFonts w:ascii="MS Mincho" w:eastAsia="MS Mincho" w:hAnsi="MS Mincho" w:cs="MS Mincho" w:hint="eastAsia"/>
+        </w:rPr>
+        <w:t>✔</w:t>
+      </w:r>
+      <w:r>
+        <w:t>Alt+Down Open up a combo-box (e.g. Part of Speech)</w:t>
+      </w:r>
+    </w:p>
+    <w:p>
+      <w:pPr>
+        <w:pStyle w:val="Heading2"/>
+      </w:pPr>
+      <w:r>
+        <w:t xml:space="preserve">Dictionary Task </w:t>
+      </w:r>
+    </w:p>
+    <w:p>
+      <w:pPr>
+        <w:pStyle w:val="Heading3"/>
+      </w:pPr>
+      <w:r>
+        <w:rPr>
+          <w:rFonts w:ascii="MS Mincho" w:eastAsia="MS Mincho" w:hAnsi="MS Mincho" w:cs="MS Mincho" w:hint="eastAsia"/>
+        </w:rPr>
+        <w:t>✔</w:t>
+      </w:r>
+      <w:r>
+        <w:t>Alt+N: New Word</w:t>
+      </w:r>
+    </w:p>
+    <w:p>
+      <w:pPr>
+        <w:pStyle w:val="Heading3"/>
+      </w:pPr>
+      <w:r>
+        <w:rPr>
+          <w:rFonts w:ascii="MS Mincho" w:eastAsia="MS Mincho" w:hAnsi="MS Mincho" w:cs="MS Mincho" w:hint="eastAsia"/>
+        </w:rPr>
+        <w:t>✔</w:t>
+      </w:r>
+      <w:r>
+        <w:t>Alt+D: Delete Word</w:t>
+      </w:r>
+    </w:p>
+    <w:p>
+      <w:pPr>
+        <w:pStyle w:val="Heading3"/>
+      </w:pPr>
+      <w:r>
+        <w:rPr>
+          <w:rFonts w:ascii="MS Mincho" w:eastAsia="MS Mincho" w:hAnsi="MS Mincho" w:cs="MS Mincho" w:hint="eastAsia"/>
+        </w:rPr>
+        <w:t>➀</w:t>
+      </w:r>
+      <w:r>
+        <w:t xml:space="preserve"> </w:t>
+      </w:r>
+      <w:r>
+        <w:t>Ctrl+F: Move to find fox</w:t>
+      </w:r>
+    </w:p>
+    <w:p>
+      <w:pPr>
+        <w:pStyle w:val="Heading2"/>
+      </w:pPr>
+      <w:r>
+        <w:t>Collect By Semantic Domain</w:t>
+      </w:r>
+    </w:p>
+    <w:p>
+      <w:pPr>
+        <w:pStyle w:val="Heading3"/>
+      </w:pPr>
+      <w:r>
+        <w:rPr>
+          <w:rFonts w:ascii="MS Mincho" w:eastAsia="MS Mincho" w:hAnsi="MS Mincho" w:cs="MS Mincho" w:hint="eastAsia"/>
+        </w:rPr>
+        <w:t>✔</w:t>
+      </w:r>
+      <w:r>
+        <w:t>Enter: Add word to list of words with the displayed semantic domain</w:t>
+      </w:r>
+    </w:p>
+    <w:p>
+      <w:pPr>
+        <w:pStyle w:val="Heading3"/>
+      </w:pPr>
+      <w:r>
+        <w:rPr>
+          <w:rFonts w:ascii="MS Mincho" w:eastAsia="MS Mincho" w:hAnsi="MS Mincho" w:cs="MS Mincho" w:hint="eastAsia"/>
+        </w:rPr>
+        <w:t>✔</w:t>
+      </w:r>
+      <w:r>
+        <w:t>Page Down: Move to the next question or, if out of questions, to the next topic.</w:t>
+      </w:r>
+    </w:p>
+    <w:p>
+      <w:pPr>
+        <w:pStyle w:val="Heading2"/>
+      </w:pPr>
+      <w:r>
+        <w:t>Collect By Semantic Domain</w:t>
+      </w:r>
+    </w:p>
+    <w:p>
+      <w:pPr>
+        <w:pStyle w:val="Heading3"/>
+      </w:pPr>
+      <w:r>
+        <w:rPr>
+          <w:rFonts w:ascii="MS Mincho" w:eastAsia="MS Mincho" w:hAnsi="MS Mincho" w:cs="MS Mincho" w:hint="eastAsia"/>
+        </w:rPr>
+        <w:t>✔</w:t>
+      </w:r>
+      <w:r>
+        <w:t>Enter: Add word to list of words which are equivalent to the displayed foreign word.</w:t>
+      </w:r>
+    </w:p>
+    <w:p>
+      <w:pPr>
+        <w:pStyle w:val="Heading3"/>
+      </w:pPr>
+      <w:r>
+        <w:rPr>
+          <w:rFonts w:ascii="MS Mincho" w:eastAsia="MS Mincho" w:hAnsi="MS Mincho" w:cs="MS Mincho" w:hint="eastAsia"/>
+        </w:rPr>
+        <w:t>✔</w:t>
+      </w:r>
+      <w:r>
+        <w:t>Page Down: Move to the next word to translate.</w:t>
+      </w:r>
+    </w:p>
+    <w:p>
+      <w:pPr>
+        <w:pStyle w:val="Heading2"/>
+      </w:pPr>
+      <w:r>
+        <w:lastRenderedPageBreak/>
+        <w:t>Missing field tasks (e.g. Add Meanings)</w:t>
+      </w:r>
+    </w:p>
+    <w:p>
+      <w:pPr>
+        <w:pStyle w:val="Heading3"/>
+      </w:pPr>
+      <w:r>
+        <w:rPr>
+          <w:rFonts w:ascii="MS Mincho" w:eastAsia="MS Mincho" w:hAnsi="MS Mincho" w:cs="MS Mincho" w:hint="eastAsia"/>
+        </w:rPr>
+        <w:t>✔</w:t>
+      </w:r>
+      <w:r>
+        <w:t>Page Down: Move to the next word which is missing this field</w:t>
+      </w:r>
+    </w:p>
+    <w:p>
+      <w:pPr>
+        <w:pStyle w:val="Heading1"/>
+      </w:pPr>
+      <w:r>
+        <w:t>LIFT XML File format support</w:t>
+      </w:r>
+    </w:p>
+    <w:p>
+      <w:r>
+        <w:t>LIFT, by its nature, is not a format that every application is expected to fully support.  Since WeSay is aimed at basic dictionary making and not full-on lexicography, we don’t aim to support editing of every kind of data LIFT supports.</w:t>
+      </w:r>
+    </w:p>
+    <w:p>
+      <w:pPr>
+        <w:pStyle w:val="Heading3"/>
+        <w:rPr>
+          <w:rFonts w:ascii="MS Mincho" w:eastAsia="MS Mincho" w:hAnsi="MS Mincho" w:cs="MS Mincho"/>
+        </w:rPr>
+      </w:pPr>
+      <w:r>
+        <w:rPr>
+          <w:rFonts w:ascii="MS Mincho" w:eastAsia="MS Mincho" w:hAnsi="MS Mincho" w:cs="MS Mincho"/>
+        </w:rPr>
+        <w:t>✔</w:t>
+      </w:r>
+      <w:r>
+        <w:t>When opening a new LIFT file, preprocess it to add guids (Globally Unique Identifiers) to every entry.</w:t>
+      </w:r>
+    </w:p>
+    <w:p>
+      <w:pPr>
+        <w:pStyle w:val="Heading3"/>
+      </w:pPr>
+      <w:r>
+        <w:rPr>
+          <w:rFonts w:ascii="MS Mincho" w:eastAsia="MS Mincho" w:hAnsi="MS Mincho" w:cs="MS Mincho" w:hint="eastAsia"/>
+        </w:rPr>
+        <w:t>✔</w:t>
+      </w:r>
+      <w:r>
+        <w:t>Drop unsupported data in the LIFT file.</w:t>
+      </w:r>
+    </w:p>
+    <w:p>
+      <w:pPr>
+        <w:pStyle w:val="Heading3"/>
+      </w:pPr>
+      <w:r>
+        <w:rPr>
+          <w:rFonts w:ascii="Arial Unicode MS" w:eastAsia="Arial Unicode MS" w:hAnsi="Arial Unicode MS" w:cs="Arial Unicode MS" w:hint="eastAsia"/>
+        </w:rPr>
+        <w:t>➁</w:t>
+      </w:r>
+      <w:r>
         <w:rPr>
           <w:rFonts w:ascii="Arial Unicode MS" w:eastAsia="Arial Unicode MS" w:hAnsi="Arial Unicode MS" w:cs="Arial Unicode MS"/>
         </w:rPr>
         <w:t xml:space="preserve"> </w:t>
       </w:r>
       <w:r>
-        <w:t>Show histogram indicating progress over time</w:t>
-      </w:r>
-    </w:p>
-    <w:p>
-      <w:pPr>
-        <w:pStyle w:val="Heading3"/>
-      </w:pPr>
-      <w:r>
-        <w:rPr>
-          <w:rFonts w:ascii="MS Mincho" w:eastAsia="MS Mincho" w:hAnsi="MS Mincho" w:cs="MS Mincho" w:hint="eastAsia"/>
-        </w:rPr>
-        <w:t>✔</w:t>
-      </w:r>
-      <w:r>
-        <w:t>List all the tasks the advisor has enabled using the Setup application.</w:t>
-      </w:r>
-    </w:p>
-    <w:p>
-      <w:pPr>
-        <w:pStyle w:val="Heading3"/>
-      </w:pPr>
-      <w:r>
-        <w:rPr>
-          <w:rFonts w:ascii="MS Mincho" w:eastAsia="MS Mincho" w:hAnsi="MS Mincho" w:cs="MS Mincho" w:hint="eastAsia"/>
-        </w:rPr>
-        <w:t>✔</w:t>
-      </w:r>
-      <w:r>
-        <w:t>At the top, show and highlight the task the user was in previously, to remind him where he was.</w:t>
-      </w:r>
-    </w:p>
-    <w:p>
-      <w:pPr>
-        <w:pStyle w:val="Heading3"/>
-      </w:pPr>
+        <w:t>Allow opening of LIFT files that are not inside a WeSay Project directory.  Create a default task/field configuration for them.</w:t>
+      </w:r>
+    </w:p>
+    <w:p>
+      <w:pPr>
+        <w:pStyle w:val="Heading3"/>
+      </w:pPr>
+      <w:r>
+        <w:rPr>
+          <w:rFonts w:ascii="Arial Unicode MS" w:eastAsia="Arial Unicode MS" w:hAnsi="Arial Unicode MS" w:cs="Arial Unicode MS" w:hint="eastAsia"/>
+        </w:rPr>
+        <w:t>➁</w:t>
+      </w:r>
       <w:r>
         <w:rPr>
           <w:rFonts w:ascii="Arial Unicode MS" w:eastAsia="Arial Unicode MS" w:hAnsi="Arial Unicode MS" w:cs="Arial Unicode MS"/>
-          <w:sz w:val="18"/>
-        </w:rPr>
-        <w:t>~</w:t>
-      </w:r>
-      <w:r>
-        <w:rPr>
-          <w:rFonts w:ascii="Arial Unicode MS" w:eastAsia="Arial Unicode MS" w:hAnsi="Arial Unicode MS" w:cs="Arial Unicode MS" w:hint="eastAsia"/>
-          <w:sz w:val="18"/>
-        </w:rPr>
-        <w:t>➀</w:t>
-      </w:r>
-      <w:r>
-        <w:t>Next to each task show how many words/senses still need that task. (Currently, this number is sometimes inaccurate).</w:t>
-      </w:r>
-    </w:p>
-    <w:p>
-      <w:pPr>
-        <w:pStyle w:val="Heading3"/>
-      </w:pPr>
-      <w:r>
-        <w:rPr>
-          <w:rFonts w:ascii="MS Mincho" w:eastAsia="MS Mincho" w:hAnsi="MS Mincho" w:cs="MS Mincho" w:hint="eastAsia"/>
-        </w:rPr>
-        <w:t>✔</w:t>
-      </w:r>
-      <w:r>
-        <w:t>Right-clicking enables quickly opening the project in the Setup application.</w:t>
-      </w:r>
-    </w:p>
-    <w:p>
-      <w:pPr>
-        <w:pStyle w:val="Heading2"/>
-      </w:pPr>
-      <w:r>
-        <w:t>Lexical Model (what’s in the database)</w:t>
-      </w:r>
-    </w:p>
-    <w:p>
-      <w:pPr>
-        <w:pStyle w:val="Heading3"/>
-      </w:pPr>
-      <w:r>
-        <w:rPr>
-          <w:rFonts w:ascii="MS Mincho" w:eastAsia="MS Mincho" w:hAnsi="MS Mincho" w:cs="MS Mincho" w:hint="eastAsia"/>
-        </w:rPr>
-        <w:t>✔</w:t>
-      </w:r>
-      <w:r>
-        <w:t xml:space="preserve">Supported </w:t>
-      </w:r>
-      <w:r>
-        <w:rPr>
-          <w:i/>
-          <w:iCs/>
-        </w:rPr>
-        <w:t>objects</w:t>
-      </w:r>
-      <w:r>
-        <w:t xml:space="preserve"> are Word, Sense, and Example</w:t>
-      </w:r>
-    </w:p>
-    <w:p>
-      <w:pPr>
-        <w:pStyle w:val="Heading3"/>
-      </w:pPr>
-      <w:r>
-        <w:rPr>
-          <w:rFonts w:ascii="MS Mincho" w:eastAsia="MS Mincho" w:hAnsi="MS Mincho" w:cs="MS Mincho" w:hint="eastAsia"/>
-        </w:rPr>
-        <w:t>✔</w:t>
-      </w:r>
-      <w:r>
-        <w:t xml:space="preserve">Each object can have unlimited </w:t>
-      </w:r>
-      <w:r>
-        <w:rPr>
-          <w:i/>
-          <w:iCs/>
-        </w:rPr>
-        <w:t>custom fields</w:t>
-      </w:r>
-      <w:r>
-        <w:t>.  Each is one of the following types:</w:t>
-      </w:r>
-    </w:p>
-    <w:p>
-      <w:pPr>
-        <w:pStyle w:val="Heading3"/>
-      </w:pPr>
-      <w:r>
-        <w:rPr>
-          <w:rFonts w:ascii="MS Mincho" w:eastAsia="MS Mincho" w:hAnsi="MS Mincho" w:cs="MS Mincho" w:hint="eastAsia"/>
-        </w:rPr>
-        <w:t>✔</w:t>
-      </w:r>
-      <w:r>
-        <w:t>A field can contain one or more strings, one per writing system.</w:t>
-      </w:r>
-    </w:p>
-    <w:p>
-      <w:pPr>
-        <w:ind w:left="720"/>
-      </w:pPr>
-      <w:r>
-        <w:t xml:space="preserve">Here, a  </w:t>
-      </w:r>
-      <w:r>
-        <w:rPr>
-          <w:i/>
-          <w:iCs/>
-        </w:rPr>
-        <w:t>string</w:t>
-      </w:r>
-      <w:r>
-        <w:t xml:space="preserve"> is a list of  Unicode characters in a single writing system.</w:t>
-      </w:r>
-    </w:p>
-    <w:p>
-      <w:pPr>
-        <w:pStyle w:val="Heading4"/>
-      </w:pPr>
-      <w:r>
-        <w:rPr>
-          <w:rFonts w:hint="eastAsia"/>
-        </w:rPr>
-        <w:t>✔</w:t>
-      </w:r>
-      <w:r>
-        <w:t>An option Reference (LIFT’s trait) is a value restricted by an Option List (aka Range Set).</w:t>
-      </w:r>
-    </w:p>
-    <w:p>
-      <w:pPr>
-        <w:pStyle w:val="Heading4"/>
-      </w:pPr>
-      <w:r>
-        <w:rPr>
-          <w:rFonts w:hint="eastAsia"/>
-        </w:rPr>
-        <w:t>✔</w:t>
-      </w:r>
-      <w:r>
-        <w:t>An Option Reference Collection (a sequence of LIFT’s traits) is an unordered collection of  values restricted by an Option List (aka Range Set).</w:t>
-      </w:r>
-    </w:p>
-    <w:p>
-      <w:pPr>
-        <w:pStyle w:val="Heading3"/>
-      </w:pPr>
-      <w:r>
-        <w:rPr>
-          <w:rFonts w:ascii="Arial Unicode MS" w:eastAsia="Arial Unicode MS" w:hAnsi="Arial Unicode MS" w:cs="Arial Unicode MS"/>
-          <w:sz w:val="18"/>
-        </w:rPr>
-        <w:t>~</w:t>
-      </w:r>
-      <w:r>
-        <w:rPr>
-          <w:rFonts w:ascii="Arial Unicode MS" w:eastAsia="Arial Unicode MS" w:hAnsi="Arial Unicode MS" w:cs="Arial Unicode MS" w:hint="eastAsia"/>
-          <w:sz w:val="18"/>
-        </w:rPr>
-        <w:t>➀</w:t>
-      </w:r>
-      <w:r>
-        <w:rPr>
-          <w:rFonts w:ascii="Arial Unicode MS" w:eastAsia="Arial Unicode MS" w:hAnsi="Arial Unicode MS" w:cs="Arial Unicode MS"/>
-          <w:sz w:val="18"/>
         </w:rPr>
         <w:t xml:space="preserve"> </w:t>
       </w:r>
       <w:r>
-        <w:t xml:space="preserve">Support LIFT’s </w:t>
-      </w:r>
-      <w:r>
-        <w:rPr>
-          <w:i/>
-          <w:iCs/>
-        </w:rPr>
-        <w:t>relation</w:t>
-      </w:r>
-      <w:r>
-        <w:t xml:space="preserve"> object</w:t>
-      </w:r>
-      <w:r>
-        <w:t>.  Currently, you can add any number of relations, but only of the type that points to a single entry (e.g. BaseForm).</w:t>
-      </w:r>
-    </w:p>
-    <w:p/>
-    <w:p>
-      <w:pPr>
-        <w:pStyle w:val="Heading3"/>
-      </w:pPr>
-      <w:r>
-        <w:t xml:space="preserve">Support LIFT’s </w:t>
-      </w:r>
-      <w:r>
-        <w:rPr>
-          <w:i/>
-          <w:iCs/>
-        </w:rPr>
-        <w:t xml:space="preserve">variant </w:t>
-      </w:r>
-      <w:r>
-        <w:t xml:space="preserve"> object.</w:t>
-      </w:r>
-    </w:p>
-    <w:p>
-      <w:pPr>
-        <w:pStyle w:val="Heading3"/>
-      </w:pPr>
-      <w:r>
-        <w:t xml:space="preserve">Support LIFT’s </w:t>
-      </w:r>
-      <w:r>
-        <w:rPr>
-          <w:i/>
-          <w:iCs/>
-        </w:rPr>
-        <w:t>rever</w:t>
-      </w:r>
-      <w:r>
-        <w:rPr>
-          <w:i/>
-          <w:iCs/>
-        </w:rPr>
-        <w:t>s</w:t>
-      </w:r>
-      <w:r>
-        <w:rPr>
-          <w:i/>
-          <w:iCs/>
-        </w:rPr>
-        <w:t xml:space="preserve">al </w:t>
-      </w:r>
-      <w:r>
-        <w:t xml:space="preserve"> object.</w:t>
-      </w:r>
-    </w:p>
-    <w:p>
-      <w:pPr>
-        <w:pStyle w:val="Heading3"/>
-      </w:pPr>
-      <w:r>
-        <w:t xml:space="preserve">Support for strings which contain styled information (LIFT’s </w:t>
-      </w:r>
-      <w:r>
-        <w:rPr>
-          <w:i/>
-          <w:iCs/>
-        </w:rPr>
-        <w:t>span</w:t>
-      </w:r>
-      <w:r>
-        <w:t>).</w:t>
-      </w:r>
-    </w:p>
-    <w:p>
-      <w:pPr>
-        <w:pStyle w:val="Heading3"/>
-      </w:pPr>
-      <w:r>
-        <w:rPr>
-          <w:rFonts w:ascii="MS Mincho" w:eastAsia="MS Mincho" w:hAnsi="MS Mincho" w:cs="MS Mincho" w:hint="eastAsia"/>
-        </w:rPr>
-        <w:t>✔</w:t>
-      </w:r>
-      <w:r>
-        <w:t>Words or phrases, in one or more writing systems.</w:t>
-      </w:r>
-    </w:p>
-    <w:p>
-      <w:pPr>
-        <w:pStyle w:val="Heading3"/>
-      </w:pPr>
-      <w:r>
-        <w:rPr>
-          <w:rFonts w:ascii="MS Mincho" w:eastAsia="MS Mincho" w:hAnsi="MS Mincho" w:cs="MS Mincho" w:hint="eastAsia"/>
-        </w:rPr>
-        <w:t>✔</w:t>
-      </w:r>
-      <w:r>
-        <w:t>Words can have one or more Senses</w:t>
-      </w:r>
-    </w:p>
-    <w:p>
-      <w:pPr>
-        <w:pStyle w:val="Heading3"/>
-      </w:pPr>
-      <w:r>
-        <w:rPr>
-          <w:rFonts w:ascii="Arial Unicode MS" w:eastAsia="Arial Unicode MS" w:hAnsi="Arial Unicode MS" w:cs="Arial Unicode MS" w:hint="eastAsia"/>
-        </w:rPr>
-        <w:t>➁</w:t>
-      </w:r>
-      <w:r>
-        <w:rPr>
-          <w:rFonts w:ascii="Arial Unicode MS" w:eastAsia="Arial Unicode MS" w:hAnsi="Arial Unicode MS" w:cs="Arial Unicode MS"/>
-        </w:rPr>
-        <w:t xml:space="preserve"> </w:t>
-      </w:r>
-      <w:r>
-        <w:t>Words can have one or more sound recordings.</w:t>
-      </w:r>
-    </w:p>
-    <w:p>
-      <w:pPr>
-        <w:pStyle w:val="Heading3"/>
-      </w:pPr>
-      <w:r>
-        <w:rPr>
-          <w:rFonts w:ascii="MS Mincho" w:eastAsia="MS Mincho" w:hAnsi="MS Mincho" w:cs="MS Mincho" w:hint="eastAsia"/>
-        </w:rPr>
-        <w:t>✔</w:t>
-      </w:r>
-      <w:r>
-        <w:rPr>
-          <w:rFonts w:ascii="Arial Unicode MS" w:eastAsia="Arial Unicode MS" w:hAnsi="Arial Unicode MS" w:cs="Arial Unicode MS"/>
-        </w:rPr>
-        <w:t xml:space="preserve"> </w:t>
-      </w:r>
-      <w:r>
-        <w:t>Possible to Produce</w:t>
-      </w:r>
-      <w:r>
-        <w:rPr>
-          <w:rFonts w:ascii="Arial Unicode MS" w:eastAsia="Arial Unicode MS" w:hAnsi="Arial Unicode MS" w:cs="Arial Unicode MS"/>
-        </w:rPr>
-        <w:t xml:space="preserve"> </w:t>
-      </w:r>
-      <w:r>
-        <w:t>Subentries.</w:t>
-      </w:r>
-      <w:r>
-        <w:t xml:space="preserve">  Use the BaseForm relation field in each subentry.</w:t>
-      </w:r>
-    </w:p>
-    <w:p>
-      <w:pPr>
-        <w:pStyle w:val="Heading3"/>
-      </w:pPr>
-      <w:r>
-        <w:rPr>
-          <w:rFonts w:ascii="MS Mincho" w:eastAsia="MS Mincho" w:hAnsi="MS Mincho" w:cs="MS Mincho" w:hint="eastAsia"/>
-        </w:rPr>
-        <w:t>✔</w:t>
-      </w:r>
-      <w:r>
-        <w:t>Senses can have one or more examples</w:t>
-      </w:r>
-    </w:p>
-    <w:p>
-      <w:pPr>
-        <w:pStyle w:val="Heading3"/>
-      </w:pPr>
-      <w:r>
-        <w:rPr>
-          <w:rFonts w:ascii="Arial Unicode MS" w:eastAsia="Arial Unicode MS" w:hAnsi="Arial Unicode MS" w:cs="Arial Unicode MS" w:hint="eastAsia"/>
-        </w:rPr>
-        <w:t>➁</w:t>
-      </w:r>
-      <w:r>
-        <w:rPr>
-          <w:rFonts w:ascii="Arial Unicode MS" w:eastAsia="Arial Unicode MS" w:hAnsi="Arial Unicode MS" w:cs="Arial Unicode MS"/>
-        </w:rPr>
-        <w:t xml:space="preserve"> </w:t>
-      </w:r>
-      <w:r>
-        <w:t>Senses can have one or more pictures.</w:t>
-      </w:r>
-    </w:p>
-    <w:p>
-      <w:pPr>
-        <w:pStyle w:val="Heading3"/>
-      </w:pPr>
-      <w:r>
-        <w:rPr>
-          <w:rFonts w:ascii="MS Mincho" w:eastAsia="MS Mincho" w:hAnsi="MS Mincho" w:cs="MS Mincho" w:hint="eastAsia"/>
-        </w:rPr>
-        <w:t>✔</w:t>
-      </w:r>
-      <w:r>
-        <w:t>Examples have a single translation (though it can be in multiple writing systems).</w:t>
-      </w:r>
-    </w:p>
-    <w:p>
-      <w:pPr>
-        <w:pStyle w:val="Heading3"/>
-      </w:pPr>
-      <w:r>
-        <w:rPr>
-          <w:rFonts w:ascii="MS Mincho" w:eastAsia="MS Mincho" w:hAnsi="MS Mincho" w:cs="MS Mincho" w:hint="eastAsia"/>
-        </w:rPr>
-        <w:lastRenderedPageBreak/>
-        <w:t>✔</w:t>
-      </w:r>
-      <w:r>
-        <w:t>Option Lists (aka Range Sets)</w:t>
-      </w:r>
-    </w:p>
-    <w:p>
-      <w:pPr>
-        <w:pStyle w:val="Heading3"/>
-      </w:pPr>
-      <w:r>
-        <w:rPr>
-          <w:rFonts w:ascii="MS Mincho" w:eastAsia="MS Mincho" w:hAnsi="MS Mincho" w:cs="MS Mincho" w:hint="eastAsia"/>
-        </w:rPr>
-        <w:t>✔</w:t>
-      </w:r>
-      <w:r>
-        <w:t>Option Lists can limit single-item traits, like Part Of Speech, and multiple item trait collections, like Semantic Domains.</w:t>
-      </w:r>
-    </w:p>
-    <w:p>
-      <w:pPr>
-        <w:pStyle w:val="Heading3"/>
-      </w:pPr>
-      <w:r>
-        <w:rPr>
-          <w:rFonts w:ascii="MS Mincho" w:eastAsia="MS Mincho" w:hAnsi="MS Mincho" w:cs="MS Mincho" w:hint="eastAsia"/>
-        </w:rPr>
-        <w:t>✔</w:t>
-      </w:r>
-      <w:r>
-        <w:t xml:space="preserve">Options have an underlying </w:t>
-      </w:r>
-      <w:r>
-        <w:rPr>
-          <w:i/>
-          <w:iCs/>
-        </w:rPr>
-        <w:t>key</w:t>
-      </w:r>
-      <w:r>
-        <w:t>, and but can be displayed in a chosen language.</w:t>
-      </w:r>
-    </w:p>
-    <w:p>
-      <w:pPr>
-        <w:pStyle w:val="Heading3"/>
-      </w:pPr>
-      <w:r>
-        <w:rPr>
-          <w:rFonts w:ascii="MS Mincho" w:eastAsia="MS Mincho" w:hAnsi="MS Mincho" w:cs="MS Mincho" w:hint="eastAsia"/>
-        </w:rPr>
-        <w:t>✔</w:t>
-      </w:r>
-      <w:r>
-        <w:t xml:space="preserve">Options with a </w:t>
-      </w:r>
-      <w:r>
-        <w:rPr>
-          <w:i/>
-          <w:iCs/>
-        </w:rPr>
-        <w:t>key</w:t>
-      </w:r>
-      <w:r>
-        <w:t xml:space="preserve"> that cannot be found in the Option List display the raw key with a red background.</w:t>
-      </w:r>
-    </w:p>
-    <w:p>
-      <w:pPr>
-        <w:pStyle w:val="Heading2"/>
-      </w:pPr>
-      <w:r>
-        <w:t>Missing Fields Tasks</w:t>
-      </w:r>
-    </w:p>
-    <w:p>
-      <w:pPr>
-        <w:pStyle w:val="Heading3"/>
-      </w:pPr>
-      <w:r>
-        <w:rPr>
-          <w:rFonts w:ascii="MS Mincho" w:eastAsia="MS Mincho" w:hAnsi="MS Mincho" w:cs="MS Mincho" w:hint="eastAsia"/>
-        </w:rPr>
-        <w:t>✔</w:t>
-      </w:r>
-      <w:r>
-        <w:t>Show list of words that are missing the  field</w:t>
-      </w:r>
-    </w:p>
-    <w:p>
-      <w:pPr>
-        <w:pStyle w:val="Heading3"/>
-      </w:pPr>
-      <w:r>
-        <w:rPr>
-          <w:rFonts w:ascii="MS Mincho" w:eastAsia="MS Mincho" w:hAnsi="MS Mincho" w:cs="MS Mincho" w:hint="eastAsia"/>
-        </w:rPr>
-        <w:t>✔</w:t>
-      </w:r>
-      <w:r>
-        <w:t>Move words to the “completed” list when the field is filled in</w:t>
-      </w:r>
-    </w:p>
-    <w:p>
-      <w:pPr>
-        <w:pStyle w:val="Heading3"/>
-      </w:pPr>
-      <w:r>
-        <w:rPr>
-          <w:rFonts w:ascii="MS Mincho" w:eastAsia="MS Mincho" w:hAnsi="MS Mincho" w:cs="MS Mincho" w:hint="eastAsia"/>
-        </w:rPr>
-        <w:t>✔</w:t>
-      </w:r>
-      <w:r>
-        <w:t xml:space="preserve"> </w:t>
-      </w:r>
-      <w:r>
-        <w:t>Show other fields for context, but read-only</w:t>
-      </w:r>
-    </w:p>
-    <w:p>
-      <w:pPr>
-        <w:pStyle w:val="Heading2"/>
-      </w:pPr>
-      <w:r>
-        <w:t>Dictionary Task</w:t>
-      </w:r>
-    </w:p>
-    <w:p>
-      <w:pPr>
-        <w:pStyle w:val="Heading3"/>
-      </w:pPr>
-      <w:r>
-        <w:rPr>
-          <w:rFonts w:ascii="MS Mincho" w:eastAsia="MS Mincho" w:hAnsi="MS Mincho" w:cs="MS Mincho" w:hint="eastAsia"/>
-        </w:rPr>
-        <w:t>✔</w:t>
-      </w:r>
-      <w:r>
-        <w:t>Add New Word</w:t>
-      </w:r>
-    </w:p>
-    <w:p>
-      <w:pPr>
-        <w:pStyle w:val="Heading3"/>
-      </w:pPr>
-      <w:r>
-        <w:rPr>
-          <w:rFonts w:ascii="MS Mincho" w:eastAsia="MS Mincho" w:hAnsi="MS Mincho" w:cs="MS Mincho" w:hint="eastAsia"/>
-        </w:rPr>
-        <w:t>✔</w:t>
-      </w:r>
-      <w:r>
-        <w:t>Delete This Word</w:t>
-      </w:r>
-    </w:p>
-    <w:p>
-      <w:pPr>
-        <w:pStyle w:val="Heading3"/>
-      </w:pPr>
-      <w:r>
-        <w:rPr>
-          <w:rFonts w:ascii="MS Mincho" w:eastAsia="MS Mincho" w:hAnsi="MS Mincho" w:cs="MS Mincho" w:hint="eastAsia"/>
-        </w:rPr>
-        <w:t>✔</w:t>
-      </w:r>
-      <w:r>
-        <w:t>Show list of all words down the side.</w:t>
-      </w:r>
-    </w:p>
-    <w:p>
-      <w:pPr>
-        <w:pStyle w:val="Heading3"/>
-      </w:pPr>
-      <w:r>
-        <w:rPr>
-          <w:rFonts w:ascii="MS Mincho" w:eastAsia="MS Mincho" w:hAnsi="MS Mincho" w:cs="MS Mincho" w:hint="eastAsia"/>
-        </w:rPr>
-        <w:t>✔</w:t>
-      </w:r>
-      <w:r>
-        <w:t>Change the writing system of the list via a drop-down above it, so that you can view, for example, all the English glosses, or all the words in a particular writing system.</w:t>
-      </w:r>
-    </w:p>
-    <w:p>
-      <w:pPr>
-        <w:pStyle w:val="Heading3"/>
-      </w:pPr>
-      <w:r>
-        <w:rPr>
-          <w:rFonts w:ascii="MS Mincho" w:eastAsia="MS Mincho" w:hAnsi="MS Mincho" w:cs="MS Mincho" w:hint="eastAsia"/>
-        </w:rPr>
-        <w:t>✔</w:t>
-      </w:r>
-      <w:r>
-        <w:t>Type-ahead search box.</w:t>
-      </w:r>
-    </w:p>
-    <w:p>
-      <w:pPr>
-        <w:pStyle w:val="Heading3"/>
-      </w:pPr>
-      <w:r>
-        <w:rPr>
-          <w:rFonts w:ascii="MS Mincho" w:eastAsia="MS Mincho" w:hAnsi="MS Mincho" w:cs="MS Mincho" w:hint="eastAsia"/>
-        </w:rPr>
-        <w:t>✔</w:t>
-      </w:r>
-      <w:r>
-        <w:t>Search box uses approximate matching to find word even without knowing the exact spelling.</w:t>
-      </w:r>
-    </w:p>
-    <w:p>
-      <w:pPr>
-        <w:pStyle w:val="Heading3"/>
-      </w:pPr>
-      <w:r>
-        <w:rPr>
-          <w:rFonts w:ascii="MS Mincho" w:eastAsia="MS Mincho" w:hAnsi="MS Mincho" w:cs="MS Mincho" w:hint="eastAsia"/>
-        </w:rPr>
-        <w:t>✔</w:t>
-      </w:r>
-      <w:r>
-        <w:t>Show dictionary output preview of this word, at the top.</w:t>
-      </w:r>
-    </w:p>
-    <w:p>
-      <w:pPr>
-        <w:pStyle w:val="Heading3"/>
-      </w:pPr>
-      <w:r>
-        <w:rPr>
-          <w:rFonts w:ascii="MS Mincho" w:eastAsia="MS Mincho" w:hAnsi="MS Mincho" w:cs="MS Mincho" w:hint="eastAsia"/>
-        </w:rPr>
-        <w:t>✔</w:t>
-      </w:r>
-      <w:r>
-        <w:t>Underline the part of the dictionary output corresponding to the field which has the cursor.</w:t>
-      </w:r>
-    </w:p>
-    <w:p>
-      <w:pPr>
-        <w:pStyle w:val="Heading3"/>
-        <w:rPr>
-          <w:i/>
-          <w:iCs/>
-        </w:rPr>
-      </w:pPr>
-      <w:r>
-        <w:rPr>
-          <w:rFonts w:ascii="MS Mincho" w:eastAsia="MS Mincho" w:hAnsi="MS Mincho" w:cs="MS Mincho" w:hint="eastAsia"/>
-        </w:rPr>
-        <w:t>✔</w:t>
-      </w:r>
-      <w:r>
-        <w:t xml:space="preserve">Always provide </w:t>
-      </w:r>
-      <w:r>
-        <w:t xml:space="preserve">a blank line to add more information, such as another meaning (sense), or another example sentence. </w:t>
-      </w:r>
-      <w:r>
-        <w:rPr>
-          <w:i/>
-          <w:iCs/>
-        </w:rPr>
-        <w:t>(T</w:t>
-      </w:r>
-      <w:r>
-        <w:rPr>
-          <w:i/>
-          <w:iCs/>
-        </w:rPr>
-        <w:t>his is under review… does it make the program seem like it is never satisfied?)</w:t>
-      </w:r>
-    </w:p>
-    <w:p>
-      <w:pPr>
-        <w:pStyle w:val="Heading3"/>
-      </w:pPr>
-      <w:r>
-        <w:rPr>
-          <w:rFonts w:ascii="MS Mincho" w:eastAsia="MS Mincho" w:hAnsi="MS Mincho" w:cs="MS Mincho" w:hint="eastAsia"/>
-        </w:rPr>
-        <w:t>✔</w:t>
-      </w:r>
-      <w:r>
-        <w:t>Delete a sense or example by simply erasing its contents.</w:t>
-      </w:r>
-    </w:p>
-    <w:p>
-      <w:pPr>
-        <w:pStyle w:val="Heading3"/>
-      </w:pPr>
-      <w:r>
-        <w:rPr>
-          <w:rFonts w:ascii="MS Mincho" w:eastAsia="MS Mincho" w:hAnsi="MS Mincho" w:cs="MS Mincho" w:hint="eastAsia"/>
-        </w:rPr>
-        <w:t>✔</w:t>
-      </w:r>
-      <w:r>
-        <w:t>Provide a star button for indicating something special about a field, such as the need to review it later.</w:t>
-      </w:r>
-    </w:p>
-    <w:p>
-      <w:pPr>
-        <w:pStyle w:val="Heading3"/>
-      </w:pPr>
-      <w:r>
-        <w:rPr>
-          <w:rFonts w:ascii="Arial Unicode MS" w:eastAsia="Arial Unicode MS" w:hAnsi="Arial Unicode MS" w:cs="Arial Unicode MS" w:hint="eastAsia"/>
-        </w:rPr>
-        <w:t>➁</w:t>
-      </w:r>
-      <w:r>
-        <w:t xml:space="preserve"> </w:t>
-      </w:r>
-      <w:r>
-        <w:t>Support editing of collection traits (e.g. Semantic Domains)</w:t>
-      </w:r>
-      <w:r>
-        <w:t xml:space="preserve"> (Until then, can edit these via specialized tasks)</w:t>
-      </w:r>
-      <w:r>
-        <w:t>.</w:t>
-      </w:r>
-    </w:p>
-    <w:p>
-      <w:pPr>
-        <w:pStyle w:val="Heading3"/>
-      </w:pPr>
-      <w:r>
-        <w:t>Support setting and maintaining homograph numbers.</w:t>
-      </w:r>
-    </w:p>
-    <w:p>
-      <w:pPr>
-        <w:pStyle w:val="Heading3"/>
-      </w:pPr>
-      <w:r>
-        <w:t>Support reordering senses.</w:t>
-      </w:r>
-    </w:p>
-    <w:p>
-      <w:pPr>
-        <w:pStyle w:val="Heading2"/>
-      </w:pPr>
-      <w:r>
-        <w:lastRenderedPageBreak/>
-        <w:t>Collect Word List</w:t>
-      </w:r>
-    </w:p>
-    <w:p>
-      <w:pPr>
-        <w:pStyle w:val="Heading3"/>
-      </w:pPr>
-      <w:r>
-        <w:rPr>
-          <w:rFonts w:ascii="MS Mincho" w:eastAsia="MS Mincho" w:hAnsi="MS Mincho" w:cs="MS Mincho" w:hint="eastAsia"/>
-        </w:rPr>
-        <w:t>✔</w:t>
-      </w:r>
-      <w:r>
-        <w:t>Collect words in the target language by displaying one word at a time in a foreign language, and asking the user to translate it into one or more words in his language.</w:t>
-      </w:r>
-    </w:p>
-    <w:p>
-      <w:pPr>
-        <w:pStyle w:val="Heading3"/>
-      </w:pPr>
-      <w:r>
-        <w:rPr>
-          <w:rFonts w:ascii="MS Mincho" w:eastAsia="MS Mincho" w:hAnsi="MS Mincho" w:cs="MS Mincho" w:hint="eastAsia"/>
-        </w:rPr>
-        <w:t>✔</w:t>
-      </w:r>
-      <w:r>
-        <w:t>Words are entered into the dictionary, with the foreign word listed as a gloss.</w:t>
-      </w:r>
-    </w:p>
-    <w:p>
-      <w:pPr>
-        <w:pStyle w:val="Heading3"/>
-      </w:pPr>
-      <w:r>
-        <w:rPr>
-          <w:rFonts w:ascii="MS Mincho" w:eastAsia="MS Mincho" w:hAnsi="MS Mincho" w:cs="MS Mincho" w:hint="eastAsia"/>
-        </w:rPr>
-        <w:t>✔</w:t>
-      </w:r>
-      <w:r>
-        <w:t>If the word is already in the dictionary, a new sense is created, with the foreign word as its gloss.</w:t>
-      </w:r>
-    </w:p>
-    <w:p>
-      <w:pPr>
-        <w:pStyle w:val="Heading3"/>
-      </w:pPr>
-      <w:r>
-        <w:rPr>
-          <w:rFonts w:ascii="Arial Unicode MS" w:eastAsia="Arial Unicode MS" w:hAnsi="Arial Unicode MS" w:cs="Arial Unicode MS" w:hint="eastAsia"/>
-        </w:rPr>
-        <w:t>➁</w:t>
-      </w:r>
-      <w:r>
-        <w:t xml:space="preserve"> </w:t>
-      </w:r>
-      <w:r>
-        <w:t>Addition of Words animated to reinforce what’s going on.</w:t>
-      </w:r>
-    </w:p>
-    <w:p>
-      <w:pPr>
-        <w:pStyle w:val="Heading2"/>
-      </w:pPr>
-      <w:r>
-        <w:t>Semantic Domain Task</w:t>
-      </w:r>
-    </w:p>
-    <w:p>
-      <w:pPr>
-        <w:pStyle w:val="Heading3"/>
-      </w:pPr>
-      <w:r>
-        <w:rPr>
-          <w:rFonts w:ascii="MS Mincho" w:eastAsia="MS Mincho" w:hAnsi="MS Mincho" w:cs="MS Mincho" w:hint="eastAsia"/>
-        </w:rPr>
-        <w:t>✔</w:t>
-      </w:r>
-      <w:r>
-        <w:t xml:space="preserve"> Addition of Words animated to reinforce what’s going on.</w:t>
-      </w:r>
-    </w:p>
-    <w:p>
-      <w:pPr>
-        <w:pStyle w:val="Heading2"/>
-      </w:pPr>
-      <w:r>
-        <w:t>Other imagined Tasks</w:t>
-      </w:r>
-    </w:p>
-    <w:p>
-      <w:pPr>
-        <w:pStyle w:val="Heading3"/>
-      </w:pPr>
-      <w:r>
-        <w:t>Review.  View starred items and items that fail checks.</w:t>
-      </w:r>
-    </w:p>
-    <w:p>
-      <w:pPr>
-        <w:pStyle w:val="Heading3"/>
-      </w:pPr>
-      <w:r>
-        <w:t>Split/Merge words/ homographs</w:t>
-      </w:r>
-    </w:p>
-    <w:p>
-      <w:pPr>
-        <w:pStyle w:val="Heading3"/>
-      </w:pPr>
-      <w:r>
-        <w:t>Sense disambiguation</w:t>
-      </w:r>
-    </w:p>
-    <w:p>
-      <w:pPr>
-        <w:pStyle w:val="Heading3"/>
-      </w:pPr>
-      <w:r>
-        <w:t>Add/draw Illustrations</w:t>
-      </w:r>
-    </w:p>
-    <w:p>
-      <w:pPr>
-        <w:pStyle w:val="Heading3"/>
-      </w:pPr>
-      <w:r>
-        <w:t>Record pronunciations</w:t>
-      </w:r>
-    </w:p>
-    <w:p>
-      <w:pPr>
-        <w:pStyle w:val="Heading3"/>
-      </w:pPr>
-      <w:r>
-        <w:t>Record Stories</w:t>
-      </w:r>
-    </w:p>
-    <w:p>
-      <w:pPr>
-        <w:pStyle w:val="Heading3"/>
-      </w:pPr>
-      <w:r>
-        <w:t>Transcribe Stories</w:t>
-      </w:r>
-    </w:p>
-    <w:p>
-      <w:pPr>
-        <w:pStyle w:val="Heading3"/>
-      </w:pPr>
-      <w:r>
-        <w:t>Collect words based on a foreign dictionary. Would import selected fields into each vernacular word that is elicited. For example, if the source dictionary entry has semantic domains, copy those into the newly created entry.</w:t>
-      </w:r>
-    </w:p>
-    <w:p>
-      <w:pPr>
-        <w:pStyle w:val="Heading2"/>
-      </w:pPr>
-      <w:r>
-        <w:t>Actions</w:t>
-      </w:r>
-    </w:p>
-    <w:p>
-      <w:pPr>
-        <w:pStyle w:val="Heading3"/>
-      </w:pPr>
-      <w:r>
-        <w:rPr>
-          <w:rFonts w:ascii="MS Mincho" w:eastAsia="MS Mincho" w:hAnsi="MS Mincho" w:cs="MS Mincho" w:hint="eastAsia"/>
-        </w:rPr>
-        <w:t>✔</w:t>
-      </w:r>
-      <w:r>
-        <w:t xml:space="preserve"> </w:t>
-      </w:r>
-      <w:r>
-        <w:t>Provide a</w:t>
-      </w:r>
-      <w:r>
-        <w:t>n easy way for other programmer to</w:t>
-      </w:r>
-      <w:r>
-        <w:t xml:space="preserve"> add </w:t>
-      </w:r>
-      <w:r>
-        <w:t>plug-ins</w:t>
-      </w:r>
-      <w:r>
-        <w:t xml:space="preserve"> which do some action.</w:t>
-      </w:r>
-      <w:r>
-        <w:t xml:space="preserve"> </w:t>
-      </w:r>
-    </w:p>
-    <w:p>
-      <w:pPr>
-        <w:pStyle w:val="Heading3"/>
-      </w:pPr>
-      <w:r>
-        <w:rPr>
-          <w:rFonts w:ascii="MS Mincho" w:eastAsia="MS Mincho" w:hAnsi="MS Mincho" w:cs="MS Mincho" w:hint="eastAsia"/>
-        </w:rPr>
-        <w:t>✔</w:t>
-      </w:r>
-      <w:r>
-        <w:rPr>
-          <w:rFonts w:ascii="MS Mincho" w:eastAsia="MS Mincho" w:hAnsi="MS Mincho" w:cs="MS Mincho"/>
-        </w:rPr>
-        <w:t xml:space="preserve"> </w:t>
-      </w:r>
-      <w:r>
-        <w:t>Export to Standard Format.</w:t>
-      </w:r>
-    </w:p>
-    <w:p>
-      <w:pPr>
-        <w:pStyle w:val="Heading3"/>
-      </w:pPr>
-      <w:r>
-        <w:rPr>
-          <w:rFonts w:ascii="MS Mincho" w:eastAsia="MS Mincho" w:hAnsi="MS Mincho" w:cs="MS Mincho" w:hint="eastAsia"/>
-        </w:rPr>
-        <w:t>✔</w:t>
-      </w:r>
-      <w:r>
-        <w:rPr>
-          <w:rFonts w:ascii="MS Mincho" w:eastAsia="MS Mincho" w:hAnsi="MS Mincho" w:cs="MS Mincho"/>
-        </w:rPr>
-        <w:t xml:space="preserve"> </w:t>
-      </w:r>
-      <w:r>
-        <w:t>One-click zip and backup to USB Key</w:t>
-      </w:r>
-    </w:p>
-    <w:p>
-      <w:pPr>
-        <w:pStyle w:val="Heading3"/>
-      </w:pPr>
-      <w:r>
-        <w:rPr>
-          <w:rFonts w:ascii="Arial Unicode MS" w:eastAsia="Arial Unicode MS" w:hAnsi="Arial Unicode MS" w:cs="Arial Unicode MS" w:hint="eastAsia"/>
-        </w:rPr>
-        <w:t>✔</w:t>
-      </w:r>
-      <w:r>
-        <w:t xml:space="preserve"> </w:t>
-      </w:r>
-      <w:r>
-        <w:t>Email advisor.</w:t>
-      </w:r>
-    </w:p>
-    <w:p>
-      <w:pPr>
-        <w:pStyle w:val="Heading3"/>
-      </w:pPr>
-      <w:r>
-        <w:rPr>
-          <w:rFonts w:ascii="MS Mincho" w:eastAsia="MS Mincho" w:hAnsi="MS Mincho" w:cs="MS Mincho" w:hint="eastAsia"/>
-          <w:sz w:val="18"/>
-        </w:rPr>
-        <w:t>➀</w:t>
-      </w:r>
-      <w:r>
-        <w:t xml:space="preserve"> </w:t>
-      </w:r>
-      <w:r>
-        <w:t>Print draft dictionary.</w:t>
-      </w:r>
-    </w:p>
-    <w:p>
-      <w:pPr>
-        <w:pStyle w:val="Heading3"/>
-      </w:pPr>
-      <w:r>
-        <w:rPr>
-          <w:rFonts w:ascii="Arial Unicode MS" w:eastAsia="Arial Unicode MS" w:hAnsi="Arial Unicode MS" w:cs="Arial Unicode MS" w:hint="eastAsia"/>
-        </w:rPr>
-        <w:t>➁</w:t>
-      </w:r>
-      <w:r>
-        <w:t xml:space="preserve"> </w:t>
-      </w:r>
-      <w:r>
-        <w:t>Print progress report.</w:t>
-      </w:r>
-    </w:p>
-    <w:p>
-      <w:pPr>
-        <w:pStyle w:val="Heading3"/>
-      </w:pPr>
-      <w:r>
-        <w:rPr>
-          <w:rFonts w:ascii="Arial Unicode MS" w:eastAsia="Arial Unicode MS" w:hAnsi="Arial Unicode MS" w:cs="Arial Unicode MS" w:hint="eastAsia"/>
-        </w:rPr>
-        <w:t>➁</w:t>
-      </w:r>
-      <w:r>
-        <w:t xml:space="preserve"> Submit to Subversion repository.</w:t>
-      </w:r>
-    </w:p>
-    <w:p>
-      <w:pPr>
-        <w:pStyle w:val="Heading3"/>
-      </w:pPr>
-      <w:r>
-        <w:rPr>
-          <w:rFonts w:ascii="Arial Unicode MS" w:eastAsia="Arial Unicode MS" w:hAnsi="Arial Unicode MS" w:cs="Arial Unicode MS" w:hint="eastAsia"/>
-        </w:rPr>
-        <w:t>➁</w:t>
-      </w:r>
-      <w:r>
-        <w:t xml:space="preserve"> </w:t>
-      </w:r>
-      <w:r>
-        <w:t>Open dictionary in Lexique Pro</w:t>
-      </w:r>
-      <w:r>
-        <w:t xml:space="preserve"> (can be done in version 1 by opening the exported Standard Format document)</w:t>
-      </w:r>
-      <w:r>
-        <w:t>.</w:t>
-      </w:r>
-    </w:p>
-    <w:p>
-      <w:pPr>
-        <w:pStyle w:val="Heading1"/>
-      </w:pPr>
-      <w:r>
-        <w:lastRenderedPageBreak/>
-        <w:t>Notes</w:t>
-      </w:r>
-    </w:p>
-    <w:p>
-      <w:pPr>
-        <w:ind w:firstLine="0"/>
-      </w:pPr>
-      <w:r>
-        <w:t xml:space="preserve">Since WeSay seeks to shield the user from the file system, there is no “Open…” command.  </w:t>
-      </w:r>
-      <w:r>
-        <w:t>WeSay can be started</w:t>
-      </w:r>
-      <w:r>
-        <w:t xml:space="preserve"> with a particular project in</w:t>
-      </w:r>
-      <w:r>
-        <w:t xml:space="preserve"> </w:t>
-      </w:r>
-      <w:r>
-        <w:t>these</w:t>
-      </w:r>
-      <w:r>
-        <w:t xml:space="preserve"> ways:</w:t>
-      </w:r>
-    </w:p>
-    <w:p>
-      <w:pPr>
-        <w:pStyle w:val="Heading3"/>
-      </w:pPr>
-      <w:r>
-        <w:t>By double clicking on the LIFT file</w:t>
-      </w:r>
-    </w:p>
-    <w:p>
-      <w:pPr>
-        <w:pStyle w:val="Heading3"/>
-      </w:pPr>
-      <w:r>
-        <w:t>Via Project:”Open this project in Wesay” in the WeSay Setup program</w:t>
-      </w:r>
-    </w:p>
-    <w:p>
-      <w:pPr>
-        <w:pStyle w:val="Heading3"/>
-      </w:pPr>
-      <w:r>
-        <w:t>Via a</w:t>
-      </w:r>
-      <w:r>
-        <w:t xml:space="preserve"> shortcut or command-line parameter which gives</w:t>
-      </w:r>
-      <w:r>
-        <w:t xml:space="preserve"> the path to the LIFT file</w:t>
-      </w:r>
-    </w:p>
-    <w:p>
-      <w:pPr>
-        <w:pStyle w:val="Heading3"/>
-      </w:pPr>
-      <w:r>
-        <w:t>By running WeSay, in which case it opens the last project it was run with.</w:t>
-      </w:r>
-    </w:p>
-    <w:p>
-      <w:pPr>
-        <w:ind w:firstLine="0"/>
-      </w:pPr>
-      <w:r>
-        <w:t>The setup program places new project in the “My Documents” folder, but you can move them anywhere.</w:t>
-      </w:r>
-    </w:p>
-    <w:p>
-      <w:pPr>
-        <w:pStyle w:val="Heading1"/>
-      </w:pPr>
-      <w:r>
-        <w:t>Keyboard Shortcuts</w:t>
-      </w:r>
-    </w:p>
-    <w:p>
-      <w:pPr>
-        <w:pStyle w:val="Heading2"/>
-      </w:pPr>
-      <w:r>
-        <w:t>Standard Windows ones</w:t>
-      </w:r>
-    </w:p>
-    <w:p>
-      <w:pPr>
-        <w:pStyle w:val="Heading3"/>
-      </w:pPr>
-      <w:r>
-        <w:rPr>
-          <w:rFonts w:ascii="MS Mincho" w:eastAsia="MS Mincho" w:hAnsi="MS Mincho" w:cs="MS Mincho" w:hint="eastAsia"/>
-        </w:rPr>
-        <w:t>✔</w:t>
-      </w:r>
-      <w:r>
-        <w:t xml:space="preserve"> </w:t>
-      </w:r>
-      <w:r>
-        <w:t>Tab: move to next field</w:t>
-      </w:r>
-    </w:p>
-    <w:p>
-      <w:pPr>
-        <w:pStyle w:val="Heading3"/>
-      </w:pPr>
-      <w:r>
-        <w:rPr>
-          <w:rFonts w:ascii="MS Mincho" w:eastAsia="MS Mincho" w:hAnsi="MS Mincho" w:cs="MS Mincho" w:hint="eastAsia"/>
-        </w:rPr>
-        <w:t>✔</w:t>
-      </w:r>
-      <w:r>
-        <w:t>Shift-Tab: move to previous field</w:t>
-      </w:r>
-    </w:p>
-    <w:p>
-      <w:pPr>
-        <w:pStyle w:val="Heading3"/>
-      </w:pPr>
-      <w:r>
-        <w:rPr>
-          <w:rFonts w:ascii="MS Mincho" w:eastAsia="MS Mincho" w:hAnsi="MS Mincho" w:cs="MS Mincho" w:hint="eastAsia"/>
-        </w:rPr>
-        <w:t>✔</w:t>
-      </w:r>
-      <w:r>
-        <w:t>Ctrl+PageDown Move to Next Tab Page</w:t>
-      </w:r>
-    </w:p>
-    <w:p>
-      <w:pPr>
-        <w:pStyle w:val="Heading3"/>
-      </w:pPr>
-      <w:r>
-        <w:rPr>
-          <w:rFonts w:ascii="MS Mincho" w:eastAsia="MS Mincho" w:hAnsi="MS Mincho" w:cs="MS Mincho" w:hint="eastAsia"/>
-        </w:rPr>
-        <w:t>✔</w:t>
-      </w:r>
-      <w:r>
-        <w:t>Ctrl+PageUp Move to Previous Tab Page</w:t>
-      </w:r>
-    </w:p>
-    <w:p>
-      <w:pPr>
-        <w:pStyle w:val="Heading3"/>
-      </w:pPr>
-      <w:r>
-        <w:rPr>
-          <w:rFonts w:ascii="MS Mincho" w:eastAsia="MS Mincho" w:hAnsi="MS Mincho" w:cs="MS Mincho" w:hint="eastAsia"/>
-        </w:rPr>
-        <w:t>✔</w:t>
-      </w:r>
-      <w:r>
-        <w:t>Alt+Down Open up a combo-box (e.g. Part of Speech)</w:t>
-      </w:r>
-    </w:p>
-    <w:p>
-      <w:pPr>
-        <w:pStyle w:val="Heading2"/>
-      </w:pPr>
-      <w:r>
-        <w:t xml:space="preserve">Dictionary Task </w:t>
-      </w:r>
-    </w:p>
-    <w:p>
-      <w:pPr>
-        <w:pStyle w:val="Heading3"/>
-      </w:pPr>
-      <w:r>
-        <w:rPr>
-          <w:rFonts w:ascii="MS Mincho" w:eastAsia="MS Mincho" w:hAnsi="MS Mincho" w:cs="MS Mincho" w:hint="eastAsia"/>
-        </w:rPr>
-        <w:t>✔</w:t>
-      </w:r>
-      <w:r>
-        <w:t>Alt+N: New Word</w:t>
-      </w:r>
-    </w:p>
-    <w:p>
-      <w:pPr>
-        <w:pStyle w:val="Heading3"/>
-      </w:pPr>
-      <w:r>
-        <w:rPr>
-          <w:rFonts w:ascii="MS Mincho" w:eastAsia="MS Mincho" w:hAnsi="MS Mincho" w:cs="MS Mincho" w:hint="eastAsia"/>
-        </w:rPr>
-        <w:t>✔</w:t>
-      </w:r>
-      <w:r>
-        <w:t>Alt+D: Delete Word</w:t>
-      </w:r>
-    </w:p>
-    <w:p>
-      <w:pPr>
-        <w:pStyle w:val="Heading3"/>
-      </w:pPr>
-      <w:r>
-        <w:rPr>
-          <w:rFonts w:ascii="MS Mincho" w:eastAsia="MS Mincho" w:hAnsi="MS Mincho" w:cs="MS Mincho" w:hint="eastAsia"/>
-        </w:rPr>
-        <w:t>➀</w:t>
-      </w:r>
-      <w:r>
-        <w:t xml:space="preserve"> </w:t>
-      </w:r>
-      <w:r>
-        <w:t>Ctrl+F: Move to find fox</w:t>
-      </w:r>
-    </w:p>
-    <w:p>
-      <w:pPr>
-        <w:pStyle w:val="Heading2"/>
-      </w:pPr>
-      <w:r>
-        <w:t>Collect By Semantic Domain</w:t>
-      </w:r>
-    </w:p>
-    <w:p>
-      <w:pPr>
-        <w:pStyle w:val="Heading3"/>
-      </w:pPr>
-      <w:r>
-        <w:rPr>
-          <w:rFonts w:ascii="MS Mincho" w:eastAsia="MS Mincho" w:hAnsi="MS Mincho" w:cs="MS Mincho" w:hint="eastAsia"/>
-        </w:rPr>
-        <w:t>✔</w:t>
-      </w:r>
-      <w:r>
-        <w:t>Enter: Add word to list of words with the displayed semantic domain</w:t>
-      </w:r>
-    </w:p>
-    <w:p>
-      <w:pPr>
-        <w:pStyle w:val="Heading3"/>
-      </w:pPr>
-      <w:r>
-        <w:rPr>
-          <w:rFonts w:ascii="MS Mincho" w:eastAsia="MS Mincho" w:hAnsi="MS Mincho" w:cs="MS Mincho" w:hint="eastAsia"/>
-        </w:rPr>
-        <w:t>✔</w:t>
-      </w:r>
-      <w:r>
-        <w:t>Page Down: Move to the next question or, if out of questions, to the next topic.</w:t>
-      </w:r>
-    </w:p>
-    <w:p>
-      <w:pPr>
-        <w:pStyle w:val="Heading2"/>
-      </w:pPr>
-      <w:r>
-        <w:t>Collect By Semantic Domain</w:t>
-      </w:r>
-    </w:p>
-    <w:p>
-      <w:pPr>
-        <w:pStyle w:val="Heading3"/>
-      </w:pPr>
-      <w:r>
-        <w:rPr>
-          <w:rFonts w:ascii="MS Mincho" w:eastAsia="MS Mincho" w:hAnsi="MS Mincho" w:cs="MS Mincho" w:hint="eastAsia"/>
-        </w:rPr>
-        <w:t>✔</w:t>
-      </w:r>
-      <w:r>
-        <w:t>Enter: Add word to list of words which are equivalent to the displayed foreign word.</w:t>
-      </w:r>
-    </w:p>
-    <w:p>
-      <w:pPr>
-        <w:pStyle w:val="Heading3"/>
-      </w:pPr>
-      <w:r>
-        <w:rPr>
-          <w:rFonts w:ascii="MS Mincho" w:eastAsia="MS Mincho" w:hAnsi="MS Mincho" w:cs="MS Mincho" w:hint="eastAsia"/>
-        </w:rPr>
-        <w:t>✔</w:t>
-      </w:r>
-      <w:r>
-        <w:t>Page Down: Move to the next word to translate.</w:t>
-      </w:r>
-    </w:p>
-    <w:p>
-      <w:pPr>
-        <w:pStyle w:val="Heading2"/>
-      </w:pPr>
-      <w:r>
-        <w:t>Missing field tasks (e.g. Add Meanings)</w:t>
-      </w:r>
-    </w:p>
-    <w:p>
-      <w:pPr>
-        <w:pStyle w:val="Heading3"/>
-      </w:pPr>
-      <w:r>
-        <w:rPr>
-          <w:rFonts w:ascii="MS Mincho" w:eastAsia="MS Mincho" w:hAnsi="MS Mincho" w:cs="MS Mincho" w:hint="eastAsia"/>
-        </w:rPr>
-        <w:t>✔</w:t>
-      </w:r>
-      <w:r>
-        <w:t>Page Down: Move to the next word which is missing this field</w:t>
-      </w:r>
-    </w:p>
-    <w:p>
-      <w:pPr>
-        <w:pStyle w:val="Heading1"/>
-      </w:pPr>
-      <w:r>
-        <w:lastRenderedPageBreak/>
-        <w:t>LIFT XML File format support</w:t>
-      </w:r>
-    </w:p>
-    <w:p>
-      <w:r>
-        <w:t>LIFT, by its nature, is not a format that every application is expected to fully support.  Since WeSay is aimed at basic dictionary making and not full-on lexicography, we don’t aim to support editing of every kind of data LIFT supports.</w:t>
-      </w:r>
-    </w:p>
-    <w:p>
-      <w:pPr>
-        <w:pStyle w:val="Heading3"/>
-        <w:rPr>
-          <w:rFonts w:ascii="MS Mincho" w:eastAsia="MS Mincho" w:hAnsi="MS Mincho" w:cs="MS Mincho"/>
-        </w:rPr>
-      </w:pPr>
-      <w:r>
-        <w:rPr>
-          <w:rFonts w:ascii="MS Mincho" w:eastAsia="MS Mincho" w:hAnsi="MS Mincho" w:cs="MS Mincho"/>
-        </w:rPr>
-        <w:t>✔</w:t>
-      </w:r>
-      <w:r>
-        <w:t>When opening a new LIFT file, preprocess it to add guids (Globally Unique Identifiers) to every entry.</w:t>
-      </w:r>
-    </w:p>
-    <w:p>
-      <w:pPr>
-        <w:pStyle w:val="Heading3"/>
-      </w:pPr>
-      <w:r>
-        <w:rPr>
-          <w:rFonts w:ascii="MS Mincho" w:eastAsia="MS Mincho" w:hAnsi="MS Mincho" w:cs="MS Mincho" w:hint="eastAsia"/>
-        </w:rPr>
-        <w:t>✔</w:t>
-      </w:r>
-      <w:r>
-        <w:t>Drop unsupported data in the LIFT file.</w:t>
-      </w:r>
-    </w:p>
-    <w:p>
-      <w:pPr>
-        <w:pStyle w:val="Heading3"/>
-      </w:pPr>
-      <w:r>
-        <w:rPr>
-          <w:rFonts w:ascii="Arial Unicode MS" w:eastAsia="Arial Unicode MS" w:hAnsi="Arial Unicode MS" w:cs="Arial Unicode MS" w:hint="eastAsia"/>
-        </w:rPr>
-        <w:t>➁</w:t>
-      </w:r>
-      <w:r>
-        <w:rPr>
-          <w:rFonts w:ascii="Arial Unicode MS" w:eastAsia="Arial Unicode MS" w:hAnsi="Arial Unicode MS" w:cs="Arial Unicode MS"/>
-        </w:rPr>
-        <w:t xml:space="preserve"> </w:t>
-      </w:r>
-      <w:r>
-        <w:t>Allow opening of LIFT files that are not inside a WeSay Project directory.  Create a default task/field configuration for them.</w:t>
-      </w:r>
-    </w:p>
-    <w:p>
-      <w:pPr>
-        <w:pStyle w:val="Heading3"/>
-      </w:pPr>
-      <w:r>
-        <w:rPr>
-          <w:rFonts w:ascii="Arial Unicode MS" w:eastAsia="Arial Unicode MS" w:hAnsi="Arial Unicode MS" w:cs="Arial Unicode MS" w:hint="eastAsia"/>
-        </w:rPr>
-        <w:t>➁</w:t>
-      </w:r>
-      <w:r>
-        <w:rPr>
-          <w:rFonts w:ascii="Arial Unicode MS" w:eastAsia="Arial Unicode MS" w:hAnsi="Arial Unicode MS" w:cs="Arial Unicode MS"/>
-        </w:rPr>
-        <w:t xml:space="preserve"> </w:t>
-      </w:r>
-      <w:r>
         <w:t>Allow unsupported LIFT data to be retained in the LIFT file.</w:t>
       </w:r>
     </w:p>
@@ -2245,7 +2257,7 @@
       <w:r>
         <w:t xml:space="preserve">See </w:t>
       </w:r>
-      <w:hyperlink r:id="rId13" w:history="1">
+      <w:hyperlink r:id="rId14" w:history="1">
         <w:r>
           <w:rPr>
             <w:rStyle w:val="Hyperlink"/>
@@ -3536,6 +3548,7 @@
     <w:rsid w:val="00B962BD"/>
     <w:rsid w:val="00C41392"/>
     <w:rsid w:val="00CA7DB2"/>
+    <w:rsid w:val="00D02905"/>
     <w:rsid w:val="00D9601C"/>
     <w:rsid w:val="00EB41F0"/>
     <w:rsid w:val="00FA0A82"/>

</xml_diff>

<commit_message>
WS-388 Congratulations not showing when done with task WS-386 Missing checkmark in task completed message on basic system WS-373 Button too small for "gather words by sem dom" label in Current Task indicator WS-372 Navigation buttons messed up in gathering tasks
git-svn-id: http://www.wesay.org/code/WeSay/trunk@931 b25276a9-ce15-0410-9281-991c76e3d784

committer: hatton <hatton@b25276a9-ce15-0410-9281-991c76e3d784>
</commit_message>
<xml_diff>
--- a/doc/roadmap.docx
+++ b/doc/roadmap.docx
@@ -23,7 +23,7 @@
           <w:docPart w:val="9A489FA15FEE48D6B0923D9F54622F19"/>
         </w:placeholder>
         <w:dataBinding w:prefixMappings="xmlns:ns0='http://schemas.microsoft.com/office/2006/coverPageProps' " w:xpath="/ns0:CoverPageProperties[1]/ns0:PublishDate[1]" w:storeItemID="{55AF091B-3C7A-41E3-B477-F2FDAA23CFDA}"/>
-        <w:date w:fullDate="2007-08-20T00:00:00Z">
+        <w:date w:fullDate="2007-09-24T00:00:00Z">
           <w:dateFormat w:val="M/d/yyyy"/>
           <w:lid w:val="en-US"/>
           <w:storeMappedDataAs w:val="dateTime"/>
@@ -36,7 +36,7 @@
             <w:pStyle w:val="NoSpacing"/>
           </w:pPr>
           <w:r>
-            <w:t>8/20</w:t>
+            <w:t>9/24</w:t>
           </w:r>
           <w:r>
             <w:t>/2007</w:t>
@@ -513,10 +513,9 @@
       </w:pPr>
       <w:r>
         <w:rPr>
-          <w:rFonts w:ascii="MS Mincho" w:eastAsia="MS Mincho" w:hAnsi="MS Mincho" w:cs="MS Mincho" w:hint="eastAsia"/>
-          <w:sz w:val="18"/>
-        </w:rPr>
-        <w:t>➀</w:t>
+          <w:rFonts w:ascii="Arial Unicode MS" w:eastAsia="Arial Unicode MS" w:hAnsi="Arial Unicode MS" w:cs="Arial Unicode MS" w:hint="eastAsia"/>
+        </w:rPr>
+        <w:t>✔</w:t>
       </w:r>
       <w:r>
         <w:t xml:space="preserve"> </w:t>
@@ -531,10 +530,9 @@
       </w:pPr>
       <w:r>
         <w:rPr>
-          <w:rFonts w:ascii="MS Mincho" w:eastAsia="MS Mincho" w:hAnsi="MS Mincho" w:cs="MS Mincho" w:hint="eastAsia"/>
-          <w:sz w:val="18"/>
-        </w:rPr>
-        <w:t>➀</w:t>
+          <w:rFonts w:ascii="Arial Unicode MS" w:eastAsia="Arial Unicode MS" w:hAnsi="Arial Unicode MS" w:cs="Arial Unicode MS" w:hint="eastAsia"/>
+        </w:rPr>
+        <w:t>➁</w:t>
       </w:r>
       <w:r>
         <w:t xml:space="preserve"> </w:t>
@@ -555,10 +553,9 @@
       </w:pPr>
       <w:r>
         <w:rPr>
-          <w:rFonts w:ascii="MS Mincho" w:eastAsia="MS Mincho" w:hAnsi="MS Mincho" w:cs="MS Mincho" w:hint="eastAsia"/>
-          <w:sz w:val="18"/>
-        </w:rPr>
-        <w:t>➀</w:t>
+          <w:rFonts w:ascii="Arial Unicode MS" w:eastAsia="Arial Unicode MS" w:hAnsi="Arial Unicode MS" w:cs="Arial Unicode MS" w:hint="eastAsia"/>
+        </w:rPr>
+        <w:t>✔</w:t>
       </w:r>
       <w:r>
         <w:t xml:space="preserve"> </w:t>
@@ -630,9 +627,8 @@
       <w:r>
         <w:rPr>
           <w:rFonts w:ascii="MS Mincho" w:eastAsia="MS Mincho" w:hAnsi="MS Mincho" w:cs="MS Mincho" w:hint="eastAsia"/>
-          <w:sz w:val="18"/>
-        </w:rPr>
-        <w:t>➀</w:t>
+        </w:rPr>
+        <w:t>✔</w:t>
       </w:r>
       <w:r>
         <w:t>Edit option lists</w:t>
@@ -650,7 +646,7 @@
         <w:t>(e.g. parts of speech)</w:t>
       </w:r>
       <w:r>
-        <w:t>. Currently xml-only.</w:t>
+        <w:t xml:space="preserve">. </w:t>
       </w:r>
     </w:p>
     <w:p>
@@ -780,6 +776,153 @@
       </w:pPr>
       <w:r>
         <w:rPr>
+          <w:rFonts w:ascii="MS Mincho" w:eastAsia="MS Mincho" w:hAnsi="MS Mincho" w:cs="MS Mincho" w:hint="eastAsia"/>
+        </w:rPr>
+        <w:t>✔</w:t>
+      </w:r>
+      <w:r>
+        <w:t>Next to each task show how many word</w:t>
+      </w:r>
+      <w:r>
+        <w:t xml:space="preserve">s/senses still need that task. </w:t>
+      </w:r>
+    </w:p>
+    <w:p>
+      <w:pPr>
+        <w:pStyle w:val="Heading3"/>
+      </w:pPr>
+      <w:r>
+        <w:rPr>
+          <w:rFonts w:ascii="MS Mincho" w:eastAsia="MS Mincho" w:hAnsi="MS Mincho" w:cs="MS Mincho" w:hint="eastAsia"/>
+        </w:rPr>
+        <w:t>✔</w:t>
+      </w:r>
+      <w:r>
+        <w:t>Right-clicking enables quickly opening the project in the Setup application.</w:t>
+      </w:r>
+    </w:p>
+    <w:p>
+      <w:pPr>
+        <w:pStyle w:val="Heading2"/>
+      </w:pPr>
+      <w:r>
+        <w:t>Lexical Model (what’s in the database)</w:t>
+      </w:r>
+    </w:p>
+    <w:p>
+      <w:pPr>
+        <w:pStyle w:val="Heading3"/>
+      </w:pPr>
+      <w:r>
+        <w:rPr>
+          <w:rFonts w:ascii="MS Mincho" w:eastAsia="MS Mincho" w:hAnsi="MS Mincho" w:cs="MS Mincho" w:hint="eastAsia"/>
+        </w:rPr>
+        <w:t>✔</w:t>
+      </w:r>
+      <w:r>
+        <w:t xml:space="preserve">Supported </w:t>
+      </w:r>
+      <w:r>
+        <w:rPr>
+          <w:i/>
+          <w:iCs/>
+        </w:rPr>
+        <w:t>objects</w:t>
+      </w:r>
+      <w:r>
+        <w:t xml:space="preserve"> are Word, Sense, and Example</w:t>
+      </w:r>
+    </w:p>
+    <w:p>
+      <w:pPr>
+        <w:pStyle w:val="Heading3"/>
+      </w:pPr>
+      <w:r>
+        <w:rPr>
+          <w:rFonts w:ascii="MS Mincho" w:eastAsia="MS Mincho" w:hAnsi="MS Mincho" w:cs="MS Mincho" w:hint="eastAsia"/>
+        </w:rPr>
+        <w:t>✔</w:t>
+      </w:r>
+      <w:r>
+        <w:t xml:space="preserve">Each object can have unlimited </w:t>
+      </w:r>
+      <w:r>
+        <w:rPr>
+          <w:i/>
+          <w:iCs/>
+        </w:rPr>
+        <w:t>custom fields</w:t>
+      </w:r>
+      <w:r>
+        <w:t>.  Each is one of the following types:</w:t>
+      </w:r>
+    </w:p>
+    <w:p>
+      <w:pPr>
+        <w:pStyle w:val="Heading3"/>
+      </w:pPr>
+      <w:r>
+        <w:rPr>
+          <w:rFonts w:ascii="MS Mincho" w:eastAsia="MS Mincho" w:hAnsi="MS Mincho" w:cs="MS Mincho" w:hint="eastAsia"/>
+        </w:rPr>
+        <w:t>✔</w:t>
+      </w:r>
+      <w:r>
+        <w:t>A field can contain one or more strings, one per writing system.</w:t>
+      </w:r>
+    </w:p>
+    <w:p>
+      <w:pPr>
+        <w:ind w:left="720"/>
+      </w:pPr>
+      <w:r>
+        <w:t xml:space="preserve">Here, a  </w:t>
+      </w:r>
+      <w:r>
+        <w:rPr>
+          <w:i/>
+          <w:iCs/>
+        </w:rPr>
+        <w:t>string</w:t>
+      </w:r>
+      <w:r>
+        <w:t xml:space="preserve"> is a list of  Unicode characters in a single writing system.</w:t>
+      </w:r>
+    </w:p>
+    <w:p>
+      <w:pPr>
+        <w:pStyle w:val="Heading4"/>
+      </w:pPr>
+      <w:r>
+        <w:rPr>
+          <w:rFonts w:hint="eastAsia"/>
+        </w:rPr>
+        <w:t>✔</w:t>
+      </w:r>
+      <w:r>
+        <w:t>An option Reference (LIFT’s trait) is a value restricted by an Option List (aka Range Set).</w:t>
+      </w:r>
+    </w:p>
+    <w:p>
+      <w:pPr>
+        <w:pStyle w:val="Heading4"/>
+      </w:pPr>
+      <w:r>
+        <w:rPr>
+          <w:rFonts w:hint="eastAsia"/>
+        </w:rPr>
+        <w:t>✔</w:t>
+      </w:r>
+      <w:r>
+        <w:t>An Option Reference Collection (a sequence of LIFT’s traits) is an unordered collection of  values restricted by an Option List (aka Range Set).</w:t>
+      </w:r>
+    </w:p>
+    <w:p>
+      <w:pPr>
+        <w:pStyle w:val="Heading3"/>
+      </w:pPr>
+      <w:r>
+        <w:rPr>
           <w:rFonts w:ascii="Arial Unicode MS" w:eastAsia="Arial Unicode MS" w:hAnsi="Arial Unicode MS" w:cs="Arial Unicode MS"/>
           <w:sz w:val="18"/>
         </w:rPr>
@@ -793,137 +936,863 @@
         <w:t>➀</w:t>
       </w:r>
       <w:r>
-        <w:t>Next to each task show how many words/senses still need that task. (Currently, this number is sometimes inaccurate).</w:t>
-      </w:r>
-    </w:p>
-    <w:p>
-      <w:pPr>
-        <w:pStyle w:val="Heading3"/>
-      </w:pPr>
-      <w:r>
-        <w:rPr>
-          <w:rFonts w:ascii="MS Mincho" w:eastAsia="MS Mincho" w:hAnsi="MS Mincho" w:cs="MS Mincho" w:hint="eastAsia"/>
-        </w:rPr>
-        <w:t>✔</w:t>
-      </w:r>
-      <w:r>
-        <w:t>Right-clicking enables quickly opening the project in the Setup application.</w:t>
-      </w:r>
-    </w:p>
-    <w:p>
-      <w:pPr>
-        <w:pStyle w:val="Heading2"/>
-      </w:pPr>
-      <w:r>
-        <w:t>Lexical Model (what’s in the database)</w:t>
-      </w:r>
-    </w:p>
-    <w:p>
-      <w:pPr>
-        <w:pStyle w:val="Heading3"/>
-      </w:pPr>
-      <w:r>
-        <w:rPr>
-          <w:rFonts w:ascii="MS Mincho" w:eastAsia="MS Mincho" w:hAnsi="MS Mincho" w:cs="MS Mincho" w:hint="eastAsia"/>
-        </w:rPr>
-        <w:t>✔</w:t>
-      </w:r>
-      <w:r>
-        <w:t xml:space="preserve">Supported </w:t>
+        <w:rPr>
+          <w:rFonts w:ascii="Arial Unicode MS" w:eastAsia="Arial Unicode MS" w:hAnsi="Arial Unicode MS" w:cs="Arial Unicode MS"/>
+          <w:sz w:val="18"/>
+        </w:rPr>
+        <w:t xml:space="preserve"> </w:t>
+      </w:r>
+      <w:r>
+        <w:t xml:space="preserve">Support LIFT’s </w:t>
       </w:r>
       <w:r>
         <w:rPr>
           <w:i/>
           <w:iCs/>
         </w:rPr>
-        <w:t>objects</w:t>
-      </w:r>
-      <w:r>
-        <w:t xml:space="preserve"> are Word, Sense, and Example</w:t>
-      </w:r>
-    </w:p>
-    <w:p>
-      <w:pPr>
-        <w:pStyle w:val="Heading3"/>
-      </w:pPr>
-      <w:r>
-        <w:rPr>
-          <w:rFonts w:ascii="MS Mincho" w:eastAsia="MS Mincho" w:hAnsi="MS Mincho" w:cs="MS Mincho" w:hint="eastAsia"/>
-        </w:rPr>
-        <w:t>✔</w:t>
-      </w:r>
-      <w:r>
-        <w:t xml:space="preserve">Each object can have unlimited </w:t>
+        <w:t>relation</w:t>
+      </w:r>
+      <w:r>
+        <w:t xml:space="preserve"> object</w:t>
+      </w:r>
+      <w:r>
+        <w:t>.  Currently, you can add any number of relations, but only of the type that points to a single entry (e.g. BaseForm).</w:t>
+      </w:r>
+    </w:p>
+    <w:p/>
+    <w:p>
+      <w:pPr>
+        <w:pStyle w:val="Heading3"/>
+      </w:pPr>
+      <w:r>
+        <w:t xml:space="preserve">Support LIFT’s </w:t>
       </w:r>
       <w:r>
         <w:rPr>
           <w:i/>
           <w:iCs/>
         </w:rPr>
-        <w:t>custom fields</w:t>
-      </w:r>
-      <w:r>
-        <w:t>.  Each is one of the following types:</w:t>
-      </w:r>
-    </w:p>
-    <w:p>
-      <w:pPr>
-        <w:pStyle w:val="Heading3"/>
-      </w:pPr>
-      <w:r>
-        <w:rPr>
-          <w:rFonts w:ascii="MS Mincho" w:eastAsia="MS Mincho" w:hAnsi="MS Mincho" w:cs="MS Mincho" w:hint="eastAsia"/>
-        </w:rPr>
-        <w:t>✔</w:t>
-      </w:r>
-      <w:r>
-        <w:t>A field can contain one or more strings, one per writing system.</w:t>
-      </w:r>
-    </w:p>
-    <w:p>
-      <w:pPr>
-        <w:ind w:left="720"/>
-      </w:pPr>
-      <w:r>
-        <w:t xml:space="preserve">Here, a  </w:t>
+        <w:t xml:space="preserve">variant </w:t>
+      </w:r>
+      <w:r>
+        <w:t xml:space="preserve"> object.</w:t>
+      </w:r>
+    </w:p>
+    <w:p>
+      <w:pPr>
+        <w:pStyle w:val="Heading3"/>
+      </w:pPr>
+      <w:r>
+        <w:t xml:space="preserve">Support LIFT’s </w:t>
       </w:r>
       <w:r>
         <w:rPr>
           <w:i/>
           <w:iCs/>
         </w:rPr>
-        <w:t>string</w:t>
-      </w:r>
-      <w:r>
-        <w:t xml:space="preserve"> is a list of  Unicode characters in a single writing system.</w:t>
-      </w:r>
-    </w:p>
-    <w:p>
-      <w:pPr>
-        <w:pStyle w:val="Heading4"/>
-      </w:pPr>
-      <w:r>
-        <w:rPr>
-          <w:rFonts w:hint="eastAsia"/>
-        </w:rPr>
-        <w:t>✔</w:t>
-      </w:r>
-      <w:r>
-        <w:t>An option Reference (LIFT’s trait) is a value restricted by an Option List (aka Range Set).</w:t>
-      </w:r>
-    </w:p>
-    <w:p>
-      <w:pPr>
-        <w:pStyle w:val="Heading4"/>
-      </w:pPr>
-      <w:r>
-        <w:rPr>
-          <w:rFonts w:hint="eastAsia"/>
-        </w:rPr>
-        <w:t>✔</w:t>
-      </w:r>
-      <w:r>
-        <w:t>An Option Reference Collection (a sequence of LIFT’s traits) is an unordered collection of  values restricted by an Option List (aka Range Set).</w:t>
+        <w:t>rever</w:t>
+      </w:r>
+      <w:r>
+        <w:rPr>
+          <w:i/>
+          <w:iCs/>
+        </w:rPr>
+        <w:t>s</w:t>
+      </w:r>
+      <w:r>
+        <w:rPr>
+          <w:i/>
+          <w:iCs/>
+        </w:rPr>
+        <w:t xml:space="preserve">al </w:t>
+      </w:r>
+      <w:r>
+        <w:t xml:space="preserve"> object.</w:t>
+      </w:r>
+    </w:p>
+    <w:p>
+      <w:pPr>
+        <w:pStyle w:val="Heading3"/>
+      </w:pPr>
+      <w:r>
+        <w:t xml:space="preserve">Support for strings which contain styled information (LIFT’s </w:t>
+      </w:r>
+      <w:r>
+        <w:rPr>
+          <w:i/>
+          <w:iCs/>
+        </w:rPr>
+        <w:t>span</w:t>
+      </w:r>
+      <w:r>
+        <w:t>).</w:t>
+      </w:r>
+    </w:p>
+    <w:p>
+      <w:pPr>
+        <w:pStyle w:val="Heading3"/>
+      </w:pPr>
+      <w:r>
+        <w:rPr>
+          <w:rFonts w:ascii="MS Mincho" w:eastAsia="MS Mincho" w:hAnsi="MS Mincho" w:cs="MS Mincho" w:hint="eastAsia"/>
+        </w:rPr>
+        <w:t>✔</w:t>
+      </w:r>
+      <w:r>
+        <w:t>Words or phrases, in one or more writing systems.</w:t>
+      </w:r>
+    </w:p>
+    <w:p>
+      <w:pPr>
+        <w:pStyle w:val="Heading3"/>
+      </w:pPr>
+      <w:r>
+        <w:rPr>
+          <w:rFonts w:ascii="MS Mincho" w:eastAsia="MS Mincho" w:hAnsi="MS Mincho" w:cs="MS Mincho" w:hint="eastAsia"/>
+        </w:rPr>
+        <w:t>✔</w:t>
+      </w:r>
+      <w:r>
+        <w:t>Words can have one or more Senses</w:t>
+      </w:r>
+    </w:p>
+    <w:p>
+      <w:pPr>
+        <w:pStyle w:val="Heading3"/>
+      </w:pPr>
+      <w:r>
+        <w:rPr>
+          <w:rFonts w:ascii="Arial Unicode MS" w:eastAsia="Arial Unicode MS" w:hAnsi="Arial Unicode MS" w:cs="Arial Unicode MS" w:hint="eastAsia"/>
+        </w:rPr>
+        <w:t>➁</w:t>
+      </w:r>
+      <w:r>
+        <w:rPr>
+          <w:rFonts w:ascii="Arial Unicode MS" w:eastAsia="Arial Unicode MS" w:hAnsi="Arial Unicode MS" w:cs="Arial Unicode MS"/>
+        </w:rPr>
+        <w:t xml:space="preserve"> </w:t>
+      </w:r>
+      <w:r>
+        <w:t>Words can have one or more sound recordings.</w:t>
+      </w:r>
+    </w:p>
+    <w:p>
+      <w:pPr>
+        <w:pStyle w:val="Heading3"/>
+      </w:pPr>
+      <w:r>
+        <w:rPr>
+          <w:rFonts w:ascii="MS Mincho" w:eastAsia="MS Mincho" w:hAnsi="MS Mincho" w:cs="MS Mincho" w:hint="eastAsia"/>
+        </w:rPr>
+        <w:t>✔</w:t>
+      </w:r>
+      <w:r>
+        <w:rPr>
+          <w:rFonts w:ascii="Arial Unicode MS" w:eastAsia="Arial Unicode MS" w:hAnsi="Arial Unicode MS" w:cs="Arial Unicode MS"/>
+        </w:rPr>
+        <w:t xml:space="preserve"> </w:t>
+      </w:r>
+      <w:r>
+        <w:t>Possible to Produce</w:t>
+      </w:r>
+      <w:r>
+        <w:rPr>
+          <w:rFonts w:ascii="Arial Unicode MS" w:eastAsia="Arial Unicode MS" w:hAnsi="Arial Unicode MS" w:cs="Arial Unicode MS"/>
+        </w:rPr>
+        <w:t xml:space="preserve"> </w:t>
+      </w:r>
+      <w:r>
+        <w:t>Subentries.</w:t>
+      </w:r>
+      <w:r>
+        <w:t xml:space="preserve">  Use the BaseForm relation field in each subentry.</w:t>
+      </w:r>
+    </w:p>
+    <w:p>
+      <w:pPr>
+        <w:pStyle w:val="Heading3"/>
+      </w:pPr>
+      <w:r>
+        <w:rPr>
+          <w:rFonts w:ascii="MS Mincho" w:eastAsia="MS Mincho" w:hAnsi="MS Mincho" w:cs="MS Mincho" w:hint="eastAsia"/>
+        </w:rPr>
+        <w:t>✔</w:t>
+      </w:r>
+      <w:r>
+        <w:t>Senses can have one or more examples</w:t>
+      </w:r>
+    </w:p>
+    <w:p>
+      <w:pPr>
+        <w:pStyle w:val="Heading3"/>
+      </w:pPr>
+      <w:r>
+        <w:rPr>
+          <w:rFonts w:ascii="MS Mincho" w:eastAsia="MS Mincho" w:hAnsi="MS Mincho" w:cs="MS Mincho" w:hint="eastAsia"/>
+        </w:rPr>
+        <w:t>✔</w:t>
+      </w:r>
+      <w:r>
+        <w:rPr>
+          <w:rFonts w:ascii="Arial Unicode MS" w:eastAsia="Arial Unicode MS" w:hAnsi="Arial Unicode MS" w:cs="Arial Unicode MS"/>
+        </w:rPr>
+        <w:t xml:space="preserve"> </w:t>
+      </w:r>
+      <w:r>
+        <w:t xml:space="preserve">Senses can have </w:t>
+      </w:r>
+      <w:r>
+        <w:t>a single picture</w:t>
+      </w:r>
+      <w:r>
+        <w:t>.</w:t>
+      </w:r>
+    </w:p>
+    <w:p>
+      <w:pPr>
+        <w:pStyle w:val="Heading3"/>
+      </w:pPr>
+      <w:r>
+        <w:rPr>
+          <w:rFonts w:ascii="MS Mincho" w:eastAsia="MS Mincho" w:hAnsi="MS Mincho" w:cs="MS Mincho" w:hint="eastAsia"/>
+        </w:rPr>
+        <w:lastRenderedPageBreak/>
+        <w:t>✔</w:t>
+      </w:r>
+      <w:r>
+        <w:t>Examples have a single translation (though it can be in multiple writing systems).</w:t>
+      </w:r>
+    </w:p>
+    <w:p>
+      <w:pPr>
+        <w:pStyle w:val="Heading3"/>
+      </w:pPr>
+      <w:r>
+        <w:rPr>
+          <w:rFonts w:ascii="MS Mincho" w:eastAsia="MS Mincho" w:hAnsi="MS Mincho" w:cs="MS Mincho" w:hint="eastAsia"/>
+        </w:rPr>
+        <w:t>✔</w:t>
+      </w:r>
+      <w:r>
+        <w:t>Option Lists (aka Range Sets)</w:t>
+      </w:r>
+    </w:p>
+    <w:p>
+      <w:pPr>
+        <w:pStyle w:val="Heading3"/>
+      </w:pPr>
+      <w:r>
+        <w:rPr>
+          <w:rFonts w:ascii="MS Mincho" w:eastAsia="MS Mincho" w:hAnsi="MS Mincho" w:cs="MS Mincho" w:hint="eastAsia"/>
+        </w:rPr>
+        <w:t>✔</w:t>
+      </w:r>
+      <w:r>
+        <w:t>Option Lists can limit single-item traits, like Part Of Speech, and multiple item trait collections, like Semantic Domains.</w:t>
+      </w:r>
+    </w:p>
+    <w:p>
+      <w:pPr>
+        <w:pStyle w:val="Heading3"/>
+      </w:pPr>
+      <w:r>
+        <w:rPr>
+          <w:rFonts w:ascii="MS Mincho" w:eastAsia="MS Mincho" w:hAnsi="MS Mincho" w:cs="MS Mincho" w:hint="eastAsia"/>
+        </w:rPr>
+        <w:t>✔</w:t>
+      </w:r>
+      <w:r>
+        <w:t xml:space="preserve">Options have an underlying </w:t>
+      </w:r>
+      <w:r>
+        <w:rPr>
+          <w:i/>
+          <w:iCs/>
+        </w:rPr>
+        <w:t>key</w:t>
+      </w:r>
+      <w:r>
+        <w:t>, and but can be displayed in a chosen language.</w:t>
+      </w:r>
+    </w:p>
+    <w:p>
+      <w:pPr>
+        <w:pStyle w:val="Heading3"/>
+      </w:pPr>
+      <w:r>
+        <w:rPr>
+          <w:rFonts w:ascii="MS Mincho" w:eastAsia="MS Mincho" w:hAnsi="MS Mincho" w:cs="MS Mincho" w:hint="eastAsia"/>
+        </w:rPr>
+        <w:t>✔</w:t>
+      </w:r>
+      <w:r>
+        <w:t xml:space="preserve">Options with a </w:t>
+      </w:r>
+      <w:r>
+        <w:rPr>
+          <w:i/>
+          <w:iCs/>
+        </w:rPr>
+        <w:t>key</w:t>
+      </w:r>
+      <w:r>
+        <w:t xml:space="preserve"> that cannot be found in the Option List display the raw key with a red background.</w:t>
+      </w:r>
+    </w:p>
+    <w:p>
+      <w:pPr>
+        <w:pStyle w:val="Heading2"/>
+      </w:pPr>
+      <w:r>
+        <w:t>Missing Fields Tasks</w:t>
+      </w:r>
+    </w:p>
+    <w:p>
+      <w:pPr>
+        <w:pStyle w:val="Heading3"/>
+      </w:pPr>
+      <w:r>
+        <w:rPr>
+          <w:rFonts w:ascii="MS Mincho" w:eastAsia="MS Mincho" w:hAnsi="MS Mincho" w:cs="MS Mincho" w:hint="eastAsia"/>
+        </w:rPr>
+        <w:t>✔</w:t>
+      </w:r>
+      <w:r>
+        <w:t>Show list of words that are missing the  field</w:t>
+      </w:r>
+    </w:p>
+    <w:p>
+      <w:pPr>
+        <w:pStyle w:val="Heading3"/>
+      </w:pPr>
+      <w:r>
+        <w:rPr>
+          <w:rFonts w:ascii="MS Mincho" w:eastAsia="MS Mincho" w:hAnsi="MS Mincho" w:cs="MS Mincho" w:hint="eastAsia"/>
+        </w:rPr>
+        <w:t>✔</w:t>
+      </w:r>
+      <w:r>
+        <w:t>Move words to the “completed” list when the field is filled in</w:t>
+      </w:r>
+    </w:p>
+    <w:p>
+      <w:pPr>
+        <w:pStyle w:val="Heading3"/>
+      </w:pPr>
+      <w:r>
+        <w:rPr>
+          <w:rFonts w:ascii="MS Mincho" w:eastAsia="MS Mincho" w:hAnsi="MS Mincho" w:cs="MS Mincho" w:hint="eastAsia"/>
+        </w:rPr>
+        <w:t>✔</w:t>
+      </w:r>
+      <w:r>
+        <w:t xml:space="preserve"> </w:t>
+      </w:r>
+      <w:r>
+        <w:t>Show other fields for context, but read-only</w:t>
+      </w:r>
+    </w:p>
+    <w:p>
+      <w:pPr>
+        <w:pStyle w:val="Heading2"/>
+      </w:pPr>
+      <w:r>
+        <w:t>Dictionary Task</w:t>
+      </w:r>
+    </w:p>
+    <w:p>
+      <w:pPr>
+        <w:pStyle w:val="Heading3"/>
+      </w:pPr>
+      <w:r>
+        <w:rPr>
+          <w:rFonts w:ascii="MS Mincho" w:eastAsia="MS Mincho" w:hAnsi="MS Mincho" w:cs="MS Mincho" w:hint="eastAsia"/>
+        </w:rPr>
+        <w:t>✔</w:t>
+      </w:r>
+      <w:r>
+        <w:t>Add New Word</w:t>
+      </w:r>
+    </w:p>
+    <w:p>
+      <w:pPr>
+        <w:pStyle w:val="Heading3"/>
+      </w:pPr>
+      <w:r>
+        <w:rPr>
+          <w:rFonts w:ascii="MS Mincho" w:eastAsia="MS Mincho" w:hAnsi="MS Mincho" w:cs="MS Mincho" w:hint="eastAsia"/>
+        </w:rPr>
+        <w:t>✔</w:t>
+      </w:r>
+      <w:r>
+        <w:t>Delete This Word</w:t>
+      </w:r>
+    </w:p>
+    <w:p>
+      <w:pPr>
+        <w:pStyle w:val="Heading3"/>
+      </w:pPr>
+      <w:r>
+        <w:rPr>
+          <w:rFonts w:ascii="MS Mincho" w:eastAsia="MS Mincho" w:hAnsi="MS Mincho" w:cs="MS Mincho" w:hint="eastAsia"/>
+        </w:rPr>
+        <w:t>✔</w:t>
+      </w:r>
+      <w:r>
+        <w:t>Show list of all words down the side.</w:t>
+      </w:r>
+    </w:p>
+    <w:p>
+      <w:pPr>
+        <w:pStyle w:val="Heading3"/>
+      </w:pPr>
+      <w:r>
+        <w:rPr>
+          <w:rFonts w:ascii="MS Mincho" w:eastAsia="MS Mincho" w:hAnsi="MS Mincho" w:cs="MS Mincho" w:hint="eastAsia"/>
+        </w:rPr>
+        <w:t>✔</w:t>
+      </w:r>
+      <w:r>
+        <w:t>Change the writing system of the list via a drop-down above it, so that you can view, for example, all the English glosses, or all the words in a particular writing system.</w:t>
+      </w:r>
+    </w:p>
+    <w:p>
+      <w:pPr>
+        <w:pStyle w:val="Heading3"/>
+      </w:pPr>
+      <w:r>
+        <w:rPr>
+          <w:rFonts w:ascii="MS Mincho" w:eastAsia="MS Mincho" w:hAnsi="MS Mincho" w:cs="MS Mincho" w:hint="eastAsia"/>
+        </w:rPr>
+        <w:t>✔</w:t>
+      </w:r>
+      <w:r>
+        <w:t>Type-ahead search box.</w:t>
+      </w:r>
+    </w:p>
+    <w:p>
+      <w:pPr>
+        <w:pStyle w:val="Heading3"/>
+      </w:pPr>
+      <w:r>
+        <w:rPr>
+          <w:rFonts w:ascii="MS Mincho" w:eastAsia="MS Mincho" w:hAnsi="MS Mincho" w:cs="MS Mincho" w:hint="eastAsia"/>
+        </w:rPr>
+        <w:t>✔</w:t>
+      </w:r>
+      <w:r>
+        <w:t>Search box uses approximate matching to find word even without knowing the exact spelling.</w:t>
+      </w:r>
+    </w:p>
+    <w:p>
+      <w:pPr>
+        <w:pStyle w:val="Heading3"/>
+      </w:pPr>
+      <w:r>
+        <w:rPr>
+          <w:rFonts w:ascii="MS Mincho" w:eastAsia="MS Mincho" w:hAnsi="MS Mincho" w:cs="MS Mincho" w:hint="eastAsia"/>
+        </w:rPr>
+        <w:t>✔</w:t>
+      </w:r>
+      <w:r>
+        <w:t>Show dictionary output preview of this word, at the top.</w:t>
+      </w:r>
+    </w:p>
+    <w:p>
+      <w:pPr>
+        <w:pStyle w:val="Heading3"/>
+      </w:pPr>
+      <w:r>
+        <w:rPr>
+          <w:rFonts w:ascii="MS Mincho" w:eastAsia="MS Mincho" w:hAnsi="MS Mincho" w:cs="MS Mincho" w:hint="eastAsia"/>
+        </w:rPr>
+        <w:t>✔</w:t>
+      </w:r>
+      <w:r>
+        <w:t>Underline the part of the dictionary output corresponding to the field which has the cursor.</w:t>
+      </w:r>
+    </w:p>
+    <w:p>
+      <w:pPr>
+        <w:pStyle w:val="Heading3"/>
+        <w:rPr>
+          <w:i/>
+          <w:iCs/>
+        </w:rPr>
+      </w:pPr>
+      <w:r>
+        <w:rPr>
+          <w:rFonts w:ascii="MS Mincho" w:eastAsia="MS Mincho" w:hAnsi="MS Mincho" w:cs="MS Mincho" w:hint="eastAsia"/>
+        </w:rPr>
+        <w:t>✔</w:t>
+      </w:r>
+      <w:r>
+        <w:t xml:space="preserve">Always provide </w:t>
+      </w:r>
+      <w:r>
+        <w:t xml:space="preserve">a blank line to add more information, such as another meaning (sense), or another example sentence. </w:t>
+      </w:r>
+      <w:r>
+        <w:rPr>
+          <w:i/>
+          <w:iCs/>
+        </w:rPr>
+        <w:t>(T</w:t>
+      </w:r>
+      <w:r>
+        <w:rPr>
+          <w:i/>
+          <w:iCs/>
+        </w:rPr>
+        <w:t>his is under review… does it make the program seem like it is never satisfied?)</w:t>
+      </w:r>
+    </w:p>
+    <w:p>
+      <w:pPr>
+        <w:pStyle w:val="Heading3"/>
+      </w:pPr>
+      <w:r>
+        <w:rPr>
+          <w:rFonts w:ascii="MS Mincho" w:eastAsia="MS Mincho" w:hAnsi="MS Mincho" w:cs="MS Mincho" w:hint="eastAsia"/>
+        </w:rPr>
+        <w:t>✔</w:t>
+      </w:r>
+      <w:r>
+        <w:t>Delete a sense or example by simply erasing its contents.</w:t>
+      </w:r>
+    </w:p>
+    <w:p>
+      <w:pPr>
+        <w:pStyle w:val="Heading3"/>
+      </w:pPr>
+      <w:r>
+        <w:rPr>
+          <w:rFonts w:ascii="MS Mincho" w:eastAsia="MS Mincho" w:hAnsi="MS Mincho" w:cs="MS Mincho" w:hint="eastAsia"/>
+        </w:rPr>
+        <w:t>✔</w:t>
+      </w:r>
+      <w:r>
+        <w:t>Provide a star button for indicating something special about a field, such as the need to review it later.</w:t>
+      </w:r>
+    </w:p>
+    <w:p>
+      <w:pPr>
+        <w:pStyle w:val="Heading3"/>
+      </w:pPr>
+      <w:r>
+        <w:rPr>
+          <w:rFonts w:ascii="MS Mincho" w:eastAsia="MS Mincho" w:hAnsi="MS Mincho" w:cs="MS Mincho" w:hint="eastAsia"/>
+        </w:rPr>
+        <w:t>✔</w:t>
+      </w:r>
+      <w:r>
+        <w:t xml:space="preserve">Add pictures to senses. The picture is copied to the “pictures” folder of the WeSay project and shown in the dictionary task. </w:t>
+      </w:r>
+    </w:p>
+    <w:p/>
+    <w:p>
+      <w:pPr>
+        <w:pStyle w:val="Heading3"/>
+      </w:pPr>
+      <w:r>
+        <w:rPr>
+          <w:rFonts w:ascii="Arial Unicode MS" w:eastAsia="Arial Unicode MS" w:hAnsi="Arial Unicode MS" w:cs="Arial Unicode MS" w:hint="eastAsia"/>
+        </w:rPr>
+        <w:lastRenderedPageBreak/>
+        <w:t>➁</w:t>
+      </w:r>
+      <w:r>
+        <w:t xml:space="preserve"> </w:t>
+      </w:r>
+      <w:r>
+        <w:t>Support editing of</w:t>
+      </w:r>
+      <w:r>
+        <w:t xml:space="preserve"> option collection</w:t>
+      </w:r>
+      <w:r>
+        <w:t>s (e.g. Semantic Domains)</w:t>
+      </w:r>
+      <w:r>
+        <w:t xml:space="preserve"> (Until then, can edit these via specialized tasks)</w:t>
+      </w:r>
+      <w:r>
+        <w:t>.</w:t>
+      </w:r>
+    </w:p>
+    <w:p>
+      <w:pPr>
+        <w:pStyle w:val="Heading3"/>
+      </w:pPr>
+      <w:r>
+        <w:t>Support setting and maintaining homograph numbers.</w:t>
+      </w:r>
+    </w:p>
+    <w:p>
+      <w:pPr>
+        <w:pStyle w:val="Heading3"/>
+      </w:pPr>
+      <w:r>
+        <w:t>Support reordering senses.</w:t>
+      </w:r>
+    </w:p>
+    <w:p>
+      <w:pPr>
+        <w:pStyle w:val="Heading2"/>
+      </w:pPr>
+      <w:r>
+        <w:t>Collect Word List</w:t>
+      </w:r>
+    </w:p>
+    <w:p>
+      <w:pPr>
+        <w:pStyle w:val="Heading3"/>
+      </w:pPr>
+      <w:r>
+        <w:rPr>
+          <w:rFonts w:ascii="MS Mincho" w:eastAsia="MS Mincho" w:hAnsi="MS Mincho" w:cs="MS Mincho" w:hint="eastAsia"/>
+        </w:rPr>
+        <w:t>✔</w:t>
+      </w:r>
+      <w:r>
+        <w:t>Collect words in the target language by displaying one word at a time in a foreign language, and asking the user to translate it into one or more words in his language.</w:t>
+      </w:r>
+    </w:p>
+    <w:p>
+      <w:pPr>
+        <w:pStyle w:val="Heading3"/>
+      </w:pPr>
+      <w:r>
+        <w:rPr>
+          <w:rFonts w:ascii="MS Mincho" w:eastAsia="MS Mincho" w:hAnsi="MS Mincho" w:cs="MS Mincho" w:hint="eastAsia"/>
+        </w:rPr>
+        <w:t>✔</w:t>
+      </w:r>
+      <w:r>
+        <w:t>Words are entered into the dictionary, with the foreign word listed as a gloss.</w:t>
+      </w:r>
+    </w:p>
+    <w:p>
+      <w:pPr>
+        <w:pStyle w:val="Heading3"/>
+      </w:pPr>
+      <w:r>
+        <w:rPr>
+          <w:rFonts w:ascii="MS Mincho" w:eastAsia="MS Mincho" w:hAnsi="MS Mincho" w:cs="MS Mincho" w:hint="eastAsia"/>
+        </w:rPr>
+        <w:t>✔</w:t>
+      </w:r>
+      <w:r>
+        <w:t>If the word is already in the dictionary, a new sense is created, with the foreign word as its gloss.</w:t>
+      </w:r>
+    </w:p>
+    <w:p>
+      <w:pPr>
+        <w:pStyle w:val="Heading3"/>
+      </w:pPr>
+      <w:r>
+        <w:rPr>
+          <w:rFonts w:ascii="Arial Unicode MS" w:eastAsia="Arial Unicode MS" w:hAnsi="Arial Unicode MS" w:cs="Arial Unicode MS" w:hint="eastAsia"/>
+        </w:rPr>
+        <w:t>➁</w:t>
+      </w:r>
+      <w:r>
+        <w:t xml:space="preserve"> </w:t>
+      </w:r>
+      <w:r>
+        <w:t>Addition of Words animated to reinforce what’s going on.</w:t>
+      </w:r>
+    </w:p>
+    <w:p>
+      <w:pPr>
+        <w:pStyle w:val="Heading2"/>
+      </w:pPr>
+      <w:r>
+        <w:t>Semantic Domain Task</w:t>
+      </w:r>
+    </w:p>
+    <w:p>
+      <w:pPr>
+        <w:pStyle w:val="Heading3"/>
+      </w:pPr>
+      <w:r>
+        <w:rPr>
+          <w:rFonts w:ascii="MS Mincho" w:eastAsia="MS Mincho" w:hAnsi="MS Mincho" w:cs="MS Mincho" w:hint="eastAsia"/>
+        </w:rPr>
+        <w:t>✔</w:t>
+      </w:r>
+      <w:r>
+        <w:t xml:space="preserve"> Addition of Words animated to reinforce what’s going on.</w:t>
+      </w:r>
+    </w:p>
+    <w:p>
+      <w:pPr>
+        <w:pStyle w:val="Heading2"/>
+      </w:pPr>
+      <w:r>
+        <w:t>Other imagined Tasks</w:t>
+      </w:r>
+    </w:p>
+    <w:p>
+      <w:pPr>
+        <w:pStyle w:val="Heading3"/>
+      </w:pPr>
+      <w:r>
+        <w:rPr>
+          <w:rFonts w:ascii="Arial Unicode MS" w:eastAsia="Arial Unicode MS" w:hAnsi="Arial Unicode MS" w:cs="Arial Unicode MS" w:hint="eastAsia"/>
+        </w:rPr>
+        <w:t>➁</w:t>
+      </w:r>
+      <w:r>
+        <w:t>Review.  View starred items and items that fail checks.</w:t>
+      </w:r>
+    </w:p>
+    <w:p>
+      <w:pPr>
+        <w:pStyle w:val="Heading3"/>
+      </w:pPr>
+      <w:r>
+        <w:t>Split/Merge words/ homographs</w:t>
+      </w:r>
+    </w:p>
+    <w:p>
+      <w:pPr>
+        <w:pStyle w:val="Heading3"/>
+      </w:pPr>
+      <w:r>
+        <w:t>Sense disambiguation</w:t>
+      </w:r>
+    </w:p>
+    <w:p>
+      <w:pPr>
+        <w:pStyle w:val="Heading3"/>
+      </w:pPr>
+      <w:r>
+        <w:t>Record pronunciations</w:t>
+      </w:r>
+    </w:p>
+    <w:p>
+      <w:pPr>
+        <w:pStyle w:val="Heading3"/>
+      </w:pPr>
+      <w:r>
+        <w:t>Record Stories</w:t>
+      </w:r>
+    </w:p>
+    <w:p>
+      <w:pPr>
+        <w:pStyle w:val="Heading3"/>
+      </w:pPr>
+      <w:r>
+        <w:t>Transcribe Stories</w:t>
+      </w:r>
+    </w:p>
+    <w:p>
+      <w:pPr>
+        <w:pStyle w:val="Heading3"/>
+      </w:pPr>
+      <w:r>
+        <w:t>Collect words based on a foreign dictionary. Would import selected fields into each vernacular word that is elicited. For example, if the source dictionary entry has semantic domains, copy those into the newly created entry.</w:t>
+      </w:r>
+    </w:p>
+    <w:p>
+      <w:pPr>
+        <w:pStyle w:val="Heading2"/>
+      </w:pPr>
+      <w:r>
+        <w:t>Actions</w:t>
+      </w:r>
+    </w:p>
+    <w:p>
+      <w:pPr>
+        <w:pStyle w:val="Heading3"/>
+      </w:pPr>
+      <w:r>
+        <w:rPr>
+          <w:rFonts w:ascii="MS Mincho" w:eastAsia="MS Mincho" w:hAnsi="MS Mincho" w:cs="MS Mincho" w:hint="eastAsia"/>
+        </w:rPr>
+        <w:t>✔</w:t>
+      </w:r>
+      <w:r>
+        <w:t xml:space="preserve"> </w:t>
+      </w:r>
+      <w:r>
+        <w:t>Provide a</w:t>
+      </w:r>
+      <w:r>
+        <w:t>n easy way for other programmer to</w:t>
+      </w:r>
+      <w:r>
+        <w:t xml:space="preserve"> add </w:t>
+      </w:r>
+      <w:r>
+        <w:t>plug-ins</w:t>
+      </w:r>
+      <w:r>
+        <w:t xml:space="preserve"> which do some action.</w:t>
+      </w:r>
+      <w:r>
+        <w:t xml:space="preserve"> </w:t>
+      </w:r>
+    </w:p>
+    <w:p>
+      <w:pPr>
+        <w:pStyle w:val="Heading3"/>
+      </w:pPr>
+      <w:r>
+        <w:rPr>
+          <w:rFonts w:ascii="MS Mincho" w:eastAsia="MS Mincho" w:hAnsi="MS Mincho" w:cs="MS Mincho" w:hint="eastAsia"/>
+        </w:rPr>
+        <w:t>✔</w:t>
+      </w:r>
+      <w:r>
+        <w:rPr>
+          <w:rFonts w:ascii="MS Mincho" w:eastAsia="MS Mincho" w:hAnsi="MS Mincho" w:cs="MS Mincho"/>
+        </w:rPr>
+        <w:t xml:space="preserve"> </w:t>
+      </w:r>
+      <w:r>
+        <w:t>Export to Standard Format.</w:t>
+      </w:r>
+    </w:p>
+    <w:p>
+      <w:pPr>
+        <w:pStyle w:val="Heading3"/>
+      </w:pPr>
+      <w:r>
+        <w:rPr>
+          <w:rFonts w:ascii="MS Mincho" w:eastAsia="MS Mincho" w:hAnsi="MS Mincho" w:cs="MS Mincho" w:hint="eastAsia"/>
+        </w:rPr>
+        <w:t>✔</w:t>
+      </w:r>
+      <w:r>
+        <w:rPr>
+          <w:rFonts w:ascii="MS Mincho" w:eastAsia="MS Mincho" w:hAnsi="MS Mincho" w:cs="MS Mincho"/>
+        </w:rPr>
+        <w:t xml:space="preserve"> </w:t>
+      </w:r>
+      <w:r>
+        <w:t>One-click zip and backup to USB</w:t>
+      </w:r>
+      <w:r>
+        <w:t xml:space="preserve"> Flash Drive</w:t>
+      </w:r>
+    </w:p>
+    <w:p>
+      <w:pPr>
+        <w:pStyle w:val="Heading3"/>
+      </w:pPr>
+      <w:r>
+        <w:rPr>
+          <w:rFonts w:ascii="Arial Unicode MS" w:eastAsia="Arial Unicode MS" w:hAnsi="Arial Unicode MS" w:cs="Arial Unicode MS" w:hint="eastAsia"/>
+        </w:rPr>
+        <w:t>✔</w:t>
+      </w:r>
+      <w:r>
+        <w:t xml:space="preserve"> </w:t>
+      </w:r>
+      <w:r>
+        <w:t>Email advisor.</w:t>
       </w:r>
     </w:p>
     <w:p>
@@ -952,117 +1821,13 @@
         <w:t xml:space="preserve"> </w:t>
       </w:r>
       <w:r>
-        <w:t xml:space="preserve">Support LIFT’s </w:t>
-      </w:r>
-      <w:r>
-        <w:rPr>
-          <w:i/>
-          <w:iCs/>
-        </w:rPr>
-        <w:t>relation</w:t>
-      </w:r>
-      <w:r>
-        <w:t xml:space="preserve"> object</w:t>
-      </w:r>
-      <w:r>
-        <w:t>.  Currently, you can add any number of relations, but only of the type that points to a single entry (e.g. BaseForm).</w:t>
-      </w:r>
-    </w:p>
-    <w:p/>
-    <w:p>
-      <w:pPr>
-        <w:pStyle w:val="Heading3"/>
-      </w:pPr>
-      <w:r>
-        <w:t xml:space="preserve">Support LIFT’s </w:t>
-      </w:r>
-      <w:r>
-        <w:rPr>
-          <w:i/>
-          <w:iCs/>
-        </w:rPr>
-        <w:t xml:space="preserve">variant </w:t>
-      </w:r>
-      <w:r>
-        <w:t xml:space="preserve"> object.</w:t>
-      </w:r>
-    </w:p>
-    <w:p>
-      <w:pPr>
-        <w:pStyle w:val="Heading3"/>
-      </w:pPr>
-      <w:r>
-        <w:t xml:space="preserve">Support LIFT’s </w:t>
-      </w:r>
-      <w:r>
-        <w:rPr>
-          <w:i/>
-          <w:iCs/>
-        </w:rPr>
-        <w:t>rever</w:t>
-      </w:r>
-      <w:r>
-        <w:rPr>
-          <w:i/>
-          <w:iCs/>
-        </w:rPr>
-        <w:t>s</w:t>
-      </w:r>
-      <w:r>
-        <w:rPr>
-          <w:i/>
-          <w:iCs/>
-        </w:rPr>
-        <w:t xml:space="preserve">al </w:t>
-      </w:r>
-      <w:r>
-        <w:t xml:space="preserve"> object.</w:t>
-      </w:r>
-    </w:p>
-    <w:p>
-      <w:pPr>
-        <w:pStyle w:val="Heading3"/>
-      </w:pPr>
-      <w:r>
-        <w:t xml:space="preserve">Support for strings which contain styled information (LIFT’s </w:t>
-      </w:r>
-      <w:r>
-        <w:rPr>
-          <w:i/>
-          <w:iCs/>
-        </w:rPr>
-        <w:t>span</w:t>
-      </w:r>
-      <w:r>
-        <w:t>).</w:t>
-      </w:r>
-    </w:p>
-    <w:p>
-      <w:pPr>
-        <w:pStyle w:val="Heading3"/>
-      </w:pPr>
-      <w:r>
-        <w:rPr>
-          <w:rFonts w:ascii="MS Mincho" w:eastAsia="MS Mincho" w:hAnsi="MS Mincho" w:cs="MS Mincho" w:hint="eastAsia"/>
-        </w:rPr>
-        <w:t>✔</w:t>
-      </w:r>
-      <w:r>
-        <w:t>Words or phrases, in one or more writing systems.</w:t>
-      </w:r>
-    </w:p>
-    <w:p>
-      <w:pPr>
-        <w:pStyle w:val="Heading3"/>
-      </w:pPr>
-      <w:r>
-        <w:rPr>
-          <w:rFonts w:ascii="MS Mincho" w:eastAsia="MS Mincho" w:hAnsi="MS Mincho" w:cs="MS Mincho" w:hint="eastAsia"/>
-        </w:rPr>
-        <w:t>✔</w:t>
-      </w:r>
-      <w:r>
-        <w:t>Words can have one or more Senses</w:t>
+        <w:t xml:space="preserve"> </w:t>
+      </w:r>
+      <w:r>
+        <w:t>Print draft dictionary.</w:t>
+      </w:r>
+      <w:r>
+        <w:t xml:space="preserve"> (In Sept 2007 doesn’t output pictures or custom sorting)</w:t>
       </w:r>
     </w:p>
     <w:p>
@@ -1076,759 +1841,10 @@
         <w:t>➁</w:t>
       </w:r>
       <w:r>
-        <w:rPr>
-          <w:rFonts w:ascii="Arial Unicode MS" w:eastAsia="Arial Unicode MS" w:hAnsi="Arial Unicode MS" w:cs="Arial Unicode MS"/>
-        </w:rPr>
         <w:t xml:space="preserve"> </w:t>
       </w:r>
       <w:r>
-        <w:t>Words can have one or more sound recordings.</w:t>
-      </w:r>
-    </w:p>
-    <w:p>
-      <w:pPr>
-        <w:pStyle w:val="Heading3"/>
-      </w:pPr>
-      <w:r>
-        <w:rPr>
-          <w:rFonts w:ascii="MS Mincho" w:eastAsia="MS Mincho" w:hAnsi="MS Mincho" w:cs="MS Mincho" w:hint="eastAsia"/>
-        </w:rPr>
-        <w:t>✔</w:t>
-      </w:r>
-      <w:r>
-        <w:rPr>
-          <w:rFonts w:ascii="Arial Unicode MS" w:eastAsia="Arial Unicode MS" w:hAnsi="Arial Unicode MS" w:cs="Arial Unicode MS"/>
-        </w:rPr>
-        <w:t xml:space="preserve"> </w:t>
-      </w:r>
-      <w:r>
-        <w:t>Possible to Produce</w:t>
-      </w:r>
-      <w:r>
-        <w:rPr>
-          <w:rFonts w:ascii="Arial Unicode MS" w:eastAsia="Arial Unicode MS" w:hAnsi="Arial Unicode MS" w:cs="Arial Unicode MS"/>
-        </w:rPr>
-        <w:t xml:space="preserve"> </w:t>
-      </w:r>
-      <w:r>
-        <w:t>Subentries.</w:t>
-      </w:r>
-      <w:r>
-        <w:t xml:space="preserve">  Use the BaseForm relation field in each subentry.</w:t>
-      </w:r>
-    </w:p>
-    <w:p>
-      <w:pPr>
-        <w:pStyle w:val="Heading3"/>
-      </w:pPr>
-      <w:r>
-        <w:rPr>
-          <w:rFonts w:ascii="MS Mincho" w:eastAsia="MS Mincho" w:hAnsi="MS Mincho" w:cs="MS Mincho" w:hint="eastAsia"/>
-        </w:rPr>
-        <w:t>✔</w:t>
-      </w:r>
-      <w:r>
-        <w:t>Senses can have one or more examples</w:t>
-      </w:r>
-    </w:p>
-    <w:p>
-      <w:pPr>
-        <w:pStyle w:val="Heading3"/>
-      </w:pPr>
-      <w:r>
-        <w:rPr>
-          <w:rFonts w:ascii="MS Mincho" w:eastAsia="MS Mincho" w:hAnsi="MS Mincho" w:cs="MS Mincho" w:hint="eastAsia"/>
-        </w:rPr>
-        <w:t>✔</w:t>
-      </w:r>
-      <w:r>
-        <w:rPr>
-          <w:rFonts w:ascii="Arial Unicode MS" w:eastAsia="Arial Unicode MS" w:hAnsi="Arial Unicode MS" w:cs="Arial Unicode MS"/>
-        </w:rPr>
-        <w:t xml:space="preserve"> </w:t>
-      </w:r>
-      <w:r>
-        <w:t xml:space="preserve">Senses can have </w:t>
-      </w:r>
-      <w:r>
-        <w:t>a single picture</w:t>
-      </w:r>
-      <w:r>
-        <w:t>.</w:t>
-      </w:r>
-    </w:p>
-    <w:p>
-      <w:pPr>
-        <w:pStyle w:val="Heading3"/>
-      </w:pPr>
-      <w:r>
-        <w:rPr>
-          <w:rFonts w:ascii="MS Mincho" w:eastAsia="MS Mincho" w:hAnsi="MS Mincho" w:cs="MS Mincho" w:hint="eastAsia"/>
-        </w:rPr>
-        <w:lastRenderedPageBreak/>
-        <w:t>✔</w:t>
-      </w:r>
-      <w:r>
-        <w:t>Examples have a single translation (though it can be in multiple writing systems).</w:t>
-      </w:r>
-    </w:p>
-    <w:p>
-      <w:pPr>
-        <w:pStyle w:val="Heading3"/>
-      </w:pPr>
-      <w:r>
-        <w:rPr>
-          <w:rFonts w:ascii="MS Mincho" w:eastAsia="MS Mincho" w:hAnsi="MS Mincho" w:cs="MS Mincho" w:hint="eastAsia"/>
-        </w:rPr>
-        <w:t>✔</w:t>
-      </w:r>
-      <w:r>
-        <w:t>Option Lists (aka Range Sets)</w:t>
-      </w:r>
-    </w:p>
-    <w:p>
-      <w:pPr>
-        <w:pStyle w:val="Heading3"/>
-      </w:pPr>
-      <w:r>
-        <w:rPr>
-          <w:rFonts w:ascii="MS Mincho" w:eastAsia="MS Mincho" w:hAnsi="MS Mincho" w:cs="MS Mincho" w:hint="eastAsia"/>
-        </w:rPr>
-        <w:t>✔</w:t>
-      </w:r>
-      <w:r>
-        <w:t>Option Lists can limit single-item traits, like Part Of Speech, and multiple item trait collections, like Semantic Domains.</w:t>
-      </w:r>
-    </w:p>
-    <w:p>
-      <w:pPr>
-        <w:pStyle w:val="Heading3"/>
-      </w:pPr>
-      <w:r>
-        <w:rPr>
-          <w:rFonts w:ascii="MS Mincho" w:eastAsia="MS Mincho" w:hAnsi="MS Mincho" w:cs="MS Mincho" w:hint="eastAsia"/>
-        </w:rPr>
-        <w:t>✔</w:t>
-      </w:r>
-      <w:r>
-        <w:t xml:space="preserve">Options have an underlying </w:t>
-      </w:r>
-      <w:r>
-        <w:rPr>
-          <w:i/>
-          <w:iCs/>
-        </w:rPr>
-        <w:t>key</w:t>
-      </w:r>
-      <w:r>
-        <w:t>, and but can be displayed in a chosen language.</w:t>
-      </w:r>
-    </w:p>
-    <w:p>
-      <w:pPr>
-        <w:pStyle w:val="Heading3"/>
-      </w:pPr>
-      <w:r>
-        <w:rPr>
-          <w:rFonts w:ascii="MS Mincho" w:eastAsia="MS Mincho" w:hAnsi="MS Mincho" w:cs="MS Mincho" w:hint="eastAsia"/>
-        </w:rPr>
-        <w:t>✔</w:t>
-      </w:r>
-      <w:r>
-        <w:t xml:space="preserve">Options with a </w:t>
-      </w:r>
-      <w:r>
-        <w:rPr>
-          <w:i/>
-          <w:iCs/>
-        </w:rPr>
-        <w:t>key</w:t>
-      </w:r>
-      <w:r>
-        <w:t xml:space="preserve"> that cannot be found in the Option List display the raw key with a red background.</w:t>
-      </w:r>
-    </w:p>
-    <w:p>
-      <w:pPr>
-        <w:pStyle w:val="Heading2"/>
-      </w:pPr>
-      <w:r>
-        <w:t>Missing Fields Tasks</w:t>
-      </w:r>
-    </w:p>
-    <w:p>
-      <w:pPr>
-        <w:pStyle w:val="Heading3"/>
-      </w:pPr>
-      <w:r>
-        <w:rPr>
-          <w:rFonts w:ascii="MS Mincho" w:eastAsia="MS Mincho" w:hAnsi="MS Mincho" w:cs="MS Mincho" w:hint="eastAsia"/>
-        </w:rPr>
-        <w:t>✔</w:t>
-      </w:r>
-      <w:r>
-        <w:t>Show list of words that are missing the  field</w:t>
-      </w:r>
-    </w:p>
-    <w:p>
-      <w:pPr>
-        <w:pStyle w:val="Heading3"/>
-      </w:pPr>
-      <w:r>
-        <w:rPr>
-          <w:rFonts w:ascii="MS Mincho" w:eastAsia="MS Mincho" w:hAnsi="MS Mincho" w:cs="MS Mincho" w:hint="eastAsia"/>
-        </w:rPr>
-        <w:t>✔</w:t>
-      </w:r>
-      <w:r>
-        <w:t>Move words to the “completed” list when the field is filled in</w:t>
-      </w:r>
-    </w:p>
-    <w:p>
-      <w:pPr>
-        <w:pStyle w:val="Heading3"/>
-      </w:pPr>
-      <w:r>
-        <w:rPr>
-          <w:rFonts w:ascii="MS Mincho" w:eastAsia="MS Mincho" w:hAnsi="MS Mincho" w:cs="MS Mincho" w:hint="eastAsia"/>
-        </w:rPr>
-        <w:t>✔</w:t>
-      </w:r>
-      <w:r>
-        <w:t xml:space="preserve"> </w:t>
-      </w:r>
-      <w:r>
-        <w:t>Show other fields for context, but read-only</w:t>
-      </w:r>
-    </w:p>
-    <w:p>
-      <w:pPr>
-        <w:pStyle w:val="Heading2"/>
-      </w:pPr>
-      <w:r>
-        <w:t>Dictionary Task</w:t>
-      </w:r>
-    </w:p>
-    <w:p>
-      <w:pPr>
-        <w:pStyle w:val="Heading3"/>
-      </w:pPr>
-      <w:r>
-        <w:rPr>
-          <w:rFonts w:ascii="MS Mincho" w:eastAsia="MS Mincho" w:hAnsi="MS Mincho" w:cs="MS Mincho" w:hint="eastAsia"/>
-        </w:rPr>
-        <w:t>✔</w:t>
-      </w:r>
-      <w:r>
-        <w:t>Add New Word</w:t>
-      </w:r>
-    </w:p>
-    <w:p>
-      <w:pPr>
-        <w:pStyle w:val="Heading3"/>
-      </w:pPr>
-      <w:r>
-        <w:rPr>
-          <w:rFonts w:ascii="MS Mincho" w:eastAsia="MS Mincho" w:hAnsi="MS Mincho" w:cs="MS Mincho" w:hint="eastAsia"/>
-        </w:rPr>
-        <w:t>✔</w:t>
-      </w:r>
-      <w:r>
-        <w:t>Delete This Word</w:t>
-      </w:r>
-    </w:p>
-    <w:p>
-      <w:pPr>
-        <w:pStyle w:val="Heading3"/>
-      </w:pPr>
-      <w:r>
-        <w:rPr>
-          <w:rFonts w:ascii="MS Mincho" w:eastAsia="MS Mincho" w:hAnsi="MS Mincho" w:cs="MS Mincho" w:hint="eastAsia"/>
-        </w:rPr>
-        <w:t>✔</w:t>
-      </w:r>
-      <w:r>
-        <w:t>Show list of all words down the side.</w:t>
-      </w:r>
-    </w:p>
-    <w:p>
-      <w:pPr>
-        <w:pStyle w:val="Heading3"/>
-      </w:pPr>
-      <w:r>
-        <w:rPr>
-          <w:rFonts w:ascii="MS Mincho" w:eastAsia="MS Mincho" w:hAnsi="MS Mincho" w:cs="MS Mincho" w:hint="eastAsia"/>
-        </w:rPr>
-        <w:t>✔</w:t>
-      </w:r>
-      <w:r>
-        <w:t>Change the writing system of the list via a drop-down above it, so that you can view, for example, all the English glosses, or all the words in a particular writing system.</w:t>
-      </w:r>
-    </w:p>
-    <w:p>
-      <w:pPr>
-        <w:pStyle w:val="Heading3"/>
-      </w:pPr>
-      <w:r>
-        <w:rPr>
-          <w:rFonts w:ascii="MS Mincho" w:eastAsia="MS Mincho" w:hAnsi="MS Mincho" w:cs="MS Mincho" w:hint="eastAsia"/>
-        </w:rPr>
-        <w:t>✔</w:t>
-      </w:r>
-      <w:r>
-        <w:t>Type-ahead search box.</w:t>
-      </w:r>
-    </w:p>
-    <w:p>
-      <w:pPr>
-        <w:pStyle w:val="Heading3"/>
-      </w:pPr>
-      <w:r>
-        <w:rPr>
-          <w:rFonts w:ascii="MS Mincho" w:eastAsia="MS Mincho" w:hAnsi="MS Mincho" w:cs="MS Mincho" w:hint="eastAsia"/>
-        </w:rPr>
-        <w:t>✔</w:t>
-      </w:r>
-      <w:r>
-        <w:t>Search box uses approximate matching to find word even without knowing the exact spelling.</w:t>
-      </w:r>
-    </w:p>
-    <w:p>
-      <w:pPr>
-        <w:pStyle w:val="Heading3"/>
-      </w:pPr>
-      <w:r>
-        <w:rPr>
-          <w:rFonts w:ascii="MS Mincho" w:eastAsia="MS Mincho" w:hAnsi="MS Mincho" w:cs="MS Mincho" w:hint="eastAsia"/>
-        </w:rPr>
-        <w:t>✔</w:t>
-      </w:r>
-      <w:r>
-        <w:t>Show dictionary output preview of this word, at the top.</w:t>
-      </w:r>
-    </w:p>
-    <w:p>
-      <w:pPr>
-        <w:pStyle w:val="Heading3"/>
-      </w:pPr>
-      <w:r>
-        <w:rPr>
-          <w:rFonts w:ascii="MS Mincho" w:eastAsia="MS Mincho" w:hAnsi="MS Mincho" w:cs="MS Mincho" w:hint="eastAsia"/>
-        </w:rPr>
-        <w:t>✔</w:t>
-      </w:r>
-      <w:r>
-        <w:t>Underline the part of the dictionary output corresponding to the field which has the cursor.</w:t>
-      </w:r>
-    </w:p>
-    <w:p>
-      <w:pPr>
-        <w:pStyle w:val="Heading3"/>
-        <w:rPr>
-          <w:i/>
-          <w:iCs/>
-        </w:rPr>
-      </w:pPr>
-      <w:r>
-        <w:rPr>
-          <w:rFonts w:ascii="MS Mincho" w:eastAsia="MS Mincho" w:hAnsi="MS Mincho" w:cs="MS Mincho" w:hint="eastAsia"/>
-        </w:rPr>
-        <w:t>✔</w:t>
-      </w:r>
-      <w:r>
-        <w:t xml:space="preserve">Always provide </w:t>
-      </w:r>
-      <w:r>
-        <w:t xml:space="preserve">a blank line to add more information, such as another meaning (sense), or another example sentence. </w:t>
-      </w:r>
-      <w:r>
-        <w:rPr>
-          <w:i/>
-          <w:iCs/>
-        </w:rPr>
-        <w:t>(T</w:t>
-      </w:r>
-      <w:r>
-        <w:rPr>
-          <w:i/>
-          <w:iCs/>
-        </w:rPr>
-        <w:t>his is under review… does it make the program seem like it is never satisfied?)</w:t>
-      </w:r>
-    </w:p>
-    <w:p>
-      <w:pPr>
-        <w:pStyle w:val="Heading3"/>
-      </w:pPr>
-      <w:r>
-        <w:rPr>
-          <w:rFonts w:ascii="MS Mincho" w:eastAsia="MS Mincho" w:hAnsi="MS Mincho" w:cs="MS Mincho" w:hint="eastAsia"/>
-        </w:rPr>
-        <w:t>✔</w:t>
-      </w:r>
-      <w:r>
-        <w:t>Delete a sense or example by simply erasing its contents.</w:t>
-      </w:r>
-    </w:p>
-    <w:p>
-      <w:pPr>
-        <w:pStyle w:val="Heading3"/>
-      </w:pPr>
-      <w:r>
-        <w:rPr>
-          <w:rFonts w:ascii="MS Mincho" w:eastAsia="MS Mincho" w:hAnsi="MS Mincho" w:cs="MS Mincho" w:hint="eastAsia"/>
-        </w:rPr>
-        <w:t>✔</w:t>
-      </w:r>
-      <w:r>
-        <w:t>Provide a star button for indicating something special about a field, such as the need to review it later.</w:t>
-      </w:r>
-    </w:p>
-    <w:p>
-      <w:pPr>
-        <w:pStyle w:val="Heading3"/>
-      </w:pPr>
-      <w:r>
-        <w:rPr>
-          <w:rFonts w:ascii="Arial Unicode MS" w:eastAsia="Arial Unicode MS" w:hAnsi="Arial Unicode MS" w:cs="Arial Unicode MS" w:hint="eastAsia"/>
-        </w:rPr>
-        <w:t>➁</w:t>
-      </w:r>
-      <w:r>
-        <w:t xml:space="preserve"> </w:t>
-      </w:r>
-      <w:r>
-        <w:t>Support editing of collection traits (e.g. Semantic Domains)</w:t>
-      </w:r>
-      <w:r>
-        <w:t xml:space="preserve"> (Until then, can edit these via specialized tasks)</w:t>
-      </w:r>
-      <w:r>
-        <w:t>.</w:t>
-      </w:r>
-    </w:p>
-    <w:p>
-      <w:pPr>
-        <w:pStyle w:val="Heading3"/>
-      </w:pPr>
-      <w:r>
-        <w:t>Support setting and maintaining homograph numbers.</w:t>
-      </w:r>
-    </w:p>
-    <w:p>
-      <w:pPr>
-        <w:pStyle w:val="Heading3"/>
-      </w:pPr>
-      <w:r>
-        <w:lastRenderedPageBreak/>
-        <w:t>Support reordering senses.</w:t>
-      </w:r>
-    </w:p>
-    <w:p>
-      <w:pPr>
-        <w:pStyle w:val="Heading2"/>
-      </w:pPr>
-      <w:r>
-        <w:t>Collect Word List</w:t>
-      </w:r>
-    </w:p>
-    <w:p>
-      <w:pPr>
-        <w:pStyle w:val="Heading3"/>
-      </w:pPr>
-      <w:r>
-        <w:rPr>
-          <w:rFonts w:ascii="MS Mincho" w:eastAsia="MS Mincho" w:hAnsi="MS Mincho" w:cs="MS Mincho" w:hint="eastAsia"/>
-        </w:rPr>
-        <w:t>✔</w:t>
-      </w:r>
-      <w:r>
-        <w:t>Collect words in the target language by displaying one word at a time in a foreign language, and asking the user to translate it into one or more words in his language.</w:t>
-      </w:r>
-    </w:p>
-    <w:p>
-      <w:pPr>
-        <w:pStyle w:val="Heading3"/>
-      </w:pPr>
-      <w:r>
-        <w:rPr>
-          <w:rFonts w:ascii="MS Mincho" w:eastAsia="MS Mincho" w:hAnsi="MS Mincho" w:cs="MS Mincho" w:hint="eastAsia"/>
-        </w:rPr>
-        <w:t>✔</w:t>
-      </w:r>
-      <w:r>
-        <w:t>Words are entered into the dictionary, with the foreign word listed as a gloss.</w:t>
-      </w:r>
-    </w:p>
-    <w:p>
-      <w:pPr>
-        <w:pStyle w:val="Heading3"/>
-      </w:pPr>
-      <w:r>
-        <w:rPr>
-          <w:rFonts w:ascii="MS Mincho" w:eastAsia="MS Mincho" w:hAnsi="MS Mincho" w:cs="MS Mincho" w:hint="eastAsia"/>
-        </w:rPr>
-        <w:t>✔</w:t>
-      </w:r>
-      <w:r>
-        <w:t>If the word is already in the dictionary, a new sense is created, with the foreign word as its gloss.</w:t>
-      </w:r>
-    </w:p>
-    <w:p>
-      <w:pPr>
-        <w:pStyle w:val="Heading3"/>
-      </w:pPr>
-      <w:r>
-        <w:rPr>
-          <w:rFonts w:ascii="Arial Unicode MS" w:eastAsia="Arial Unicode MS" w:hAnsi="Arial Unicode MS" w:cs="Arial Unicode MS" w:hint="eastAsia"/>
-        </w:rPr>
-        <w:t>➁</w:t>
-      </w:r>
-      <w:r>
-        <w:t xml:space="preserve"> </w:t>
-      </w:r>
-      <w:r>
-        <w:t>Addition of Words animated to reinforce what’s going on.</w:t>
-      </w:r>
-    </w:p>
-    <w:p>
-      <w:pPr>
-        <w:pStyle w:val="Heading2"/>
-      </w:pPr>
-      <w:r>
-        <w:t>Semantic Domain Task</w:t>
-      </w:r>
-    </w:p>
-    <w:p>
-      <w:pPr>
-        <w:pStyle w:val="Heading3"/>
-      </w:pPr>
-      <w:r>
-        <w:rPr>
-          <w:rFonts w:ascii="MS Mincho" w:eastAsia="MS Mincho" w:hAnsi="MS Mincho" w:cs="MS Mincho" w:hint="eastAsia"/>
-        </w:rPr>
-        <w:t>✔</w:t>
-      </w:r>
-      <w:r>
-        <w:t xml:space="preserve"> Addition of Words animated to reinforce what’s going on.</w:t>
-      </w:r>
-    </w:p>
-    <w:p>
-      <w:pPr>
-        <w:pStyle w:val="Heading2"/>
-      </w:pPr>
-      <w:r>
-        <w:t>Other imagined Tasks</w:t>
-      </w:r>
-    </w:p>
-    <w:p>
-      <w:pPr>
-        <w:pStyle w:val="Heading3"/>
-      </w:pPr>
-      <w:r>
-        <w:t>Review.  View starred items and items that fail checks.</w:t>
-      </w:r>
-    </w:p>
-    <w:p>
-      <w:pPr>
-        <w:pStyle w:val="Heading3"/>
-      </w:pPr>
-      <w:r>
-        <w:t>Split/Merge words/ homographs</w:t>
-      </w:r>
-    </w:p>
-    <w:p>
-      <w:pPr>
-        <w:pStyle w:val="Heading3"/>
-      </w:pPr>
-      <w:r>
-        <w:t>Sense disambiguation</w:t>
-      </w:r>
-    </w:p>
-    <w:p>
-      <w:pPr>
-        <w:pStyle w:val="Heading3"/>
-      </w:pPr>
-      <w:r>
-        <w:t>Add/draw Illustrations</w:t>
-      </w:r>
-    </w:p>
-    <w:p>
-      <w:pPr>
-        <w:pStyle w:val="Heading3"/>
-      </w:pPr>
-      <w:r>
-        <w:t>Record pronunciations</w:t>
-      </w:r>
-    </w:p>
-    <w:p>
-      <w:pPr>
-        <w:pStyle w:val="Heading3"/>
-      </w:pPr>
-      <w:r>
-        <w:t>Record Stories</w:t>
-      </w:r>
-    </w:p>
-    <w:p>
-      <w:pPr>
-        <w:pStyle w:val="Heading3"/>
-      </w:pPr>
-      <w:r>
-        <w:t>Transcribe Stories</w:t>
-      </w:r>
-    </w:p>
-    <w:p>
-      <w:pPr>
-        <w:pStyle w:val="Heading3"/>
-      </w:pPr>
-      <w:r>
-        <w:t>Collect words based on a foreign dictionary. Would import selected fields into each vernacular word that is elicited. For example, if the source dictionary entry has semantic domains, copy those into the newly created entry.</w:t>
-      </w:r>
-    </w:p>
-    <w:p>
-      <w:pPr>
-        <w:pStyle w:val="Heading2"/>
-      </w:pPr>
-      <w:r>
-        <w:t>Actions</w:t>
-      </w:r>
-    </w:p>
-    <w:p>
-      <w:pPr>
-        <w:pStyle w:val="Heading3"/>
-      </w:pPr>
-      <w:r>
-        <w:rPr>
-          <w:rFonts w:ascii="MS Mincho" w:eastAsia="MS Mincho" w:hAnsi="MS Mincho" w:cs="MS Mincho" w:hint="eastAsia"/>
-        </w:rPr>
-        <w:t>✔</w:t>
-      </w:r>
-      <w:r>
-        <w:t xml:space="preserve"> </w:t>
-      </w:r>
-      <w:r>
-        <w:t>Provide a</w:t>
-      </w:r>
-      <w:r>
-        <w:t>n easy way for other programmer to</w:t>
-      </w:r>
-      <w:r>
-        <w:t xml:space="preserve"> add </w:t>
-      </w:r>
-      <w:r>
-        <w:t>plug-ins</w:t>
-      </w:r>
-      <w:r>
-        <w:t xml:space="preserve"> which do some action.</w:t>
-      </w:r>
-      <w:r>
-        <w:t xml:space="preserve"> </w:t>
-      </w:r>
-    </w:p>
-    <w:p>
-      <w:pPr>
-        <w:pStyle w:val="Heading3"/>
-      </w:pPr>
-      <w:r>
-        <w:rPr>
-          <w:rFonts w:ascii="MS Mincho" w:eastAsia="MS Mincho" w:hAnsi="MS Mincho" w:cs="MS Mincho" w:hint="eastAsia"/>
-        </w:rPr>
-        <w:t>✔</w:t>
-      </w:r>
-      <w:r>
-        <w:rPr>
-          <w:rFonts w:ascii="MS Mincho" w:eastAsia="MS Mincho" w:hAnsi="MS Mincho" w:cs="MS Mincho"/>
-        </w:rPr>
-        <w:t xml:space="preserve"> </w:t>
-      </w:r>
-      <w:r>
-        <w:t>Export to Standard Format.</w:t>
-      </w:r>
-    </w:p>
-    <w:p>
-      <w:pPr>
-        <w:pStyle w:val="Heading3"/>
-      </w:pPr>
-      <w:r>
-        <w:rPr>
-          <w:rFonts w:ascii="MS Mincho" w:eastAsia="MS Mincho" w:hAnsi="MS Mincho" w:cs="MS Mincho" w:hint="eastAsia"/>
-        </w:rPr>
-        <w:t>✔</w:t>
-      </w:r>
-      <w:r>
-        <w:rPr>
-          <w:rFonts w:ascii="MS Mincho" w:eastAsia="MS Mincho" w:hAnsi="MS Mincho" w:cs="MS Mincho"/>
-        </w:rPr>
-        <w:t xml:space="preserve"> </w:t>
-      </w:r>
-      <w:r>
-        <w:t>One-click zip and backup to USB Key</w:t>
-      </w:r>
-    </w:p>
-    <w:p>
-      <w:pPr>
-        <w:pStyle w:val="Heading3"/>
-      </w:pPr>
-      <w:r>
-        <w:rPr>
-          <w:rFonts w:ascii="Arial Unicode MS" w:eastAsia="Arial Unicode MS" w:hAnsi="Arial Unicode MS" w:cs="Arial Unicode MS" w:hint="eastAsia"/>
-        </w:rPr>
-        <w:t>✔</w:t>
-      </w:r>
-      <w:r>
-        <w:t xml:space="preserve"> </w:t>
-      </w:r>
-      <w:r>
-        <w:t>Email advisor.</w:t>
-      </w:r>
-    </w:p>
-    <w:p>
-      <w:pPr>
-        <w:pStyle w:val="Heading3"/>
-      </w:pPr>
-      <w:r>
-        <w:rPr>
-          <w:rFonts w:ascii="MS Mincho" w:eastAsia="MS Mincho" w:hAnsi="MS Mincho" w:cs="MS Mincho" w:hint="eastAsia"/>
-          <w:sz w:val="18"/>
-        </w:rPr>
-        <w:t>➀</w:t>
-      </w:r>
-      <w:r>
-        <w:t xml:space="preserve"> </w:t>
-      </w:r>
-      <w:r>
-        <w:t>Print draft dictionary.</w:t>
-      </w:r>
-    </w:p>
-    <w:p>
-      <w:pPr>
-        <w:pStyle w:val="Heading3"/>
-      </w:pPr>
-      <w:r>
-        <w:rPr>
-          <w:rFonts w:ascii="Arial Unicode MS" w:eastAsia="Arial Unicode MS" w:hAnsi="Arial Unicode MS" w:cs="Arial Unicode MS" w:hint="eastAsia"/>
-        </w:rPr>
-        <w:t>➁</w:t>
-      </w:r>
-      <w:r>
-        <w:t xml:space="preserve"> </w:t>
-      </w:r>
-      <w:r>
         <w:t>Print progress report.</w:t>
-      </w:r>
-    </w:p>
-    <w:p>
-      <w:pPr>
-        <w:pStyle w:val="Heading3"/>
-      </w:pPr>
-      <w:r>
-        <w:rPr>
-          <w:rFonts w:ascii="Arial Unicode MS" w:eastAsia="Arial Unicode MS" w:hAnsi="Arial Unicode MS" w:cs="Arial Unicode MS" w:hint="eastAsia"/>
-        </w:rPr>
-        <w:t>➁</w:t>
-      </w:r>
-      <w:r>
-        <w:t xml:space="preserve"> Submit to Subversion repository.</w:t>
       </w:r>
     </w:p>
     <w:p>
@@ -1843,6 +1859,20 @@
         <w:t>➁</w:t>
       </w:r>
       <w:r>
+        <w:t xml:space="preserve"> Submit to Subversion repository.</w:t>
+      </w:r>
+    </w:p>
+    <w:p>
+      <w:pPr>
+        <w:pStyle w:val="Heading3"/>
+      </w:pPr>
+      <w:r>
+        <w:rPr>
+          <w:rFonts w:ascii="Arial Unicode MS" w:eastAsia="Arial Unicode MS" w:hAnsi="Arial Unicode MS" w:cs="Arial Unicode MS" w:hint="eastAsia"/>
+        </w:rPr>
+        <w:t>➁</w:t>
+      </w:r>
+      <w:r>
         <w:t xml:space="preserve"> </w:t>
       </w:r>
       <w:r>
@@ -2140,6 +2170,7 @@
         <w:rPr>
           <w:rFonts w:ascii="MS Mincho" w:eastAsia="MS Mincho" w:hAnsi="MS Mincho" w:cs="MS Mincho" w:hint="eastAsia"/>
         </w:rPr>
+        <w:lastRenderedPageBreak/>
         <w:t>✔</w:t>
       </w:r>
       <w:r>
@@ -2151,7 +2182,6 @@
         <w:pStyle w:val="Heading2"/>
       </w:pPr>
       <w:r>
-        <w:lastRenderedPageBreak/>
         <w:t>Missing field tasks (e.g. Add Meanings)</w:t>
       </w:r>
     </w:p>
@@ -3508,9 +3538,8 @@
     <w:panose1 w:val="020B0604030504040204"/>
     <w:charset w:val="00"/>
     <w:family w:val="swiss"/>
-    <w:notTrueType/>
     <w:pitch w:val="variable"/>
-    <w:sig w:usb0="00000003" w:usb1="00000000" w:usb2="00000000" w:usb3="00000000" w:csb0="00000001" w:csb1="00000000"/>
+    <w:sig w:usb0="61002A87" w:usb1="80000000" w:usb2="00000008" w:usb3="00000000" w:csb0="000101FF" w:csb1="00000000"/>
   </w:font>
   <w:font w:name="Webdings">
     <w:panose1 w:val="05030102010509060703"/>
@@ -3546,6 +3575,7 @@
     <w:rsid w:val="007F4D2E"/>
     <w:rsid w:val="00835055"/>
     <w:rsid w:val="00B962BD"/>
+    <w:rsid w:val="00C04BA8"/>
     <w:rsid w:val="00C41392"/>
     <w:rsid w:val="00CA7DB2"/>
     <w:rsid w:val="00D02905"/>
@@ -4064,7 +4094,7 @@
 
 <file path=customXml/item1.xml><?xml version="1.0" encoding="utf-8"?>
 <CoverPageProperties xmlns="http://schemas.microsoft.com/office/2006/coverPageProps">
-  <PublishDate>2007-08-20T00:00:00</PublishDate>
+  <PublishDate>2007-09-24T00:00:00</PublishDate>
   <Abstract/>
   <CompanyAddress/>
   <CompanyPhone/>

</xml_diff>

<commit_message>
Add biatah picture to installer
git-svn-id: http://www.wesay.org/code/WeSay/trunk@988 b25276a9-ce15-0410-9281-991c76e3d784

committer: hatton <hatton@b25276a9-ce15-0410-9281-991c76e3d784>
</commit_message>
<xml_diff>
--- a/doc/roadmap.docx
+++ b/doc/roadmap.docx
@@ -595,7 +595,13 @@
         </w:r>
       </w:hyperlink>
       <w:r>
-        <w:t xml:space="preserve"> with some SIL enhancements: default font, keyboards.  Allow reuse of this data across applications by sharing these files.</w:t>
+        <w:t xml:space="preserve"> with some SIL enhancements: default font, keyboards.  Allow reuse of this data across applications by </w:t>
+      </w:r>
+      <w:r>
+        <w:t>storing a copy in a common location</w:t>
+      </w:r>
+      <w:r>
+        <w:t>.</w:t>
       </w:r>
     </w:p>
     <w:p>
@@ -1592,9 +1598,9 @@
       </w:pPr>
       <w:r>
         <w:rPr>
-          <w:rFonts w:ascii="Arial Unicode MS" w:eastAsia="Arial Unicode MS" w:hAnsi="Arial Unicode MS" w:cs="Arial Unicode MS" w:hint="eastAsia"/>
-        </w:rPr>
-        <w:t>➁</w:t>
+          <w:rFonts w:ascii="MS Mincho" w:eastAsia="MS Mincho" w:hAnsi="MS Mincho" w:cs="MS Mincho" w:hint="eastAsia"/>
+        </w:rPr>
+        <w:t>✔</w:t>
       </w:r>
       <w:r>
         <w:t xml:space="preserve"> </w:t>
@@ -1827,7 +1833,13 @@
         <w:t>Print draft dictionary.</w:t>
       </w:r>
       <w:r>
-        <w:t xml:space="preserve"> (In Sept 2007 doesn’t output pictures or custom sorting)</w:t>
+        <w:t xml:space="preserve"> (In </w:t>
+      </w:r>
+      <w:r>
+        <w:t>Oct</w:t>
+      </w:r>
+      <w:r>
+        <w:t xml:space="preserve"> 2007 doesn’t output pictures)</w:t>
       </w:r>
     </w:p>
     <w:p>
@@ -3495,7 +3507,7 @@
     <w:charset w:val="00"/>
     <w:family w:val="roman"/>
     <w:pitch w:val="variable"/>
-    <w:sig w:usb0="20002A87" w:usb1="80000000" w:usb2="00000008" w:usb3="00000000" w:csb0="000001FF" w:csb1="00000000"/>
+    <w:sig w:usb0="E0002AEF" w:usb1="C0007841" w:usb2="00000009" w:usb3="00000000" w:csb0="000001FF" w:csb1="00000000"/>
   </w:font>
   <w:font w:name="Calibri">
     <w:panose1 w:val="020F0502020204030204"/>
@@ -3510,14 +3522,14 @@
     <w:charset w:val="86"/>
     <w:family w:val="auto"/>
     <w:pitch w:val="variable"/>
-    <w:sig w:usb0="00000003" w:usb1="080E0000" w:usb2="00000010" w:usb3="00000000" w:csb0="00040001" w:csb1="00000000"/>
+    <w:sig w:usb0="00000003" w:usb1="288F0000" w:usb2="00000016" w:usb3="00000000" w:csb0="00040001" w:csb1="00000000"/>
   </w:font>
   <w:font w:name="Arial">
     <w:panose1 w:val="020B0604020202020204"/>
     <w:charset w:val="00"/>
     <w:family w:val="swiss"/>
     <w:pitch w:val="variable"/>
-    <w:sig w:usb0="20002A87" w:usb1="80000000" w:usb2="00000008" w:usb3="00000000" w:csb0="000001FF" w:csb1="00000000"/>
+    <w:sig w:usb0="E0002AFF" w:usb1="C0007843" w:usb2="00000009" w:usb3="00000000" w:csb0="000001FF" w:csb1="00000000"/>
   </w:font>
   <w:font w:name="MS Mincho">
     <w:altName w:val="ＭＳ 明朝"/>
@@ -3525,7 +3537,7 @@
     <w:charset w:val="80"/>
     <w:family w:val="modern"/>
     <w:pitch w:val="fixed"/>
-    <w:sig w:usb0="A00002BF" w:usb1="68C7FCFB" w:usb2="00000010" w:usb3="00000000" w:csb0="0002009F" w:csb1="00000000"/>
+    <w:sig w:usb0="E00002FF" w:usb1="6AC7FDFB" w:usb2="00000012" w:usb3="00000000" w:csb0="0002009F" w:csb1="00000000"/>
   </w:font>
   <w:font w:name="Cambria">
     <w:panose1 w:val="02040503050406030204"/>
@@ -3538,8 +3550,9 @@
     <w:panose1 w:val="020B0604030504040204"/>
     <w:charset w:val="00"/>
     <w:family w:val="swiss"/>
+    <w:notTrueType/>
     <w:pitch w:val="variable"/>
-    <w:sig w:usb0="61002A87" w:usb1="80000000" w:usb2="00000008" w:usb3="00000000" w:csb0="000101FF" w:csb1="00000000"/>
+    <w:sig w:usb0="00000003" w:usb1="00000000" w:usb2="00000000" w:usb3="00000000" w:csb0="00000001" w:csb1="00000000"/>
   </w:font>
   <w:font w:name="Webdings">
     <w:panose1 w:val="05030102010509060703"/>
@@ -3569,6 +3582,7 @@
   </w:compat>
   <w:rsids>
     <w:rsidRoot w:val="00CA7DB2"/>
+    <w:rsid w:val="00140A47"/>
     <w:rsid w:val="00451385"/>
     <w:rsid w:val="004F357B"/>
     <w:rsid w:val="00615AA8"/>
@@ -3597,7 +3611,7 @@
     <m:intLim m:val="subSup"/>
     <m:naryLim m:val="undOvr"/>
   </m:mathPr>
-  <w:themeFontLang w:val="en-US" w:eastAsia="zh-CN" w:bidi="ar-SA"/>
+  <w:themeFontLang w:val="en-US"/>
   <w:clrSchemeMapping w:bg1="light1" w:t1="dark1" w:bg2="light2" w:t2="dark2" w:accent1="accent1" w:accent2="accent2" w:accent3="accent3" w:accent4="accent4" w:accent5="accent5" w:accent6="accent6" w:hyperlink="hyperlink" w:followedHyperlink="followedHyperlink"/>
   <w:decimalSymbol w:val="."/>
   <w:listSeparator w:val=","/>

</xml_diff>

<commit_message>
Progress Dialogs for LIFT transform addins.  Moved Progress Stuff to Palasso.
git-svn-id: http://www.wesay.org/code/WeSay/trunk@998 b25276a9-ce15-0410-9281-991c76e3d784

committer: hatton <hatton@b25276a9-ce15-0410-9281-991c76e3d784>
</commit_message>
<xml_diff>
--- a/doc/roadmap.docx
+++ b/doc/roadmap.docx
@@ -15,35 +15,32 @@
         <w:t>WeSay Roadmap</w:t>
       </w:r>
     </w:p>
-    <w:sdt>
-      <w:sdtPr>
-        <w:alias w:val="Publish Date"/>
-        <w:id w:val="177947297"/>
-        <w:placeholder>
-          <w:docPart w:val="9A489FA15FEE48D6B0923D9F54622F19"/>
-        </w:placeholder>
-        <w:dataBinding w:prefixMappings="xmlns:ns0='http://schemas.microsoft.com/office/2006/coverPageProps' " w:xpath="/ns0:CoverPageProperties[1]/ns0:PublishDate[1]" w:storeItemID="{55AF091B-3C7A-41E3-B477-F2FDAA23CFDA}"/>
-        <w:date w:fullDate="2007-09-24T00:00:00Z">
-          <w:dateFormat w:val="M/d/yyyy"/>
-          <w:lid w:val="en-US"/>
-          <w:storeMappedDataAs w:val="dateTime"/>
-          <w:calendar w:val="gregorian"/>
-        </w:date>
-      </w:sdtPr>
-      <w:sdtContent>
-        <w:p>
-          <w:pPr>
-            <w:pStyle w:val="NoSpacing"/>
-          </w:pPr>
+    <w:p>
+      <w:pPr>
+        <w:pStyle w:val="NoSpacing"/>
+      </w:pPr>
+      <w:sdt>
+        <w:sdtPr>
+          <w:alias w:val="Publish Date"/>
+          <w:id w:val="177947297"/>
+          <w:placeholder>
+            <w:docPart w:val="9A489FA15FEE48D6B0923D9F54622F19"/>
+          </w:placeholder>
+          <w:dataBinding w:prefixMappings="xmlns:ns0='http://schemas.microsoft.com/office/2006/coverPageProps' " w:xpath="/ns0:CoverPageProperties[1]/ns0:PublishDate[1]" w:storeItemID="{55AF091B-3C7A-41E3-B477-F2FDAA23CFDA}"/>
+          <w:date w:fullDate="2007-11-06T00:00:00Z">
+            <w:dateFormat w:val="M/d/yyyy"/>
+            <w:lid w:val="en-US"/>
+            <w:storeMappedDataAs w:val="dateTime"/>
+            <w:calendar w:val="gregorian"/>
+          </w:date>
+        </w:sdtPr>
+        <w:sdtContent>
           <w:r>
-            <w:t>9/24</w:t>
+            <w:t>6/Nov/2007</w:t>
           </w:r>
-          <w:r>
-            <w:t>/2007</w:t>
-          </w:r>
-        </w:p>
-      </w:sdtContent>
-    </w:sdt>
+        </w:sdtContent>
+      </w:sdt>
+    </w:p>
     <w:p/>
     <w:p>
       <w:pPr>
@@ -364,6 +361,51 @@
     <w:p>
       <w:pPr>
         <w:pStyle w:val="Heading3"/>
+        <w:jc w:val="both"/>
+      </w:pPr>
+      <w:r>
+        <w:rPr>
+          <w:rFonts w:ascii="MS Mincho" w:eastAsia="MS Mincho" w:hAnsi="MS Mincho" w:cs="MS Mincho" w:hint="eastAsia"/>
+          <w:sz w:val="18"/>
+        </w:rPr>
+        <w:t>➀</w:t>
+      </w:r>
+      <w:r>
+        <w:rPr>
+          <w:rFonts w:ascii="MS Mincho" w:eastAsia="MS Mincho" w:hAnsi="MS Mincho" w:cs="MS Mincho"/>
+          <w:sz w:val="18"/>
+        </w:rPr>
+        <w:t xml:space="preserve"> </w:t>
+      </w:r>
+      <w:r>
+        <w:t>Support Keyman 7 [</w:t>
+      </w:r>
+      <w:hyperlink r:id="rId10" w:history="1">
+        <w:r>
+          <w:rPr>
+            <w:rStyle w:val="Hyperlink"/>
+          </w:rPr>
+          <w:t>WS-390</w:t>
+        </w:r>
+      </w:hyperlink>
+      <w:r>
+        <w:t>], [</w:t>
+      </w:r>
+      <w:hyperlink r:id="rId11" w:history="1">
+        <w:r>
+          <w:rPr>
+            <w:rStyle w:val="Hyperlink"/>
+          </w:rPr>
+          <w:t>WS-427</w:t>
+        </w:r>
+      </w:hyperlink>
+      <w:r>
+        <w:t xml:space="preserve">]. </w:t>
+      </w:r>
+    </w:p>
+    <w:p>
+      <w:pPr>
+        <w:pStyle w:val="Heading3"/>
         <w:rPr>
           <w:rFonts w:eastAsia="Arial Unicode MS"/>
         </w:rPr>
@@ -383,7 +425,7 @@
         </w:rPr>
         <w:t xml:space="preserve">Support alternative keyboard on Linux, such as </w:t>
       </w:r>
-      <w:hyperlink r:id="rId10" w:history="1">
+      <w:hyperlink r:id="rId12" w:history="1">
         <w:r>
           <w:rPr>
             <w:rStyle w:val="Hyperlink"/>
@@ -530,6 +572,45 @@
       </w:pPr>
       <w:r>
         <w:rPr>
+          <w:rFonts w:ascii="MS Mincho" w:eastAsia="MS Mincho" w:hAnsi="MS Mincho" w:cs="MS Mincho" w:hint="eastAsia"/>
+          <w:sz w:val="18"/>
+        </w:rPr>
+        <w:t>➀</w:t>
+      </w:r>
+      <w:r>
+        <w:rPr>
+          <w:rFonts w:ascii="MS Mincho" w:eastAsia="MS Mincho" w:hAnsi="MS Mincho" w:cs="MS Mincho"/>
+          <w:sz w:val="18"/>
+        </w:rPr>
+        <w:t xml:space="preserve"> </w:t>
+      </w:r>
+      <w:r>
+        <w:t>Specify</w:t>
+      </w:r>
+      <w:r>
+        <w:t xml:space="preserve"> which writing system to sort on, in the tool and for export.  Currently just uses the first ws it finds in the first lexeme form.</w:t>
+      </w:r>
+      <w:r>
+        <w:t xml:space="preserve"> [</w:t>
+      </w:r>
+      <w:hyperlink r:id="rId13" w:history="1">
+        <w:r>
+          <w:rPr>
+            <w:rStyle w:val="Hyperlink"/>
+          </w:rPr>
+          <w:t>WS-532</w:t>
+        </w:r>
+      </w:hyperlink>
+      <w:r>
+        <w:t>]</w:t>
+      </w:r>
+    </w:p>
+    <w:p>
+      <w:pPr>
+        <w:pStyle w:val="Heading3"/>
+      </w:pPr>
+      <w:r>
+        <w:rPr>
           <w:rFonts w:ascii="Arial Unicode MS" w:eastAsia="Arial Unicode MS" w:hAnsi="Arial Unicode MS" w:cs="Arial Unicode MS" w:hint="eastAsia"/>
         </w:rPr>
         <w:t>➁</w:t>
@@ -555,7 +636,7 @@
         <w:rPr>
           <w:rFonts w:ascii="Arial Unicode MS" w:eastAsia="Arial Unicode MS" w:hAnsi="Arial Unicode MS" w:cs="Arial Unicode MS" w:hint="eastAsia"/>
         </w:rPr>
-        <w:t>✔</w:t>
+        <w:t>➁</w:t>
       </w:r>
       <w:r>
         <w:t xml:space="preserve"> </w:t>
@@ -586,7 +667,7 @@
       <w:r>
         <w:t xml:space="preserve">Store the information for a writing system in its own xml file, conforming to </w:t>
       </w:r>
-      <w:hyperlink r:id="rId11" w:history="1">
+      <w:hyperlink r:id="rId14" w:history="1">
         <w:r>
           <w:rPr>
             <w:rStyle w:val="Hyperlink"/>
@@ -660,6 +741,7 @@
         <w:pStyle w:val="Heading1"/>
       </w:pPr>
       <w:r>
+        <w:lastRenderedPageBreak/>
         <w:t>WeSay</w:t>
       </w:r>
     </w:p>
@@ -676,7 +758,7 @@
       <w:r>
         <w:t xml:space="preserve"> Localization via </w:t>
       </w:r>
-      <w:hyperlink r:id="rId12" w:history="1">
+      <w:hyperlink r:id="rId15" w:history="1">
         <w:r>
           <w:rPr>
             <w:rStyle w:val="Hyperlink"/>
@@ -693,7 +775,7 @@
       <w:r>
         <w:t xml:space="preserve">  Localization via </w:t>
       </w:r>
-      <w:hyperlink r:id="rId13" w:history="1">
+      <w:hyperlink r:id="rId16" w:history="1">
         <w:r>
           <w:rPr>
             <w:rStyle w:val="Hyperlink"/>
@@ -710,7 +792,6 @@
         <w:pStyle w:val="Heading2"/>
       </w:pPr>
       <w:r>
-        <w:lastRenderedPageBreak/>
         <w:t>Home Tab</w:t>
       </w:r>
     </w:p>
@@ -1090,6 +1171,7 @@
         <w:rPr>
           <w:rFonts w:ascii="MS Mincho" w:eastAsia="MS Mincho" w:hAnsi="MS Mincho" w:cs="MS Mincho" w:hint="eastAsia"/>
         </w:rPr>
+        <w:lastRenderedPageBreak/>
         <w:t>✔</w:t>
       </w:r>
       <w:r>
@@ -1162,7 +1244,6 @@
         <w:rPr>
           <w:rFonts w:ascii="MS Mincho" w:eastAsia="MS Mincho" w:hAnsi="MS Mincho" w:cs="MS Mincho" w:hint="eastAsia"/>
         </w:rPr>
-        <w:lastRenderedPageBreak/>
         <w:t>✔</w:t>
       </w:r>
       <w:r>
@@ -1475,6 +1556,7 @@
         <w:rPr>
           <w:rFonts w:ascii="MS Mincho" w:eastAsia="MS Mincho" w:hAnsi="MS Mincho" w:cs="MS Mincho" w:hint="eastAsia"/>
         </w:rPr>
+        <w:lastRenderedPageBreak/>
         <w:t>✔</w:t>
       </w:r>
       <w:r>
@@ -1504,294 +1586,294 @@
         <w:rPr>
           <w:rFonts w:ascii="Arial Unicode MS" w:eastAsia="Arial Unicode MS" w:hAnsi="Arial Unicode MS" w:cs="Arial Unicode MS" w:hint="eastAsia"/>
         </w:rPr>
+        <w:t>➁</w:t>
+      </w:r>
+      <w:r>
+        <w:t xml:space="preserve"> </w:t>
+      </w:r>
+      <w:r>
+        <w:t>Support editing of</w:t>
+      </w:r>
+      <w:r>
+        <w:t xml:space="preserve"> option collection</w:t>
+      </w:r>
+      <w:r>
+        <w:t>s (e.g. Semantic Domains)</w:t>
+      </w:r>
+      <w:r>
+        <w:t xml:space="preserve"> (Until then, can edit these via specialized tasks)</w:t>
+      </w:r>
+      <w:r>
+        <w:t>.</w:t>
+      </w:r>
+    </w:p>
+    <w:p>
+      <w:pPr>
+        <w:pStyle w:val="Heading3"/>
+      </w:pPr>
+      <w:r>
+        <w:t>Support setting and maintaining homograph numbers.</w:t>
+      </w:r>
+    </w:p>
+    <w:p>
+      <w:pPr>
+        <w:pStyle w:val="Heading3"/>
+      </w:pPr>
+      <w:r>
+        <w:t>Support reordering senses.</w:t>
+      </w:r>
+    </w:p>
+    <w:p>
+      <w:pPr>
+        <w:pStyle w:val="Heading2"/>
+      </w:pPr>
+      <w:r>
+        <w:t>Collect Word List</w:t>
+      </w:r>
+    </w:p>
+    <w:p>
+      <w:pPr>
+        <w:pStyle w:val="Heading3"/>
+      </w:pPr>
+      <w:r>
+        <w:rPr>
+          <w:rFonts w:ascii="MS Mincho" w:eastAsia="MS Mincho" w:hAnsi="MS Mincho" w:cs="MS Mincho" w:hint="eastAsia"/>
+        </w:rPr>
+        <w:t>✔</w:t>
+      </w:r>
+      <w:r>
+        <w:t>Collect words in the target language by displaying one word at a time in a foreign language, and asking the user to translate it into one or more words in his language.</w:t>
+      </w:r>
+    </w:p>
+    <w:p>
+      <w:pPr>
+        <w:pStyle w:val="Heading3"/>
+      </w:pPr>
+      <w:r>
+        <w:rPr>
+          <w:rFonts w:ascii="MS Mincho" w:eastAsia="MS Mincho" w:hAnsi="MS Mincho" w:cs="MS Mincho" w:hint="eastAsia"/>
+        </w:rPr>
+        <w:t>✔</w:t>
+      </w:r>
+      <w:r>
+        <w:t>Words are entered into the dictionary, with the foreign word listed as a gloss.</w:t>
+      </w:r>
+    </w:p>
+    <w:p>
+      <w:pPr>
+        <w:pStyle w:val="Heading3"/>
+      </w:pPr>
+      <w:r>
+        <w:rPr>
+          <w:rFonts w:ascii="MS Mincho" w:eastAsia="MS Mincho" w:hAnsi="MS Mincho" w:cs="MS Mincho" w:hint="eastAsia"/>
+        </w:rPr>
+        <w:t>✔</w:t>
+      </w:r>
+      <w:r>
+        <w:t>If the word is already in the dictionary, a new sense is created, with the foreign word as its gloss.</w:t>
+      </w:r>
+    </w:p>
+    <w:p>
+      <w:pPr>
+        <w:pStyle w:val="Heading3"/>
+      </w:pPr>
+      <w:r>
+        <w:rPr>
+          <w:rFonts w:ascii="MS Mincho" w:eastAsia="MS Mincho" w:hAnsi="MS Mincho" w:cs="MS Mincho" w:hint="eastAsia"/>
+        </w:rPr>
+        <w:t>✔</w:t>
+      </w:r>
+      <w:r>
+        <w:t xml:space="preserve"> </w:t>
+      </w:r>
+      <w:r>
+        <w:t>Addition of Words animated to reinforce what’s going on.</w:t>
+      </w:r>
+    </w:p>
+    <w:p>
+      <w:pPr>
+        <w:pStyle w:val="Heading2"/>
+      </w:pPr>
+      <w:r>
+        <w:t>Semantic Domain Task</w:t>
+      </w:r>
+    </w:p>
+    <w:p>
+      <w:pPr>
+        <w:pStyle w:val="Heading3"/>
+      </w:pPr>
+      <w:r>
+        <w:rPr>
+          <w:rFonts w:ascii="MS Mincho" w:eastAsia="MS Mincho" w:hAnsi="MS Mincho" w:cs="MS Mincho" w:hint="eastAsia"/>
+        </w:rPr>
+        <w:t>✔</w:t>
+      </w:r>
+      <w:r>
+        <w:t xml:space="preserve"> Addition of Words animated to reinforce what’s going on.</w:t>
+      </w:r>
+    </w:p>
+    <w:p>
+      <w:pPr>
+        <w:pStyle w:val="Heading2"/>
+      </w:pPr>
+      <w:r>
+        <w:t>Other imagined Tasks</w:t>
+      </w:r>
+    </w:p>
+    <w:p>
+      <w:pPr>
+        <w:pStyle w:val="Heading3"/>
+      </w:pPr>
+      <w:r>
+        <w:rPr>
+          <w:rFonts w:ascii="Arial Unicode MS" w:eastAsia="Arial Unicode MS" w:hAnsi="Arial Unicode MS" w:cs="Arial Unicode MS" w:hint="eastAsia"/>
+        </w:rPr>
+        <w:t>➁</w:t>
+      </w:r>
+      <w:r>
+        <w:t>Review.  View starred items and items that fail checks.</w:t>
+      </w:r>
+    </w:p>
+    <w:p>
+      <w:pPr>
+        <w:pStyle w:val="Heading3"/>
+      </w:pPr>
+      <w:r>
+        <w:t>Split/Merge words/ homographs</w:t>
+      </w:r>
+    </w:p>
+    <w:p>
+      <w:pPr>
+        <w:pStyle w:val="Heading3"/>
+      </w:pPr>
+      <w:r>
+        <w:t>Sense disambiguation</w:t>
+      </w:r>
+    </w:p>
+    <w:p>
+      <w:pPr>
+        <w:pStyle w:val="Heading3"/>
+      </w:pPr>
+      <w:r>
+        <w:t>Record pronunciations</w:t>
+      </w:r>
+    </w:p>
+    <w:p>
+      <w:pPr>
+        <w:pStyle w:val="Heading3"/>
+      </w:pPr>
+      <w:r>
+        <w:t>Record Stories</w:t>
+      </w:r>
+    </w:p>
+    <w:p>
+      <w:pPr>
+        <w:pStyle w:val="Heading3"/>
+      </w:pPr>
+      <w:r>
+        <w:t>Transcribe Stories</w:t>
+      </w:r>
+    </w:p>
+    <w:p>
+      <w:pPr>
+        <w:pStyle w:val="Heading3"/>
+      </w:pPr>
+      <w:r>
+        <w:t>Collect words based on a foreign dictionary. Would import selected fields into each vernacular word that is elicited. For example, if the source dictionary entry has semantic domains, copy those into the newly created entry.</w:t>
+      </w:r>
+    </w:p>
+    <w:p>
+      <w:pPr>
+        <w:pStyle w:val="Heading2"/>
+      </w:pPr>
+      <w:r>
+        <w:t>Actions</w:t>
+      </w:r>
+    </w:p>
+    <w:p>
+      <w:pPr>
+        <w:pStyle w:val="Heading3"/>
+      </w:pPr>
+      <w:r>
+        <w:rPr>
+          <w:rFonts w:ascii="MS Mincho" w:eastAsia="MS Mincho" w:hAnsi="MS Mincho" w:cs="MS Mincho" w:hint="eastAsia"/>
+        </w:rPr>
+        <w:t>✔</w:t>
+      </w:r>
+      <w:r>
+        <w:t xml:space="preserve"> </w:t>
+      </w:r>
+      <w:r>
+        <w:t>Provide a</w:t>
+      </w:r>
+      <w:r>
+        <w:t>n easy way for other programmer to</w:t>
+      </w:r>
+      <w:r>
+        <w:t xml:space="preserve"> add </w:t>
+      </w:r>
+      <w:r>
+        <w:t>plug-ins</w:t>
+      </w:r>
+      <w:r>
+        <w:t xml:space="preserve"> which do some action.</w:t>
+      </w:r>
+      <w:r>
+        <w:t xml:space="preserve"> </w:t>
+      </w:r>
+    </w:p>
+    <w:p>
+      <w:pPr>
+        <w:pStyle w:val="Heading3"/>
+      </w:pPr>
+      <w:r>
+        <w:rPr>
+          <w:rFonts w:ascii="MS Mincho" w:eastAsia="MS Mincho" w:hAnsi="MS Mincho" w:cs="MS Mincho" w:hint="eastAsia"/>
+        </w:rPr>
+        <w:t>✔</w:t>
+      </w:r>
+      <w:r>
+        <w:rPr>
+          <w:rFonts w:ascii="MS Mincho" w:eastAsia="MS Mincho" w:hAnsi="MS Mincho" w:cs="MS Mincho"/>
+        </w:rPr>
+        <w:t xml:space="preserve"> </w:t>
+      </w:r>
+      <w:r>
+        <w:t>Export to Standard Format.</w:t>
+      </w:r>
+    </w:p>
+    <w:p>
+      <w:pPr>
+        <w:pStyle w:val="Heading3"/>
+      </w:pPr>
+      <w:r>
+        <w:rPr>
+          <w:rFonts w:ascii="MS Mincho" w:eastAsia="MS Mincho" w:hAnsi="MS Mincho" w:cs="MS Mincho" w:hint="eastAsia"/>
+        </w:rPr>
+        <w:t>✔</w:t>
+      </w:r>
+      <w:r>
+        <w:rPr>
+          <w:rFonts w:ascii="MS Mincho" w:eastAsia="MS Mincho" w:hAnsi="MS Mincho" w:cs="MS Mincho"/>
+        </w:rPr>
+        <w:t xml:space="preserve"> </w:t>
+      </w:r>
+      <w:r>
+        <w:t>One-click zip and backup to USB</w:t>
+      </w:r>
+      <w:r>
+        <w:t xml:space="preserve"> Flash Drive</w:t>
+      </w:r>
+    </w:p>
+    <w:p>
+      <w:pPr>
+        <w:pStyle w:val="Heading3"/>
+      </w:pPr>
+      <w:r>
+        <w:rPr>
+          <w:rFonts w:ascii="Arial Unicode MS" w:eastAsia="Arial Unicode MS" w:hAnsi="Arial Unicode MS" w:cs="Arial Unicode MS" w:hint="eastAsia"/>
+        </w:rPr>
         <w:lastRenderedPageBreak/>
-        <w:t>➁</w:t>
-      </w:r>
-      <w:r>
-        <w:t xml:space="preserve"> </w:t>
-      </w:r>
-      <w:r>
-        <w:t>Support editing of</w:t>
-      </w:r>
-      <w:r>
-        <w:t xml:space="preserve"> option collection</w:t>
-      </w:r>
-      <w:r>
-        <w:t>s (e.g. Semantic Domains)</w:t>
-      </w:r>
-      <w:r>
-        <w:t xml:space="preserve"> (Until then, can edit these via specialized tasks)</w:t>
-      </w:r>
-      <w:r>
-        <w:t>.</w:t>
-      </w:r>
-    </w:p>
-    <w:p>
-      <w:pPr>
-        <w:pStyle w:val="Heading3"/>
-      </w:pPr>
-      <w:r>
-        <w:t>Support setting and maintaining homograph numbers.</w:t>
-      </w:r>
-    </w:p>
-    <w:p>
-      <w:pPr>
-        <w:pStyle w:val="Heading3"/>
-      </w:pPr>
-      <w:r>
-        <w:t>Support reordering senses.</w:t>
-      </w:r>
-    </w:p>
-    <w:p>
-      <w:pPr>
-        <w:pStyle w:val="Heading2"/>
-      </w:pPr>
-      <w:r>
-        <w:t>Collect Word List</w:t>
-      </w:r>
-    </w:p>
-    <w:p>
-      <w:pPr>
-        <w:pStyle w:val="Heading3"/>
-      </w:pPr>
-      <w:r>
-        <w:rPr>
-          <w:rFonts w:ascii="MS Mincho" w:eastAsia="MS Mincho" w:hAnsi="MS Mincho" w:cs="MS Mincho" w:hint="eastAsia"/>
-        </w:rPr>
-        <w:t>✔</w:t>
-      </w:r>
-      <w:r>
-        <w:t>Collect words in the target language by displaying one word at a time in a foreign language, and asking the user to translate it into one or more words in his language.</w:t>
-      </w:r>
-    </w:p>
-    <w:p>
-      <w:pPr>
-        <w:pStyle w:val="Heading3"/>
-      </w:pPr>
-      <w:r>
-        <w:rPr>
-          <w:rFonts w:ascii="MS Mincho" w:eastAsia="MS Mincho" w:hAnsi="MS Mincho" w:cs="MS Mincho" w:hint="eastAsia"/>
-        </w:rPr>
-        <w:t>✔</w:t>
-      </w:r>
-      <w:r>
-        <w:t>Words are entered into the dictionary, with the foreign word listed as a gloss.</w:t>
-      </w:r>
-    </w:p>
-    <w:p>
-      <w:pPr>
-        <w:pStyle w:val="Heading3"/>
-      </w:pPr>
-      <w:r>
-        <w:rPr>
-          <w:rFonts w:ascii="MS Mincho" w:eastAsia="MS Mincho" w:hAnsi="MS Mincho" w:cs="MS Mincho" w:hint="eastAsia"/>
-        </w:rPr>
-        <w:t>✔</w:t>
-      </w:r>
-      <w:r>
-        <w:t>If the word is already in the dictionary, a new sense is created, with the foreign word as its gloss.</w:t>
-      </w:r>
-    </w:p>
-    <w:p>
-      <w:pPr>
-        <w:pStyle w:val="Heading3"/>
-      </w:pPr>
-      <w:r>
-        <w:rPr>
-          <w:rFonts w:ascii="MS Mincho" w:eastAsia="MS Mincho" w:hAnsi="MS Mincho" w:cs="MS Mincho" w:hint="eastAsia"/>
-        </w:rPr>
-        <w:t>✔</w:t>
-      </w:r>
-      <w:r>
-        <w:t xml:space="preserve"> </w:t>
-      </w:r>
-      <w:r>
-        <w:t>Addition of Words animated to reinforce what’s going on.</w:t>
-      </w:r>
-    </w:p>
-    <w:p>
-      <w:pPr>
-        <w:pStyle w:val="Heading2"/>
-      </w:pPr>
-      <w:r>
-        <w:t>Semantic Domain Task</w:t>
-      </w:r>
-    </w:p>
-    <w:p>
-      <w:pPr>
-        <w:pStyle w:val="Heading3"/>
-      </w:pPr>
-      <w:r>
-        <w:rPr>
-          <w:rFonts w:ascii="MS Mincho" w:eastAsia="MS Mincho" w:hAnsi="MS Mincho" w:cs="MS Mincho" w:hint="eastAsia"/>
-        </w:rPr>
-        <w:t>✔</w:t>
-      </w:r>
-      <w:r>
-        <w:t xml:space="preserve"> Addition of Words animated to reinforce what’s going on.</w:t>
-      </w:r>
-    </w:p>
-    <w:p>
-      <w:pPr>
-        <w:pStyle w:val="Heading2"/>
-      </w:pPr>
-      <w:r>
-        <w:t>Other imagined Tasks</w:t>
-      </w:r>
-    </w:p>
-    <w:p>
-      <w:pPr>
-        <w:pStyle w:val="Heading3"/>
-      </w:pPr>
-      <w:r>
-        <w:rPr>
-          <w:rFonts w:ascii="Arial Unicode MS" w:eastAsia="Arial Unicode MS" w:hAnsi="Arial Unicode MS" w:cs="Arial Unicode MS" w:hint="eastAsia"/>
-        </w:rPr>
-        <w:t>➁</w:t>
-      </w:r>
-      <w:r>
-        <w:t>Review.  View starred items and items that fail checks.</w:t>
-      </w:r>
-    </w:p>
-    <w:p>
-      <w:pPr>
-        <w:pStyle w:val="Heading3"/>
-      </w:pPr>
-      <w:r>
-        <w:t>Split/Merge words/ homographs</w:t>
-      </w:r>
-    </w:p>
-    <w:p>
-      <w:pPr>
-        <w:pStyle w:val="Heading3"/>
-      </w:pPr>
-      <w:r>
-        <w:t>Sense disambiguation</w:t>
-      </w:r>
-    </w:p>
-    <w:p>
-      <w:pPr>
-        <w:pStyle w:val="Heading3"/>
-      </w:pPr>
-      <w:r>
-        <w:t>Record pronunciations</w:t>
-      </w:r>
-    </w:p>
-    <w:p>
-      <w:pPr>
-        <w:pStyle w:val="Heading3"/>
-      </w:pPr>
-      <w:r>
-        <w:t>Record Stories</w:t>
-      </w:r>
-    </w:p>
-    <w:p>
-      <w:pPr>
-        <w:pStyle w:val="Heading3"/>
-      </w:pPr>
-      <w:r>
-        <w:t>Transcribe Stories</w:t>
-      </w:r>
-    </w:p>
-    <w:p>
-      <w:pPr>
-        <w:pStyle w:val="Heading3"/>
-      </w:pPr>
-      <w:r>
-        <w:t>Collect words based on a foreign dictionary. Would import selected fields into each vernacular word that is elicited. For example, if the source dictionary entry has semantic domains, copy those into the newly created entry.</w:t>
-      </w:r>
-    </w:p>
-    <w:p>
-      <w:pPr>
-        <w:pStyle w:val="Heading2"/>
-      </w:pPr>
-      <w:r>
-        <w:t>Actions</w:t>
-      </w:r>
-    </w:p>
-    <w:p>
-      <w:pPr>
-        <w:pStyle w:val="Heading3"/>
-      </w:pPr>
-      <w:r>
-        <w:rPr>
-          <w:rFonts w:ascii="MS Mincho" w:eastAsia="MS Mincho" w:hAnsi="MS Mincho" w:cs="MS Mincho" w:hint="eastAsia"/>
-        </w:rPr>
-        <w:t>✔</w:t>
-      </w:r>
-      <w:r>
-        <w:t xml:space="preserve"> </w:t>
-      </w:r>
-      <w:r>
-        <w:t>Provide a</w:t>
-      </w:r>
-      <w:r>
-        <w:t>n easy way for other programmer to</w:t>
-      </w:r>
-      <w:r>
-        <w:t xml:space="preserve"> add </w:t>
-      </w:r>
-      <w:r>
-        <w:t>plug-ins</w:t>
-      </w:r>
-      <w:r>
-        <w:t xml:space="preserve"> which do some action.</w:t>
-      </w:r>
-      <w:r>
-        <w:t xml:space="preserve"> </w:t>
-      </w:r>
-    </w:p>
-    <w:p>
-      <w:pPr>
-        <w:pStyle w:val="Heading3"/>
-      </w:pPr>
-      <w:r>
-        <w:rPr>
-          <w:rFonts w:ascii="MS Mincho" w:eastAsia="MS Mincho" w:hAnsi="MS Mincho" w:cs="MS Mincho" w:hint="eastAsia"/>
-        </w:rPr>
-        <w:t>✔</w:t>
-      </w:r>
-      <w:r>
-        <w:rPr>
-          <w:rFonts w:ascii="MS Mincho" w:eastAsia="MS Mincho" w:hAnsi="MS Mincho" w:cs="MS Mincho"/>
-        </w:rPr>
-        <w:t xml:space="preserve"> </w:t>
-      </w:r>
-      <w:r>
-        <w:t>Export to Standard Format.</w:t>
-      </w:r>
-    </w:p>
-    <w:p>
-      <w:pPr>
-        <w:pStyle w:val="Heading3"/>
-      </w:pPr>
-      <w:r>
-        <w:rPr>
-          <w:rFonts w:ascii="MS Mincho" w:eastAsia="MS Mincho" w:hAnsi="MS Mincho" w:cs="MS Mincho" w:hint="eastAsia"/>
-        </w:rPr>
-        <w:t>✔</w:t>
-      </w:r>
-      <w:r>
-        <w:rPr>
-          <w:rFonts w:ascii="MS Mincho" w:eastAsia="MS Mincho" w:hAnsi="MS Mincho" w:cs="MS Mincho"/>
-        </w:rPr>
-        <w:t xml:space="preserve"> </w:t>
-      </w:r>
-      <w:r>
-        <w:t>One-click zip and backup to USB</w:t>
-      </w:r>
-      <w:r>
-        <w:t xml:space="preserve"> Flash Drive</w:t>
-      </w:r>
-    </w:p>
-    <w:p>
-      <w:pPr>
-        <w:pStyle w:val="Heading3"/>
-      </w:pPr>
-      <w:r>
-        <w:rPr>
-          <w:rFonts w:ascii="Arial Unicode MS" w:eastAsia="Arial Unicode MS" w:hAnsi="Arial Unicode MS" w:cs="Arial Unicode MS" w:hint="eastAsia"/>
-        </w:rPr>
         <w:t>✔</w:t>
       </w:r>
       <w:r>
@@ -1867,11 +1949,411 @@
         <w:rPr>
           <w:rFonts w:ascii="Arial Unicode MS" w:eastAsia="Arial Unicode MS" w:hAnsi="Arial Unicode MS" w:cs="Arial Unicode MS" w:hint="eastAsia"/>
         </w:rPr>
+        <w:t>➁</w:t>
+      </w:r>
+      <w:r>
+        <w:t xml:space="preserve"> Submit to Subversion repository.</w:t>
+      </w:r>
+    </w:p>
+    <w:p>
+      <w:pPr>
+        <w:pStyle w:val="Heading3"/>
+      </w:pPr>
+      <w:r>
+        <w:rPr>
+          <w:rFonts w:ascii="Arial Unicode MS" w:eastAsia="Arial Unicode MS" w:hAnsi="Arial Unicode MS" w:cs="Arial Unicode MS" w:hint="eastAsia"/>
+        </w:rPr>
+        <w:t>➁</w:t>
+      </w:r>
+      <w:r>
+        <w:t xml:space="preserve"> </w:t>
+      </w:r>
+      <w:r>
+        <w:t>Open dictionary in Lexique Pro</w:t>
+      </w:r>
+      <w:r>
+        <w:t xml:space="preserve"> (can be done in version 1 by opening the exported Standard Format document)</w:t>
+      </w:r>
+      <w:r>
+        <w:t>.</w:t>
+      </w:r>
+    </w:p>
+    <w:p>
+      <w:pPr>
+        <w:pStyle w:val="Heading1"/>
+      </w:pPr>
+      <w:r>
+        <w:t>Notes</w:t>
+      </w:r>
+    </w:p>
+    <w:p>
+      <w:pPr>
+        <w:ind w:firstLine="0"/>
+      </w:pPr>
+      <w:r>
+        <w:t xml:space="preserve">Since WeSay seeks to shield the user from the file system, there is no “Open…” command.  </w:t>
+      </w:r>
+      <w:r>
+        <w:t>WeSay can be started</w:t>
+      </w:r>
+      <w:r>
+        <w:t xml:space="preserve"> with a particular project in</w:t>
+      </w:r>
+      <w:r>
+        <w:t xml:space="preserve"> </w:t>
+      </w:r>
+      <w:r>
+        <w:t>these</w:t>
+      </w:r>
+      <w:r>
+        <w:t xml:space="preserve"> ways:</w:t>
+      </w:r>
+    </w:p>
+    <w:p>
+      <w:pPr>
+        <w:pStyle w:val="Heading3"/>
+      </w:pPr>
+      <w:r>
+        <w:t>By double clicking on the LIFT file</w:t>
+      </w:r>
+    </w:p>
+    <w:p>
+      <w:pPr>
+        <w:pStyle w:val="Heading3"/>
+      </w:pPr>
+      <w:r>
+        <w:t>Via Project:”Open this project in Wesay” in the WeSay Setup program</w:t>
+      </w:r>
+    </w:p>
+    <w:p>
+      <w:pPr>
+        <w:pStyle w:val="Heading3"/>
+      </w:pPr>
+      <w:r>
+        <w:t>Via a</w:t>
+      </w:r>
+      <w:r>
+        <w:t xml:space="preserve"> shortcut or command-line parameter which gives</w:t>
+      </w:r>
+      <w:r>
+        <w:t xml:space="preserve"> the path to the LIFT file</w:t>
+      </w:r>
+    </w:p>
+    <w:p>
+      <w:pPr>
+        <w:pStyle w:val="Heading3"/>
+      </w:pPr>
+      <w:r>
+        <w:t>By running WeSay, in which case it opens the last project it was run with.</w:t>
+      </w:r>
+    </w:p>
+    <w:p>
+      <w:pPr>
+        <w:ind w:firstLine="0"/>
+      </w:pPr>
+      <w:r>
+        <w:t>The setup program places new project in the “My Documents” folder, but you can move them anywhere.</w:t>
+      </w:r>
+    </w:p>
+    <w:p>
+      <w:pPr>
+        <w:pStyle w:val="Heading1"/>
+      </w:pPr>
+      <w:r>
+        <w:t>Keyboard Shortcuts</w:t>
+      </w:r>
+    </w:p>
+    <w:p>
+      <w:pPr>
+        <w:pStyle w:val="Heading2"/>
+      </w:pPr>
+      <w:r>
+        <w:t>Standard Windows ones</w:t>
+      </w:r>
+    </w:p>
+    <w:p>
+      <w:pPr>
+        <w:pStyle w:val="Heading3"/>
+      </w:pPr>
+      <w:r>
+        <w:rPr>
+          <w:rFonts w:ascii="MS Mincho" w:eastAsia="MS Mincho" w:hAnsi="MS Mincho" w:cs="MS Mincho" w:hint="eastAsia"/>
+        </w:rPr>
+        <w:t>✔</w:t>
+      </w:r>
+      <w:r>
+        <w:t xml:space="preserve"> </w:t>
+      </w:r>
+      <w:r>
+        <w:t>Tab: move to next field</w:t>
+      </w:r>
+    </w:p>
+    <w:p>
+      <w:pPr>
+        <w:pStyle w:val="Heading3"/>
+      </w:pPr>
+      <w:r>
+        <w:rPr>
+          <w:rFonts w:ascii="MS Mincho" w:eastAsia="MS Mincho" w:hAnsi="MS Mincho" w:cs="MS Mincho" w:hint="eastAsia"/>
+        </w:rPr>
+        <w:t>✔</w:t>
+      </w:r>
+      <w:r>
+        <w:t>Shift-Tab: move to previous field</w:t>
+      </w:r>
+    </w:p>
+    <w:p>
+      <w:pPr>
+        <w:pStyle w:val="Heading3"/>
+      </w:pPr>
+      <w:r>
+        <w:rPr>
+          <w:rFonts w:ascii="MS Mincho" w:eastAsia="MS Mincho" w:hAnsi="MS Mincho" w:cs="MS Mincho" w:hint="eastAsia"/>
+        </w:rPr>
+        <w:t>✔</w:t>
+      </w:r>
+      <w:r>
+        <w:t>Ctrl+PageDown Move to Next Tab Page</w:t>
+      </w:r>
+    </w:p>
+    <w:p>
+      <w:pPr>
+        <w:pStyle w:val="Heading3"/>
+      </w:pPr>
+      <w:r>
+        <w:rPr>
+          <w:rFonts w:ascii="MS Mincho" w:eastAsia="MS Mincho" w:hAnsi="MS Mincho" w:cs="MS Mincho" w:hint="eastAsia"/>
+        </w:rPr>
+        <w:t>✔</w:t>
+      </w:r>
+      <w:r>
+        <w:t>Ctrl+PageUp Move to Previous Tab Page</w:t>
+      </w:r>
+    </w:p>
+    <w:p>
+      <w:pPr>
+        <w:pStyle w:val="Heading3"/>
+      </w:pPr>
+      <w:r>
+        <w:rPr>
+          <w:rFonts w:ascii="MS Mincho" w:eastAsia="MS Mincho" w:hAnsi="MS Mincho" w:cs="MS Mincho" w:hint="eastAsia"/>
+        </w:rPr>
+        <w:t>✔</w:t>
+      </w:r>
+      <w:r>
+        <w:t>Alt+Down Open up a combo-box (e.g. Part of Speech)</w:t>
+      </w:r>
+    </w:p>
+    <w:p>
+      <w:pPr>
+        <w:pStyle w:val="Heading2"/>
+      </w:pPr>
+      <w:r>
+        <w:t xml:space="preserve">Dictionary Task </w:t>
+      </w:r>
+    </w:p>
+    <w:p>
+      <w:pPr>
+        <w:pStyle w:val="Heading3"/>
+      </w:pPr>
+      <w:r>
+        <w:rPr>
+          <w:rFonts w:ascii="MS Mincho" w:eastAsia="MS Mincho" w:hAnsi="MS Mincho" w:cs="MS Mincho" w:hint="eastAsia"/>
+        </w:rPr>
+        <w:t>✔</w:t>
+      </w:r>
+      <w:r>
+        <w:t>Alt+N: New Word</w:t>
+      </w:r>
+    </w:p>
+    <w:p>
+      <w:pPr>
+        <w:pStyle w:val="Heading3"/>
+      </w:pPr>
+      <w:r>
+        <w:rPr>
+          <w:rFonts w:ascii="MS Mincho" w:eastAsia="MS Mincho" w:hAnsi="MS Mincho" w:cs="MS Mincho" w:hint="eastAsia"/>
+        </w:rPr>
+        <w:t>✔</w:t>
+      </w:r>
+      <w:r>
+        <w:t>Alt+D: Delete Word</w:t>
+      </w:r>
+    </w:p>
+    <w:p>
+      <w:pPr>
+        <w:pStyle w:val="Heading3"/>
+      </w:pPr>
+      <w:r>
+        <w:rPr>
+          <w:rFonts w:ascii="MS Mincho" w:eastAsia="MS Mincho" w:hAnsi="MS Mincho" w:cs="MS Mincho" w:hint="eastAsia"/>
+        </w:rPr>
+        <w:t>➀</w:t>
+      </w:r>
+      <w:r>
+        <w:t xml:space="preserve"> </w:t>
+      </w:r>
+      <w:r>
+        <w:t>Ctrl+F: Move to find fox</w:t>
+      </w:r>
+    </w:p>
+    <w:p>
+      <w:pPr>
+        <w:pStyle w:val="Heading2"/>
+      </w:pPr>
+      <w:r>
+        <w:t>Collect By Semantic Domain</w:t>
+      </w:r>
+    </w:p>
+    <w:p>
+      <w:pPr>
+        <w:pStyle w:val="Heading3"/>
+      </w:pPr>
+      <w:r>
+        <w:rPr>
+          <w:rFonts w:ascii="MS Mincho" w:eastAsia="MS Mincho" w:hAnsi="MS Mincho" w:cs="MS Mincho" w:hint="eastAsia"/>
+        </w:rPr>
+        <w:t>✔</w:t>
+      </w:r>
+      <w:r>
+        <w:t>Enter: Add word to list of words with the displayed semantic domain</w:t>
+      </w:r>
+    </w:p>
+    <w:p>
+      <w:pPr>
+        <w:pStyle w:val="Heading3"/>
+      </w:pPr>
+      <w:r>
+        <w:rPr>
+          <w:rFonts w:ascii="MS Mincho" w:eastAsia="MS Mincho" w:hAnsi="MS Mincho" w:cs="MS Mincho" w:hint="eastAsia"/>
+        </w:rPr>
         <w:lastRenderedPageBreak/>
+        <w:t>✔</w:t>
+      </w:r>
+      <w:r>
+        <w:t>Page Down: Move to the next question or, if out of questions, to the next topic.</w:t>
+      </w:r>
+    </w:p>
+    <w:p>
+      <w:pPr>
+        <w:pStyle w:val="Heading2"/>
+      </w:pPr>
+      <w:r>
+        <w:t>Collect By Semantic Domain</w:t>
+      </w:r>
+    </w:p>
+    <w:p>
+      <w:pPr>
+        <w:pStyle w:val="Heading3"/>
+      </w:pPr>
+      <w:r>
+        <w:rPr>
+          <w:rFonts w:ascii="MS Mincho" w:eastAsia="MS Mincho" w:hAnsi="MS Mincho" w:cs="MS Mincho" w:hint="eastAsia"/>
+        </w:rPr>
+        <w:t>✔</w:t>
+      </w:r>
+      <w:r>
+        <w:t>Enter: Add word to list of words which are equivalent to the displayed foreign word.</w:t>
+      </w:r>
+    </w:p>
+    <w:p>
+      <w:pPr>
+        <w:pStyle w:val="Heading3"/>
+      </w:pPr>
+      <w:r>
+        <w:rPr>
+          <w:rFonts w:ascii="MS Mincho" w:eastAsia="MS Mincho" w:hAnsi="MS Mincho" w:cs="MS Mincho" w:hint="eastAsia"/>
+        </w:rPr>
+        <w:t>✔</w:t>
+      </w:r>
+      <w:r>
+        <w:t>Page Down: Move to the next word to translate.</w:t>
+      </w:r>
+    </w:p>
+    <w:p>
+      <w:pPr>
+        <w:pStyle w:val="Heading2"/>
+      </w:pPr>
+      <w:r>
+        <w:t>Missing field tasks (e.g. Add Meanings)</w:t>
+      </w:r>
+    </w:p>
+    <w:p>
+      <w:pPr>
+        <w:pStyle w:val="Heading3"/>
+      </w:pPr>
+      <w:r>
+        <w:rPr>
+          <w:rFonts w:ascii="MS Mincho" w:eastAsia="MS Mincho" w:hAnsi="MS Mincho" w:cs="MS Mincho" w:hint="eastAsia"/>
+        </w:rPr>
+        <w:t>✔</w:t>
+      </w:r>
+      <w:r>
+        <w:t>Page Down: Move to the next word which is missing this field</w:t>
+      </w:r>
+    </w:p>
+    <w:p>
+      <w:pPr>
+        <w:pStyle w:val="Heading1"/>
+      </w:pPr>
+      <w:r>
+        <w:t>LIFT XML File format support</w:t>
+      </w:r>
+    </w:p>
+    <w:p>
+      <w:r>
+        <w:t>LIFT, by its nature, is not a format that every application is expected to fully support.  Since WeSay is aimed at basic dictionary making and not full-on lexicography, we don’t aim to support editing of every kind of data LIFT supports.</w:t>
+      </w:r>
+    </w:p>
+    <w:p>
+      <w:pPr>
+        <w:pStyle w:val="Heading3"/>
+        <w:rPr>
+          <w:rFonts w:ascii="MS Mincho" w:eastAsia="MS Mincho" w:hAnsi="MS Mincho" w:cs="MS Mincho"/>
+        </w:rPr>
+      </w:pPr>
+      <w:r>
+        <w:rPr>
+          <w:rFonts w:ascii="MS Mincho" w:eastAsia="MS Mincho" w:hAnsi="MS Mincho" w:cs="MS Mincho"/>
+        </w:rPr>
+        <w:t>✔</w:t>
+      </w:r>
+      <w:r>
+        <w:t>When opening a new LIFT file, preprocess it to add guids (Globally Unique Identifiers) to every entry.</w:t>
+      </w:r>
+    </w:p>
+    <w:p>
+      <w:pPr>
+        <w:pStyle w:val="Heading3"/>
+      </w:pPr>
+      <w:r>
+        <w:rPr>
+          <w:rFonts w:ascii="MS Mincho" w:eastAsia="MS Mincho" w:hAnsi="MS Mincho" w:cs="MS Mincho" w:hint="eastAsia"/>
+        </w:rPr>
+        <w:t>✔</w:t>
+      </w:r>
+      <w:r>
+        <w:t>Drop unsupported data in the LIFT file.</w:t>
+      </w:r>
+    </w:p>
+    <w:p>
+      <w:pPr>
+        <w:pStyle w:val="Heading3"/>
+      </w:pPr>
+      <w:r>
+        <w:rPr>
+          <w:rFonts w:ascii="Arial Unicode MS" w:eastAsia="Arial Unicode MS" w:hAnsi="Arial Unicode MS" w:cs="Arial Unicode MS" w:hint="eastAsia"/>
+        </w:rPr>
         <w:t>➁</w:t>
       </w:r>
       <w:r>
-        <w:t xml:space="preserve"> Submit to Subversion repository.</w:t>
+        <w:rPr>
+          <w:rFonts w:ascii="Arial Unicode MS" w:eastAsia="Arial Unicode MS" w:hAnsi="Arial Unicode MS" w:cs="Arial Unicode MS"/>
+        </w:rPr>
+        <w:t xml:space="preserve"> </w:t>
+      </w:r>
+      <w:r>
+        <w:t>Allow opening of LIFT files that are not inside a WeSay Project directory.  Create a default task/field configuration for them.</w:t>
       </w:r>
     </w:p>
     <w:p>
@@ -1885,413 +2367,12 @@
         <w:t>➁</w:t>
       </w:r>
       <w:r>
+        <w:rPr>
+          <w:rFonts w:ascii="Arial Unicode MS" w:eastAsia="Arial Unicode MS" w:hAnsi="Arial Unicode MS" w:cs="Arial Unicode MS"/>
+        </w:rPr>
         <w:t xml:space="preserve"> </w:t>
       </w:r>
       <w:r>
-        <w:t>Open dictionary in Lexique Pro</w:t>
-      </w:r>
-      <w:r>
-        <w:t xml:space="preserve"> (can be done in version 1 by opening the exported Standard Format document)</w:t>
-      </w:r>
-      <w:r>
-        <w:t>.</w:t>
-      </w:r>
-    </w:p>
-    <w:p>
-      <w:pPr>
-        <w:pStyle w:val="Heading1"/>
-      </w:pPr>
-      <w:r>
-        <w:t>Notes</w:t>
-      </w:r>
-    </w:p>
-    <w:p>
-      <w:pPr>
-        <w:ind w:firstLine="0"/>
-      </w:pPr>
-      <w:r>
-        <w:t xml:space="preserve">Since WeSay seeks to shield the user from the file system, there is no “Open…” command.  </w:t>
-      </w:r>
-      <w:r>
-        <w:t>WeSay can be started</w:t>
-      </w:r>
-      <w:r>
-        <w:t xml:space="preserve"> with a particular project in</w:t>
-      </w:r>
-      <w:r>
-        <w:t xml:space="preserve"> </w:t>
-      </w:r>
-      <w:r>
-        <w:t>these</w:t>
-      </w:r>
-      <w:r>
-        <w:t xml:space="preserve"> ways:</w:t>
-      </w:r>
-    </w:p>
-    <w:p>
-      <w:pPr>
-        <w:pStyle w:val="Heading3"/>
-      </w:pPr>
-      <w:r>
-        <w:t>By double clicking on the LIFT file</w:t>
-      </w:r>
-    </w:p>
-    <w:p>
-      <w:pPr>
-        <w:pStyle w:val="Heading3"/>
-      </w:pPr>
-      <w:r>
-        <w:t>Via Project:”Open this project in Wesay” in the WeSay Setup program</w:t>
-      </w:r>
-    </w:p>
-    <w:p>
-      <w:pPr>
-        <w:pStyle w:val="Heading3"/>
-      </w:pPr>
-      <w:r>
-        <w:t>Via a</w:t>
-      </w:r>
-      <w:r>
-        <w:t xml:space="preserve"> shortcut or command-line parameter which gives</w:t>
-      </w:r>
-      <w:r>
-        <w:t xml:space="preserve"> the path to the LIFT file</w:t>
-      </w:r>
-    </w:p>
-    <w:p>
-      <w:pPr>
-        <w:pStyle w:val="Heading3"/>
-      </w:pPr>
-      <w:r>
-        <w:t>By running WeSay, in which case it opens the last project it was run with.</w:t>
-      </w:r>
-    </w:p>
-    <w:p>
-      <w:pPr>
-        <w:ind w:firstLine="0"/>
-      </w:pPr>
-      <w:r>
-        <w:t>The setup program places new project in the “My Documents” folder, but you can move them anywhere.</w:t>
-      </w:r>
-    </w:p>
-    <w:p>
-      <w:pPr>
-        <w:pStyle w:val="Heading1"/>
-      </w:pPr>
-      <w:r>
-        <w:t>Keyboard Shortcuts</w:t>
-      </w:r>
-    </w:p>
-    <w:p>
-      <w:pPr>
-        <w:pStyle w:val="Heading2"/>
-      </w:pPr>
-      <w:r>
-        <w:t>Standard Windows ones</w:t>
-      </w:r>
-    </w:p>
-    <w:p>
-      <w:pPr>
-        <w:pStyle w:val="Heading3"/>
-      </w:pPr>
-      <w:r>
-        <w:rPr>
-          <w:rFonts w:ascii="MS Mincho" w:eastAsia="MS Mincho" w:hAnsi="MS Mincho" w:cs="MS Mincho" w:hint="eastAsia"/>
-        </w:rPr>
-        <w:t>✔</w:t>
-      </w:r>
-      <w:r>
-        <w:t xml:space="preserve"> </w:t>
-      </w:r>
-      <w:r>
-        <w:t>Tab: move to next field</w:t>
-      </w:r>
-    </w:p>
-    <w:p>
-      <w:pPr>
-        <w:pStyle w:val="Heading3"/>
-      </w:pPr>
-      <w:r>
-        <w:rPr>
-          <w:rFonts w:ascii="MS Mincho" w:eastAsia="MS Mincho" w:hAnsi="MS Mincho" w:cs="MS Mincho" w:hint="eastAsia"/>
-        </w:rPr>
-        <w:t>✔</w:t>
-      </w:r>
-      <w:r>
-        <w:t>Shift-Tab: move to previous field</w:t>
-      </w:r>
-    </w:p>
-    <w:p>
-      <w:pPr>
-        <w:pStyle w:val="Heading3"/>
-      </w:pPr>
-      <w:r>
-        <w:rPr>
-          <w:rFonts w:ascii="MS Mincho" w:eastAsia="MS Mincho" w:hAnsi="MS Mincho" w:cs="MS Mincho" w:hint="eastAsia"/>
-        </w:rPr>
-        <w:t>✔</w:t>
-      </w:r>
-      <w:r>
-        <w:t>Ctrl+PageDown Move to Next Tab Page</w:t>
-      </w:r>
-    </w:p>
-    <w:p>
-      <w:pPr>
-        <w:pStyle w:val="Heading3"/>
-      </w:pPr>
-      <w:r>
-        <w:rPr>
-          <w:rFonts w:ascii="MS Mincho" w:eastAsia="MS Mincho" w:hAnsi="MS Mincho" w:cs="MS Mincho" w:hint="eastAsia"/>
-        </w:rPr>
-        <w:t>✔</w:t>
-      </w:r>
-      <w:r>
-        <w:t>Ctrl+PageUp Move to Previous Tab Page</w:t>
-      </w:r>
-    </w:p>
-    <w:p>
-      <w:pPr>
-        <w:pStyle w:val="Heading3"/>
-      </w:pPr>
-      <w:r>
-        <w:rPr>
-          <w:rFonts w:ascii="MS Mincho" w:eastAsia="MS Mincho" w:hAnsi="MS Mincho" w:cs="MS Mincho" w:hint="eastAsia"/>
-        </w:rPr>
-        <w:t>✔</w:t>
-      </w:r>
-      <w:r>
-        <w:t>Alt+Down Open up a combo-box (e.g. Part of Speech)</w:t>
-      </w:r>
-    </w:p>
-    <w:p>
-      <w:pPr>
-        <w:pStyle w:val="Heading2"/>
-      </w:pPr>
-      <w:r>
-        <w:t xml:space="preserve">Dictionary Task </w:t>
-      </w:r>
-    </w:p>
-    <w:p>
-      <w:pPr>
-        <w:pStyle w:val="Heading3"/>
-      </w:pPr>
-      <w:r>
-        <w:rPr>
-          <w:rFonts w:ascii="MS Mincho" w:eastAsia="MS Mincho" w:hAnsi="MS Mincho" w:cs="MS Mincho" w:hint="eastAsia"/>
-        </w:rPr>
-        <w:t>✔</w:t>
-      </w:r>
-      <w:r>
-        <w:t>Alt+N: New Word</w:t>
-      </w:r>
-    </w:p>
-    <w:p>
-      <w:pPr>
-        <w:pStyle w:val="Heading3"/>
-      </w:pPr>
-      <w:r>
-        <w:rPr>
-          <w:rFonts w:ascii="MS Mincho" w:eastAsia="MS Mincho" w:hAnsi="MS Mincho" w:cs="MS Mincho" w:hint="eastAsia"/>
-        </w:rPr>
-        <w:t>✔</w:t>
-      </w:r>
-      <w:r>
-        <w:t>Alt+D: Delete Word</w:t>
-      </w:r>
-    </w:p>
-    <w:p>
-      <w:pPr>
-        <w:pStyle w:val="Heading3"/>
-      </w:pPr>
-      <w:r>
-        <w:rPr>
-          <w:rFonts w:ascii="MS Mincho" w:eastAsia="MS Mincho" w:hAnsi="MS Mincho" w:cs="MS Mincho" w:hint="eastAsia"/>
-        </w:rPr>
-        <w:t>➀</w:t>
-      </w:r>
-      <w:r>
-        <w:t xml:space="preserve"> </w:t>
-      </w:r>
-      <w:r>
-        <w:t>Ctrl+F: Move to find fox</w:t>
-      </w:r>
-    </w:p>
-    <w:p>
-      <w:pPr>
-        <w:pStyle w:val="Heading2"/>
-      </w:pPr>
-      <w:r>
-        <w:t>Collect By Semantic Domain</w:t>
-      </w:r>
-    </w:p>
-    <w:p>
-      <w:pPr>
-        <w:pStyle w:val="Heading3"/>
-      </w:pPr>
-      <w:r>
-        <w:rPr>
-          <w:rFonts w:ascii="MS Mincho" w:eastAsia="MS Mincho" w:hAnsi="MS Mincho" w:cs="MS Mincho" w:hint="eastAsia"/>
-        </w:rPr>
-        <w:t>✔</w:t>
-      </w:r>
-      <w:r>
-        <w:t>Enter: Add word to list of words with the displayed semantic domain</w:t>
-      </w:r>
-    </w:p>
-    <w:p>
-      <w:pPr>
-        <w:pStyle w:val="Heading3"/>
-      </w:pPr>
-      <w:r>
-        <w:rPr>
-          <w:rFonts w:ascii="MS Mincho" w:eastAsia="MS Mincho" w:hAnsi="MS Mincho" w:cs="MS Mincho" w:hint="eastAsia"/>
-        </w:rPr>
-        <w:t>✔</w:t>
-      </w:r>
-      <w:r>
-        <w:t>Page Down: Move to the next question or, if out of questions, to the next topic.</w:t>
-      </w:r>
-    </w:p>
-    <w:p>
-      <w:pPr>
-        <w:pStyle w:val="Heading2"/>
-      </w:pPr>
-      <w:r>
-        <w:t>Collect By Semantic Domain</w:t>
-      </w:r>
-    </w:p>
-    <w:p>
-      <w:pPr>
-        <w:pStyle w:val="Heading3"/>
-      </w:pPr>
-      <w:r>
-        <w:rPr>
-          <w:rFonts w:ascii="MS Mincho" w:eastAsia="MS Mincho" w:hAnsi="MS Mincho" w:cs="MS Mincho" w:hint="eastAsia"/>
-        </w:rPr>
-        <w:t>✔</w:t>
-      </w:r>
-      <w:r>
-        <w:t>Enter: Add word to list of words which are equivalent to the displayed foreign word.</w:t>
-      </w:r>
-    </w:p>
-    <w:p>
-      <w:pPr>
-        <w:pStyle w:val="Heading3"/>
-      </w:pPr>
-      <w:r>
-        <w:rPr>
-          <w:rFonts w:ascii="MS Mincho" w:eastAsia="MS Mincho" w:hAnsi="MS Mincho" w:cs="MS Mincho" w:hint="eastAsia"/>
-        </w:rPr>
-        <w:lastRenderedPageBreak/>
-        <w:t>✔</w:t>
-      </w:r>
-      <w:r>
-        <w:t>Page Down: Move to the next word to translate.</w:t>
-      </w:r>
-    </w:p>
-    <w:p>
-      <w:pPr>
-        <w:pStyle w:val="Heading2"/>
-      </w:pPr>
-      <w:r>
-        <w:t>Missing field tasks (e.g. Add Meanings)</w:t>
-      </w:r>
-    </w:p>
-    <w:p>
-      <w:pPr>
-        <w:pStyle w:val="Heading3"/>
-      </w:pPr>
-      <w:r>
-        <w:rPr>
-          <w:rFonts w:ascii="MS Mincho" w:eastAsia="MS Mincho" w:hAnsi="MS Mincho" w:cs="MS Mincho" w:hint="eastAsia"/>
-        </w:rPr>
-        <w:t>✔</w:t>
-      </w:r>
-      <w:r>
-        <w:t>Page Down: Move to the next word which is missing this field</w:t>
-      </w:r>
-    </w:p>
-    <w:p>
-      <w:pPr>
-        <w:pStyle w:val="Heading1"/>
-      </w:pPr>
-      <w:r>
-        <w:t>LIFT XML File format support</w:t>
-      </w:r>
-    </w:p>
-    <w:p>
-      <w:r>
-        <w:t>LIFT, by its nature, is not a format that every application is expected to fully support.  Since WeSay is aimed at basic dictionary making and not full-on lexicography, we don’t aim to support editing of every kind of data LIFT supports.</w:t>
-      </w:r>
-    </w:p>
-    <w:p>
-      <w:pPr>
-        <w:pStyle w:val="Heading3"/>
-        <w:rPr>
-          <w:rFonts w:ascii="MS Mincho" w:eastAsia="MS Mincho" w:hAnsi="MS Mincho" w:cs="MS Mincho"/>
-        </w:rPr>
-      </w:pPr>
-      <w:r>
-        <w:rPr>
-          <w:rFonts w:ascii="MS Mincho" w:eastAsia="MS Mincho" w:hAnsi="MS Mincho" w:cs="MS Mincho"/>
-        </w:rPr>
-        <w:t>✔</w:t>
-      </w:r>
-      <w:r>
-        <w:t>When opening a new LIFT file, preprocess it to add guids (Globally Unique Identifiers) to every entry.</w:t>
-      </w:r>
-    </w:p>
-    <w:p>
-      <w:pPr>
-        <w:pStyle w:val="Heading3"/>
-      </w:pPr>
-      <w:r>
-        <w:rPr>
-          <w:rFonts w:ascii="MS Mincho" w:eastAsia="MS Mincho" w:hAnsi="MS Mincho" w:cs="MS Mincho" w:hint="eastAsia"/>
-        </w:rPr>
-        <w:t>✔</w:t>
-      </w:r>
-      <w:r>
-        <w:t>Drop unsupported data in the LIFT file.</w:t>
-      </w:r>
-    </w:p>
-    <w:p>
-      <w:pPr>
-        <w:pStyle w:val="Heading3"/>
-      </w:pPr>
-      <w:r>
-        <w:rPr>
-          <w:rFonts w:ascii="Arial Unicode MS" w:eastAsia="Arial Unicode MS" w:hAnsi="Arial Unicode MS" w:cs="Arial Unicode MS" w:hint="eastAsia"/>
-        </w:rPr>
-        <w:t>➁</w:t>
-      </w:r>
-      <w:r>
-        <w:rPr>
-          <w:rFonts w:ascii="Arial Unicode MS" w:eastAsia="Arial Unicode MS" w:hAnsi="Arial Unicode MS" w:cs="Arial Unicode MS"/>
-        </w:rPr>
-        <w:t xml:space="preserve"> </w:t>
-      </w:r>
-      <w:r>
-        <w:t>Allow opening of LIFT files that are not inside a WeSay Project directory.  Create a default task/field configuration for them.</w:t>
-      </w:r>
-    </w:p>
-    <w:p>
-      <w:pPr>
-        <w:pStyle w:val="Heading3"/>
-      </w:pPr>
-      <w:r>
-        <w:rPr>
-          <w:rFonts w:ascii="Arial Unicode MS" w:eastAsia="Arial Unicode MS" w:hAnsi="Arial Unicode MS" w:cs="Arial Unicode MS" w:hint="eastAsia"/>
-        </w:rPr>
-        <w:t>➁</w:t>
-      </w:r>
-      <w:r>
-        <w:rPr>
-          <w:rFonts w:ascii="Arial Unicode MS" w:eastAsia="Arial Unicode MS" w:hAnsi="Arial Unicode MS" w:cs="Arial Unicode MS"/>
-        </w:rPr>
-        <w:t xml:space="preserve"> </w:t>
-      </w:r>
-      <w:r>
         <w:t>Allow unsupported LIFT data to be retained in the LIFT file.</w:t>
       </w:r>
     </w:p>
@@ -2299,7 +2380,7 @@
       <w:r>
         <w:t xml:space="preserve">See </w:t>
       </w:r>
-      <w:hyperlink r:id="rId14" w:history="1">
+      <w:hyperlink r:id="rId17" w:history="1">
         <w:r>
           <w:rPr>
             <w:rStyle w:val="Hyperlink"/>
@@ -3516,14 +3597,6 @@
     <w:pitch w:val="variable"/>
     <w:sig w:usb0="A00002EF" w:usb1="4000207B" w:usb2="00000000" w:usb3="00000000" w:csb0="0000009F" w:csb1="00000000"/>
   </w:font>
-  <w:font w:name="SimSun">
-    <w:altName w:val="宋体"/>
-    <w:panose1 w:val="02010600030101010101"/>
-    <w:charset w:val="86"/>
-    <w:family w:val="auto"/>
-    <w:pitch w:val="variable"/>
-    <w:sig w:usb0="00000003" w:usb1="288F0000" w:usb2="00000016" w:usb3="00000000" w:csb0="00040001" w:csb1="00000000"/>
-  </w:font>
   <w:font w:name="Arial">
     <w:panose1 w:val="020B0604020202020204"/>
     <w:charset w:val="00"/>
@@ -3592,9 +3665,11 @@
     <w:rsid w:val="00C04BA8"/>
     <w:rsid w:val="00C41392"/>
     <w:rsid w:val="00CA7DB2"/>
+    <w:rsid w:val="00CE7011"/>
     <w:rsid w:val="00D02905"/>
     <w:rsid w:val="00D9601C"/>
     <w:rsid w:val="00EB41F0"/>
+    <w:rsid w:val="00F338BC"/>
     <w:rsid w:val="00FA0A82"/>
     <w:rsid w:val="00FB062C"/>
   </w:rsids>
@@ -4108,7 +4183,7 @@
 
 <file path=customXml/item1.xml><?xml version="1.0" encoding="utf-8"?>
 <CoverPageProperties xmlns="http://schemas.microsoft.com/office/2006/coverPageProps">
-  <PublishDate>2007-09-24T00:00:00</PublishDate>
+  <PublishDate>2007-11-06T00:00:00</PublishDate>
   <Abstract/>
   <CompanyAddress/>
   <CompanyPhone/>

</xml_diff>

<commit_message>
Fixed WS-536, WS-545 Fixed Cursor placing in SD gathering task Made "rare" fields always visible if listed in a missingInfo task.
git-svn-id: http://www.wesay.org/code/WeSay/trunk@1023 b25276a9-ce15-0410-9281-991c76e3d784

committer: hatton <hatton@b25276a9-ce15-0410-9281-991c76e3d784>
</commit_message>
<xml_diff>
--- a/doc/roadmap.docx
+++ b/doc/roadmap.docx
@@ -27,7 +27,7 @@
             <w:docPart w:val="9A489FA15FEE48D6B0923D9F54622F19"/>
           </w:placeholder>
           <w:dataBinding w:prefixMappings="xmlns:ns0='http://schemas.microsoft.com/office/2006/coverPageProps' " w:xpath="/ns0:CoverPageProperties[1]/ns0:PublishDate[1]" w:storeItemID="{55AF091B-3C7A-41E3-B477-F2FDAA23CFDA}"/>
-          <w:date w:fullDate="2007-11-06T00:00:00Z">
+          <w:date w:fullDate="2007-11-26T00:00:00Z">
             <w:dateFormat w:val="M/d/yyyy"/>
             <w:lid w:val="en-US"/>
             <w:storeMappedDataAs w:val="dateTime"/>
@@ -36,7 +36,7 @@
         </w:sdtPr>
         <w:sdtContent>
           <w:r>
-            <w:t>6/Nov/2007</w:t>
+            <w:t>11/26/2007</w:t>
           </w:r>
         </w:sdtContent>
       </w:sdt>
@@ -1584,6 +1584,20 @@
       </w:pPr>
       <w:r>
         <w:rPr>
+          <w:rFonts w:ascii="MS Mincho" w:eastAsia="MS Mincho" w:hAnsi="MS Mincho" w:cs="MS Mincho" w:hint="eastAsia"/>
+        </w:rPr>
+        <w:t>✔</w:t>
+      </w:r>
+      <w:r>
+        <w:t xml:space="preserve">Edit collection of semantic domains assigned to a sense. Find domains by typing the domain number, a word in the domain title, or a word in the description of the domain. </w:t>
+      </w:r>
+    </w:p>
+    <w:p>
+      <w:pPr>
+        <w:pStyle w:val="Heading3"/>
+      </w:pPr>
+      <w:r>
+        <w:rPr>
           <w:rFonts w:ascii="Arial Unicode MS" w:eastAsia="Arial Unicode MS" w:hAnsi="Arial Unicode MS" w:cs="Arial Unicode MS" w:hint="eastAsia"/>
         </w:rPr>
         <w:t>➁</w:t>
@@ -1595,13 +1609,25 @@
         <w:t>Support editing of</w:t>
       </w:r>
       <w:r>
-        <w:t xml:space="preserve"> option collection</w:t>
-      </w:r>
-      <w:r>
-        <w:t>s (e.g. Semantic Domains)</w:t>
-      </w:r>
-      <w:r>
-        <w:t xml:space="preserve"> (Until then, can edit these via specialized tasks)</w:t>
+        <w:t xml:space="preserve"> option</w:t>
+      </w:r>
+      <w:r>
+        <w:t xml:space="preserve"> entry</w:t>
+      </w:r>
+      <w:r>
+        <w:t xml:space="preserve"> </w:t>
+      </w:r>
+      <w:r>
+        <w:t>references</w:t>
+      </w:r>
+      <w:r>
+        <w:t xml:space="preserve"> (e.g. </w:t>
+      </w:r>
+      <w:r>
+        <w:t>subentries</w:t>
+      </w:r>
+      <w:r>
+        <w:t>)</w:t>
       </w:r>
       <w:r>
         <w:t>.</w:t>
@@ -1830,6 +1856,7 @@
         <w:rPr>
           <w:rFonts w:ascii="MS Mincho" w:eastAsia="MS Mincho" w:hAnsi="MS Mincho" w:cs="MS Mincho" w:hint="eastAsia"/>
         </w:rPr>
+        <w:lastRenderedPageBreak/>
         <w:t>✔</w:t>
       </w:r>
       <w:r>
@@ -1873,7 +1900,6 @@
         <w:rPr>
           <w:rFonts w:ascii="Arial Unicode MS" w:eastAsia="Arial Unicode MS" w:hAnsi="Arial Unicode MS" w:cs="Arial Unicode MS" w:hint="eastAsia"/>
         </w:rPr>
-        <w:lastRenderedPageBreak/>
         <w:t>✔</w:t>
       </w:r>
       <w:r>
@@ -2202,6 +2228,7 @@
         <w:pStyle w:val="Heading2"/>
       </w:pPr>
       <w:r>
+        <w:lastRenderedPageBreak/>
         <w:t>Collect By Semantic Domain</w:t>
       </w:r>
     </w:p>
@@ -2227,7 +2254,6 @@
         <w:rPr>
           <w:rFonts w:ascii="MS Mincho" w:eastAsia="MS Mincho" w:hAnsi="MS Mincho" w:cs="MS Mincho" w:hint="eastAsia"/>
         </w:rPr>
-        <w:lastRenderedPageBreak/>
         <w:t>✔</w:t>
       </w:r>
       <w:r>
@@ -3661,6 +3687,7 @@
     <w:rsid w:val="00615AA8"/>
     <w:rsid w:val="007F4D2E"/>
     <w:rsid w:val="00835055"/>
+    <w:rsid w:val="00B22839"/>
     <w:rsid w:val="00B962BD"/>
     <w:rsid w:val="00C04BA8"/>
     <w:rsid w:val="00C41392"/>
@@ -4183,7 +4210,7 @@
 
 <file path=customXml/item1.xml><?xml version="1.0" encoding="utf-8"?>
 <CoverPageProperties xmlns="http://schemas.microsoft.com/office/2006/coverPageProps">
-  <PublishDate>2007-11-06T00:00:00</PublishDate>
+  <PublishDate>2007-11-26T00:00:00</PublishDate>
   <Abstract/>
   <CompanyAddress/>
   <CompanyPhone/>

</xml_diff>

<commit_message>
Update roadmap a little.
</commit_message>
<xml_diff>
--- a/doc/roadmap.docx
+++ b/doc/roadmap.docx
@@ -73,7 +73,7 @@
         <w:rPr>
           <w:rStyle w:val="FootnoteReference"/>
         </w:rPr>
-        <w:footnoteReference w:id="2"/>
+        <w:footnoteReference w:id="1"/>
       </w:r>
     </w:p>
     <w:p>
@@ -956,7 +956,7 @@
         <w:rPr>
           <w:rFonts w:ascii="Arial Unicode MS" w:eastAsia="Arial Unicode MS" w:hAnsi="Arial Unicode MS" w:cs="Arial Unicode MS" w:hint="eastAsia"/>
         </w:rPr>
-        <w:t>➁</w:t>
+        <w:t>✔</w:t>
       </w:r>
       <w:r>
         <w:rPr>
@@ -1333,7 +1333,7 @@
         <w:rPr>
           <w:rFonts w:ascii="Arial Unicode MS" w:eastAsia="Arial Unicode MS" w:hAnsi="Arial Unicode MS" w:cs="Arial Unicode MS" w:hint="eastAsia"/>
         </w:rPr>
-        <w:t>➁</w:t>
+        <w:t>✔</w:t>
       </w:r>
       <w:r>
         <w:rPr>
@@ -2105,39 +2105,48 @@
       </w:pPr>
       <w:r>
         <w:rPr>
+          <w:rFonts w:ascii="Arial Unicode MS" w:eastAsia="Arial Unicode MS" w:hAnsi="Arial Unicode MS" w:cs="Arial Unicode MS" w:hint="eastAsia"/>
+        </w:rPr>
+        <w:t>✔</w:t>
+      </w:r>
+      <w:r>
+        <w:rPr>
           <w:rFonts w:ascii="Arial Unicode MS" w:eastAsia="Arial Unicode MS" w:hAnsi="Arial Unicode MS" w:cs="Arial Unicode MS"/>
           <w:sz w:val="18"/>
         </w:rPr>
-        <w:t>~</w:t>
-      </w:r>
+        <w:t xml:space="preserve"> </w:t>
+      </w:r>
+      <w:r>
+        <w:t xml:space="preserve"> </w:t>
+      </w:r>
+      <w:r>
+        <w:t>Print draft dictionary.</w:t>
+      </w:r>
+      <w:r>
+        <w:t xml:space="preserve"> (In </w:t>
+      </w:r>
+      <w:r>
+        <w:t>Oct</w:t>
+      </w:r>
+      <w:r>
+        <w:t xml:space="preserve"> 2007 doesn’t output pictures)</w:t>
+      </w:r>
+    </w:p>
+    <w:p>
+      <w:pPr>
+        <w:pStyle w:val="Heading3"/>
+      </w:pPr>
       <w:r>
         <w:rPr>
           <w:rFonts w:ascii="Arial Unicode MS" w:eastAsia="Arial Unicode MS" w:hAnsi="Arial Unicode MS" w:cs="Arial Unicode MS" w:hint="eastAsia"/>
-          <w:sz w:val="18"/>
-        </w:rPr>
-        <w:t>➀</w:t>
-      </w:r>
-      <w:r>
-        <w:rPr>
-          <w:rFonts w:ascii="Arial Unicode MS" w:eastAsia="Arial Unicode MS" w:hAnsi="Arial Unicode MS" w:cs="Arial Unicode MS"/>
-          <w:sz w:val="18"/>
-        </w:rPr>
-        <w:t xml:space="preserve"> </w:t>
-      </w:r>
-      <w:r>
-        <w:t xml:space="preserve"> </w:t>
-      </w:r>
-      <w:r>
-        <w:t>Print draft dictionary.</w:t>
-      </w:r>
-      <w:r>
-        <w:t xml:space="preserve"> (In </w:t>
-      </w:r>
-      <w:r>
-        <w:t>Oct</w:t>
-      </w:r>
-      <w:r>
-        <w:t xml:space="preserve"> 2007 doesn’t output pictures)</w:t>
+        </w:rPr>
+        <w:t>➁</w:t>
+      </w:r>
+      <w:r>
+        <w:t xml:space="preserve"> </w:t>
+      </w:r>
+      <w:r>
+        <w:t>Print progress report.</w:t>
       </w:r>
     </w:p>
     <w:p>
@@ -2151,10 +2160,22 @@
         <w:t>➁</w:t>
       </w:r>
       <w:r>
-        <w:t xml:space="preserve"> </w:t>
-      </w:r>
-      <w:r>
-        <w:t>Print progress report.</w:t>
+        <w:t xml:space="preserve"> Synchronize with</w:t>
+      </w:r>
+      <w:r>
+        <w:t xml:space="preserve"> </w:t>
+      </w:r>
+      <w:r>
+        <w:t>version control</w:t>
+      </w:r>
+      <w:r>
+        <w:t xml:space="preserve"> </w:t>
+      </w:r>
+      <w:r>
+        <w:t>r</w:t>
+      </w:r>
+      <w:r>
+        <w:t>epository.</w:t>
       </w:r>
     </w:p>
     <w:p>
@@ -2165,36 +2186,7 @@
         <w:rPr>
           <w:rFonts w:ascii="Arial Unicode MS" w:eastAsia="Arial Unicode MS" w:hAnsi="Arial Unicode MS" w:cs="Arial Unicode MS" w:hint="eastAsia"/>
         </w:rPr>
-        <w:t>➁</w:t>
-      </w:r>
-      <w:r>
-        <w:t xml:space="preserve"> Synchronize with</w:t>
-      </w:r>
-      <w:r>
-        <w:t xml:space="preserve"> </w:t>
-      </w:r>
-      <w:r>
-        <w:t>version control</w:t>
-      </w:r>
-      <w:r>
-        <w:t xml:space="preserve"> </w:t>
-      </w:r>
-      <w:r>
-        <w:t>r</w:t>
-      </w:r>
-      <w:r>
-        <w:t>epository.</w:t>
-      </w:r>
-    </w:p>
-    <w:p>
-      <w:pPr>
-        <w:pStyle w:val="Heading3"/>
-      </w:pPr>
-      <w:r>
-        <w:rPr>
-          <w:rFonts w:ascii="Arial Unicode MS" w:eastAsia="Arial Unicode MS" w:hAnsi="Arial Unicode MS" w:cs="Arial Unicode MS" w:hint="eastAsia"/>
-        </w:rPr>
-        <w:t>➁</w:t>
+        <w:t>✔</w:t>
       </w:r>
       <w:r>
         <w:t xml:space="preserve"> </w:t>
@@ -2635,14 +2627,14 @@
 
 <file path=word/endnotes.xml><?xml version="1.0" encoding="utf-8"?>
 <w:endnotes xmlns:ve="http://schemas.openxmlformats.org/markup-compatibility/2006" xmlns:o="urn:schemas-microsoft-com:office:office" xmlns:r="http://schemas.openxmlformats.org/officeDocument/2006/relationships" xmlns:m="http://schemas.openxmlformats.org/officeDocument/2006/math" xmlns:v="urn:schemas-microsoft-com:vml" xmlns:wp="http://schemas.openxmlformats.org/drawingml/2006/wordprocessingDrawing" xmlns:w10="urn:schemas-microsoft-com:office:word" xmlns:w="http://schemas.openxmlformats.org/wordprocessingml/2006/main" xmlns:wne="http://schemas.microsoft.com/office/word/2006/wordml">
-  <w:endnote w:type="separator" w:id="0">
+  <w:endnote w:type="separator" w:id="-1">
     <w:p>
       <w:r>
         <w:separator/>
       </w:r>
     </w:p>
   </w:endnote>
-  <w:endnote w:type="continuationSeparator" w:id="1">
+  <w:endnote w:type="continuationSeparator" w:id="0">
     <w:p>
       <w:r>
         <w:continuationSeparator/>
@@ -2654,21 +2646,21 @@
 
 <file path=word/footnotes.xml><?xml version="1.0" encoding="utf-8"?>
 <w:footnotes xmlns:ve="http://schemas.openxmlformats.org/markup-compatibility/2006" xmlns:o="urn:schemas-microsoft-com:office:office" xmlns:r="http://schemas.openxmlformats.org/officeDocument/2006/relationships" xmlns:m="http://schemas.openxmlformats.org/officeDocument/2006/math" xmlns:v="urn:schemas-microsoft-com:vml" xmlns:wp="http://schemas.openxmlformats.org/drawingml/2006/wordprocessingDrawing" xmlns:w10="urn:schemas-microsoft-com:office:word" xmlns:w="http://schemas.openxmlformats.org/wordprocessingml/2006/main" xmlns:wne="http://schemas.microsoft.com/office/word/2006/wordml">
-  <w:footnote w:type="separator" w:id="0">
+  <w:footnote w:type="separator" w:id="-1">
     <w:p>
       <w:r>
         <w:separator/>
       </w:r>
     </w:p>
   </w:footnote>
-  <w:footnote w:type="continuationSeparator" w:id="1">
+  <w:footnote w:type="continuationSeparator" w:id="0">
     <w:p>
       <w:r>
         <w:continuationSeparator/>
       </w:r>
     </w:p>
   </w:footnote>
-  <w:footnote w:id="2">
+  <w:footnote w:id="1">
     <w:p>
       <w:r>
         <w:rPr>
@@ -3819,14 +3811,14 @@
     <w:charset w:val="00"/>
     <w:family w:val="roman"/>
     <w:pitch w:val="variable"/>
-    <w:sig w:usb0="E0002AEF" w:usb1="C0007841" w:usb2="00000009" w:usb3="00000000" w:csb0="000001FF" w:csb1="00000000"/>
+    <w:sig w:usb0="E0002AFF" w:usb1="C0007841" w:usb2="00000009" w:usb3="00000000" w:csb0="000001FF" w:csb1="00000000"/>
   </w:font>
   <w:font w:name="Calibri">
     <w:panose1 w:val="020F0502020204030204"/>
     <w:charset w:val="00"/>
     <w:family w:val="swiss"/>
     <w:pitch w:val="variable"/>
-    <w:sig w:usb0="A00002EF" w:usb1="4000207B" w:usb2="00000000" w:usb3="00000000" w:csb0="0000009F" w:csb1="00000000"/>
+    <w:sig w:usb0="E10002FF" w:usb1="4000ACFF" w:usb2="00000009" w:usb3="00000000" w:csb0="0000019F" w:csb1="00000000"/>
   </w:font>
   <w:font w:name="Cordia New">
     <w:panose1 w:val="020B0304020202020204"/>
@@ -3862,7 +3854,7 @@
     <w:charset w:val="00"/>
     <w:family w:val="roman"/>
     <w:pitch w:val="variable"/>
-    <w:sig w:usb0="A00002EF" w:usb1="4000004B" w:usb2="00000000" w:usb3="00000000" w:csb0="0000009F" w:csb1="00000000"/>
+    <w:sig w:usb0="A00002EF" w:usb1="4000004B" w:usb2="00000000" w:usb3="00000000" w:csb0="0000019F" w:csb1="00000000"/>
   </w:font>
   <w:font w:name="Tahoma">
     <w:panose1 w:val="020B0604030504040204"/>
@@ -3916,6 +3908,7 @@
     <w:rsid w:val="00CE7011"/>
     <w:rsid w:val="00D02905"/>
     <w:rsid w:val="00D9601C"/>
+    <w:rsid w:val="00EA24DA"/>
     <w:rsid w:val="00EB41F0"/>
     <w:rsid w:val="00F338BC"/>
     <w:rsid w:val="00FA0A82"/>
@@ -3934,7 +3927,7 @@
     <m:intLim m:val="subSup"/>
     <m:naryLim m:val="undOvr"/>
   </m:mathPr>
-  <w:themeFontLang w:val="en-US" w:bidi="th-TH"/>
+  <w:themeFontLang w:val="en-US"/>
   <w:clrSchemeMapping w:bg1="light1" w:t1="dark1" w:bg2="light2" w:t2="dark2" w:accent1="accent1" w:accent2="accent2" w:accent3="accent3" w:accent4="accent4" w:accent5="accent5" w:accent6="accent6" w:hyperlink="hyperlink" w:followedHyperlink="followedHyperlink"/>
   <w:decimalSymbol w:val="."/>
   <w:listSeparator w:val=","/>
@@ -4453,7 +4446,7 @@
 </file>
 
 <file path=customXml/itemProps2.xml><?xml version="1.0" encoding="utf-8"?>
-<ds:datastoreItem xmlns:ds="http://schemas.openxmlformats.org/officeDocument/2006/customXml" ds:itemID="{65D48394-A258-4723-AB38-717D724589D0}">
+<ds:datastoreItem xmlns:ds="http://schemas.openxmlformats.org/officeDocument/2006/customXml" ds:itemID="{9DBEA829-0A3D-43B3-9B0F-ACBDEB4D0B1E}">
   <ds:schemaRefs>
     <ds:schemaRef ds:uri="http://schemas.openxmlformats.org/officeDocument/2006/bibliography"/>
   </ds:schemaRefs>

</xml_diff>